<commit_message>
Prepared notes on Jan 14, 2019 lecture
</commit_message>
<xml_diff>
--- a/Notes/POLS6310_2019_Spring_Notes_Lectures_v00.docx
+++ b/Notes/POLS6310_2019_Spring_Notes_Lectures_v00.docx
@@ -23,36 +23,466 @@
         </w:numPr>
       </w:pPr>
       <w:r>
+        <w:t>Two models of decision making</w:t>
+      </w:r>
+    </w:p>
+    <w:p>
+      <w:pPr>
+        <w:pStyle w:val="ListParagraph"/>
+        <w:numPr>
+          <w:ilvl w:val="1"/>
+          <w:numId w:val="1"/>
+        </w:numPr>
+      </w:pPr>
+      <w:r>
         <w:t>Rational actor model (RAM)</w:t>
       </w:r>
-      <w:r>
-        <w:t>.</w:t>
+    </w:p>
+    <w:p>
+      <w:pPr>
+        <w:pStyle w:val="ListParagraph"/>
+        <w:numPr>
+          <w:ilvl w:val="1"/>
+          <w:numId w:val="1"/>
+        </w:numPr>
+      </w:pPr>
+      <w:r>
+        <w:t>Political model</w:t>
+      </w:r>
+    </w:p>
+    <w:p>
+      <w:pPr>
+        <w:pStyle w:val="ListParagraph"/>
+        <w:numPr>
+          <w:ilvl w:val="0"/>
+          <w:numId w:val="1"/>
+        </w:numPr>
+      </w:pPr>
+      <w:r>
+        <w:t>RAM developed primarily to understand foreign policy</w:t>
+      </w:r>
+    </w:p>
+    <w:p>
+      <w:pPr>
+        <w:pStyle w:val="ListParagraph"/>
+        <w:numPr>
+          <w:ilvl w:val="1"/>
+          <w:numId w:val="1"/>
+        </w:numPr>
+      </w:pPr>
+      <w:r>
+        <w:t>Normally a policy decision is evaluated by multiple federal agencies.</w:t>
+      </w:r>
+    </w:p>
+    <w:p>
+      <w:pPr>
+        <w:pStyle w:val="ListParagraph"/>
+        <w:numPr>
+          <w:ilvl w:val="1"/>
+          <w:numId w:val="1"/>
+        </w:numPr>
+      </w:pPr>
+      <w:r>
+        <w:t>Policy process is not a unitary process but the debate is normally held behind closed doors in an administration so that it appears unitary.</w:t>
+      </w:r>
+    </w:p>
+    <w:p>
+      <w:pPr>
+        <w:pStyle w:val="ListParagraph"/>
+        <w:numPr>
+          <w:ilvl w:val="0"/>
+          <w:numId w:val="1"/>
+        </w:numPr>
+      </w:pPr>
+      <w:r>
+        <w:t>Problems with RAM are rooted in its underlying assumptions</w:t>
+      </w:r>
+    </w:p>
+    <w:p>
+      <w:pPr>
+        <w:pStyle w:val="ListParagraph"/>
+        <w:numPr>
+          <w:ilvl w:val="1"/>
+          <w:numId w:val="1"/>
+        </w:numPr>
+      </w:pPr>
+      <w:r>
+        <w:t>State is not monolithic</w:t>
+      </w:r>
+    </w:p>
+    <w:p>
+      <w:pPr>
+        <w:pStyle w:val="ListParagraph"/>
+        <w:numPr>
+          <w:ilvl w:val="1"/>
+          <w:numId w:val="1"/>
+        </w:numPr>
+      </w:pPr>
+      <w:r>
+        <w:t>Various bureaucracies have multiple, competing goals</w:t>
+      </w:r>
+    </w:p>
+    <w:p>
+      <w:pPr>
+        <w:pStyle w:val="ListParagraph"/>
+        <w:numPr>
+          <w:ilvl w:val="1"/>
+          <w:numId w:val="1"/>
+        </w:numPr>
+      </w:pPr>
+      <w:r>
+        <w:t>Decisions are viewed as zero sum games</w:t>
+      </w:r>
+    </w:p>
+    <w:p>
+      <w:pPr>
+        <w:pStyle w:val="ListParagraph"/>
+        <w:numPr>
+          <w:ilvl w:val="1"/>
+          <w:numId w:val="1"/>
+        </w:numPr>
+      </w:pPr>
+      <w:r>
+        <w:t>Decision making is not rational because of politics and conflict</w:t>
+      </w:r>
+    </w:p>
+    <w:p>
+      <w:pPr>
+        <w:pStyle w:val="ListParagraph"/>
+        <w:numPr>
+          <w:ilvl w:val="1"/>
+          <w:numId w:val="1"/>
+        </w:numPr>
+      </w:pPr>
+      <w:r>
+        <w:t>Cooperation tends to be the exception and not the rule in a bureaucracy.</w:t>
+      </w:r>
+    </w:p>
+    <w:p>
+      <w:pPr>
+        <w:pStyle w:val="ListParagraph"/>
+        <w:numPr>
+          <w:ilvl w:val="0"/>
+          <w:numId w:val="1"/>
+        </w:numPr>
+      </w:pPr>
+      <w:r>
+        <w:t>Roughly 98% of thought is unconscious therefore most thought is reflexive, not reflective</w:t>
+      </w:r>
+    </w:p>
+    <w:p>
+      <w:pPr>
+        <w:pStyle w:val="ListParagraph"/>
+        <w:numPr>
+          <w:ilvl w:val="0"/>
+          <w:numId w:val="1"/>
+        </w:numPr>
+      </w:pPr>
+      <w:r>
+        <w:t xml:space="preserve">Daniel </w:t>
+      </w:r>
+      <w:proofErr w:type="spellStart"/>
+      <w:r>
+        <w:t>Kahneman</w:t>
+      </w:r>
+      <w:proofErr w:type="spellEnd"/>
+      <w:r>
+        <w:t xml:space="preserve"> proposed a two system model of thinking</w:t>
+      </w:r>
+    </w:p>
+    <w:p>
+      <w:pPr>
+        <w:pStyle w:val="ListParagraph"/>
+        <w:numPr>
+          <w:ilvl w:val="1"/>
+          <w:numId w:val="1"/>
+        </w:numPr>
+      </w:pPr>
+      <w:r>
+        <w:t>System 1 is reflexive, requires little to no effort, and is involuntary</w:t>
+      </w:r>
+    </w:p>
+    <w:p>
+      <w:pPr>
+        <w:pStyle w:val="ListParagraph"/>
+        <w:numPr>
+          <w:ilvl w:val="1"/>
+          <w:numId w:val="1"/>
+        </w:numPr>
+      </w:pPr>
+      <w:r>
+        <w:t>System 2 if reflective, thoughtful</w:t>
+      </w:r>
+      <w:r>
+        <w:t xml:space="preserve">, and requires </w:t>
+      </w:r>
+      <w:r>
+        <w:t xml:space="preserve">mental </w:t>
+      </w:r>
+      <w:r>
+        <w:t>attention</w:t>
+      </w:r>
+    </w:p>
+    <w:p>
+      <w:pPr>
+        <w:pStyle w:val="ListParagraph"/>
+        <w:numPr>
+          <w:ilvl w:val="0"/>
+          <w:numId w:val="1"/>
+        </w:numPr>
+      </w:pPr>
+      <w:r>
+        <w:t>We think we operate under System 2 but most of the time we’re operating under System 1</w:t>
+      </w:r>
+    </w:p>
+    <w:p>
+      <w:pPr>
+        <w:pStyle w:val="ListParagraph"/>
+        <w:numPr>
+          <w:ilvl w:val="1"/>
+          <w:numId w:val="1"/>
+        </w:numPr>
+      </w:pPr>
+      <w:r>
+        <w:t>This is necessary to function</w:t>
+      </w:r>
+    </w:p>
+    <w:p>
+      <w:pPr>
+        <w:pStyle w:val="ListParagraph"/>
+        <w:numPr>
+          <w:ilvl w:val="0"/>
+          <w:numId w:val="1"/>
+        </w:numPr>
+      </w:pPr>
+      <w:r>
+        <w:t>Awareness occurs when sensory inputs do NOT conform to our predictive mental models.</w:t>
+      </w:r>
+    </w:p>
+    <w:p>
+      <w:pPr>
+        <w:pStyle w:val="ListParagraph"/>
+        <w:numPr>
+          <w:ilvl w:val="1"/>
+          <w:numId w:val="1"/>
+        </w:numPr>
+      </w:pPr>
+      <w:r>
+        <w:t>You only think about something when it’s unexpected or new.</w:t>
+      </w:r>
+    </w:p>
+    <w:p>
+      <w:pPr>
+        <w:pStyle w:val="ListParagraph"/>
+        <w:numPr>
+          <w:ilvl w:val="0"/>
+          <w:numId w:val="1"/>
+        </w:numPr>
+      </w:pPr>
+      <w:r>
+        <w:t>System 1 thinking works through metaphor.</w:t>
+      </w:r>
+    </w:p>
+    <w:p>
+      <w:pPr>
+        <w:pStyle w:val="ListParagraph"/>
+        <w:numPr>
+          <w:ilvl w:val="1"/>
+          <w:numId w:val="1"/>
+        </w:numPr>
+      </w:pPr>
+      <w:r>
+        <w:t>e.g., a “warm, caring” person versus someone who is as “cold as a fish”</w:t>
+      </w:r>
+    </w:p>
+    <w:p>
+      <w:pPr>
+        <w:pStyle w:val="ListParagraph"/>
+        <w:numPr>
+          <w:ilvl w:val="1"/>
+          <w:numId w:val="1"/>
+        </w:numPr>
+      </w:pPr>
+      <w:r>
+        <w:t>People tend to asso</w:t>
+      </w:r>
+      <w:r>
+        <w:t>ciate problems with something they’ve experienced</w:t>
+      </w:r>
+      <w:r>
+        <w:t xml:space="preserve"> before (i.e., metaphor)</w:t>
+      </w:r>
+    </w:p>
+    <w:p>
+      <w:pPr>
+        <w:pStyle w:val="ListParagraph"/>
+        <w:numPr>
+          <w:ilvl w:val="1"/>
+          <w:numId w:val="1"/>
+        </w:numPr>
+      </w:pPr>
+      <w:r>
+        <w:t>When neurons fire together they become wired to one another and make associations.</w:t>
+      </w:r>
+    </w:p>
+    <w:p>
+      <w:pPr>
+        <w:pStyle w:val="ListParagraph"/>
+        <w:numPr>
+          <w:ilvl w:val="1"/>
+          <w:numId w:val="1"/>
+        </w:numPr>
+      </w:pPr>
+      <w:r>
+        <w:t>The world is NOT as coherent as we think; coherence about the world is a product of System 1 thinking.</w:t>
+      </w:r>
+    </w:p>
+    <w:p>
+      <w:pPr>
+        <w:pStyle w:val="ListParagraph"/>
+        <w:numPr>
+          <w:ilvl w:val="0"/>
+          <w:numId w:val="1"/>
+        </w:numPr>
+      </w:pPr>
+      <w:r>
+        <w:t>How the models of thinking relate to the policy process</w:t>
+      </w:r>
+    </w:p>
+    <w:p>
+      <w:pPr>
+        <w:pStyle w:val="ListParagraph"/>
+        <w:numPr>
+          <w:ilvl w:val="1"/>
+          <w:numId w:val="1"/>
+        </w:numPr>
+      </w:pPr>
+      <w:r>
+        <w:t>We create complex mental metaphors that become bound into narratives.</w:t>
+      </w:r>
+    </w:p>
+    <w:p>
+      <w:pPr>
+        <w:pStyle w:val="ListParagraph"/>
+        <w:numPr>
+          <w:ilvl w:val="1"/>
+          <w:numId w:val="1"/>
+        </w:numPr>
+      </w:pPr>
+      <w:r>
+        <w:t>Narratives are stories with heroes, villains, victims, etc.</w:t>
+      </w:r>
+    </w:p>
+    <w:p>
+      <w:pPr>
+        <w:pStyle w:val="ListParagraph"/>
+        <w:numPr>
+          <w:ilvl w:val="1"/>
+          <w:numId w:val="1"/>
+        </w:numPr>
+      </w:pPr>
+      <w:r>
+        <w:t>The policy process operates through politics (i.e., policy process is political)</w:t>
+      </w:r>
+    </w:p>
+    <w:p>
+      <w:pPr>
+        <w:pStyle w:val="ListParagraph"/>
+        <w:numPr>
+          <w:ilvl w:val="1"/>
+          <w:numId w:val="1"/>
+        </w:numPr>
+      </w:pPr>
+      <w:r>
+        <w:t>Politics is about changing the narrative.</w:t>
+      </w:r>
+    </w:p>
+    <w:p>
+      <w:pPr>
+        <w:pStyle w:val="ListParagraph"/>
+        <w:numPr>
+          <w:ilvl w:val="0"/>
+          <w:numId w:val="1"/>
+        </w:numPr>
+      </w:pPr>
+      <w:r>
+        <w:t>Facts often don’t matter in political and policy discussions because people filter arguments through their world view which is constructed through metaphorical System 1 thinking.</w:t>
+      </w:r>
+    </w:p>
+    <w:p>
+      <w:pPr>
+        <w:pStyle w:val="ListParagraph"/>
+        <w:numPr>
+          <w:ilvl w:val="1"/>
+          <w:numId w:val="1"/>
+        </w:numPr>
+      </w:pPr>
+      <w:r>
+        <w:t>This challenges the validity of RAM.</w:t>
+      </w:r>
+    </w:p>
+    <w:p>
+      <w:pPr>
+        <w:pStyle w:val="ListParagraph"/>
+        <w:numPr>
+          <w:ilvl w:val="1"/>
+          <w:numId w:val="1"/>
+        </w:numPr>
+      </w:pPr>
+      <w:r>
+        <w:t>How people view policy issues is likely related more to our constructed narratives about the world rather than any analytical process.</w:t>
+      </w:r>
+    </w:p>
+    <w:p>
+      <w:pPr>
+        <w:pStyle w:val="ListParagraph"/>
+        <w:numPr>
+          <w:ilvl w:val="0"/>
+          <w:numId w:val="1"/>
+        </w:numPr>
+      </w:pPr>
+      <w:r>
+        <w:t>Market versus Polis</w:t>
+      </w:r>
+    </w:p>
+    <w:p>
+      <w:pPr>
+        <w:pStyle w:val="ListParagraph"/>
+        <w:numPr>
+          <w:ilvl w:val="1"/>
+          <w:numId w:val="1"/>
+        </w:numPr>
+      </w:pPr>
+      <w:r>
+        <w:t>Polis is concerned with relationships, community, and belonging.</w:t>
+      </w:r>
+    </w:p>
+    <w:p>
+      <w:pPr>
+        <w:pStyle w:val="ListParagraph"/>
+        <w:numPr>
+          <w:ilvl w:val="1"/>
+          <w:numId w:val="1"/>
+        </w:numPr>
+      </w:pPr>
+      <w:r>
+        <w:t>Market is self-interested.</w:t>
       </w:r>
       <w:bookmarkStart w:id="0" w:name="_GoBack"/>
       <w:bookmarkEnd w:id="0"/>
     </w:p>
-    <w:p>
-      <w:pPr>
-        <w:pStyle w:val="ListParagraph"/>
-        <w:numPr>
-          <w:ilvl w:val="1"/>
-          <w:numId w:val="1"/>
-        </w:numPr>
-      </w:pPr>
-      <w:r>
-        <w:t>Normally a policy decision is evaluated by multiple federal agencies.</w:t>
-      </w:r>
-    </w:p>
-    <w:p>
-      <w:pPr>
-        <w:pStyle w:val="ListParagraph"/>
-        <w:numPr>
-          <w:ilvl w:val="1"/>
-          <w:numId w:val="1"/>
-        </w:numPr>
-      </w:pPr>
-      <w:r>
-        <w:t>Policy process is not a unitary process but the debate is normally held behind closed doors in an administration so that it appears unitary.</w:t>
+    <w:p/>
+    <w:p>
+      <w:pPr>
+        <w:rPr>
+          <w:u w:val="single"/>
+        </w:rPr>
+      </w:pPr>
+      <w:r>
+        <w:rPr>
+          <w:u w:val="single"/>
+        </w:rPr>
+        <w:t>Comments and Questions</w:t>
       </w:r>
     </w:p>
     <w:p>
@@ -60,53 +490,19 @@
         <w:pStyle w:val="ListParagraph"/>
         <w:numPr>
           <w:ilvl w:val="0"/>
-          <w:numId w:val="1"/>
-        </w:numPr>
-      </w:pPr>
-      <w:r>
-        <w:t>Cooperation tends to be the exception and not the rule in a bureaucracy.</w:t>
-      </w:r>
-    </w:p>
-    <w:p>
-      <w:pPr>
-        <w:pStyle w:val="ListParagraph"/>
-        <w:numPr>
-          <w:ilvl w:val="0"/>
-          <w:numId w:val="1"/>
-        </w:numPr>
-      </w:pPr>
-      <w:r>
-        <w:t xml:space="preserve">Polis </w:t>
-      </w:r>
-      <w:r>
-        <w:t xml:space="preserve">is </w:t>
-      </w:r>
-      <w:r>
-        <w:t>concerned with relationships, community, and belonging.</w:t>
-      </w:r>
-    </w:p>
-    <w:p>
-      <w:pPr>
-        <w:pStyle w:val="ListParagraph"/>
-        <w:numPr>
-          <w:ilvl w:val="0"/>
-          <w:numId w:val="1"/>
-        </w:numPr>
-      </w:pPr>
-      <w:r>
-        <w:t>People tend to associate problems with something we’ve done before (i.e., metaphor)</w:t>
-      </w:r>
-    </w:p>
-    <w:p>
-      <w:pPr>
-        <w:pStyle w:val="ListParagraph"/>
-        <w:numPr>
-          <w:ilvl w:val="0"/>
-          <w:numId w:val="1"/>
-        </w:numPr>
-      </w:pPr>
-      <w:r>
-        <w:t>Facts often don’t matter in political and policy discussions because people filter arguments through their world view which is constructed through metaphorical System 1 thinking.</w:t>
+          <w:numId w:val="2"/>
+        </w:numPr>
+      </w:pPr>
+      <w:r>
+        <w:t xml:space="preserve">Dr. </w:t>
+      </w:r>
+      <w:proofErr w:type="spellStart"/>
+      <w:r>
+        <w:t>Gilsinan</w:t>
+      </w:r>
+      <w:proofErr w:type="spellEnd"/>
+      <w:r>
+        <w:t xml:space="preserve"> seems to be using politics and policy process interchangeably.  Is there a difference?</w:t>
       </w:r>
     </w:p>
     <w:sectPr>
@@ -273,6 +669,92 @@
 <file path=word/numbering.xml><?xml version="1.0" encoding="utf-8"?>
 <w:numbering xmlns:wpc="http://schemas.microsoft.com/office/word/2010/wordprocessingCanvas" xmlns:mc="http://schemas.openxmlformats.org/markup-compatibility/2006" xmlns:o="urn:schemas-microsoft-com:office:office" xmlns:r="http://schemas.openxmlformats.org/officeDocument/2006/relationships" xmlns:m="http://schemas.openxmlformats.org/officeDocument/2006/math" xmlns:v="urn:schemas-microsoft-com:vml" xmlns:wp14="http://schemas.microsoft.com/office/word/2010/wordprocessingDrawing" xmlns:wp="http://schemas.openxmlformats.org/drawingml/2006/wordprocessingDrawing" xmlns:w10="urn:schemas-microsoft-com:office:word" xmlns:w="http://schemas.openxmlformats.org/wordprocessingml/2006/main" xmlns:w14="http://schemas.microsoft.com/office/word/2010/wordml" xmlns:wpg="http://schemas.microsoft.com/office/word/2010/wordprocessingGroup" xmlns:wpi="http://schemas.microsoft.com/office/word/2010/wordprocessingInk" xmlns:wne="http://schemas.microsoft.com/office/word/2006/wordml" xmlns:wps="http://schemas.microsoft.com/office/word/2010/wordprocessingShape" mc:Ignorable="w14 wp14">
   <w:abstractNum w:abstractNumId="0">
+    <w:nsid w:val="16056365"/>
+    <w:multiLevelType w:val="hybridMultilevel"/>
+    <w:tmpl w:val="DAA6C5D0"/>
+    <w:lvl w:ilvl="0" w:tplc="0409000F">
+      <w:start w:val="1"/>
+      <w:numFmt w:val="decimal"/>
+      <w:lvlText w:val="%1."/>
+      <w:lvlJc w:val="left"/>
+      <w:pPr>
+        <w:ind w:left="720" w:hanging="360"/>
+      </w:pPr>
+    </w:lvl>
+    <w:lvl w:ilvl="1" w:tplc="04090019" w:tentative="1">
+      <w:start w:val="1"/>
+      <w:numFmt w:val="lowerLetter"/>
+      <w:lvlText w:val="%2."/>
+      <w:lvlJc w:val="left"/>
+      <w:pPr>
+        <w:ind w:left="1440" w:hanging="360"/>
+      </w:pPr>
+    </w:lvl>
+    <w:lvl w:ilvl="2" w:tplc="0409001B" w:tentative="1">
+      <w:start w:val="1"/>
+      <w:numFmt w:val="lowerRoman"/>
+      <w:lvlText w:val="%3."/>
+      <w:lvlJc w:val="right"/>
+      <w:pPr>
+        <w:ind w:left="2160" w:hanging="180"/>
+      </w:pPr>
+    </w:lvl>
+    <w:lvl w:ilvl="3" w:tplc="0409000F" w:tentative="1">
+      <w:start w:val="1"/>
+      <w:numFmt w:val="decimal"/>
+      <w:lvlText w:val="%4."/>
+      <w:lvlJc w:val="left"/>
+      <w:pPr>
+        <w:ind w:left="2880" w:hanging="360"/>
+      </w:pPr>
+    </w:lvl>
+    <w:lvl w:ilvl="4" w:tplc="04090019" w:tentative="1">
+      <w:start w:val="1"/>
+      <w:numFmt w:val="lowerLetter"/>
+      <w:lvlText w:val="%5."/>
+      <w:lvlJc w:val="left"/>
+      <w:pPr>
+        <w:ind w:left="3600" w:hanging="360"/>
+      </w:pPr>
+    </w:lvl>
+    <w:lvl w:ilvl="5" w:tplc="0409001B" w:tentative="1">
+      <w:start w:val="1"/>
+      <w:numFmt w:val="lowerRoman"/>
+      <w:lvlText w:val="%6."/>
+      <w:lvlJc w:val="right"/>
+      <w:pPr>
+        <w:ind w:left="4320" w:hanging="180"/>
+      </w:pPr>
+    </w:lvl>
+    <w:lvl w:ilvl="6" w:tplc="0409000F" w:tentative="1">
+      <w:start w:val="1"/>
+      <w:numFmt w:val="decimal"/>
+      <w:lvlText w:val="%7."/>
+      <w:lvlJc w:val="left"/>
+      <w:pPr>
+        <w:ind w:left="5040" w:hanging="360"/>
+      </w:pPr>
+    </w:lvl>
+    <w:lvl w:ilvl="7" w:tplc="04090019" w:tentative="1">
+      <w:start w:val="1"/>
+      <w:numFmt w:val="lowerLetter"/>
+      <w:lvlText w:val="%8."/>
+      <w:lvlJc w:val="left"/>
+      <w:pPr>
+        <w:ind w:left="5760" w:hanging="360"/>
+      </w:pPr>
+    </w:lvl>
+    <w:lvl w:ilvl="8" w:tplc="0409001B" w:tentative="1">
+      <w:start w:val="1"/>
+      <w:numFmt w:val="lowerRoman"/>
+      <w:lvlText w:val="%9."/>
+      <w:lvlJc w:val="right"/>
+      <w:pPr>
+        <w:ind w:left="6480" w:hanging="180"/>
+      </w:pPr>
+    </w:lvl>
+  </w:abstractNum>
+  <w:abstractNum w:abstractNumId="1">
     <w:nsid w:val="2C5F7B36"/>
     <w:multiLevelType w:val="hybridMultilevel"/>
     <w:tmpl w:val="44BAFAF4"/>
@@ -386,6 +868,9 @@
     </w:lvl>
   </w:abstractNum>
   <w:num w:numId="1">
+    <w:abstractNumId w:val="1"/>
+  </w:num>
+  <w:num w:numId="2">
     <w:abstractNumId w:val="0"/>
   </w:num>
 </w:numbering>

</xml_diff>

<commit_message>
Notes for Lecture 02
</commit_message>
<xml_diff>
--- a/Notes/POLS6310_2019_Spring_Notes_Lectures_v00.docx
+++ b/Notes/POLS6310_2019_Spring_Notes_Lectures_v00.docx
@@ -4,472 +4,479 @@
   <w:body>
     <w:p>
       <w:pPr>
-        <w:pStyle w:val="ListParagraph"/>
-        <w:numPr>
-          <w:ilvl w:val="0"/>
-          <w:numId w:val="1"/>
-        </w:numPr>
-      </w:pPr>
-      <w:r>
-        <w:t>Opinions about politicians truth telling based on personal world view.</w:t>
-      </w:r>
-    </w:p>
-    <w:p>
-      <w:pPr>
-        <w:pStyle w:val="ListParagraph"/>
-        <w:numPr>
-          <w:ilvl w:val="0"/>
-          <w:numId w:val="1"/>
-        </w:numPr>
-      </w:pPr>
-      <w:r>
-        <w:t>Two models of decision making</w:t>
-      </w:r>
-    </w:p>
-    <w:p>
-      <w:pPr>
-        <w:pStyle w:val="ListParagraph"/>
-        <w:numPr>
-          <w:ilvl w:val="1"/>
-          <w:numId w:val="1"/>
-        </w:numPr>
-      </w:pPr>
-      <w:r>
-        <w:t>Rational actor model (RAM)</w:t>
-      </w:r>
-    </w:p>
-    <w:p>
-      <w:pPr>
-        <w:pStyle w:val="ListParagraph"/>
-        <w:numPr>
-          <w:ilvl w:val="1"/>
-          <w:numId w:val="1"/>
-        </w:numPr>
-      </w:pPr>
-      <w:r>
-        <w:t>Political model</w:t>
-      </w:r>
-    </w:p>
-    <w:p>
-      <w:pPr>
-        <w:pStyle w:val="ListParagraph"/>
-        <w:numPr>
-          <w:ilvl w:val="0"/>
-          <w:numId w:val="1"/>
-        </w:numPr>
-      </w:pPr>
-      <w:r>
-        <w:t>RAM developed primarily to understand foreign policy</w:t>
-      </w:r>
-    </w:p>
-    <w:p>
-      <w:pPr>
-        <w:pStyle w:val="ListParagraph"/>
-        <w:numPr>
-          <w:ilvl w:val="1"/>
-          <w:numId w:val="1"/>
-        </w:numPr>
-      </w:pPr>
-      <w:r>
-        <w:t>Normally a policy decision is evaluated by multiple federal agencies.</w:t>
-      </w:r>
-    </w:p>
-    <w:p>
-      <w:pPr>
-        <w:pStyle w:val="ListParagraph"/>
-        <w:numPr>
-          <w:ilvl w:val="1"/>
-          <w:numId w:val="1"/>
-        </w:numPr>
-      </w:pPr>
-      <w:r>
-        <w:t>Policy process is not a unitary process but the debate is normally held behind closed doors in an administration so that it appears unitary.</w:t>
-      </w:r>
-    </w:p>
-    <w:p>
-      <w:pPr>
-        <w:pStyle w:val="ListParagraph"/>
-        <w:numPr>
-          <w:ilvl w:val="0"/>
-          <w:numId w:val="1"/>
-        </w:numPr>
-      </w:pPr>
-      <w:r>
-        <w:t>Problems with RAM are rooted in its underlying assumptions</w:t>
-      </w:r>
-    </w:p>
-    <w:p>
-      <w:pPr>
-        <w:pStyle w:val="ListParagraph"/>
-        <w:numPr>
-          <w:ilvl w:val="1"/>
-          <w:numId w:val="1"/>
-        </w:numPr>
-      </w:pPr>
-      <w:r>
-        <w:t>State is not monolithic</w:t>
-      </w:r>
-    </w:p>
-    <w:p>
-      <w:pPr>
-        <w:pStyle w:val="ListParagraph"/>
-        <w:numPr>
-          <w:ilvl w:val="1"/>
-          <w:numId w:val="1"/>
-        </w:numPr>
-      </w:pPr>
-      <w:r>
-        <w:t>Various bureaucracies have multiple, competing goals</w:t>
-      </w:r>
-    </w:p>
-    <w:p>
-      <w:pPr>
-        <w:pStyle w:val="ListParagraph"/>
-        <w:numPr>
-          <w:ilvl w:val="1"/>
-          <w:numId w:val="1"/>
-        </w:numPr>
-      </w:pPr>
-      <w:r>
-        <w:t>Decisions are viewed as zero sum games</w:t>
-      </w:r>
-    </w:p>
-    <w:p>
-      <w:pPr>
-        <w:pStyle w:val="ListParagraph"/>
-        <w:numPr>
-          <w:ilvl w:val="1"/>
-          <w:numId w:val="1"/>
-        </w:numPr>
-      </w:pPr>
-      <w:r>
-        <w:t>Decision making is not rational because of politics and conflict</w:t>
-      </w:r>
-    </w:p>
-    <w:p>
-      <w:pPr>
-        <w:pStyle w:val="ListParagraph"/>
-        <w:numPr>
-          <w:ilvl w:val="1"/>
-          <w:numId w:val="1"/>
-        </w:numPr>
-      </w:pPr>
-      <w:r>
-        <w:t>Cooperation tends to be the exception and not the rule in a bureaucracy.</w:t>
-      </w:r>
-    </w:p>
-    <w:p>
-      <w:pPr>
-        <w:pStyle w:val="ListParagraph"/>
-        <w:numPr>
-          <w:ilvl w:val="0"/>
-          <w:numId w:val="1"/>
-        </w:numPr>
-      </w:pPr>
-      <w:r>
-        <w:t>Roughly 98% of thought is unconscious therefore most thought is reflexive, not reflective</w:t>
-      </w:r>
-    </w:p>
-    <w:p>
-      <w:pPr>
-        <w:pStyle w:val="ListParagraph"/>
-        <w:numPr>
-          <w:ilvl w:val="0"/>
-          <w:numId w:val="1"/>
-        </w:numPr>
-      </w:pPr>
-      <w:r>
-        <w:t xml:space="preserve">Daniel </w:t>
-      </w:r>
-      <w:proofErr w:type="spellStart"/>
-      <w:r>
-        <w:t>Kahneman</w:t>
-      </w:r>
-      <w:proofErr w:type="spellEnd"/>
-      <w:r>
-        <w:t xml:space="preserve"> proposed a two system model of thinking</w:t>
-      </w:r>
-    </w:p>
-    <w:p>
-      <w:pPr>
-        <w:pStyle w:val="ListParagraph"/>
-        <w:numPr>
-          <w:ilvl w:val="1"/>
-          <w:numId w:val="1"/>
-        </w:numPr>
-      </w:pPr>
-      <w:r>
-        <w:t>System 1 is reflexive, requires little to no effort, and is involuntary</w:t>
-      </w:r>
-    </w:p>
-    <w:p>
-      <w:pPr>
-        <w:pStyle w:val="ListParagraph"/>
-        <w:numPr>
-          <w:ilvl w:val="1"/>
-          <w:numId w:val="1"/>
-        </w:numPr>
-      </w:pPr>
-      <w:r>
-        <w:t>System 2 if reflective, thoughtful</w:t>
-      </w:r>
-      <w:r>
-        <w:t xml:space="preserve">, and requires </w:t>
-      </w:r>
-      <w:r>
-        <w:t xml:space="preserve">mental </w:t>
-      </w:r>
-      <w:r>
-        <w:t>attention</w:t>
-      </w:r>
-    </w:p>
-    <w:p>
-      <w:pPr>
-        <w:pStyle w:val="ListParagraph"/>
-        <w:numPr>
-          <w:ilvl w:val="0"/>
-          <w:numId w:val="1"/>
-        </w:numPr>
-      </w:pPr>
-      <w:r>
-        <w:t>We think we operate under System 2 but most of the time we’re operating under System 1</w:t>
-      </w:r>
-    </w:p>
-    <w:p>
-      <w:pPr>
-        <w:pStyle w:val="ListParagraph"/>
-        <w:numPr>
-          <w:ilvl w:val="1"/>
-          <w:numId w:val="1"/>
-        </w:numPr>
-      </w:pPr>
-      <w:r>
-        <w:t>This is necessary to function</w:t>
-      </w:r>
-    </w:p>
-    <w:p>
-      <w:pPr>
-        <w:pStyle w:val="ListParagraph"/>
-        <w:numPr>
-          <w:ilvl w:val="0"/>
-          <w:numId w:val="1"/>
-        </w:numPr>
-      </w:pPr>
-      <w:r>
-        <w:t>Awareness occurs when sensory inputs do NOT conform to our predictive mental models.</w:t>
-      </w:r>
-    </w:p>
-    <w:p>
-      <w:pPr>
-        <w:pStyle w:val="ListParagraph"/>
-        <w:numPr>
-          <w:ilvl w:val="1"/>
-          <w:numId w:val="1"/>
-        </w:numPr>
-      </w:pPr>
-      <w:r>
-        <w:t>You only think about something when it’s unexpected or new.</w:t>
-      </w:r>
-    </w:p>
-    <w:p>
-      <w:pPr>
-        <w:pStyle w:val="ListParagraph"/>
-        <w:numPr>
-          <w:ilvl w:val="0"/>
-          <w:numId w:val="1"/>
-        </w:numPr>
-      </w:pPr>
-      <w:r>
-        <w:t>System 1 thinking works through metaphor.</w:t>
-      </w:r>
-    </w:p>
-    <w:p>
-      <w:pPr>
-        <w:pStyle w:val="ListParagraph"/>
-        <w:numPr>
-          <w:ilvl w:val="1"/>
-          <w:numId w:val="1"/>
-        </w:numPr>
-      </w:pPr>
-      <w:r>
-        <w:t>e.g., a “warm, caring” person versus someone who is as “cold as a fish”</w:t>
-      </w:r>
-    </w:p>
-    <w:p>
-      <w:pPr>
-        <w:pStyle w:val="ListParagraph"/>
-        <w:numPr>
-          <w:ilvl w:val="1"/>
-          <w:numId w:val="1"/>
-        </w:numPr>
-      </w:pPr>
-      <w:r>
-        <w:t>People tend to asso</w:t>
-      </w:r>
-      <w:r>
-        <w:t>ciate problems with something they’ve experienced</w:t>
-      </w:r>
-      <w:r>
-        <w:t xml:space="preserve"> before (i.e., metaphor)</w:t>
-      </w:r>
-    </w:p>
-    <w:p>
-      <w:pPr>
-        <w:pStyle w:val="ListParagraph"/>
-        <w:numPr>
-          <w:ilvl w:val="1"/>
-          <w:numId w:val="1"/>
-        </w:numPr>
-      </w:pPr>
-      <w:r>
-        <w:t>When neurons fire together they become wired to one another and make associations.</w:t>
-      </w:r>
-    </w:p>
-    <w:p>
-      <w:pPr>
-        <w:pStyle w:val="ListParagraph"/>
-        <w:numPr>
-          <w:ilvl w:val="1"/>
-          <w:numId w:val="1"/>
-        </w:numPr>
-      </w:pPr>
-      <w:r>
-        <w:t>The world is NOT as coherent as we think; coherence about the world is a product of System 1 thinking.</w:t>
-      </w:r>
-    </w:p>
-    <w:p>
-      <w:pPr>
-        <w:pStyle w:val="ListParagraph"/>
-        <w:numPr>
-          <w:ilvl w:val="0"/>
-          <w:numId w:val="1"/>
-        </w:numPr>
-      </w:pPr>
-      <w:r>
-        <w:t>How the models of thinking relate to the policy process</w:t>
-      </w:r>
-    </w:p>
-    <w:p>
-      <w:pPr>
-        <w:pStyle w:val="ListParagraph"/>
-        <w:numPr>
-          <w:ilvl w:val="1"/>
-          <w:numId w:val="1"/>
-        </w:numPr>
-      </w:pPr>
-      <w:r>
-        <w:t>We create complex mental metaphors that become bound into narratives.</w:t>
-      </w:r>
-    </w:p>
-    <w:p>
-      <w:pPr>
-        <w:pStyle w:val="ListParagraph"/>
-        <w:numPr>
-          <w:ilvl w:val="1"/>
-          <w:numId w:val="1"/>
-        </w:numPr>
-      </w:pPr>
-      <w:r>
-        <w:t>Narratives are stories with heroes, villains, victims, etc.</w:t>
-      </w:r>
-    </w:p>
-    <w:p>
-      <w:pPr>
-        <w:pStyle w:val="ListParagraph"/>
-        <w:numPr>
-          <w:ilvl w:val="1"/>
-          <w:numId w:val="1"/>
-        </w:numPr>
-      </w:pPr>
-      <w:r>
-        <w:t>The policy process operates through politics (i.e., policy process is political)</w:t>
-      </w:r>
-    </w:p>
-    <w:p>
-      <w:pPr>
-        <w:pStyle w:val="ListParagraph"/>
-        <w:numPr>
-          <w:ilvl w:val="1"/>
-          <w:numId w:val="1"/>
-        </w:numPr>
-      </w:pPr>
-      <w:r>
-        <w:t>Politics is about changing the narrative.</w:t>
-      </w:r>
-    </w:p>
-    <w:p>
-      <w:pPr>
-        <w:pStyle w:val="ListParagraph"/>
-        <w:numPr>
-          <w:ilvl w:val="0"/>
-          <w:numId w:val="1"/>
-        </w:numPr>
-      </w:pPr>
-      <w:r>
-        <w:t>Facts often don’t matter in political and policy discussions because people filter arguments through their world view which is constructed through metaphorical System 1 thinking.</w:t>
-      </w:r>
-    </w:p>
-    <w:p>
-      <w:pPr>
-        <w:pStyle w:val="ListParagraph"/>
-        <w:numPr>
-          <w:ilvl w:val="1"/>
-          <w:numId w:val="1"/>
-        </w:numPr>
-      </w:pPr>
-      <w:r>
-        <w:t>This challenges the validity of RAM.</w:t>
-      </w:r>
-    </w:p>
-    <w:p>
-      <w:pPr>
-        <w:pStyle w:val="ListParagraph"/>
-        <w:numPr>
-          <w:ilvl w:val="1"/>
-          <w:numId w:val="1"/>
-        </w:numPr>
-      </w:pPr>
-      <w:r>
-        <w:t>How people view policy issues is likely related more to our constructed narratives about the world rather than any analytical process.</w:t>
-      </w:r>
-    </w:p>
-    <w:p>
-      <w:pPr>
-        <w:pStyle w:val="ListParagraph"/>
-        <w:numPr>
-          <w:ilvl w:val="0"/>
-          <w:numId w:val="1"/>
-        </w:numPr>
-      </w:pPr>
-      <w:r>
-        <w:t>Market versus Polis</w:t>
-      </w:r>
-    </w:p>
-    <w:p>
-      <w:pPr>
-        <w:pStyle w:val="ListParagraph"/>
-        <w:numPr>
-          <w:ilvl w:val="1"/>
-          <w:numId w:val="1"/>
-        </w:numPr>
-      </w:pPr>
-      <w:r>
-        <w:t>Polis is concerned with relationships, community, and belonging.</w:t>
-      </w:r>
-    </w:p>
-    <w:p>
-      <w:pPr>
-        <w:pStyle w:val="ListParagraph"/>
-        <w:numPr>
-          <w:ilvl w:val="1"/>
-          <w:numId w:val="1"/>
-        </w:numPr>
-      </w:pPr>
-      <w:r>
-        <w:t>Market is self-interested.</w:t>
-      </w:r>
+        <w:rPr>
+          <w:u w:val="single"/>
+        </w:rPr>
+      </w:pPr>
       <w:bookmarkStart w:id="0" w:name="_GoBack"/>
       <w:bookmarkEnd w:id="0"/>
+      <w:r>
+        <w:rPr>
+          <w:u w:val="single"/>
+        </w:rPr>
+        <w:t>Lecture Notes</w:t>
+      </w:r>
+    </w:p>
+    <w:p>
+      <w:pPr>
+        <w:pStyle w:val="ListParagraph"/>
+        <w:numPr>
+          <w:ilvl w:val="0"/>
+          <w:numId w:val="1"/>
+        </w:numPr>
+      </w:pPr>
+      <w:r>
+        <w:t>Opinions about politicians truth telling based on personal world view.</w:t>
+      </w:r>
+    </w:p>
+    <w:p>
+      <w:pPr>
+        <w:pStyle w:val="ListParagraph"/>
+        <w:numPr>
+          <w:ilvl w:val="0"/>
+          <w:numId w:val="1"/>
+        </w:numPr>
+      </w:pPr>
+      <w:r>
+        <w:t>Two models of decision making</w:t>
+      </w:r>
+    </w:p>
+    <w:p>
+      <w:pPr>
+        <w:pStyle w:val="ListParagraph"/>
+        <w:numPr>
+          <w:ilvl w:val="1"/>
+          <w:numId w:val="1"/>
+        </w:numPr>
+      </w:pPr>
+      <w:r>
+        <w:t>Rational actor model (RAM)</w:t>
+      </w:r>
+    </w:p>
+    <w:p>
+      <w:pPr>
+        <w:pStyle w:val="ListParagraph"/>
+        <w:numPr>
+          <w:ilvl w:val="1"/>
+          <w:numId w:val="1"/>
+        </w:numPr>
+      </w:pPr>
+      <w:r>
+        <w:t>Political model</w:t>
+      </w:r>
+    </w:p>
+    <w:p>
+      <w:pPr>
+        <w:pStyle w:val="ListParagraph"/>
+        <w:numPr>
+          <w:ilvl w:val="0"/>
+          <w:numId w:val="1"/>
+        </w:numPr>
+      </w:pPr>
+      <w:r>
+        <w:t>RAM developed primarily to understand foreign policy</w:t>
+      </w:r>
+    </w:p>
+    <w:p>
+      <w:pPr>
+        <w:pStyle w:val="ListParagraph"/>
+        <w:numPr>
+          <w:ilvl w:val="1"/>
+          <w:numId w:val="1"/>
+        </w:numPr>
+      </w:pPr>
+      <w:r>
+        <w:t>Normally a policy decision is evaluated by multiple federal agencies.</w:t>
+      </w:r>
+    </w:p>
+    <w:p>
+      <w:pPr>
+        <w:pStyle w:val="ListParagraph"/>
+        <w:numPr>
+          <w:ilvl w:val="1"/>
+          <w:numId w:val="1"/>
+        </w:numPr>
+      </w:pPr>
+      <w:r>
+        <w:t>Policy process is not a unitary process but the debate is normally held behind closed doors in an administration so that it appears unitary.</w:t>
+      </w:r>
+    </w:p>
+    <w:p>
+      <w:pPr>
+        <w:pStyle w:val="ListParagraph"/>
+        <w:numPr>
+          <w:ilvl w:val="0"/>
+          <w:numId w:val="1"/>
+        </w:numPr>
+      </w:pPr>
+      <w:r>
+        <w:t>Problems with RAM are rooted in its underlying assumptions</w:t>
+      </w:r>
+    </w:p>
+    <w:p>
+      <w:pPr>
+        <w:pStyle w:val="ListParagraph"/>
+        <w:numPr>
+          <w:ilvl w:val="1"/>
+          <w:numId w:val="1"/>
+        </w:numPr>
+      </w:pPr>
+      <w:r>
+        <w:t>State is not monolithic</w:t>
+      </w:r>
+    </w:p>
+    <w:p>
+      <w:pPr>
+        <w:pStyle w:val="ListParagraph"/>
+        <w:numPr>
+          <w:ilvl w:val="1"/>
+          <w:numId w:val="1"/>
+        </w:numPr>
+      </w:pPr>
+      <w:r>
+        <w:t>Various bureaucracies have multiple, competing goals</w:t>
+      </w:r>
+    </w:p>
+    <w:p>
+      <w:pPr>
+        <w:pStyle w:val="ListParagraph"/>
+        <w:numPr>
+          <w:ilvl w:val="1"/>
+          <w:numId w:val="1"/>
+        </w:numPr>
+      </w:pPr>
+      <w:r>
+        <w:t>Decisions are viewed as zero sum games</w:t>
+      </w:r>
+    </w:p>
+    <w:p>
+      <w:pPr>
+        <w:pStyle w:val="ListParagraph"/>
+        <w:numPr>
+          <w:ilvl w:val="1"/>
+          <w:numId w:val="1"/>
+        </w:numPr>
+      </w:pPr>
+      <w:r>
+        <w:t>Decision making is not rational because of politics and conflict</w:t>
+      </w:r>
+    </w:p>
+    <w:p>
+      <w:pPr>
+        <w:pStyle w:val="ListParagraph"/>
+        <w:numPr>
+          <w:ilvl w:val="1"/>
+          <w:numId w:val="1"/>
+        </w:numPr>
+      </w:pPr>
+      <w:r>
+        <w:t>Cooperation tends to be the exception and not the rule in a bureaucracy.</w:t>
+      </w:r>
+    </w:p>
+    <w:p>
+      <w:pPr>
+        <w:pStyle w:val="ListParagraph"/>
+        <w:numPr>
+          <w:ilvl w:val="0"/>
+          <w:numId w:val="1"/>
+        </w:numPr>
+      </w:pPr>
+      <w:r>
+        <w:t>Roughly 98% of thought is unconscious therefore most thought is reflexive, not reflective</w:t>
+      </w:r>
+    </w:p>
+    <w:p>
+      <w:pPr>
+        <w:pStyle w:val="ListParagraph"/>
+        <w:numPr>
+          <w:ilvl w:val="0"/>
+          <w:numId w:val="1"/>
+        </w:numPr>
+      </w:pPr>
+      <w:r>
+        <w:t xml:space="preserve">Daniel </w:t>
+      </w:r>
+      <w:proofErr w:type="spellStart"/>
+      <w:r>
+        <w:t>Kahneman</w:t>
+      </w:r>
+      <w:proofErr w:type="spellEnd"/>
+      <w:r>
+        <w:t xml:space="preserve"> proposed a two system model of thinking</w:t>
+      </w:r>
+    </w:p>
+    <w:p>
+      <w:pPr>
+        <w:pStyle w:val="ListParagraph"/>
+        <w:numPr>
+          <w:ilvl w:val="1"/>
+          <w:numId w:val="1"/>
+        </w:numPr>
+      </w:pPr>
+      <w:r>
+        <w:t>System 1 is reflexive, requires little to no effort, and is involuntary</w:t>
+      </w:r>
+    </w:p>
+    <w:p>
+      <w:pPr>
+        <w:pStyle w:val="ListParagraph"/>
+        <w:numPr>
+          <w:ilvl w:val="1"/>
+          <w:numId w:val="1"/>
+        </w:numPr>
+      </w:pPr>
+      <w:r>
+        <w:t>System 2 if reflective, thoughtful</w:t>
+      </w:r>
+      <w:r>
+        <w:t xml:space="preserve">, and requires </w:t>
+      </w:r>
+      <w:r>
+        <w:t xml:space="preserve">mental </w:t>
+      </w:r>
+      <w:r>
+        <w:t>attention</w:t>
+      </w:r>
+    </w:p>
+    <w:p>
+      <w:pPr>
+        <w:pStyle w:val="ListParagraph"/>
+        <w:numPr>
+          <w:ilvl w:val="0"/>
+          <w:numId w:val="1"/>
+        </w:numPr>
+      </w:pPr>
+      <w:r>
+        <w:t>We think we operate under System 2 but most of the time we’re operating under System 1</w:t>
+      </w:r>
+    </w:p>
+    <w:p>
+      <w:pPr>
+        <w:pStyle w:val="ListParagraph"/>
+        <w:numPr>
+          <w:ilvl w:val="1"/>
+          <w:numId w:val="1"/>
+        </w:numPr>
+      </w:pPr>
+      <w:r>
+        <w:t>This is necessary to function</w:t>
+      </w:r>
+    </w:p>
+    <w:p>
+      <w:pPr>
+        <w:pStyle w:val="ListParagraph"/>
+        <w:numPr>
+          <w:ilvl w:val="0"/>
+          <w:numId w:val="1"/>
+        </w:numPr>
+      </w:pPr>
+      <w:r>
+        <w:t>Awareness occurs when sensory inputs do NOT conform to our predictive mental models.</w:t>
+      </w:r>
+    </w:p>
+    <w:p>
+      <w:pPr>
+        <w:pStyle w:val="ListParagraph"/>
+        <w:numPr>
+          <w:ilvl w:val="1"/>
+          <w:numId w:val="1"/>
+        </w:numPr>
+      </w:pPr>
+      <w:r>
+        <w:t>You only think about something when it’s unexpected or new.</w:t>
+      </w:r>
+    </w:p>
+    <w:p>
+      <w:pPr>
+        <w:pStyle w:val="ListParagraph"/>
+        <w:numPr>
+          <w:ilvl w:val="0"/>
+          <w:numId w:val="1"/>
+        </w:numPr>
+      </w:pPr>
+      <w:r>
+        <w:t>System 1 thinking works through metaphor.</w:t>
+      </w:r>
+    </w:p>
+    <w:p>
+      <w:pPr>
+        <w:pStyle w:val="ListParagraph"/>
+        <w:numPr>
+          <w:ilvl w:val="1"/>
+          <w:numId w:val="1"/>
+        </w:numPr>
+      </w:pPr>
+      <w:r>
+        <w:t>e.g., a “warm, caring” person versus someone who is as “cold as a fish”</w:t>
+      </w:r>
+    </w:p>
+    <w:p>
+      <w:pPr>
+        <w:pStyle w:val="ListParagraph"/>
+        <w:numPr>
+          <w:ilvl w:val="1"/>
+          <w:numId w:val="1"/>
+        </w:numPr>
+      </w:pPr>
+      <w:r>
+        <w:t>People tend to associate problems with something they’ve experienced before (i.e., metaphor)</w:t>
+      </w:r>
+    </w:p>
+    <w:p>
+      <w:pPr>
+        <w:pStyle w:val="ListParagraph"/>
+        <w:numPr>
+          <w:ilvl w:val="1"/>
+          <w:numId w:val="1"/>
+        </w:numPr>
+      </w:pPr>
+      <w:r>
+        <w:t>When neurons fire together they become wired to one another and make associations.</w:t>
+      </w:r>
+    </w:p>
+    <w:p>
+      <w:pPr>
+        <w:pStyle w:val="ListParagraph"/>
+        <w:numPr>
+          <w:ilvl w:val="1"/>
+          <w:numId w:val="1"/>
+        </w:numPr>
+      </w:pPr>
+      <w:r>
+        <w:t>The world is NOT as coherent as we think; coherence about the world is a product of System 1 thinking.</w:t>
+      </w:r>
+    </w:p>
+    <w:p>
+      <w:pPr>
+        <w:pStyle w:val="ListParagraph"/>
+        <w:numPr>
+          <w:ilvl w:val="0"/>
+          <w:numId w:val="1"/>
+        </w:numPr>
+      </w:pPr>
+      <w:r>
+        <w:t>How the models of thinking relate to the policy process</w:t>
+      </w:r>
+    </w:p>
+    <w:p>
+      <w:pPr>
+        <w:pStyle w:val="ListParagraph"/>
+        <w:numPr>
+          <w:ilvl w:val="1"/>
+          <w:numId w:val="1"/>
+        </w:numPr>
+      </w:pPr>
+      <w:r>
+        <w:t>We create complex mental metaphors that become bound into narratives.</w:t>
+      </w:r>
+    </w:p>
+    <w:p>
+      <w:pPr>
+        <w:pStyle w:val="ListParagraph"/>
+        <w:numPr>
+          <w:ilvl w:val="1"/>
+          <w:numId w:val="1"/>
+        </w:numPr>
+      </w:pPr>
+      <w:r>
+        <w:t>Narratives are stories with heroes, villains, victims, etc.</w:t>
+      </w:r>
+    </w:p>
+    <w:p>
+      <w:pPr>
+        <w:pStyle w:val="ListParagraph"/>
+        <w:numPr>
+          <w:ilvl w:val="1"/>
+          <w:numId w:val="1"/>
+        </w:numPr>
+      </w:pPr>
+      <w:r>
+        <w:t>The policy process operates through politics (i.e., policy process is political)</w:t>
+      </w:r>
+    </w:p>
+    <w:p>
+      <w:pPr>
+        <w:pStyle w:val="ListParagraph"/>
+        <w:numPr>
+          <w:ilvl w:val="1"/>
+          <w:numId w:val="1"/>
+        </w:numPr>
+      </w:pPr>
+      <w:r>
+        <w:t>Politics is about changing the narrative.</w:t>
+      </w:r>
+    </w:p>
+    <w:p>
+      <w:pPr>
+        <w:pStyle w:val="ListParagraph"/>
+        <w:numPr>
+          <w:ilvl w:val="0"/>
+          <w:numId w:val="1"/>
+        </w:numPr>
+      </w:pPr>
+      <w:r>
+        <w:t>Facts often don’t matter in political and policy discussions because people filter arguments through their world view which is constructed through metaphorical System 1 thinking.</w:t>
+      </w:r>
+    </w:p>
+    <w:p>
+      <w:pPr>
+        <w:pStyle w:val="ListParagraph"/>
+        <w:numPr>
+          <w:ilvl w:val="1"/>
+          <w:numId w:val="1"/>
+        </w:numPr>
+      </w:pPr>
+      <w:r>
+        <w:t>This challenges the validity of RAM.</w:t>
+      </w:r>
+    </w:p>
+    <w:p>
+      <w:pPr>
+        <w:pStyle w:val="ListParagraph"/>
+        <w:numPr>
+          <w:ilvl w:val="1"/>
+          <w:numId w:val="1"/>
+        </w:numPr>
+      </w:pPr>
+      <w:r>
+        <w:t>How people view policy issues is likely related more to our constructed narratives about the world rather than any analytical process.</w:t>
+      </w:r>
+    </w:p>
+    <w:p>
+      <w:pPr>
+        <w:pStyle w:val="ListParagraph"/>
+        <w:numPr>
+          <w:ilvl w:val="0"/>
+          <w:numId w:val="1"/>
+        </w:numPr>
+      </w:pPr>
+      <w:r>
+        <w:t>Market versus Polis</w:t>
+      </w:r>
+    </w:p>
+    <w:p>
+      <w:pPr>
+        <w:pStyle w:val="ListParagraph"/>
+        <w:numPr>
+          <w:ilvl w:val="1"/>
+          <w:numId w:val="1"/>
+        </w:numPr>
+      </w:pPr>
+      <w:r>
+        <w:t>Polis is concerned with relationships, community, and belonging.</w:t>
+      </w:r>
+    </w:p>
+    <w:p>
+      <w:pPr>
+        <w:pStyle w:val="ListParagraph"/>
+        <w:numPr>
+          <w:ilvl w:val="1"/>
+          <w:numId w:val="1"/>
+        </w:numPr>
+      </w:pPr>
+      <w:r>
+        <w:t>Market is self-interested.</w:t>
+      </w:r>
     </w:p>
     <w:p/>
     <w:p>
@@ -505,10 +512,571 @@
         <w:t xml:space="preserve"> seems to be using politics and policy process interchangeably.  Is there a difference?</w:t>
       </w:r>
     </w:p>
+    <w:p>
+      <w:pPr>
+        <w:sectPr>
+          <w:headerReference w:type="default" r:id="rId8"/>
+          <w:pgSz w:w="12240" w:h="15840"/>
+          <w:pgMar w:top="1440" w:right="1440" w:bottom="1440" w:left="1440" w:header="720" w:footer="720" w:gutter="0"/>
+          <w:cols w:space="720"/>
+          <w:docGrid w:linePitch="360"/>
+        </w:sectPr>
+      </w:pPr>
+    </w:p>
+    <w:p>
+      <w:pPr>
+        <w:rPr>
+          <w:u w:val="single"/>
+        </w:rPr>
+      </w:pPr>
+      <w:r>
+        <w:rPr>
+          <w:u w:val="single"/>
+        </w:rPr>
+        <w:lastRenderedPageBreak/>
+        <w:t>General Discussion</w:t>
+      </w:r>
+    </w:p>
+    <w:p>
+      <w:pPr>
+        <w:pStyle w:val="ListParagraph"/>
+        <w:numPr>
+          <w:ilvl w:val="0"/>
+          <w:numId w:val="3"/>
+        </w:numPr>
+      </w:pPr>
+      <w:r>
+        <w:t xml:space="preserve">Clarification of instructions for </w:t>
+      </w:r>
+      <w:r>
+        <w:t>Discussion Post</w:t>
+      </w:r>
+      <w:r>
+        <w:t xml:space="preserve"> 01 assignment</w:t>
+      </w:r>
+    </w:p>
+    <w:p>
+      <w:pPr>
+        <w:pStyle w:val="ListParagraph"/>
+        <w:numPr>
+          <w:ilvl w:val="1"/>
+          <w:numId w:val="3"/>
+        </w:numPr>
+      </w:pPr>
+      <w:r>
+        <w:t xml:space="preserve">Compare and contrast RAM, market, and System </w:t>
+      </w:r>
+      <w:r>
+        <w:t>2</w:t>
+      </w:r>
+      <w:r>
+        <w:t xml:space="preserve"> </w:t>
+      </w:r>
+      <w:proofErr w:type="gramStart"/>
+      <w:r>
+        <w:t>Thinking</w:t>
+      </w:r>
+      <w:proofErr w:type="gramEnd"/>
+      <w:r>
+        <w:t xml:space="preserve"> or political, polis, System 1</w:t>
+      </w:r>
+      <w:r>
+        <w:t xml:space="preserve"> Thinking</w:t>
+      </w:r>
+      <w:r>
+        <w:t xml:space="preserve"> for your policy domain, depending on which set is more relevant.</w:t>
+      </w:r>
+    </w:p>
+    <w:p>
+      <w:pPr>
+        <w:pStyle w:val="ListParagraph"/>
+        <w:numPr>
+          <w:ilvl w:val="1"/>
+          <w:numId w:val="3"/>
+        </w:numPr>
+      </w:pPr>
+      <w:r>
+        <w:t>Peer Comment: Policymakers that don’t fully understand technology may be forced to use System 2 Thinking</w:t>
+      </w:r>
+      <w:r>
+        <w:t>.  Alternatively, they may rely on System 1 Thinking to if they don’t have good information.</w:t>
+      </w:r>
+    </w:p>
+    <w:p>
+      <w:pPr>
+        <w:pStyle w:val="ListParagraph"/>
+        <w:numPr>
+          <w:ilvl w:val="0"/>
+          <w:numId w:val="3"/>
+        </w:numPr>
+      </w:pPr>
+      <w:r>
+        <w:t>Does denigration of experts imply a degradation of democracy?</w:t>
+      </w:r>
+    </w:p>
+    <w:p>
+      <w:pPr>
+        <w:pStyle w:val="ListParagraph"/>
+        <w:numPr>
+          <w:ilvl w:val="0"/>
+          <w:numId w:val="3"/>
+        </w:numPr>
+      </w:pPr>
+      <w:r>
+        <w:t>Stumbling in the dark allows System 2 Thinking to dominate.</w:t>
+      </w:r>
+    </w:p>
+    <w:p>
+      <w:pPr>
+        <w:pStyle w:val="ListParagraph"/>
+        <w:numPr>
+          <w:ilvl w:val="0"/>
+          <w:numId w:val="3"/>
+        </w:numPr>
+      </w:pPr>
+      <w:r>
+        <w:t>Experts that extensively employ System 1 Thinking may fall into System 2 Thinking.</w:t>
+      </w:r>
+    </w:p>
+    <w:p>
+      <w:pPr>
+        <w:pStyle w:val="ListParagraph"/>
+        <w:numPr>
+          <w:ilvl w:val="0"/>
+          <w:numId w:val="3"/>
+        </w:numPr>
+      </w:pPr>
+      <w:r>
+        <w:t xml:space="preserve">One </w:t>
+      </w:r>
+      <w:r>
+        <w:t xml:space="preserve">big </w:t>
+      </w:r>
+      <w:r>
+        <w:t>issue is how to draw the line between expertise and sovereignty of the people.</w:t>
+      </w:r>
+    </w:p>
+    <w:p>
+      <w:pPr>
+        <w:pStyle w:val="ListParagraph"/>
+        <w:numPr>
+          <w:ilvl w:val="0"/>
+          <w:numId w:val="3"/>
+        </w:numPr>
+      </w:pPr>
+      <w:r>
+        <w:t>Avoiding falling into System 1 Thinking</w:t>
+      </w:r>
+    </w:p>
+    <w:p>
+      <w:pPr>
+        <w:pStyle w:val="ListParagraph"/>
+        <w:numPr>
+          <w:ilvl w:val="1"/>
+          <w:numId w:val="3"/>
+        </w:numPr>
+      </w:pPr>
+      <w:r>
+        <w:t>Be cognizant of triggers.</w:t>
+      </w:r>
+    </w:p>
+    <w:p>
+      <w:pPr>
+        <w:pStyle w:val="ListParagraph"/>
+        <w:numPr>
+          <w:ilvl w:val="1"/>
+          <w:numId w:val="3"/>
+        </w:numPr>
+      </w:pPr>
+      <w:r>
+        <w:t>Move away from right and wrong model (i.e., move from winning to understanding).</w:t>
+      </w:r>
+    </w:p>
+    <w:p>
+      <w:pPr>
+        <w:pStyle w:val="ListParagraph"/>
+        <w:numPr>
+          <w:ilvl w:val="1"/>
+          <w:numId w:val="3"/>
+        </w:numPr>
+      </w:pPr>
+      <w:r>
+        <w:t>Intentionally try to construct an alternative metaphor or analogy.</w:t>
+      </w:r>
+    </w:p>
+    <w:p/>
+    <w:p>
+      <w:pPr>
+        <w:rPr>
+          <w:u w:val="single"/>
+        </w:rPr>
+      </w:pPr>
+      <w:r>
+        <w:rPr>
+          <w:u w:val="single"/>
+        </w:rPr>
+        <w:t>Lecture Notes</w:t>
+      </w:r>
+    </w:p>
+    <w:p>
+      <w:r>
+        <w:t xml:space="preserve">Policy Issues are </w:t>
+      </w:r>
+      <w:proofErr w:type="gramStart"/>
+      <w:r>
+        <w:t>Framed</w:t>
+      </w:r>
+      <w:proofErr w:type="gramEnd"/>
+      <w:r>
+        <w:t xml:space="preserve"> as Morality Tales</w:t>
+      </w:r>
+    </w:p>
+    <w:p>
+      <w:pPr>
+        <w:pStyle w:val="ListParagraph"/>
+        <w:numPr>
+          <w:ilvl w:val="0"/>
+          <w:numId w:val="4"/>
+        </w:numPr>
+      </w:pPr>
+      <w:r>
+        <w:t>How organizations view problems rather than how individuals view problems.</w:t>
+      </w:r>
+    </w:p>
+    <w:p>
+      <w:pPr>
+        <w:pStyle w:val="ListParagraph"/>
+        <w:numPr>
+          <w:ilvl w:val="0"/>
+          <w:numId w:val="4"/>
+        </w:numPr>
+      </w:pPr>
+      <w:r>
+        <w:t>Four morality tales</w:t>
+      </w:r>
+    </w:p>
+    <w:p>
+      <w:pPr>
+        <w:pStyle w:val="ListParagraph"/>
+        <w:numPr>
+          <w:ilvl w:val="1"/>
+          <w:numId w:val="4"/>
+        </w:numPr>
+      </w:pPr>
+      <w:r>
+        <w:t xml:space="preserve">Mob at the gates – </w:t>
+      </w:r>
+      <w:r>
+        <w:t>hordes of people want into our country</w:t>
+      </w:r>
+    </w:p>
+    <w:p>
+      <w:pPr>
+        <w:pStyle w:val="ListParagraph"/>
+        <w:numPr>
+          <w:ilvl w:val="1"/>
+          <w:numId w:val="4"/>
+        </w:numPr>
+      </w:pPr>
+      <w:r>
+        <w:t>Triumphant individual – anybody can do anything in America</w:t>
+      </w:r>
+    </w:p>
+    <w:p>
+      <w:pPr>
+        <w:pStyle w:val="ListParagraph"/>
+        <w:numPr>
+          <w:ilvl w:val="1"/>
+          <w:numId w:val="4"/>
+        </w:numPr>
+      </w:pPr>
+      <w:r>
+        <w:t>Rot at the top – corrupt elites run the system to the disadvantage of most and the advantage of a select few</w:t>
+      </w:r>
+    </w:p>
+    <w:p>
+      <w:pPr>
+        <w:pStyle w:val="ListParagraph"/>
+        <w:numPr>
+          <w:ilvl w:val="1"/>
+          <w:numId w:val="4"/>
+        </w:numPr>
+      </w:pPr>
+      <w:r>
+        <w:t>Benevolent community – Americans take care of each other</w:t>
+      </w:r>
+    </w:p>
+    <w:p>
+      <w:pPr>
+        <w:pStyle w:val="ListParagraph"/>
+        <w:numPr>
+          <w:ilvl w:val="0"/>
+          <w:numId w:val="4"/>
+        </w:numPr>
+      </w:pPr>
+      <w:r>
+        <w:t>Conservative and liberal interpretations of each morality tale</w:t>
+      </w:r>
+    </w:p>
+    <w:p>
+      <w:pPr>
+        <w:pStyle w:val="ListParagraph"/>
+        <w:numPr>
+          <w:ilvl w:val="1"/>
+          <w:numId w:val="4"/>
+        </w:numPr>
+      </w:pPr>
+      <w:r>
+        <w:t>Conservative - strong and devious</w:t>
+      </w:r>
+    </w:p>
+    <w:p>
+      <w:pPr>
+        <w:pStyle w:val="ListParagraph"/>
+        <w:numPr>
+          <w:ilvl w:val="1"/>
+          <w:numId w:val="4"/>
+        </w:numPr>
+      </w:pPr>
+      <w:r>
+        <w:t>Liberal - weak and needy</w:t>
+      </w:r>
+    </w:p>
+    <w:p/>
+    <w:p>
+      <w:r>
+        <w:t>Approaches to Problem Solving</w:t>
+      </w:r>
+    </w:p>
+    <w:p>
+      <w:pPr>
+        <w:pStyle w:val="ListParagraph"/>
+        <w:numPr>
+          <w:ilvl w:val="0"/>
+          <w:numId w:val="4"/>
+        </w:numPr>
+      </w:pPr>
+      <w:r>
+        <w:t>Wicked problems have no good options, only bad and worse.</w:t>
+      </w:r>
+    </w:p>
+    <w:p>
+      <w:pPr>
+        <w:pStyle w:val="ListParagraph"/>
+        <w:numPr>
+          <w:ilvl w:val="0"/>
+          <w:numId w:val="4"/>
+        </w:numPr>
+      </w:pPr>
+      <w:r>
+        <w:t xml:space="preserve">Root – comprehensive analysis (RAM, market, System 2 Thinking) </w:t>
+      </w:r>
+      <w:r>
+        <w:sym w:font="Wingdings" w:char="F0E0"/>
+      </w:r>
+      <w:r>
+        <w:t xml:space="preserve"> reasoning and optimizing</w:t>
+      </w:r>
+    </w:p>
+    <w:p>
+      <w:pPr>
+        <w:pStyle w:val="ListParagraph"/>
+        <w:numPr>
+          <w:ilvl w:val="0"/>
+          <w:numId w:val="4"/>
+        </w:numPr>
+      </w:pPr>
+      <w:r>
+        <w:t xml:space="preserve">Branch – limited comparisons (political, polis, System 1 Thinking) </w:t>
+      </w:r>
+      <w:r>
+        <w:sym w:font="Wingdings" w:char="F0E0"/>
+      </w:r>
+      <w:r>
+        <w:t xml:space="preserve"> muddling and satisficing</w:t>
+      </w:r>
+    </w:p>
+    <w:p/>
+    <w:p>
+      <w:r>
+        <w:t>U</w:t>
+      </w:r>
+      <w:r>
+        <w:t>nderstanding how organizations view problem</w:t>
+      </w:r>
+      <w:r>
+        <w:t>s</w:t>
+      </w:r>
+    </w:p>
+    <w:p>
+      <w:pPr>
+        <w:pStyle w:val="ListParagraph"/>
+        <w:numPr>
+          <w:ilvl w:val="0"/>
+          <w:numId w:val="4"/>
+        </w:numPr>
+      </w:pPr>
+      <w:r>
+        <w:t>Four main dimensions</w:t>
+      </w:r>
+    </w:p>
+    <w:p>
+      <w:pPr>
+        <w:pStyle w:val="ListParagraph"/>
+        <w:numPr>
+          <w:ilvl w:val="1"/>
+          <w:numId w:val="4"/>
+        </w:numPr>
+      </w:pPr>
+      <w:r>
+        <w:t>Change agent characteristics</w:t>
+      </w:r>
+    </w:p>
+    <w:p>
+      <w:pPr>
+        <w:pStyle w:val="ListParagraph"/>
+        <w:numPr>
+          <w:ilvl w:val="1"/>
+          <w:numId w:val="4"/>
+        </w:numPr>
+      </w:pPr>
+      <w:r>
+        <w:t>Organization characteristics</w:t>
+      </w:r>
+    </w:p>
+    <w:p>
+      <w:pPr>
+        <w:pStyle w:val="ListParagraph"/>
+        <w:numPr>
+          <w:ilvl w:val="1"/>
+          <w:numId w:val="4"/>
+        </w:numPr>
+      </w:pPr>
+      <w:r>
+        <w:t>Targets of change (internal v. external)</w:t>
+      </w:r>
+    </w:p>
+    <w:p>
+      <w:pPr>
+        <w:pStyle w:val="ListParagraph"/>
+        <w:numPr>
+          <w:ilvl w:val="1"/>
+          <w:numId w:val="4"/>
+        </w:numPr>
+      </w:pPr>
+      <w:r>
+        <w:t>Amount of change (BHAG v. muddling)</w:t>
+      </w:r>
+    </w:p>
+    <w:p>
+      <w:pPr>
+        <w:pStyle w:val="ListParagraph"/>
+        <w:numPr>
+          <w:ilvl w:val="0"/>
+          <w:numId w:val="4"/>
+        </w:numPr>
+      </w:pPr>
+      <w:r>
+        <w:t>Culture and standard operating procedures are to organizations what System 1 Thinking is to individuals.</w:t>
+      </w:r>
+    </w:p>
+    <w:p>
+      <w:pPr>
+        <w:pStyle w:val="ListParagraph"/>
+        <w:numPr>
+          <w:ilvl w:val="1"/>
+          <w:numId w:val="4"/>
+        </w:numPr>
+      </w:pPr>
+      <w:r>
+        <w:t>Causes difficulty interpreting outside information contrary to worldview.</w:t>
+      </w:r>
+    </w:p>
+    <w:p>
+      <w:pPr>
+        <w:pStyle w:val="ListParagraph"/>
+        <w:numPr>
+          <w:ilvl w:val="0"/>
+          <w:numId w:val="4"/>
+        </w:numPr>
+      </w:pPr>
+      <w:r>
+        <w:t>Over-estimating risk can be strategically beneficial to an organization.</w:t>
+      </w:r>
+    </w:p>
+    <w:p>
+      <w:pPr>
+        <w:ind w:left="360"/>
+      </w:pPr>
+    </w:p>
+    <w:p>
+      <w:r>
+        <w:br w:type="page"/>
+      </w:r>
+    </w:p>
+    <w:p>
+      <w:r>
+        <w:lastRenderedPageBreak/>
+        <w:t>Policy Process t</w:t>
+      </w:r>
+      <w:r>
+        <w:t>hrough an Organizational Lens</w:t>
+      </w:r>
+    </w:p>
+    <w:p>
+      <w:pPr>
+        <w:pStyle w:val="ListParagraph"/>
+        <w:numPr>
+          <w:ilvl w:val="0"/>
+          <w:numId w:val="4"/>
+        </w:numPr>
+      </w:pPr>
+      <w:r>
+        <w:t>Organizations influence at three levels</w:t>
+      </w:r>
+    </w:p>
+    <w:p>
+      <w:pPr>
+        <w:pStyle w:val="ListParagraph"/>
+        <w:numPr>
+          <w:ilvl w:val="1"/>
+          <w:numId w:val="4"/>
+        </w:numPr>
+      </w:pPr>
+      <w:r>
+        <w:t>Policy in intention – broad policy goals</w:t>
+      </w:r>
+    </w:p>
+    <w:p>
+      <w:pPr>
+        <w:pStyle w:val="ListParagraph"/>
+        <w:numPr>
+          <w:ilvl w:val="1"/>
+          <w:numId w:val="4"/>
+        </w:numPr>
+      </w:pPr>
+      <w:r>
+        <w:t>Policy in implementation – characteristics of street-level bureaucrat</w:t>
+      </w:r>
+    </w:p>
+    <w:p>
+      <w:pPr>
+        <w:pStyle w:val="ListParagraph"/>
+        <w:numPr>
+          <w:ilvl w:val="1"/>
+          <w:numId w:val="4"/>
+        </w:numPr>
+      </w:pPr>
+      <w:r>
+        <w:t>Policy in experience – the experience of those on the receiving end of the policy</w:t>
+      </w:r>
+    </w:p>
+    <w:p/>
     <w:sectPr>
-      <w:headerReference w:type="default" r:id="rId8"/>
+      <w:headerReference w:type="default" r:id="rId9"/>
       <w:pgSz w:w="12240" w:h="15840"/>
       <w:pgMar w:top="1440" w:right="1440" w:bottom="1440" w:left="1440" w:header="720" w:footer="720" w:gutter="0"/>
+      <w:pgNumType w:start="1"/>
       <w:cols w:space="720"/>
       <w:docGrid w:linePitch="360"/>
     </w:sectPr>
@@ -653,6 +1221,118 @@
     </w:pPr>
     <w:r>
       <w:t>January 14, 2019</w:t>
+    </w:r>
+  </w:p>
+  <w:p>
+    <w:pPr>
+      <w:pStyle w:val="Header"/>
+      <w:tabs>
+        <w:tab w:val="clear" w:pos="9360"/>
+      </w:tabs>
+    </w:pPr>
+  </w:p>
+</w:hdr>
+</file>
+
+<file path=word/header2.xml><?xml version="1.0" encoding="utf-8"?>
+<w:hdr xmlns:wpc="http://schemas.microsoft.com/office/word/2010/wordprocessingCanvas" xmlns:mc="http://schemas.openxmlformats.org/markup-compatibility/2006" xmlns:o="urn:schemas-microsoft-com:office:office" xmlns:r="http://schemas.openxmlformats.org/officeDocument/2006/relationships" xmlns:m="http://schemas.openxmlformats.org/officeDocument/2006/math" xmlns:v="urn:schemas-microsoft-com:vml" xmlns:wp14="http://schemas.microsoft.com/office/word/2010/wordprocessingDrawing" xmlns:wp="http://schemas.openxmlformats.org/drawingml/2006/wordprocessingDrawing" xmlns:w10="urn:schemas-microsoft-com:office:word" xmlns:w="http://schemas.openxmlformats.org/wordprocessingml/2006/main" xmlns:w14="http://schemas.microsoft.com/office/word/2010/wordml" xmlns:wpg="http://schemas.microsoft.com/office/word/2010/wordprocessingGroup" xmlns:wpi="http://schemas.microsoft.com/office/word/2010/wordprocessingInk" xmlns:wne="http://schemas.microsoft.com/office/word/2006/wordml" xmlns:wps="http://schemas.microsoft.com/office/word/2010/wordprocessingShape" mc:Ignorable="w14 wp14">
+  <w:p>
+    <w:pPr>
+      <w:pStyle w:val="Header"/>
+      <w:tabs>
+        <w:tab w:val="left" w:pos="8100"/>
+      </w:tabs>
+    </w:pPr>
+    <w:r>
+      <w:t>POLS6310 Policy Process</w:t>
+    </w:r>
+    <w:r>
+      <w:tab/>
+    </w:r>
+    <w:r>
+      <w:tab/>
+      <w:t xml:space="preserve">Page </w:t>
+    </w:r>
+    <w:r>
+      <w:rPr>
+        <w:b/>
+      </w:rPr>
+      <w:fldChar w:fldCharType="begin"/>
+    </w:r>
+    <w:r>
+      <w:rPr>
+        <w:b/>
+      </w:rPr>
+      <w:instrText xml:space="preserve"> PAGE  \* Arabic  \* MERGEFORMAT </w:instrText>
+    </w:r>
+    <w:r>
+      <w:rPr>
+        <w:b/>
+      </w:rPr>
+      <w:fldChar w:fldCharType="separate"/>
+    </w:r>
+    <w:r>
+      <w:rPr>
+        <w:b/>
+        <w:noProof/>
+      </w:rPr>
+      <w:t>1</w:t>
+    </w:r>
+    <w:r>
+      <w:rPr>
+        <w:b/>
+      </w:rPr>
+      <w:fldChar w:fldCharType="end"/>
+    </w:r>
+    <w:r>
+      <w:t xml:space="preserve"> of </w:t>
+    </w:r>
+    <w:r>
+      <w:rPr>
+        <w:b/>
+      </w:rPr>
+      <w:fldChar w:fldCharType="begin"/>
+    </w:r>
+    <w:r>
+      <w:rPr>
+        <w:b/>
+      </w:rPr>
+      <w:instrText xml:space="preserve"> SECTIONPAGES   \* MERGEFORMAT </w:instrText>
+    </w:r>
+    <w:r>
+      <w:rPr>
+        <w:b/>
+      </w:rPr>
+      <w:fldChar w:fldCharType="separate"/>
+    </w:r>
+    <w:r>
+      <w:rPr>
+        <w:b/>
+        <w:noProof/>
+      </w:rPr>
+      <w:t>2</w:t>
+    </w:r>
+    <w:r>
+      <w:rPr>
+        <w:b/>
+      </w:rPr>
+      <w:fldChar w:fldCharType="end"/>
+    </w:r>
+  </w:p>
+  <w:p>
+    <w:pPr>
+      <w:pStyle w:val="Header"/>
+    </w:pPr>
+    <w:r>
+      <w:t>Lecture Notes</w:t>
+    </w:r>
+  </w:p>
+  <w:p>
+    <w:pPr>
+      <w:pStyle w:val="Header"/>
+    </w:pPr>
+    <w:r>
+      <w:t>January 28, 2019</w:t>
     </w:r>
   </w:p>
   <w:p>
@@ -867,11 +1547,243 @@
       </w:rPr>
     </w:lvl>
   </w:abstractNum>
+  <w:abstractNum w:abstractNumId="2">
+    <w:nsid w:val="482C0E38"/>
+    <w:multiLevelType w:val="hybridMultilevel"/>
+    <w:tmpl w:val="48463086"/>
+    <w:lvl w:ilvl="0" w:tplc="04090001">
+      <w:start w:val="1"/>
+      <w:numFmt w:val="bullet"/>
+      <w:lvlText w:val=""/>
+      <w:lvlJc w:val="left"/>
+      <w:pPr>
+        <w:ind w:left="720" w:hanging="360"/>
+      </w:pPr>
+      <w:rPr>
+        <w:rFonts w:ascii="Symbol" w:hAnsi="Symbol" w:hint="default"/>
+      </w:rPr>
+    </w:lvl>
+    <w:lvl w:ilvl="1" w:tplc="04090003">
+      <w:start w:val="1"/>
+      <w:numFmt w:val="bullet"/>
+      <w:lvlText w:val="o"/>
+      <w:lvlJc w:val="left"/>
+      <w:pPr>
+        <w:ind w:left="1440" w:hanging="360"/>
+      </w:pPr>
+      <w:rPr>
+        <w:rFonts w:ascii="Courier New" w:hAnsi="Courier New" w:cs="Courier New" w:hint="default"/>
+      </w:rPr>
+    </w:lvl>
+    <w:lvl w:ilvl="2" w:tplc="04090005" w:tentative="1">
+      <w:start w:val="1"/>
+      <w:numFmt w:val="bullet"/>
+      <w:lvlText w:val=""/>
+      <w:lvlJc w:val="left"/>
+      <w:pPr>
+        <w:ind w:left="2160" w:hanging="360"/>
+      </w:pPr>
+      <w:rPr>
+        <w:rFonts w:ascii="Wingdings" w:hAnsi="Wingdings" w:hint="default"/>
+      </w:rPr>
+    </w:lvl>
+    <w:lvl w:ilvl="3" w:tplc="04090001" w:tentative="1">
+      <w:start w:val="1"/>
+      <w:numFmt w:val="bullet"/>
+      <w:lvlText w:val=""/>
+      <w:lvlJc w:val="left"/>
+      <w:pPr>
+        <w:ind w:left="2880" w:hanging="360"/>
+      </w:pPr>
+      <w:rPr>
+        <w:rFonts w:ascii="Symbol" w:hAnsi="Symbol" w:hint="default"/>
+      </w:rPr>
+    </w:lvl>
+    <w:lvl w:ilvl="4" w:tplc="04090003" w:tentative="1">
+      <w:start w:val="1"/>
+      <w:numFmt w:val="bullet"/>
+      <w:lvlText w:val="o"/>
+      <w:lvlJc w:val="left"/>
+      <w:pPr>
+        <w:ind w:left="3600" w:hanging="360"/>
+      </w:pPr>
+      <w:rPr>
+        <w:rFonts w:ascii="Courier New" w:hAnsi="Courier New" w:cs="Courier New" w:hint="default"/>
+      </w:rPr>
+    </w:lvl>
+    <w:lvl w:ilvl="5" w:tplc="04090005" w:tentative="1">
+      <w:start w:val="1"/>
+      <w:numFmt w:val="bullet"/>
+      <w:lvlText w:val=""/>
+      <w:lvlJc w:val="left"/>
+      <w:pPr>
+        <w:ind w:left="4320" w:hanging="360"/>
+      </w:pPr>
+      <w:rPr>
+        <w:rFonts w:ascii="Wingdings" w:hAnsi="Wingdings" w:hint="default"/>
+      </w:rPr>
+    </w:lvl>
+    <w:lvl w:ilvl="6" w:tplc="04090001" w:tentative="1">
+      <w:start w:val="1"/>
+      <w:numFmt w:val="bullet"/>
+      <w:lvlText w:val=""/>
+      <w:lvlJc w:val="left"/>
+      <w:pPr>
+        <w:ind w:left="5040" w:hanging="360"/>
+      </w:pPr>
+      <w:rPr>
+        <w:rFonts w:ascii="Symbol" w:hAnsi="Symbol" w:hint="default"/>
+      </w:rPr>
+    </w:lvl>
+    <w:lvl w:ilvl="7" w:tplc="04090003" w:tentative="1">
+      <w:start w:val="1"/>
+      <w:numFmt w:val="bullet"/>
+      <w:lvlText w:val="o"/>
+      <w:lvlJc w:val="left"/>
+      <w:pPr>
+        <w:ind w:left="5760" w:hanging="360"/>
+      </w:pPr>
+      <w:rPr>
+        <w:rFonts w:ascii="Courier New" w:hAnsi="Courier New" w:cs="Courier New" w:hint="default"/>
+      </w:rPr>
+    </w:lvl>
+    <w:lvl w:ilvl="8" w:tplc="04090005" w:tentative="1">
+      <w:start w:val="1"/>
+      <w:numFmt w:val="bullet"/>
+      <w:lvlText w:val=""/>
+      <w:lvlJc w:val="left"/>
+      <w:pPr>
+        <w:ind w:left="6480" w:hanging="360"/>
+      </w:pPr>
+      <w:rPr>
+        <w:rFonts w:ascii="Wingdings" w:hAnsi="Wingdings" w:hint="default"/>
+      </w:rPr>
+    </w:lvl>
+  </w:abstractNum>
+  <w:abstractNum w:abstractNumId="3">
+    <w:nsid w:val="5C894FB9"/>
+    <w:multiLevelType w:val="hybridMultilevel"/>
+    <w:tmpl w:val="64CED326"/>
+    <w:lvl w:ilvl="0" w:tplc="04090001">
+      <w:start w:val="1"/>
+      <w:numFmt w:val="bullet"/>
+      <w:lvlText w:val=""/>
+      <w:lvlJc w:val="left"/>
+      <w:pPr>
+        <w:ind w:left="720" w:hanging="360"/>
+      </w:pPr>
+      <w:rPr>
+        <w:rFonts w:ascii="Symbol" w:hAnsi="Symbol" w:hint="default"/>
+      </w:rPr>
+    </w:lvl>
+    <w:lvl w:ilvl="1" w:tplc="04090003">
+      <w:start w:val="1"/>
+      <w:numFmt w:val="bullet"/>
+      <w:lvlText w:val="o"/>
+      <w:lvlJc w:val="left"/>
+      <w:pPr>
+        <w:ind w:left="1440" w:hanging="360"/>
+      </w:pPr>
+      <w:rPr>
+        <w:rFonts w:ascii="Courier New" w:hAnsi="Courier New" w:cs="Courier New" w:hint="default"/>
+      </w:rPr>
+    </w:lvl>
+    <w:lvl w:ilvl="2" w:tplc="04090005" w:tentative="1">
+      <w:start w:val="1"/>
+      <w:numFmt w:val="bullet"/>
+      <w:lvlText w:val=""/>
+      <w:lvlJc w:val="left"/>
+      <w:pPr>
+        <w:ind w:left="2160" w:hanging="360"/>
+      </w:pPr>
+      <w:rPr>
+        <w:rFonts w:ascii="Wingdings" w:hAnsi="Wingdings" w:hint="default"/>
+      </w:rPr>
+    </w:lvl>
+    <w:lvl w:ilvl="3" w:tplc="04090001" w:tentative="1">
+      <w:start w:val="1"/>
+      <w:numFmt w:val="bullet"/>
+      <w:lvlText w:val=""/>
+      <w:lvlJc w:val="left"/>
+      <w:pPr>
+        <w:ind w:left="2880" w:hanging="360"/>
+      </w:pPr>
+      <w:rPr>
+        <w:rFonts w:ascii="Symbol" w:hAnsi="Symbol" w:hint="default"/>
+      </w:rPr>
+    </w:lvl>
+    <w:lvl w:ilvl="4" w:tplc="04090003" w:tentative="1">
+      <w:start w:val="1"/>
+      <w:numFmt w:val="bullet"/>
+      <w:lvlText w:val="o"/>
+      <w:lvlJc w:val="left"/>
+      <w:pPr>
+        <w:ind w:left="3600" w:hanging="360"/>
+      </w:pPr>
+      <w:rPr>
+        <w:rFonts w:ascii="Courier New" w:hAnsi="Courier New" w:cs="Courier New" w:hint="default"/>
+      </w:rPr>
+    </w:lvl>
+    <w:lvl w:ilvl="5" w:tplc="04090005" w:tentative="1">
+      <w:start w:val="1"/>
+      <w:numFmt w:val="bullet"/>
+      <w:lvlText w:val=""/>
+      <w:lvlJc w:val="left"/>
+      <w:pPr>
+        <w:ind w:left="4320" w:hanging="360"/>
+      </w:pPr>
+      <w:rPr>
+        <w:rFonts w:ascii="Wingdings" w:hAnsi="Wingdings" w:hint="default"/>
+      </w:rPr>
+    </w:lvl>
+    <w:lvl w:ilvl="6" w:tplc="04090001" w:tentative="1">
+      <w:start w:val="1"/>
+      <w:numFmt w:val="bullet"/>
+      <w:lvlText w:val=""/>
+      <w:lvlJc w:val="left"/>
+      <w:pPr>
+        <w:ind w:left="5040" w:hanging="360"/>
+      </w:pPr>
+      <w:rPr>
+        <w:rFonts w:ascii="Symbol" w:hAnsi="Symbol" w:hint="default"/>
+      </w:rPr>
+    </w:lvl>
+    <w:lvl w:ilvl="7" w:tplc="04090003" w:tentative="1">
+      <w:start w:val="1"/>
+      <w:numFmt w:val="bullet"/>
+      <w:lvlText w:val="o"/>
+      <w:lvlJc w:val="left"/>
+      <w:pPr>
+        <w:ind w:left="5760" w:hanging="360"/>
+      </w:pPr>
+      <w:rPr>
+        <w:rFonts w:ascii="Courier New" w:hAnsi="Courier New" w:cs="Courier New" w:hint="default"/>
+      </w:rPr>
+    </w:lvl>
+    <w:lvl w:ilvl="8" w:tplc="04090005" w:tentative="1">
+      <w:start w:val="1"/>
+      <w:numFmt w:val="bullet"/>
+      <w:lvlText w:val=""/>
+      <w:lvlJc w:val="left"/>
+      <w:pPr>
+        <w:ind w:left="6480" w:hanging="360"/>
+      </w:pPr>
+      <w:rPr>
+        <w:rFonts w:ascii="Wingdings" w:hAnsi="Wingdings" w:hint="default"/>
+      </w:rPr>
+    </w:lvl>
+  </w:abstractNum>
   <w:num w:numId="1">
     <w:abstractNumId w:val="1"/>
   </w:num>
   <w:num w:numId="2">
     <w:abstractNumId w:val="0"/>
+  </w:num>
+  <w:num w:numId="3">
+    <w:abstractNumId w:val="3"/>
+  </w:num>
+  <w:num w:numId="4">
+    <w:abstractNumId w:val="2"/>
   </w:num>
 </w:numbering>
 </file>

</xml_diff>

<commit_message>
Notes from lecture on Feb 4, 2019
</commit_message>
<xml_diff>
--- a/Notes/POLS6310_2019_Spring_Notes_Lectures_v00.docx
+++ b/Notes/POLS6310_2019_Spring_Notes_Lectures_v00.docx
@@ -8,8 +8,6 @@
           <w:u w:val="single"/>
         </w:rPr>
       </w:pPr>
-      <w:bookmarkStart w:id="0" w:name="_GoBack"/>
-      <w:bookmarkEnd w:id="0"/>
       <w:r>
         <w:rPr>
           <w:u w:val="single"/>
@@ -899,13 +897,7 @@
     <w:p/>
     <w:p>
       <w:r>
-        <w:t>U</w:t>
-      </w:r>
-      <w:r>
-        <w:t>nderstanding how organizations view problem</w:t>
-      </w:r>
-      <w:r>
-        <w:t>s</w:t>
+        <w:t>Understanding how organizations view problems</w:t>
       </w:r>
     </w:p>
     <w:p>
@@ -1071,9 +1063,538 @@
         <w:t>Policy in experience – the experience of those on the receiving end of the policy</w:t>
       </w:r>
     </w:p>
+    <w:p>
+      <w:pPr>
+        <w:sectPr>
+          <w:headerReference w:type="default" r:id="rId9"/>
+          <w:pgSz w:w="12240" w:h="15840"/>
+          <w:pgMar w:top="1440" w:right="1440" w:bottom="1440" w:left="1440" w:header="720" w:footer="720" w:gutter="0"/>
+          <w:pgNumType w:start="1"/>
+          <w:cols w:space="720"/>
+          <w:docGrid w:linePitch="360"/>
+        </w:sectPr>
+      </w:pPr>
+    </w:p>
+    <w:p>
+      <w:pPr>
+        <w:rPr>
+          <w:u w:val="single"/>
+        </w:rPr>
+      </w:pPr>
+      <w:r>
+        <w:rPr>
+          <w:u w:val="single"/>
+        </w:rPr>
+        <w:lastRenderedPageBreak/>
+        <w:t>General Discussion</w:t>
+      </w:r>
+    </w:p>
+    <w:p>
+      <w:pPr>
+        <w:pStyle w:val="ListParagraph"/>
+        <w:numPr>
+          <w:ilvl w:val="0"/>
+          <w:numId w:val="4"/>
+        </w:numPr>
+      </w:pPr>
+      <w:r>
+        <w:t>Stages model is good for getting historical grasp of a policy issue.</w:t>
+      </w:r>
+    </w:p>
+    <w:p>
+      <w:pPr>
+        <w:pStyle w:val="ListParagraph"/>
+        <w:numPr>
+          <w:ilvl w:val="0"/>
+          <w:numId w:val="4"/>
+        </w:numPr>
+      </w:pPr>
+      <w:r>
+        <w:t>Stages model give the impression that policy follows linear, well-structured process.</w:t>
+      </w:r>
+    </w:p>
+    <w:p>
+      <w:pPr>
+        <w:pStyle w:val="ListParagraph"/>
+        <w:numPr>
+          <w:ilvl w:val="0"/>
+          <w:numId w:val="4"/>
+        </w:numPr>
+      </w:pPr>
+      <w:r>
+        <w:t>Stages model assumes that politics causes policy.</w:t>
+      </w:r>
+    </w:p>
+    <w:p>
+      <w:pPr>
+        <w:pStyle w:val="ListParagraph"/>
+        <w:numPr>
+          <w:ilvl w:val="0"/>
+          <w:numId w:val="4"/>
+        </w:numPr>
+      </w:pPr>
+      <w:r>
+        <w:t>Log-rolling is similar to quid pro quo</w:t>
+      </w:r>
+    </w:p>
+    <w:p>
+      <w:pPr>
+        <w:pStyle w:val="ListParagraph"/>
+        <w:numPr>
+          <w:ilvl w:val="1"/>
+          <w:numId w:val="4"/>
+        </w:numPr>
+      </w:pPr>
+      <w:r>
+        <w:t>Follow the lead of policymakers with expertise in an area if they follow your lead in your expertise</w:t>
+      </w:r>
+    </w:p>
+    <w:p>
+      <w:pPr>
+        <w:pStyle w:val="ListParagraph"/>
+        <w:numPr>
+          <w:ilvl w:val="0"/>
+          <w:numId w:val="4"/>
+        </w:numPr>
+      </w:pPr>
+      <w:r>
+        <w:t>Typologies model assumes that policy causes politics.</w:t>
+      </w:r>
+    </w:p>
+    <w:p>
+      <w:pPr>
+        <w:pStyle w:val="ListParagraph"/>
+        <w:numPr>
+          <w:ilvl w:val="0"/>
+          <w:numId w:val="4"/>
+        </w:numPr>
+      </w:pPr>
+      <w:r>
+        <w:t>Typologies useful for agency politics even though it was developed to understand presidential and congressional politics.</w:t>
+      </w:r>
+    </w:p>
+    <w:p>
+      <w:pPr>
+        <w:pStyle w:val="ListParagraph"/>
+        <w:numPr>
+          <w:ilvl w:val="0"/>
+          <w:numId w:val="4"/>
+        </w:numPr>
+      </w:pPr>
+      <w:r>
+        <w:t xml:space="preserve">Widely distributed cost and benefits </w:t>
+      </w:r>
+      <w:r>
+        <w:sym w:font="Wingdings" w:char="F0E0"/>
+      </w:r>
+      <w:r>
+        <w:t xml:space="preserve"> majoritarian politics </w:t>
+      </w:r>
+      <w:r>
+        <w:sym w:font="Wingdings" w:char="F0E0"/>
+      </w:r>
+      <w:r>
+        <w:t xml:space="preserve"> low political conflict</w:t>
+      </w:r>
+    </w:p>
+    <w:p>
+      <w:pPr>
+        <w:pStyle w:val="ListParagraph"/>
+        <w:numPr>
+          <w:ilvl w:val="0"/>
+          <w:numId w:val="4"/>
+        </w:numPr>
+      </w:pPr>
+      <w:r>
+        <w:t xml:space="preserve">Concentrated costs and benefits </w:t>
+      </w:r>
+      <w:r>
+        <w:sym w:font="Wingdings" w:char="F0E0"/>
+      </w:r>
+      <w:r>
+        <w:t xml:space="preserve"> interest groups politics </w:t>
+      </w:r>
+      <w:r>
+        <w:sym w:font="Wingdings" w:char="F0E0"/>
+      </w:r>
+      <w:r>
+        <w:t xml:space="preserve"> high political conflict</w:t>
+      </w:r>
+    </w:p>
+    <w:p>
+      <w:pPr>
+        <w:pStyle w:val="ListParagraph"/>
+        <w:numPr>
+          <w:ilvl w:val="0"/>
+          <w:numId w:val="4"/>
+        </w:numPr>
+      </w:pPr>
+      <w:r>
+        <w:t xml:space="preserve">Concentrated costs and widely distributed benefits </w:t>
+      </w:r>
+      <w:r>
+        <w:sym w:font="Wingdings" w:char="F0E0"/>
+      </w:r>
+      <w:r>
+        <w:t xml:space="preserve"> entrepreneurial politics </w:t>
+      </w:r>
+      <w:r>
+        <w:sym w:font="Wingdings" w:char="F0E0"/>
+      </w:r>
+      <w:r>
+        <w:t xml:space="preserve"> champion</w:t>
+      </w:r>
+    </w:p>
+    <w:p>
+      <w:pPr>
+        <w:pStyle w:val="ListParagraph"/>
+        <w:numPr>
+          <w:ilvl w:val="0"/>
+          <w:numId w:val="4"/>
+        </w:numPr>
+      </w:pPr>
+      <w:r>
+        <w:t xml:space="preserve">Distributed costs and concentrated benefits </w:t>
+      </w:r>
+      <w:r>
+        <w:sym w:font="Wingdings" w:char="F0E0"/>
+      </w:r>
+      <w:r>
+        <w:t xml:space="preserve"> special interest politics </w:t>
+      </w:r>
+      <w:r>
+        <w:sym w:font="Wingdings" w:char="F0E0"/>
+      </w:r>
+      <w:r>
+        <w:t xml:space="preserve"> under the radar</w:t>
+      </w:r>
+    </w:p>
+    <w:p>
+      <w:pPr>
+        <w:pStyle w:val="ListParagraph"/>
+        <w:numPr>
+          <w:ilvl w:val="0"/>
+          <w:numId w:val="4"/>
+        </w:numPr>
+      </w:pPr>
+      <w:r>
+        <w:t>Better Together initiative in St. Louis is an example of a BHAG</w:t>
+      </w:r>
+    </w:p>
+    <w:p>
+      <w:pPr>
+        <w:pStyle w:val="ListParagraph"/>
+        <w:numPr>
+          <w:ilvl w:val="0"/>
+          <w:numId w:val="4"/>
+        </w:numPr>
+      </w:pPr>
+      <w:r>
+        <w:t>Once BHAGs get started they are difficult to</w:t>
+      </w:r>
+      <w:r>
+        <w:t xml:space="preserve"> stop because of sunk costs even if they are not working as intended.</w:t>
+      </w:r>
+    </w:p>
+    <w:p>
+      <w:pPr>
+        <w:pStyle w:val="ListParagraph"/>
+        <w:numPr>
+          <w:ilvl w:val="1"/>
+          <w:numId w:val="4"/>
+        </w:numPr>
+      </w:pPr>
+      <w:r>
+        <w:t>Cognitive biases become problematic</w:t>
+      </w:r>
+    </w:p>
+    <w:p>
+      <w:pPr>
+        <w:pStyle w:val="ListParagraph"/>
+        <w:numPr>
+          <w:ilvl w:val="1"/>
+          <w:numId w:val="4"/>
+        </w:numPr>
+      </w:pPr>
+      <w:r>
+        <w:t>Tend to discount or ignore conflicting information</w:t>
+      </w:r>
+    </w:p>
+    <w:p>
+      <w:pPr>
+        <w:pStyle w:val="ListParagraph"/>
+        <w:numPr>
+          <w:ilvl w:val="0"/>
+          <w:numId w:val="4"/>
+        </w:numPr>
+      </w:pPr>
+      <w:r>
+        <w:t>Tragedies are focusing events in policymaking</w:t>
+      </w:r>
+    </w:p>
+    <w:p>
+      <w:pPr>
+        <w:pStyle w:val="ListParagraph"/>
+        <w:numPr>
+          <w:ilvl w:val="1"/>
+          <w:numId w:val="4"/>
+        </w:numPr>
+      </w:pPr>
+      <w:r>
+        <w:t>Key for organizational reformer to take change and effect change</w:t>
+      </w:r>
+    </w:p>
+    <w:p>
+      <w:pPr>
+        <w:pStyle w:val="ListParagraph"/>
+        <w:numPr>
+          <w:ilvl w:val="0"/>
+          <w:numId w:val="4"/>
+        </w:numPr>
+      </w:pPr>
+      <w:r>
+        <w:t>Creating policy based only on technical expertise without input of those effected by policy can be symptomatic of Rot at the Top</w:t>
+      </w:r>
+    </w:p>
+    <w:p>
+      <w:pPr>
+        <w:pStyle w:val="ListParagraph"/>
+        <w:numPr>
+          <w:ilvl w:val="0"/>
+          <w:numId w:val="4"/>
+        </w:numPr>
+      </w:pPr>
+      <w:r>
+        <w:t>Policy in intention must be informed by policy in experience</w:t>
+      </w:r>
+      <w:r>
+        <w:t>; without it policy in implementation becomes flawed.</w:t>
+      </w:r>
+    </w:p>
     <w:p/>
+    <w:p>
+      <w:pPr>
+        <w:rPr>
+          <w:u w:val="single"/>
+        </w:rPr>
+      </w:pPr>
+      <w:r>
+        <w:rPr>
+          <w:u w:val="single"/>
+        </w:rPr>
+        <w:t>Lecture Notes</w:t>
+      </w:r>
+    </w:p>
+    <w:p>
+      <w:pPr>
+        <w:pStyle w:val="ListParagraph"/>
+        <w:numPr>
+          <w:ilvl w:val="0"/>
+          <w:numId w:val="5"/>
+        </w:numPr>
+      </w:pPr>
+      <w:r>
+        <w:t>Administrative evil is undesired outcomes that result from the normal functioning of government</w:t>
+      </w:r>
+    </w:p>
+    <w:p>
+      <w:pPr>
+        <w:pStyle w:val="ListParagraph"/>
+        <w:numPr>
+          <w:ilvl w:val="1"/>
+          <w:numId w:val="5"/>
+        </w:numPr>
+      </w:pPr>
+      <w:r>
+        <w:t xml:space="preserve">Results in moral inversion </w:t>
+      </w:r>
+      <w:r>
+        <w:sym w:font="Wingdings" w:char="F0E0"/>
+      </w:r>
+      <w:r>
+        <w:t xml:space="preserve"> rationalization of the undesired outcome</w:t>
+      </w:r>
+    </w:p>
+    <w:p>
+      <w:pPr>
+        <w:pStyle w:val="ListParagraph"/>
+        <w:numPr>
+          <w:ilvl w:val="0"/>
+          <w:numId w:val="5"/>
+        </w:numPr>
+      </w:pPr>
+      <w:r>
+        <w:t>Characteristics that facilitate administrative evil</w:t>
+      </w:r>
+    </w:p>
+    <w:p>
+      <w:pPr>
+        <w:pStyle w:val="ListParagraph"/>
+        <w:numPr>
+          <w:ilvl w:val="1"/>
+          <w:numId w:val="5"/>
+        </w:numPr>
+      </w:pPr>
+      <w:r>
+        <w:t xml:space="preserve">Division of labor </w:t>
+      </w:r>
+      <w:r>
+        <w:sym w:font="Wingdings" w:char="F0E0"/>
+      </w:r>
+      <w:r>
+        <w:t xml:space="preserve"> unclear moral culpability for a particular undesired outcome</w:t>
+      </w:r>
+    </w:p>
+    <w:p>
+      <w:pPr>
+        <w:pStyle w:val="ListParagraph"/>
+        <w:numPr>
+          <w:ilvl w:val="1"/>
+          <w:numId w:val="5"/>
+        </w:numPr>
+      </w:pPr>
+      <w:r>
+        <w:t xml:space="preserve">Routinization </w:t>
+      </w:r>
+      <w:r>
+        <w:sym w:font="Wingdings" w:char="F0E0"/>
+      </w:r>
+      <w:r>
+        <w:t xml:space="preserve"> don’t consider the consequence of the task</w:t>
+      </w:r>
+    </w:p>
+    <w:p>
+      <w:pPr>
+        <w:pStyle w:val="ListParagraph"/>
+        <w:numPr>
+          <w:ilvl w:val="1"/>
+          <w:numId w:val="5"/>
+        </w:numPr>
+      </w:pPr>
+      <w:r>
+        <w:t xml:space="preserve">Technical language </w:t>
+      </w:r>
+      <w:r>
+        <w:sym w:font="Wingdings" w:char="F0E0"/>
+      </w:r>
+      <w:r>
+        <w:t xml:space="preserve"> masks ethical consequences of acts</w:t>
+      </w:r>
+    </w:p>
+    <w:p>
+      <w:pPr>
+        <w:pStyle w:val="ListParagraph"/>
+        <w:numPr>
+          <w:ilvl w:val="1"/>
+          <w:numId w:val="5"/>
+        </w:numPr>
+      </w:pPr>
+      <w:r>
+        <w:t xml:space="preserve">Reliance on technical systems </w:t>
+      </w:r>
+      <w:r>
+        <w:sym w:font="Wingdings" w:char="F0E0"/>
+      </w:r>
+      <w:r>
+        <w:t xml:space="preserve"> obscures ethical responsibility</w:t>
+      </w:r>
+    </w:p>
+    <w:p>
+      <w:pPr>
+        <w:pStyle w:val="ListParagraph"/>
+        <w:numPr>
+          <w:ilvl w:val="0"/>
+          <w:numId w:val="5"/>
+        </w:numPr>
+      </w:pPr>
+      <w:r>
+        <w:t>Moral responsibility is dispersed therefore no one is responsible</w:t>
+      </w:r>
+    </w:p>
+    <w:p>
+      <w:pPr>
+        <w:pStyle w:val="ListParagraph"/>
+        <w:numPr>
+          <w:ilvl w:val="0"/>
+          <w:numId w:val="5"/>
+        </w:numPr>
+      </w:pPr>
+      <w:r>
+        <w:t>Utilitarian ethic is a focus most good for the most number of people</w:t>
+      </w:r>
+    </w:p>
+    <w:p>
+      <w:pPr>
+        <w:pStyle w:val="ListParagraph"/>
+        <w:numPr>
+          <w:ilvl w:val="0"/>
+          <w:numId w:val="5"/>
+        </w:numPr>
+      </w:pPr>
+      <w:r>
+        <w:t>Deontology ethic is a duty ethic (e.g., we have a duty to perform some task)</w:t>
+      </w:r>
+    </w:p>
+    <w:p>
+      <w:pPr>
+        <w:pStyle w:val="ListParagraph"/>
+        <w:numPr>
+          <w:ilvl w:val="0"/>
+          <w:numId w:val="5"/>
+        </w:numPr>
+      </w:pPr>
+      <w:r>
+        <w:t xml:space="preserve">Dialogic ethic </w:t>
+      </w:r>
+      <w:r>
+        <w:sym w:font="Wingdings" w:char="F0E0"/>
+      </w:r>
+      <w:r>
+        <w:t xml:space="preserve"> how to get organizations to consider ethics</w:t>
+      </w:r>
+    </w:p>
+    <w:p>
+      <w:pPr>
+        <w:pStyle w:val="ListParagraph"/>
+        <w:numPr>
+          <w:ilvl w:val="1"/>
+          <w:numId w:val="5"/>
+        </w:numPr>
+      </w:pPr>
+      <w:r>
+        <w:t>Conversation and analysis of assumptions, frameworks, SOPs, etc. to understand the ethical consequences of an action</w:t>
+      </w:r>
+    </w:p>
+    <w:p>
+      <w:pPr>
+        <w:pStyle w:val="ListParagraph"/>
+        <w:numPr>
+          <w:ilvl w:val="1"/>
+          <w:numId w:val="5"/>
+        </w:numPr>
+      </w:pPr>
+      <w:r>
+        <w:t>Can activate System 2 Thinking</w:t>
+      </w:r>
+    </w:p>
+    <w:p>
+      <w:pPr>
+        <w:pStyle w:val="ListParagraph"/>
+        <w:numPr>
+          <w:ilvl w:val="0"/>
+          <w:numId w:val="5"/>
+        </w:numPr>
+      </w:pPr>
+      <w:r>
+        <w:t>In policy arena, facts are gathered to advance a position, not necessarily to solve a problem</w:t>
+      </w:r>
+    </w:p>
+    <w:p>
+      <w:bookmarkStart w:id="0" w:name="_GoBack"/>
+      <w:bookmarkEnd w:id="0"/>
+    </w:p>
     <w:sectPr>
-      <w:headerReference w:type="default" r:id="rId9"/>
+      <w:headerReference w:type="default" r:id="rId10"/>
       <w:pgSz w:w="12240" w:h="15840"/>
       <w:pgMar w:top="1440" w:right="1440" w:bottom="1440" w:left="1440" w:header="720" w:footer="720" w:gutter="0"/>
       <w:pgNumType w:start="1"/>
@@ -1276,7 +1797,7 @@
         <w:b/>
         <w:noProof/>
       </w:rPr>
-      <w:t>1</w:t>
+      <w:t>2</w:t>
     </w:r>
     <w:r>
       <w:rPr>
@@ -1333,6 +1854,118 @@
     </w:pPr>
     <w:r>
       <w:t>January 28, 2019</w:t>
+    </w:r>
+  </w:p>
+  <w:p>
+    <w:pPr>
+      <w:pStyle w:val="Header"/>
+      <w:tabs>
+        <w:tab w:val="clear" w:pos="9360"/>
+      </w:tabs>
+    </w:pPr>
+  </w:p>
+</w:hdr>
+</file>
+
+<file path=word/header3.xml><?xml version="1.0" encoding="utf-8"?>
+<w:hdr xmlns:wpc="http://schemas.microsoft.com/office/word/2010/wordprocessingCanvas" xmlns:mc="http://schemas.openxmlformats.org/markup-compatibility/2006" xmlns:o="urn:schemas-microsoft-com:office:office" xmlns:r="http://schemas.openxmlformats.org/officeDocument/2006/relationships" xmlns:m="http://schemas.openxmlformats.org/officeDocument/2006/math" xmlns:v="urn:schemas-microsoft-com:vml" xmlns:wp14="http://schemas.microsoft.com/office/word/2010/wordprocessingDrawing" xmlns:wp="http://schemas.openxmlformats.org/drawingml/2006/wordprocessingDrawing" xmlns:w10="urn:schemas-microsoft-com:office:word" xmlns:w="http://schemas.openxmlformats.org/wordprocessingml/2006/main" xmlns:w14="http://schemas.microsoft.com/office/word/2010/wordml" xmlns:wpg="http://schemas.microsoft.com/office/word/2010/wordprocessingGroup" xmlns:wpi="http://schemas.microsoft.com/office/word/2010/wordprocessingInk" xmlns:wne="http://schemas.microsoft.com/office/word/2006/wordml" xmlns:wps="http://schemas.microsoft.com/office/word/2010/wordprocessingShape" mc:Ignorable="w14 wp14">
+  <w:p>
+    <w:pPr>
+      <w:pStyle w:val="Header"/>
+      <w:tabs>
+        <w:tab w:val="left" w:pos="8100"/>
+      </w:tabs>
+    </w:pPr>
+    <w:r>
+      <w:t>POLS6310 Policy Process</w:t>
+    </w:r>
+    <w:r>
+      <w:tab/>
+    </w:r>
+    <w:r>
+      <w:tab/>
+      <w:t xml:space="preserve">Page </w:t>
+    </w:r>
+    <w:r>
+      <w:rPr>
+        <w:b/>
+      </w:rPr>
+      <w:fldChar w:fldCharType="begin"/>
+    </w:r>
+    <w:r>
+      <w:rPr>
+        <w:b/>
+      </w:rPr>
+      <w:instrText xml:space="preserve"> PAGE  \* Arabic  \* MERGEFORMAT </w:instrText>
+    </w:r>
+    <w:r>
+      <w:rPr>
+        <w:b/>
+      </w:rPr>
+      <w:fldChar w:fldCharType="separate"/>
+    </w:r>
+    <w:r>
+      <w:rPr>
+        <w:b/>
+        <w:noProof/>
+      </w:rPr>
+      <w:t>1</w:t>
+    </w:r>
+    <w:r>
+      <w:rPr>
+        <w:b/>
+      </w:rPr>
+      <w:fldChar w:fldCharType="end"/>
+    </w:r>
+    <w:r>
+      <w:t xml:space="preserve"> of </w:t>
+    </w:r>
+    <w:r>
+      <w:rPr>
+        <w:b/>
+      </w:rPr>
+      <w:fldChar w:fldCharType="begin"/>
+    </w:r>
+    <w:r>
+      <w:rPr>
+        <w:b/>
+      </w:rPr>
+      <w:instrText xml:space="preserve"> SECTIONPAGES   \* MERGEFORMAT </w:instrText>
+    </w:r>
+    <w:r>
+      <w:rPr>
+        <w:b/>
+      </w:rPr>
+      <w:fldChar w:fldCharType="separate"/>
+    </w:r>
+    <w:r>
+      <w:rPr>
+        <w:b/>
+        <w:noProof/>
+      </w:rPr>
+      <w:t>1</w:t>
+    </w:r>
+    <w:r>
+      <w:rPr>
+        <w:b/>
+      </w:rPr>
+      <w:fldChar w:fldCharType="end"/>
+    </w:r>
+  </w:p>
+  <w:p>
+    <w:pPr>
+      <w:pStyle w:val="Header"/>
+    </w:pPr>
+    <w:r>
+      <w:t>Lecture Notes</w:t>
+    </w:r>
+  </w:p>
+  <w:p>
+    <w:pPr>
+      <w:pStyle w:val="Header"/>
+    </w:pPr>
+    <w:r>
+      <w:t>February 4, 2019</w:t>
     </w:r>
   </w:p>
   <w:p>
@@ -1548,9 +2181,122 @@
     </w:lvl>
   </w:abstractNum>
   <w:abstractNum w:abstractNumId="2">
+    <w:nsid w:val="40676067"/>
+    <w:multiLevelType w:val="hybridMultilevel"/>
+    <w:tmpl w:val="18303396"/>
+    <w:lvl w:ilvl="0" w:tplc="04090001">
+      <w:start w:val="1"/>
+      <w:numFmt w:val="bullet"/>
+      <w:lvlText w:val=""/>
+      <w:lvlJc w:val="left"/>
+      <w:pPr>
+        <w:ind w:left="720" w:hanging="360"/>
+      </w:pPr>
+      <w:rPr>
+        <w:rFonts w:ascii="Symbol" w:hAnsi="Symbol" w:hint="default"/>
+      </w:rPr>
+    </w:lvl>
+    <w:lvl w:ilvl="1" w:tplc="04090003">
+      <w:start w:val="1"/>
+      <w:numFmt w:val="bullet"/>
+      <w:lvlText w:val="o"/>
+      <w:lvlJc w:val="left"/>
+      <w:pPr>
+        <w:ind w:left="1440" w:hanging="360"/>
+      </w:pPr>
+      <w:rPr>
+        <w:rFonts w:ascii="Courier New" w:hAnsi="Courier New" w:cs="Courier New" w:hint="default"/>
+      </w:rPr>
+    </w:lvl>
+    <w:lvl w:ilvl="2" w:tplc="04090005" w:tentative="1">
+      <w:start w:val="1"/>
+      <w:numFmt w:val="bullet"/>
+      <w:lvlText w:val=""/>
+      <w:lvlJc w:val="left"/>
+      <w:pPr>
+        <w:ind w:left="2160" w:hanging="360"/>
+      </w:pPr>
+      <w:rPr>
+        <w:rFonts w:ascii="Wingdings" w:hAnsi="Wingdings" w:hint="default"/>
+      </w:rPr>
+    </w:lvl>
+    <w:lvl w:ilvl="3" w:tplc="04090001" w:tentative="1">
+      <w:start w:val="1"/>
+      <w:numFmt w:val="bullet"/>
+      <w:lvlText w:val=""/>
+      <w:lvlJc w:val="left"/>
+      <w:pPr>
+        <w:ind w:left="2880" w:hanging="360"/>
+      </w:pPr>
+      <w:rPr>
+        <w:rFonts w:ascii="Symbol" w:hAnsi="Symbol" w:hint="default"/>
+      </w:rPr>
+    </w:lvl>
+    <w:lvl w:ilvl="4" w:tplc="04090003" w:tentative="1">
+      <w:start w:val="1"/>
+      <w:numFmt w:val="bullet"/>
+      <w:lvlText w:val="o"/>
+      <w:lvlJc w:val="left"/>
+      <w:pPr>
+        <w:ind w:left="3600" w:hanging="360"/>
+      </w:pPr>
+      <w:rPr>
+        <w:rFonts w:ascii="Courier New" w:hAnsi="Courier New" w:cs="Courier New" w:hint="default"/>
+      </w:rPr>
+    </w:lvl>
+    <w:lvl w:ilvl="5" w:tplc="04090005" w:tentative="1">
+      <w:start w:val="1"/>
+      <w:numFmt w:val="bullet"/>
+      <w:lvlText w:val=""/>
+      <w:lvlJc w:val="left"/>
+      <w:pPr>
+        <w:ind w:left="4320" w:hanging="360"/>
+      </w:pPr>
+      <w:rPr>
+        <w:rFonts w:ascii="Wingdings" w:hAnsi="Wingdings" w:hint="default"/>
+      </w:rPr>
+    </w:lvl>
+    <w:lvl w:ilvl="6" w:tplc="04090001" w:tentative="1">
+      <w:start w:val="1"/>
+      <w:numFmt w:val="bullet"/>
+      <w:lvlText w:val=""/>
+      <w:lvlJc w:val="left"/>
+      <w:pPr>
+        <w:ind w:left="5040" w:hanging="360"/>
+      </w:pPr>
+      <w:rPr>
+        <w:rFonts w:ascii="Symbol" w:hAnsi="Symbol" w:hint="default"/>
+      </w:rPr>
+    </w:lvl>
+    <w:lvl w:ilvl="7" w:tplc="04090003" w:tentative="1">
+      <w:start w:val="1"/>
+      <w:numFmt w:val="bullet"/>
+      <w:lvlText w:val="o"/>
+      <w:lvlJc w:val="left"/>
+      <w:pPr>
+        <w:ind w:left="5760" w:hanging="360"/>
+      </w:pPr>
+      <w:rPr>
+        <w:rFonts w:ascii="Courier New" w:hAnsi="Courier New" w:cs="Courier New" w:hint="default"/>
+      </w:rPr>
+    </w:lvl>
+    <w:lvl w:ilvl="8" w:tplc="04090005" w:tentative="1">
+      <w:start w:val="1"/>
+      <w:numFmt w:val="bullet"/>
+      <w:lvlText w:val=""/>
+      <w:lvlJc w:val="left"/>
+      <w:pPr>
+        <w:ind w:left="6480" w:hanging="360"/>
+      </w:pPr>
+      <w:rPr>
+        <w:rFonts w:ascii="Wingdings" w:hAnsi="Wingdings" w:hint="default"/>
+      </w:rPr>
+    </w:lvl>
+  </w:abstractNum>
+  <w:abstractNum w:abstractNumId="3">
     <w:nsid w:val="482C0E38"/>
     <w:multiLevelType w:val="hybridMultilevel"/>
-    <w:tmpl w:val="48463086"/>
+    <w:tmpl w:val="BF9EA82C"/>
     <w:lvl w:ilvl="0" w:tplc="04090001">
       <w:start w:val="1"/>
       <w:numFmt w:val="bullet"/>
@@ -1660,7 +2406,7 @@
       </w:rPr>
     </w:lvl>
   </w:abstractNum>
-  <w:abstractNum w:abstractNumId="3">
+  <w:abstractNum w:abstractNumId="4">
     <w:nsid w:val="5C894FB9"/>
     <w:multiLevelType w:val="hybridMultilevel"/>
     <w:tmpl w:val="64CED326"/>
@@ -1780,9 +2526,12 @@
     <w:abstractNumId w:val="0"/>
   </w:num>
   <w:num w:numId="3">
+    <w:abstractNumId w:val="4"/>
+  </w:num>
+  <w:num w:numId="4">
     <w:abstractNumId w:val="3"/>
   </w:num>
-  <w:num w:numId="4">
+  <w:num w:numId="5">
     <w:abstractNumId w:val="2"/>
   </w:num>
 </w:numbering>

</xml_diff>

<commit_message>
Updated notes from lecture on February 11, 2019
</commit_message>
<xml_diff>
--- a/Notes/POLS6310_2019_Spring_Notes_Lectures_v00.docx
+++ b/Notes/POLS6310_2019_Spring_Notes_Lectures_v00.docx
@@ -1702,10 +1702,7 @@
         </w:numPr>
       </w:pPr>
       <w:r>
-        <w:t>I</w:t>
-      </w:r>
-      <w:r>
-        <w:t xml:space="preserve">n </w:t>
+        <w:t xml:space="preserve">In </w:t>
       </w:r>
       <w:r>
         <w:rPr>
@@ -2022,6 +2019,9 @@
         <w:t xml:space="preserve">, </w:t>
       </w:r>
       <w:r>
+        <w:t xml:space="preserve">slavery, judicial sentencing, </w:t>
+      </w:r>
+      <w:r>
         <w:t>childcare, disease prevention, etc.)</w:t>
       </w:r>
     </w:p>
@@ -2037,10 +2037,14 @@
         <w:t>Specific issue</w:t>
       </w:r>
       <w:r>
-        <w:t xml:space="preserve"> (e.g., AIDS prevention, etc.)</w:t>
-      </w:r>
-      <w:bookmarkStart w:id="0" w:name="_GoBack"/>
-      <w:bookmarkEnd w:id="0"/>
+        <w:t xml:space="preserve"> (e.g., </w:t>
+      </w:r>
+      <w:r>
+        <w:t xml:space="preserve">abolition, mandatory minimums, childcare tax deductions, </w:t>
+      </w:r>
+      <w:r>
+        <w:t>AIDS prevention, etc.)</w:t>
+      </w:r>
     </w:p>
     <w:p>
       <w:pPr>
@@ -2051,7 +2055,13 @@
         </w:numPr>
       </w:pPr>
       <w:r>
-        <w:t>Frame Analysis</w:t>
+        <w:t>Fram</w:t>
+      </w:r>
+      <w:r>
+        <w:t>ing</w:t>
+      </w:r>
+      <w:r>
+        <w:t xml:space="preserve"> Analysis</w:t>
       </w:r>
     </w:p>
     <w:p>
@@ -2099,10 +2109,7 @@
         </w:numPr>
       </w:pPr>
       <w:r>
-        <w:t>Problem formulation</w:t>
-      </w:r>
-      <w:r>
-        <w:t xml:space="preserve"> and adoption</w:t>
+        <w:t>Problem formulation and adoption</w:t>
       </w:r>
     </w:p>
     <w:p>
@@ -2114,10 +2121,7 @@
         </w:numPr>
       </w:pPr>
       <w:r>
-        <w:t>Policy implementation</w:t>
-      </w:r>
-      <w:r>
-        <w:t xml:space="preserve"> (i.e., how the policy is put into practice)</w:t>
+        <w:t>Policy implementation (i.e., how the policy is put into practice)</w:t>
       </w:r>
     </w:p>
     <w:p>
@@ -2157,6 +2161,8 @@
       <w:r>
         <w:t>Issue framing paper must be anchored in a specific policy that is placed within the context of a policy domain.</w:t>
       </w:r>
+      <w:bookmarkStart w:id="0" w:name="_GoBack"/>
+      <w:bookmarkEnd w:id="0"/>
     </w:p>
     <w:sectPr>
       <w:pgSz w:w="12240" w:h="15840"/>
@@ -2361,7 +2367,7 @@
         <w:b/>
         <w:noProof/>
       </w:rPr>
-      <w:t>1</w:t>
+      <w:t>2</w:t>
     </w:r>
     <w:r>
       <w:rPr>

</xml_diff>

<commit_message>
Notes for lecture on March 4, 2019
</commit_message>
<xml_diff>
--- a/Notes/POLS6310_2019_Spring_Notes_Lectures_v00.docx
+++ b/Notes/POLS6310_2019_Spring_Notes_Lectures_v00.docx
@@ -718,15 +718,7 @@
     </w:p>
     <w:p>
       <w:r>
-        <w:t xml:space="preserve">Policy Issues are </w:t>
-      </w:r>
-      <w:proofErr w:type="gramStart"/>
-      <w:r>
-        <w:t>Framed</w:t>
-      </w:r>
-      <w:proofErr w:type="gramEnd"/>
-      <w:r>
-        <w:t xml:space="preserve"> as Morality Tales</w:t>
+        <w:t>Policy Issues are Framed as Morality Tales</w:t>
       </w:r>
     </w:p>
     <w:p>
@@ -2968,11 +2960,162 @@
       </w:r>
     </w:p>
     <w:p>
+      <w:pPr>
+        <w:sectPr>
+          <w:headerReference w:type="default" r:id="rId11"/>
+          <w:pgSz w:w="12240" w:h="15840"/>
+          <w:pgMar w:top="1440" w:right="1440" w:bottom="1440" w:left="1440" w:header="720" w:footer="720" w:gutter="0"/>
+          <w:pgNumType w:start="1"/>
+          <w:cols w:space="720"/>
+          <w:docGrid w:linePitch="360"/>
+        </w:sectPr>
+      </w:pPr>
+    </w:p>
+    <w:p>
+      <w:pPr>
+        <w:rPr>
+          <w:u w:val="single"/>
+        </w:rPr>
+      </w:pPr>
+      <w:r>
+        <w:rPr>
+          <w:u w:val="single"/>
+        </w:rPr>
+        <w:lastRenderedPageBreak/>
+        <w:t>Discussion</w:t>
+      </w:r>
+    </w:p>
+    <w:p>
+      <w:pPr>
+        <w:pStyle w:val="ListParagraph"/>
+        <w:numPr>
+          <w:ilvl w:val="0"/>
+          <w:numId w:val="14"/>
+        </w:numPr>
+      </w:pPr>
+      <w:r>
+        <w:t>Add introduction slide to explain policy</w:t>
+      </w:r>
+    </w:p>
+    <w:p>
+      <w:pPr>
+        <w:pStyle w:val="ListParagraph"/>
+        <w:numPr>
+          <w:ilvl w:val="0"/>
+          <w:numId w:val="14"/>
+        </w:numPr>
+      </w:pPr>
+      <w:r>
+        <w:t>Submit final project as Journal Post</w:t>
+      </w:r>
+    </w:p>
+    <w:p/>
+    <w:p>
+      <w:pPr>
+        <w:rPr>
+          <w:u w:val="single"/>
+        </w:rPr>
+      </w:pPr>
+      <w:r>
+        <w:rPr>
+          <w:u w:val="single"/>
+        </w:rPr>
+        <w:t>Lecture</w:t>
+      </w:r>
+    </w:p>
+    <w:p>
+      <w:pPr>
+        <w:pStyle w:val="ListParagraph"/>
+        <w:numPr>
+          <w:ilvl w:val="0"/>
+          <w:numId w:val="13"/>
+        </w:numPr>
+      </w:pPr>
+      <w:r>
+        <w:t>How does dramatic change occur given that our governmental system is designed not to change rapidly or dramatically?</w:t>
+      </w:r>
+    </w:p>
+    <w:p>
+      <w:pPr>
+        <w:pStyle w:val="ListParagraph"/>
+        <w:numPr>
+          <w:ilvl w:val="0"/>
+          <w:numId w:val="13"/>
+        </w:numPr>
+      </w:pPr>
+      <w:r>
+        <w:t>Five dimension of policy change:</w:t>
+      </w:r>
+    </w:p>
+    <w:p>
+      <w:pPr>
+        <w:pStyle w:val="ListParagraph"/>
+        <w:numPr>
+          <w:ilvl w:val="1"/>
+          <w:numId w:val="13"/>
+        </w:numPr>
+      </w:pPr>
+      <w:r>
+        <w:t>Agenda setting</w:t>
+      </w:r>
+    </w:p>
+    <w:p>
+      <w:pPr>
+        <w:pStyle w:val="ListParagraph"/>
+        <w:numPr>
+          <w:ilvl w:val="1"/>
+          <w:numId w:val="13"/>
+        </w:numPr>
+      </w:pPr>
+      <w:r>
+        <w:t>Nature of power</w:t>
+      </w:r>
+    </w:p>
+    <w:p>
+      <w:pPr>
+        <w:pStyle w:val="ListParagraph"/>
+        <w:numPr>
+          <w:ilvl w:val="1"/>
+          <w:numId w:val="13"/>
+        </w:numPr>
+      </w:pPr>
+      <w:r>
+        <w:t>Tools of persuasion and compliance</w:t>
+      </w:r>
+    </w:p>
+    <w:p>
+      <w:pPr>
+        <w:pStyle w:val="ListParagraph"/>
+        <w:numPr>
+          <w:ilvl w:val="1"/>
+          <w:numId w:val="13"/>
+        </w:numPr>
+      </w:pPr>
+      <w:r>
+        <w:t>Process of change</w:t>
+      </w:r>
+    </w:p>
+    <w:p>
+      <w:pPr>
+        <w:pStyle w:val="ListParagraph"/>
+        <w:numPr>
+          <w:ilvl w:val="1"/>
+          <w:numId w:val="13"/>
+        </w:numPr>
+      </w:pPr>
+      <w:r>
+        <w:t>Role of public private-</w:t>
+      </w:r>
+      <w:r>
+        <w:t>partnerships</w:t>
+      </w:r>
+    </w:p>
+    <w:p>
       <w:bookmarkStart w:id="0" w:name="_GoBack"/>
       <w:bookmarkEnd w:id="0"/>
     </w:p>
     <w:sectPr>
-      <w:headerReference w:type="default" r:id="rId11"/>
+      <w:headerReference w:type="default" r:id="rId12"/>
       <w:pgSz w:w="12240" w:h="15840"/>
       <w:pgMar w:top="1440" w:right="1440" w:bottom="1440" w:left="1440" w:header="720" w:footer="720" w:gutter="0"/>
       <w:pgNumType w:start="1"/>
@@ -3472,6 +3615,118 @@
 </w:hdr>
 </file>
 
+<file path=word/header5.xml><?xml version="1.0" encoding="utf-8"?>
+<w:hdr xmlns:wpc="http://schemas.microsoft.com/office/word/2010/wordprocessingCanvas" xmlns:mc="http://schemas.openxmlformats.org/markup-compatibility/2006" xmlns:o="urn:schemas-microsoft-com:office:office" xmlns:r="http://schemas.openxmlformats.org/officeDocument/2006/relationships" xmlns:m="http://schemas.openxmlformats.org/officeDocument/2006/math" xmlns:v="urn:schemas-microsoft-com:vml" xmlns:wp14="http://schemas.microsoft.com/office/word/2010/wordprocessingDrawing" xmlns:wp="http://schemas.openxmlformats.org/drawingml/2006/wordprocessingDrawing" xmlns:w10="urn:schemas-microsoft-com:office:word" xmlns:w="http://schemas.openxmlformats.org/wordprocessingml/2006/main" xmlns:w14="http://schemas.microsoft.com/office/word/2010/wordml" xmlns:wpg="http://schemas.microsoft.com/office/word/2010/wordprocessingGroup" xmlns:wpi="http://schemas.microsoft.com/office/word/2010/wordprocessingInk" xmlns:wne="http://schemas.microsoft.com/office/word/2006/wordml" xmlns:wps="http://schemas.microsoft.com/office/word/2010/wordprocessingShape" mc:Ignorable="w14 wp14">
+  <w:p>
+    <w:pPr>
+      <w:pStyle w:val="Header"/>
+      <w:tabs>
+        <w:tab w:val="left" w:pos="8100"/>
+      </w:tabs>
+    </w:pPr>
+    <w:r>
+      <w:t>POLS6310 Policy Process</w:t>
+    </w:r>
+    <w:r>
+      <w:tab/>
+    </w:r>
+    <w:r>
+      <w:tab/>
+      <w:t xml:space="preserve">Page </w:t>
+    </w:r>
+    <w:r>
+      <w:rPr>
+        <w:b/>
+      </w:rPr>
+      <w:fldChar w:fldCharType="begin"/>
+    </w:r>
+    <w:r>
+      <w:rPr>
+        <w:b/>
+      </w:rPr>
+      <w:instrText xml:space="preserve"> PAGE  \* Arabic  \* MERGEFORMAT </w:instrText>
+    </w:r>
+    <w:r>
+      <w:rPr>
+        <w:b/>
+      </w:rPr>
+      <w:fldChar w:fldCharType="separate"/>
+    </w:r>
+    <w:r>
+      <w:rPr>
+        <w:b/>
+        <w:noProof/>
+      </w:rPr>
+      <w:t>1</w:t>
+    </w:r>
+    <w:r>
+      <w:rPr>
+        <w:b/>
+      </w:rPr>
+      <w:fldChar w:fldCharType="end"/>
+    </w:r>
+    <w:r>
+      <w:t xml:space="preserve"> of </w:t>
+    </w:r>
+    <w:r>
+      <w:rPr>
+        <w:b/>
+      </w:rPr>
+      <w:fldChar w:fldCharType="begin"/>
+    </w:r>
+    <w:r>
+      <w:rPr>
+        <w:b/>
+      </w:rPr>
+      <w:instrText xml:space="preserve"> SECTIONPAGES   \* MERGEFORMAT </w:instrText>
+    </w:r>
+    <w:r>
+      <w:rPr>
+        <w:b/>
+      </w:rPr>
+      <w:fldChar w:fldCharType="separate"/>
+    </w:r>
+    <w:r>
+      <w:rPr>
+        <w:b/>
+        <w:noProof/>
+      </w:rPr>
+      <w:t>1</w:t>
+    </w:r>
+    <w:r>
+      <w:rPr>
+        <w:b/>
+      </w:rPr>
+      <w:fldChar w:fldCharType="end"/>
+    </w:r>
+  </w:p>
+  <w:p>
+    <w:pPr>
+      <w:pStyle w:val="Header"/>
+    </w:pPr>
+    <w:r>
+      <w:t>Lecture Notes</w:t>
+    </w:r>
+  </w:p>
+  <w:p>
+    <w:pPr>
+      <w:pStyle w:val="Header"/>
+    </w:pPr>
+    <w:r>
+      <w:t>March 4, 2019</w:t>
+    </w:r>
+  </w:p>
+  <w:p>
+    <w:pPr>
+      <w:pStyle w:val="Header"/>
+      <w:tabs>
+        <w:tab w:val="clear" w:pos="9360"/>
+      </w:tabs>
+    </w:pPr>
+  </w:p>
+</w:hdr>
+</file>
+
 <file path=word/numbering.xml><?xml version="1.0" encoding="utf-8"?>
 <w:numbering xmlns:wpc="http://schemas.microsoft.com/office/word/2010/wordprocessingCanvas" xmlns:mc="http://schemas.openxmlformats.org/markup-compatibility/2006" xmlns:o="urn:schemas-microsoft-com:office:office" xmlns:r="http://schemas.openxmlformats.org/officeDocument/2006/relationships" xmlns:m="http://schemas.openxmlformats.org/officeDocument/2006/math" xmlns:v="urn:schemas-microsoft-com:vml" xmlns:wp14="http://schemas.microsoft.com/office/word/2010/wordprocessingDrawing" xmlns:wp="http://schemas.openxmlformats.org/drawingml/2006/wordprocessingDrawing" xmlns:w10="urn:schemas-microsoft-com:office:word" xmlns:w="http://schemas.openxmlformats.org/wordprocessingml/2006/main" xmlns:w14="http://schemas.microsoft.com/office/word/2010/wordml" xmlns:wpg="http://schemas.microsoft.com/office/word/2010/wordprocessingGroup" xmlns:wpi="http://schemas.microsoft.com/office/word/2010/wordprocessingInk" xmlns:wne="http://schemas.microsoft.com/office/word/2006/wordml" xmlns:wps="http://schemas.microsoft.com/office/word/2010/wordprocessingShape" mc:Ignorable="w14 wp14">
   <w:abstractNum w:abstractNumId="0">
@@ -3900,6 +4155,119 @@
     </w:lvl>
   </w:abstractNum>
   <w:abstractNum w:abstractNumId="4">
+    <w:nsid w:val="31250F9A"/>
+    <w:multiLevelType w:val="hybridMultilevel"/>
+    <w:tmpl w:val="637616DC"/>
+    <w:lvl w:ilvl="0" w:tplc="04090001">
+      <w:start w:val="1"/>
+      <w:numFmt w:val="bullet"/>
+      <w:lvlText w:val=""/>
+      <w:lvlJc w:val="left"/>
+      <w:pPr>
+        <w:ind w:left="720" w:hanging="360"/>
+      </w:pPr>
+      <w:rPr>
+        <w:rFonts w:ascii="Symbol" w:hAnsi="Symbol" w:hint="default"/>
+      </w:rPr>
+    </w:lvl>
+    <w:lvl w:ilvl="1" w:tplc="04090003" w:tentative="1">
+      <w:start w:val="1"/>
+      <w:numFmt w:val="bullet"/>
+      <w:lvlText w:val="o"/>
+      <w:lvlJc w:val="left"/>
+      <w:pPr>
+        <w:ind w:left="1440" w:hanging="360"/>
+      </w:pPr>
+      <w:rPr>
+        <w:rFonts w:ascii="Courier New" w:hAnsi="Courier New" w:cs="Courier New" w:hint="default"/>
+      </w:rPr>
+    </w:lvl>
+    <w:lvl w:ilvl="2" w:tplc="04090005" w:tentative="1">
+      <w:start w:val="1"/>
+      <w:numFmt w:val="bullet"/>
+      <w:lvlText w:val=""/>
+      <w:lvlJc w:val="left"/>
+      <w:pPr>
+        <w:ind w:left="2160" w:hanging="360"/>
+      </w:pPr>
+      <w:rPr>
+        <w:rFonts w:ascii="Wingdings" w:hAnsi="Wingdings" w:hint="default"/>
+      </w:rPr>
+    </w:lvl>
+    <w:lvl w:ilvl="3" w:tplc="04090001" w:tentative="1">
+      <w:start w:val="1"/>
+      <w:numFmt w:val="bullet"/>
+      <w:lvlText w:val=""/>
+      <w:lvlJc w:val="left"/>
+      <w:pPr>
+        <w:ind w:left="2880" w:hanging="360"/>
+      </w:pPr>
+      <w:rPr>
+        <w:rFonts w:ascii="Symbol" w:hAnsi="Symbol" w:hint="default"/>
+      </w:rPr>
+    </w:lvl>
+    <w:lvl w:ilvl="4" w:tplc="04090003" w:tentative="1">
+      <w:start w:val="1"/>
+      <w:numFmt w:val="bullet"/>
+      <w:lvlText w:val="o"/>
+      <w:lvlJc w:val="left"/>
+      <w:pPr>
+        <w:ind w:left="3600" w:hanging="360"/>
+      </w:pPr>
+      <w:rPr>
+        <w:rFonts w:ascii="Courier New" w:hAnsi="Courier New" w:cs="Courier New" w:hint="default"/>
+      </w:rPr>
+    </w:lvl>
+    <w:lvl w:ilvl="5" w:tplc="04090005" w:tentative="1">
+      <w:start w:val="1"/>
+      <w:numFmt w:val="bullet"/>
+      <w:lvlText w:val=""/>
+      <w:lvlJc w:val="left"/>
+      <w:pPr>
+        <w:ind w:left="4320" w:hanging="360"/>
+      </w:pPr>
+      <w:rPr>
+        <w:rFonts w:ascii="Wingdings" w:hAnsi="Wingdings" w:hint="default"/>
+      </w:rPr>
+    </w:lvl>
+    <w:lvl w:ilvl="6" w:tplc="04090001" w:tentative="1">
+      <w:start w:val="1"/>
+      <w:numFmt w:val="bullet"/>
+      <w:lvlText w:val=""/>
+      <w:lvlJc w:val="left"/>
+      <w:pPr>
+        <w:ind w:left="5040" w:hanging="360"/>
+      </w:pPr>
+      <w:rPr>
+        <w:rFonts w:ascii="Symbol" w:hAnsi="Symbol" w:hint="default"/>
+      </w:rPr>
+    </w:lvl>
+    <w:lvl w:ilvl="7" w:tplc="04090003" w:tentative="1">
+      <w:start w:val="1"/>
+      <w:numFmt w:val="bullet"/>
+      <w:lvlText w:val="o"/>
+      <w:lvlJc w:val="left"/>
+      <w:pPr>
+        <w:ind w:left="5760" w:hanging="360"/>
+      </w:pPr>
+      <w:rPr>
+        <w:rFonts w:ascii="Courier New" w:hAnsi="Courier New" w:cs="Courier New" w:hint="default"/>
+      </w:rPr>
+    </w:lvl>
+    <w:lvl w:ilvl="8" w:tplc="04090005" w:tentative="1">
+      <w:start w:val="1"/>
+      <w:numFmt w:val="bullet"/>
+      <w:lvlText w:val=""/>
+      <w:lvlJc w:val="left"/>
+      <w:pPr>
+        <w:ind w:left="6480" w:hanging="360"/>
+      </w:pPr>
+      <w:rPr>
+        <w:rFonts w:ascii="Wingdings" w:hAnsi="Wingdings" w:hint="default"/>
+      </w:rPr>
+    </w:lvl>
+  </w:abstractNum>
+  <w:abstractNum w:abstractNumId="5">
     <w:nsid w:val="33E635C3"/>
     <w:multiLevelType w:val="hybridMultilevel"/>
     <w:tmpl w:val="7EA4F4A0"/>
@@ -4012,7 +4380,7 @@
       </w:rPr>
     </w:lvl>
   </w:abstractNum>
-  <w:abstractNum w:abstractNumId="5">
+  <w:abstractNum w:abstractNumId="6">
     <w:nsid w:val="40676067"/>
     <w:multiLevelType w:val="hybridMultilevel"/>
     <w:tmpl w:val="18303396"/>
@@ -4125,7 +4493,120 @@
       </w:rPr>
     </w:lvl>
   </w:abstractNum>
-  <w:abstractNum w:abstractNumId="6">
+  <w:abstractNum w:abstractNumId="7">
+    <w:nsid w:val="47043443"/>
+    <w:multiLevelType w:val="hybridMultilevel"/>
+    <w:tmpl w:val="71B0D798"/>
+    <w:lvl w:ilvl="0" w:tplc="04090001">
+      <w:start w:val="1"/>
+      <w:numFmt w:val="bullet"/>
+      <w:lvlText w:val=""/>
+      <w:lvlJc w:val="left"/>
+      <w:pPr>
+        <w:ind w:left="720" w:hanging="360"/>
+      </w:pPr>
+      <w:rPr>
+        <w:rFonts w:ascii="Symbol" w:hAnsi="Symbol" w:hint="default"/>
+      </w:rPr>
+    </w:lvl>
+    <w:lvl w:ilvl="1" w:tplc="04090003">
+      <w:start w:val="1"/>
+      <w:numFmt w:val="bullet"/>
+      <w:lvlText w:val="o"/>
+      <w:lvlJc w:val="left"/>
+      <w:pPr>
+        <w:ind w:left="1440" w:hanging="360"/>
+      </w:pPr>
+      <w:rPr>
+        <w:rFonts w:ascii="Courier New" w:hAnsi="Courier New" w:cs="Courier New" w:hint="default"/>
+      </w:rPr>
+    </w:lvl>
+    <w:lvl w:ilvl="2" w:tplc="04090005" w:tentative="1">
+      <w:start w:val="1"/>
+      <w:numFmt w:val="bullet"/>
+      <w:lvlText w:val=""/>
+      <w:lvlJc w:val="left"/>
+      <w:pPr>
+        <w:ind w:left="2160" w:hanging="360"/>
+      </w:pPr>
+      <w:rPr>
+        <w:rFonts w:ascii="Wingdings" w:hAnsi="Wingdings" w:hint="default"/>
+      </w:rPr>
+    </w:lvl>
+    <w:lvl w:ilvl="3" w:tplc="04090001" w:tentative="1">
+      <w:start w:val="1"/>
+      <w:numFmt w:val="bullet"/>
+      <w:lvlText w:val=""/>
+      <w:lvlJc w:val="left"/>
+      <w:pPr>
+        <w:ind w:left="2880" w:hanging="360"/>
+      </w:pPr>
+      <w:rPr>
+        <w:rFonts w:ascii="Symbol" w:hAnsi="Symbol" w:hint="default"/>
+      </w:rPr>
+    </w:lvl>
+    <w:lvl w:ilvl="4" w:tplc="04090003" w:tentative="1">
+      <w:start w:val="1"/>
+      <w:numFmt w:val="bullet"/>
+      <w:lvlText w:val="o"/>
+      <w:lvlJc w:val="left"/>
+      <w:pPr>
+        <w:ind w:left="3600" w:hanging="360"/>
+      </w:pPr>
+      <w:rPr>
+        <w:rFonts w:ascii="Courier New" w:hAnsi="Courier New" w:cs="Courier New" w:hint="default"/>
+      </w:rPr>
+    </w:lvl>
+    <w:lvl w:ilvl="5" w:tplc="04090005" w:tentative="1">
+      <w:start w:val="1"/>
+      <w:numFmt w:val="bullet"/>
+      <w:lvlText w:val=""/>
+      <w:lvlJc w:val="left"/>
+      <w:pPr>
+        <w:ind w:left="4320" w:hanging="360"/>
+      </w:pPr>
+      <w:rPr>
+        <w:rFonts w:ascii="Wingdings" w:hAnsi="Wingdings" w:hint="default"/>
+      </w:rPr>
+    </w:lvl>
+    <w:lvl w:ilvl="6" w:tplc="04090001" w:tentative="1">
+      <w:start w:val="1"/>
+      <w:numFmt w:val="bullet"/>
+      <w:lvlText w:val=""/>
+      <w:lvlJc w:val="left"/>
+      <w:pPr>
+        <w:ind w:left="5040" w:hanging="360"/>
+      </w:pPr>
+      <w:rPr>
+        <w:rFonts w:ascii="Symbol" w:hAnsi="Symbol" w:hint="default"/>
+      </w:rPr>
+    </w:lvl>
+    <w:lvl w:ilvl="7" w:tplc="04090003" w:tentative="1">
+      <w:start w:val="1"/>
+      <w:numFmt w:val="bullet"/>
+      <w:lvlText w:val="o"/>
+      <w:lvlJc w:val="left"/>
+      <w:pPr>
+        <w:ind w:left="5760" w:hanging="360"/>
+      </w:pPr>
+      <w:rPr>
+        <w:rFonts w:ascii="Courier New" w:hAnsi="Courier New" w:cs="Courier New" w:hint="default"/>
+      </w:rPr>
+    </w:lvl>
+    <w:lvl w:ilvl="8" w:tplc="04090005" w:tentative="1">
+      <w:start w:val="1"/>
+      <w:numFmt w:val="bullet"/>
+      <w:lvlText w:val=""/>
+      <w:lvlJc w:val="left"/>
+      <w:pPr>
+        <w:ind w:left="6480" w:hanging="360"/>
+      </w:pPr>
+      <w:rPr>
+        <w:rFonts w:ascii="Wingdings" w:hAnsi="Wingdings" w:hint="default"/>
+      </w:rPr>
+    </w:lvl>
+  </w:abstractNum>
+  <w:abstractNum w:abstractNumId="8">
     <w:nsid w:val="482C0E38"/>
     <w:multiLevelType w:val="hybridMultilevel"/>
     <w:tmpl w:val="BF9EA82C"/>
@@ -4238,7 +4719,7 @@
       </w:rPr>
     </w:lvl>
   </w:abstractNum>
-  <w:abstractNum w:abstractNumId="7">
+  <w:abstractNum w:abstractNumId="9">
     <w:nsid w:val="4C970FFE"/>
     <w:multiLevelType w:val="hybridMultilevel"/>
     <w:tmpl w:val="69320ABE"/>
@@ -4351,7 +4832,7 @@
       </w:rPr>
     </w:lvl>
   </w:abstractNum>
-  <w:abstractNum w:abstractNumId="8">
+  <w:abstractNum w:abstractNumId="10">
     <w:nsid w:val="4E4E59CA"/>
     <w:multiLevelType w:val="hybridMultilevel"/>
     <w:tmpl w:val="E1B6A4D4"/>
@@ -4464,7 +4945,7 @@
       </w:rPr>
     </w:lvl>
   </w:abstractNum>
-  <w:abstractNum w:abstractNumId="9">
+  <w:abstractNum w:abstractNumId="11">
     <w:nsid w:val="5C894FB9"/>
     <w:multiLevelType w:val="hybridMultilevel"/>
     <w:tmpl w:val="64CED326"/>
@@ -4577,7 +5058,7 @@
       </w:rPr>
     </w:lvl>
   </w:abstractNum>
-  <w:abstractNum w:abstractNumId="10">
+  <w:abstractNum w:abstractNumId="12">
     <w:nsid w:val="5CA576F9"/>
     <w:multiLevelType w:val="hybridMultilevel"/>
     <w:tmpl w:val="FF923812"/>
@@ -4690,7 +5171,7 @@
       </w:rPr>
     </w:lvl>
   </w:abstractNum>
-  <w:abstractNum w:abstractNumId="11">
+  <w:abstractNum w:abstractNumId="13">
     <w:nsid w:val="74664153"/>
     <w:multiLevelType w:val="hybridMultilevel"/>
     <w:tmpl w:val="A314CC28"/>
@@ -4810,33 +5291,39 @@
     <w:abstractNumId w:val="0"/>
   </w:num>
   <w:num w:numId="3">
-    <w:abstractNumId w:val="9"/>
+    <w:abstractNumId w:val="11"/>
   </w:num>
   <w:num w:numId="4">
-    <w:abstractNumId w:val="6"/>
+    <w:abstractNumId w:val="8"/>
   </w:num>
   <w:num w:numId="5">
-    <w:abstractNumId w:val="5"/>
+    <w:abstractNumId w:val="6"/>
   </w:num>
   <w:num w:numId="6">
     <w:abstractNumId w:val="1"/>
   </w:num>
   <w:num w:numId="7">
-    <w:abstractNumId w:val="8"/>
+    <w:abstractNumId w:val="10"/>
   </w:num>
   <w:num w:numId="8">
     <w:abstractNumId w:val="2"/>
   </w:num>
   <w:num w:numId="9">
-    <w:abstractNumId w:val="11"/>
+    <w:abstractNumId w:val="13"/>
   </w:num>
   <w:num w:numId="10">
+    <w:abstractNumId w:val="9"/>
+  </w:num>
+  <w:num w:numId="11">
+    <w:abstractNumId w:val="12"/>
+  </w:num>
+  <w:num w:numId="12">
+    <w:abstractNumId w:val="5"/>
+  </w:num>
+  <w:num w:numId="13">
     <w:abstractNumId w:val="7"/>
   </w:num>
-  <w:num w:numId="11">
-    <w:abstractNumId w:val="10"/>
-  </w:num>
-  <w:num w:numId="12">
+  <w:num w:numId="14">
     <w:abstractNumId w:val="4"/>
   </w:num>
 </w:numbering>

</xml_diff>

<commit_message>
Notes from lecture on March 18, 2019
</commit_message>
<xml_diff>
--- a/Notes/POLS6310_2019_Spring_Notes_Lectures_v00.docx
+++ b/Notes/POLS6310_2019_Spring_Notes_Lectures_v00.docx
@@ -3111,11 +3111,816 @@
       </w:r>
     </w:p>
     <w:p>
+      <w:pPr>
+        <w:sectPr>
+          <w:headerReference w:type="default" r:id="rId12"/>
+          <w:pgSz w:w="12240" w:h="15840"/>
+          <w:pgMar w:top="1440" w:right="1440" w:bottom="1440" w:left="1440" w:header="720" w:footer="720" w:gutter="0"/>
+          <w:pgNumType w:start="1"/>
+          <w:cols w:space="720"/>
+          <w:docGrid w:linePitch="360"/>
+        </w:sectPr>
+      </w:pPr>
+    </w:p>
+    <w:p>
+      <w:pPr>
+        <w:rPr>
+          <w:u w:val="single"/>
+        </w:rPr>
+      </w:pPr>
+      <w:r>
+        <w:rPr>
+          <w:u w:val="single"/>
+        </w:rPr>
+        <w:lastRenderedPageBreak/>
+        <w:t>Discussion Notes</w:t>
+      </w:r>
+    </w:p>
+    <w:p>
+      <w:r>
+        <w:t xml:space="preserve">Narrative stories in policy debate about </w:t>
+      </w:r>
+      <w:proofErr w:type="spellStart"/>
+      <w:r>
+        <w:t>Pub.L</w:t>
+      </w:r>
+      <w:proofErr w:type="spellEnd"/>
+      <w:r>
+        <w:t>. 97-219</w:t>
+      </w:r>
+    </w:p>
+    <w:p>
+      <w:pPr>
+        <w:pStyle w:val="ListParagraph"/>
+        <w:numPr>
+          <w:ilvl w:val="0"/>
+          <w:numId w:val="16"/>
+        </w:numPr>
+      </w:pPr>
+      <w:r>
+        <w:t>Metaphor</w:t>
+      </w:r>
+      <w:r>
+        <w:t>s used</w:t>
+      </w:r>
+    </w:p>
+    <w:p>
+      <w:pPr>
+        <w:pStyle w:val="ListParagraph"/>
+        <w:numPr>
+          <w:ilvl w:val="1"/>
+          <w:numId w:val="16"/>
+        </w:numPr>
+      </w:pPr>
+      <w:r>
+        <w:t>Piece of the pie</w:t>
+      </w:r>
+    </w:p>
+    <w:p>
+      <w:pPr>
+        <w:pStyle w:val="ListParagraph"/>
+        <w:numPr>
+          <w:ilvl w:val="1"/>
+          <w:numId w:val="16"/>
+        </w:numPr>
+      </w:pPr>
+      <w:r>
+        <w:t>Young vs. old</w:t>
+      </w:r>
+    </w:p>
+    <w:p>
+      <w:pPr>
+        <w:pStyle w:val="ListParagraph"/>
+        <w:numPr>
+          <w:ilvl w:val="0"/>
+          <w:numId w:val="16"/>
+        </w:numPr>
+      </w:pPr>
+      <w:r>
+        <w:t>The more technical</w:t>
+      </w:r>
+      <w:r>
+        <w:t xml:space="preserve"> the policy the more necessary an effective </w:t>
+      </w:r>
+      <w:r>
+        <w:t>narrative story.</w:t>
+      </w:r>
+    </w:p>
+    <w:p>
+      <w:pPr>
+        <w:pStyle w:val="ListParagraph"/>
+        <w:numPr>
+          <w:ilvl w:val="0"/>
+          <w:numId w:val="16"/>
+        </w:numPr>
+      </w:pPr>
+      <w:r>
+        <w:t xml:space="preserve">Narrative for policy change </w:t>
+      </w:r>
+      <w:r>
+        <w:t>regarding how</w:t>
+      </w:r>
+      <w:r>
+        <w:t xml:space="preserve"> the set-aside</w:t>
+      </w:r>
+      <w:r>
+        <w:t xml:space="preserve"> is implemented</w:t>
+      </w:r>
+    </w:p>
+    <w:p>
+      <w:pPr>
+        <w:pStyle w:val="ListParagraph"/>
+        <w:numPr>
+          <w:ilvl w:val="1"/>
+          <w:numId w:val="16"/>
+        </w:numPr>
+      </w:pPr>
+      <w:r>
+        <w:t>Proposed policy change</w:t>
+      </w:r>
+    </w:p>
+    <w:p>
+      <w:pPr>
+        <w:pStyle w:val="ListParagraph"/>
+        <w:numPr>
+          <w:ilvl w:val="2"/>
+          <w:numId w:val="16"/>
+        </w:numPr>
+      </w:pPr>
+      <w:r>
+        <w:t>Make awards above the minimum set-aside</w:t>
+      </w:r>
+    </w:p>
+    <w:p>
+      <w:pPr>
+        <w:pStyle w:val="ListParagraph"/>
+        <w:numPr>
+          <w:ilvl w:val="2"/>
+          <w:numId w:val="16"/>
+        </w:numPr>
+      </w:pPr>
+      <w:r>
+        <w:t>Implement rolling solicitations</w:t>
+      </w:r>
+    </w:p>
+    <w:p>
+      <w:pPr>
+        <w:pStyle w:val="ListParagraph"/>
+        <w:numPr>
+          <w:ilvl w:val="2"/>
+          <w:numId w:val="16"/>
+        </w:numPr>
+      </w:pPr>
+      <w:r>
+        <w:t>In addition to</w:t>
+      </w:r>
+      <w:r>
+        <w:t xml:space="preserve"> specific solicitation topics</w:t>
+      </w:r>
+      <w:r>
+        <w:t xml:space="preserve"> accept</w:t>
+      </w:r>
+      <w:r>
+        <w:t xml:space="preserve"> proposal</w:t>
+      </w:r>
+      <w:r>
+        <w:t>s</w:t>
+      </w:r>
+      <w:r>
+        <w:t xml:space="preserve"> </w:t>
+      </w:r>
+      <w:r>
+        <w:t xml:space="preserve">for any project </w:t>
+      </w:r>
+      <w:r>
+        <w:t>relevant to the agencies’ missions</w:t>
+      </w:r>
+    </w:p>
+    <w:p>
+      <w:pPr>
+        <w:pStyle w:val="ListParagraph"/>
+        <w:numPr>
+          <w:ilvl w:val="1"/>
+          <w:numId w:val="16"/>
+        </w:numPr>
+      </w:pPr>
+      <w:r>
+        <w:t>Story of stymied progress</w:t>
+      </w:r>
+    </w:p>
+    <w:p>
+      <w:pPr>
+        <w:pStyle w:val="ListParagraph"/>
+        <w:numPr>
+          <w:ilvl w:val="2"/>
+          <w:numId w:val="16"/>
+        </w:numPr>
+      </w:pPr>
+      <w:r>
+        <w:t xml:space="preserve">Set-aside has become a </w:t>
+      </w:r>
+      <w:r>
+        <w:rPr>
+          <w:i/>
+        </w:rPr>
+        <w:t>de facto</w:t>
+      </w:r>
+      <w:r>
+        <w:t xml:space="preserve"> cap</w:t>
+      </w:r>
+    </w:p>
+    <w:p>
+      <w:pPr>
+        <w:pStyle w:val="ListParagraph"/>
+        <w:numPr>
+          <w:ilvl w:val="1"/>
+          <w:numId w:val="16"/>
+        </w:numPr>
+      </w:pPr>
+      <w:r>
+        <w:t>Hero</w:t>
+      </w:r>
+    </w:p>
+    <w:p>
+      <w:pPr>
+        <w:pStyle w:val="ListParagraph"/>
+        <w:numPr>
+          <w:ilvl w:val="2"/>
+          <w:numId w:val="16"/>
+        </w:numPr>
+      </w:pPr>
+      <w:r>
+        <w:t>A</w:t>
+      </w:r>
+      <w:r>
+        <w:t>gency administrators</w:t>
+      </w:r>
+    </w:p>
+    <w:p>
+      <w:pPr>
+        <w:pStyle w:val="ListParagraph"/>
+        <w:numPr>
+          <w:ilvl w:val="2"/>
+          <w:numId w:val="16"/>
+        </w:numPr>
+      </w:pPr>
+      <w:r>
+        <w:t>Small businesses</w:t>
+      </w:r>
+    </w:p>
+    <w:p>
+      <w:pPr>
+        <w:pStyle w:val="ListParagraph"/>
+        <w:numPr>
+          <w:ilvl w:val="1"/>
+          <w:numId w:val="16"/>
+        </w:numPr>
+      </w:pPr>
+      <w:r>
+        <w:t>Villains</w:t>
+      </w:r>
+    </w:p>
+    <w:p>
+      <w:pPr>
+        <w:pStyle w:val="ListParagraph"/>
+        <w:numPr>
+          <w:ilvl w:val="2"/>
+          <w:numId w:val="16"/>
+        </w:numPr>
+      </w:pPr>
+      <w:r>
+        <w:t>TBD</w:t>
+      </w:r>
+    </w:p>
+    <w:p>
+      <w:pPr>
+        <w:pStyle w:val="ListParagraph"/>
+        <w:numPr>
+          <w:ilvl w:val="1"/>
+          <w:numId w:val="16"/>
+        </w:numPr>
+      </w:pPr>
+      <w:r>
+        <w:t>Metaphor and n</w:t>
+      </w:r>
+      <w:r>
+        <w:t>umbers</w:t>
+      </w:r>
+    </w:p>
+    <w:p>
+      <w:pPr>
+        <w:pStyle w:val="ListParagraph"/>
+        <w:numPr>
+          <w:ilvl w:val="2"/>
+          <w:numId w:val="16"/>
+        </w:numPr>
+      </w:pPr>
+      <w:r>
+        <w:t>Fair share of the pie</w:t>
+      </w:r>
+    </w:p>
+    <w:p>
+      <w:pPr>
+        <w:pStyle w:val="ListParagraph"/>
+        <w:numPr>
+          <w:ilvl w:val="3"/>
+          <w:numId w:val="16"/>
+        </w:numPr>
+      </w:pPr>
+      <w:r>
+        <w:t>Measure as f</w:t>
+      </w:r>
+      <w:r>
+        <w:t>ederal R&amp;D project award dollars per employee</w:t>
+      </w:r>
+    </w:p>
+    <w:p>
+      <w:pPr>
+        <w:pStyle w:val="ListParagraph"/>
+        <w:numPr>
+          <w:ilvl w:val="3"/>
+          <w:numId w:val="16"/>
+        </w:numPr>
+      </w:pPr>
+      <w:r>
+        <w:t>Percent of proposals awarded by category (large versus small)</w:t>
+      </w:r>
+    </w:p>
+    <w:p>
+      <w:pPr>
+        <w:pStyle w:val="ListParagraph"/>
+        <w:numPr>
+          <w:ilvl w:val="1"/>
+          <w:numId w:val="16"/>
+        </w:numPr>
+      </w:pPr>
+      <w:r>
+        <w:t>Symbols</w:t>
+      </w:r>
+    </w:p>
+    <w:p>
+      <w:pPr>
+        <w:pStyle w:val="ListParagraph"/>
+        <w:numPr>
+          <w:ilvl w:val="2"/>
+          <w:numId w:val="16"/>
+        </w:numPr>
+      </w:pPr>
+      <w:r>
+        <w:t>Notable inventors and inventions</w:t>
+      </w:r>
+    </w:p>
+    <w:p>
+      <w:pPr>
+        <w:pStyle w:val="ListParagraph"/>
+        <w:numPr>
+          <w:ilvl w:val="3"/>
+          <w:numId w:val="16"/>
+        </w:numPr>
+      </w:pPr>
+      <w:r>
+        <w:t>Alexander Graham Bell (the telephone)</w:t>
+      </w:r>
+    </w:p>
+    <w:p>
+      <w:pPr>
+        <w:pStyle w:val="ListParagraph"/>
+        <w:numPr>
+          <w:ilvl w:val="3"/>
+          <w:numId w:val="16"/>
+        </w:numPr>
+      </w:pPr>
+      <w:r>
+        <w:t>Orville and Wilbur Wright (the airplane)</w:t>
+      </w:r>
+    </w:p>
+    <w:p>
+      <w:pPr>
+        <w:pStyle w:val="ListParagraph"/>
+        <w:numPr>
+          <w:ilvl w:val="3"/>
+          <w:numId w:val="16"/>
+        </w:numPr>
+      </w:pPr>
+      <w:r>
+        <w:t>Garrett Morgan (the gas mask)</w:t>
+      </w:r>
+    </w:p>
+    <w:p/>
+    <w:p>
+      <w:r>
+        <w:t>Discussion group</w:t>
+      </w:r>
+      <w:r>
+        <w:t xml:space="preserve"> breakout</w:t>
+      </w:r>
+    </w:p>
+    <w:p>
+      <w:pPr>
+        <w:pStyle w:val="ListParagraph"/>
+        <w:numPr>
+          <w:ilvl w:val="0"/>
+          <w:numId w:val="17"/>
+        </w:numPr>
+      </w:pPr>
+      <w:proofErr w:type="spellStart"/>
+      <w:r>
+        <w:t>Nig</w:t>
+      </w:r>
+      <w:r>
+        <w:t>ar</w:t>
+      </w:r>
+      <w:r>
+        <w:t>h</w:t>
+      </w:r>
+      <w:r>
+        <w:t>an</w:t>
+      </w:r>
+      <w:proofErr w:type="spellEnd"/>
+    </w:p>
+    <w:p>
+      <w:pPr>
+        <w:pStyle w:val="ListParagraph"/>
+        <w:numPr>
+          <w:ilvl w:val="0"/>
+          <w:numId w:val="17"/>
+        </w:numPr>
+      </w:pPr>
+      <w:r>
+        <w:t>James</w:t>
+      </w:r>
+    </w:p>
+    <w:p>
+      <w:pPr>
+        <w:pStyle w:val="ListParagraph"/>
+        <w:numPr>
+          <w:ilvl w:val="0"/>
+          <w:numId w:val="17"/>
+        </w:numPr>
+      </w:pPr>
+      <w:r>
+        <w:t>Malcolm</w:t>
+      </w:r>
+    </w:p>
+    <w:p/>
+    <w:p>
+      <w:pPr>
+        <w:rPr>
+          <w:u w:val="single"/>
+        </w:rPr>
+      </w:pPr>
+      <w:r>
+        <w:rPr>
+          <w:u w:val="single"/>
+        </w:rPr>
+        <w:t>Lecture Notes</w:t>
+      </w:r>
+    </w:p>
+    <w:p>
+      <w:r>
+        <w:t>Determining the policy agenda</w:t>
+      </w:r>
+    </w:p>
+    <w:p>
+      <w:pPr>
+        <w:pStyle w:val="ListParagraph"/>
+        <w:numPr>
+          <w:ilvl w:val="0"/>
+          <w:numId w:val="18"/>
+        </w:numPr>
+      </w:pPr>
+      <w:r>
+        <w:t>Elitist Model (e.g., iron triangle)</w:t>
+      </w:r>
+    </w:p>
+    <w:p>
+      <w:pPr>
+        <w:pStyle w:val="ListParagraph"/>
+        <w:numPr>
+          <w:ilvl w:val="1"/>
+          <w:numId w:val="18"/>
+        </w:numPr>
+      </w:pPr>
+      <w:r>
+        <w:t>Congress</w:t>
+      </w:r>
+    </w:p>
+    <w:p>
+      <w:pPr>
+        <w:pStyle w:val="ListParagraph"/>
+        <w:numPr>
+          <w:ilvl w:val="1"/>
+          <w:numId w:val="18"/>
+        </w:numPr>
+      </w:pPr>
+      <w:r>
+        <w:t>Defense industry</w:t>
+      </w:r>
+    </w:p>
+    <w:p>
+      <w:pPr>
+        <w:pStyle w:val="ListParagraph"/>
+        <w:numPr>
+          <w:ilvl w:val="1"/>
+          <w:numId w:val="18"/>
+        </w:numPr>
+      </w:pPr>
+      <w:r>
+        <w:t>Bureaucratic staff</w:t>
+      </w:r>
+    </w:p>
+    <w:p>
+      <w:pPr>
+        <w:pStyle w:val="ListParagraph"/>
+        <w:numPr>
+          <w:ilvl w:val="0"/>
+          <w:numId w:val="18"/>
+        </w:numPr>
+      </w:pPr>
+      <w:r>
+        <w:t>Pluralist Model (e.g., policy sub-systems)</w:t>
+      </w:r>
+    </w:p>
+    <w:p/>
+    <w:p>
+      <w:r>
+        <w:t>Types of power</w:t>
+      </w:r>
+    </w:p>
+    <w:p>
+      <w:pPr>
+        <w:pStyle w:val="ListParagraph"/>
+        <w:numPr>
+          <w:ilvl w:val="0"/>
+          <w:numId w:val="19"/>
+        </w:numPr>
+      </w:pPr>
+      <w:r>
+        <w:t>First Face of Power (</w:t>
+      </w:r>
+      <w:r>
+        <w:t xml:space="preserve">making </w:t>
+      </w:r>
+      <w:r>
+        <w:t>decisions that directly affect people)</w:t>
+      </w:r>
+    </w:p>
+    <w:p>
+      <w:pPr>
+        <w:pStyle w:val="ListParagraph"/>
+        <w:numPr>
+          <w:ilvl w:val="0"/>
+          <w:numId w:val="19"/>
+        </w:numPr>
+      </w:pPr>
+      <w:r>
+        <w:t xml:space="preserve">Second Face of Power (preventing issues </w:t>
+      </w:r>
+      <w:r>
+        <w:t xml:space="preserve">of people </w:t>
+      </w:r>
+      <w:r>
+        <w:t>from getting on the agenda)</w:t>
+      </w:r>
+    </w:p>
+    <w:p>
+      <w:pPr>
+        <w:pStyle w:val="ListParagraph"/>
+        <w:numPr>
+          <w:ilvl w:val="0"/>
+          <w:numId w:val="19"/>
+        </w:numPr>
+      </w:pPr>
+      <w:r>
+        <w:t>Third Face of Power (deterring people from exerting influence)</w:t>
+      </w:r>
+    </w:p>
+    <w:p/>
+    <w:p>
+      <w:r>
+        <w:t>Strategies</w:t>
+      </w:r>
+    </w:p>
+    <w:p>
+      <w:pPr>
+        <w:pStyle w:val="ListParagraph"/>
+        <w:numPr>
+          <w:ilvl w:val="0"/>
+          <w:numId w:val="20"/>
+        </w:numPr>
+      </w:pPr>
+      <w:r>
+        <w:t>Elitist Model</w:t>
+      </w:r>
+    </w:p>
+    <w:p>
+      <w:pPr>
+        <w:pStyle w:val="ListParagraph"/>
+        <w:numPr>
+          <w:ilvl w:val="1"/>
+          <w:numId w:val="20"/>
+        </w:numPr>
+      </w:pPr>
+      <w:r>
+        <w:t>Broaden the scope of the conflict</w:t>
+      </w:r>
+    </w:p>
+    <w:p>
+      <w:pPr>
+        <w:pStyle w:val="ListParagraph"/>
+        <w:numPr>
+          <w:ilvl w:val="2"/>
+          <w:numId w:val="20"/>
+        </w:numPr>
+      </w:pPr>
+      <w:r>
+        <w:t xml:space="preserve">Going public (e.g., </w:t>
+      </w:r>
+      <w:proofErr w:type="spellStart"/>
+      <w:r>
+        <w:t>MeToo</w:t>
+      </w:r>
+      <w:proofErr w:type="spellEnd"/>
+      <w:r>
+        <w:t xml:space="preserve"> movement)</w:t>
+      </w:r>
+    </w:p>
+    <w:p>
+      <w:pPr>
+        <w:pStyle w:val="ListParagraph"/>
+        <w:numPr>
+          <w:ilvl w:val="2"/>
+          <w:numId w:val="20"/>
+        </w:numPr>
+      </w:pPr>
+      <w:r>
+        <w:t>Going to a higher level of decision making (e.g., courts)</w:t>
+      </w:r>
+    </w:p>
+    <w:p>
+      <w:pPr>
+        <w:pStyle w:val="ListParagraph"/>
+        <w:numPr>
+          <w:ilvl w:val="2"/>
+          <w:numId w:val="20"/>
+        </w:numPr>
+      </w:pPr>
+      <w:r>
+        <w:t>Changing forums (e.g., appealing to federal rather than state government)</w:t>
+      </w:r>
+    </w:p>
+    <w:p/>
+    <w:p>
+      <w:r>
+        <w:t>Models of policy process change</w:t>
+      </w:r>
+    </w:p>
+    <w:p>
+      <w:pPr>
+        <w:pStyle w:val="ListParagraph"/>
+        <w:numPr>
+          <w:ilvl w:val="0"/>
+          <w:numId w:val="20"/>
+        </w:numPr>
+      </w:pPr>
+      <w:r>
+        <w:t>Multiple Streams (</w:t>
+      </w:r>
+      <w:proofErr w:type="spellStart"/>
+      <w:r>
+        <w:t>Kingdon’s</w:t>
+      </w:r>
+      <w:proofErr w:type="spellEnd"/>
+      <w:r>
+        <w:t xml:space="preserve"> model)</w:t>
+      </w:r>
+    </w:p>
+    <w:p>
+      <w:pPr>
+        <w:pStyle w:val="ListParagraph"/>
+        <w:numPr>
+          <w:ilvl w:val="1"/>
+          <w:numId w:val="20"/>
+        </w:numPr>
+      </w:pPr>
+      <w:r>
+        <w:t>Three facets</w:t>
+      </w:r>
+    </w:p>
+    <w:p>
+      <w:pPr>
+        <w:pStyle w:val="ListParagraph"/>
+        <w:numPr>
+          <w:ilvl w:val="2"/>
+          <w:numId w:val="20"/>
+        </w:numPr>
+      </w:pPr>
+      <w:r>
+        <w:t>Attention (problem stream)</w:t>
+      </w:r>
+    </w:p>
+    <w:p>
+      <w:pPr>
+        <w:pStyle w:val="ListParagraph"/>
+        <w:numPr>
+          <w:ilvl w:val="2"/>
+          <w:numId w:val="20"/>
+        </w:numPr>
+      </w:pPr>
+      <w:r>
+        <w:t>Selection bias (political stream)</w:t>
+      </w:r>
+    </w:p>
+    <w:p>
+      <w:pPr>
+        <w:pStyle w:val="ListParagraph"/>
+        <w:numPr>
+          <w:ilvl w:val="2"/>
+          <w:numId w:val="20"/>
+        </w:numPr>
+      </w:pPr>
+      <w:r>
+        <w:t>Alternatives (policy stream)</w:t>
+      </w:r>
+    </w:p>
+    <w:p>
+      <w:pPr>
+        <w:pStyle w:val="ListParagraph"/>
+        <w:numPr>
+          <w:ilvl w:val="1"/>
+          <w:numId w:val="20"/>
+        </w:numPr>
+      </w:pPr>
+      <w:r>
+        <w:t>Window opens when all three streams align</w:t>
+      </w:r>
+    </w:p>
+    <w:p>
+      <w:pPr>
+        <w:pStyle w:val="ListParagraph"/>
+        <w:numPr>
+          <w:ilvl w:val="2"/>
+          <w:numId w:val="20"/>
+        </w:numPr>
+      </w:pPr>
+      <w:r>
+        <w:t>Doesn’t stay open</w:t>
+      </w:r>
+    </w:p>
+    <w:p>
+      <w:pPr>
+        <w:pStyle w:val="ListParagraph"/>
+        <w:numPr>
+          <w:ilvl w:val="2"/>
+          <w:numId w:val="20"/>
+        </w:numPr>
+      </w:pPr>
+      <w:r>
+        <w:t>Opponents are trying to close the window</w:t>
+      </w:r>
+    </w:p>
+    <w:p>
+      <w:pPr>
+        <w:pStyle w:val="ListParagraph"/>
+        <w:numPr>
+          <w:ilvl w:val="1"/>
+          <w:numId w:val="20"/>
+        </w:numPr>
+      </w:pPr>
+      <w:r>
+        <w:t>Builds on organizational choice (Cohen, March  &amp; Olsen’s model)</w:t>
+      </w:r>
+    </w:p>
+    <w:p>
+      <w:pPr>
+        <w:pStyle w:val="ListParagraph"/>
+        <w:numPr>
+          <w:ilvl w:val="2"/>
+          <w:numId w:val="20"/>
+        </w:numPr>
+      </w:pPr>
+      <w:r>
+        <w:t>Garbage can model</w:t>
+      </w:r>
+    </w:p>
+    <w:p>
+      <w:pPr>
+        <w:pStyle w:val="ListParagraph"/>
+        <w:numPr>
+          <w:ilvl w:val="2"/>
+          <w:numId w:val="20"/>
+        </w:numPr>
+      </w:pPr>
+      <w:r>
+        <w:t>Ideas and solutions float around until the collide</w:t>
+      </w:r>
+    </w:p>
+    <w:p>
       <w:bookmarkStart w:id="0" w:name="_GoBack"/>
       <w:bookmarkEnd w:id="0"/>
     </w:p>
     <w:sectPr>
-      <w:headerReference w:type="default" r:id="rId12"/>
+      <w:headerReference w:type="default" r:id="rId13"/>
       <w:pgSz w:w="12240" w:h="15840"/>
       <w:pgMar w:top="1440" w:right="1440" w:bottom="1440" w:left="1440" w:header="720" w:footer="720" w:gutter="0"/>
       <w:pgNumType w:start="1"/>
@@ -3727,6 +4532,118 @@
 </w:hdr>
 </file>
 
+<file path=word/header6.xml><?xml version="1.0" encoding="utf-8"?>
+<w:hdr xmlns:wpc="http://schemas.microsoft.com/office/word/2010/wordprocessingCanvas" xmlns:mc="http://schemas.openxmlformats.org/markup-compatibility/2006" xmlns:o="urn:schemas-microsoft-com:office:office" xmlns:r="http://schemas.openxmlformats.org/officeDocument/2006/relationships" xmlns:m="http://schemas.openxmlformats.org/officeDocument/2006/math" xmlns:v="urn:schemas-microsoft-com:vml" xmlns:wp14="http://schemas.microsoft.com/office/word/2010/wordprocessingDrawing" xmlns:wp="http://schemas.openxmlformats.org/drawingml/2006/wordprocessingDrawing" xmlns:w10="urn:schemas-microsoft-com:office:word" xmlns:w="http://schemas.openxmlformats.org/wordprocessingml/2006/main" xmlns:w14="http://schemas.microsoft.com/office/word/2010/wordml" xmlns:wpg="http://schemas.microsoft.com/office/word/2010/wordprocessingGroup" xmlns:wpi="http://schemas.microsoft.com/office/word/2010/wordprocessingInk" xmlns:wne="http://schemas.microsoft.com/office/word/2006/wordml" xmlns:wps="http://schemas.microsoft.com/office/word/2010/wordprocessingShape" mc:Ignorable="w14 wp14">
+  <w:p>
+    <w:pPr>
+      <w:pStyle w:val="Header"/>
+      <w:tabs>
+        <w:tab w:val="left" w:pos="8100"/>
+      </w:tabs>
+    </w:pPr>
+    <w:r>
+      <w:t>POLS6310 Policy Process</w:t>
+    </w:r>
+    <w:r>
+      <w:tab/>
+    </w:r>
+    <w:r>
+      <w:tab/>
+      <w:t xml:space="preserve">Page </w:t>
+    </w:r>
+    <w:r>
+      <w:rPr>
+        <w:b/>
+      </w:rPr>
+      <w:fldChar w:fldCharType="begin"/>
+    </w:r>
+    <w:r>
+      <w:rPr>
+        <w:b/>
+      </w:rPr>
+      <w:instrText xml:space="preserve"> PAGE  \* Arabic  \* MERGEFORMAT </w:instrText>
+    </w:r>
+    <w:r>
+      <w:rPr>
+        <w:b/>
+      </w:rPr>
+      <w:fldChar w:fldCharType="separate"/>
+    </w:r>
+    <w:r>
+      <w:rPr>
+        <w:b/>
+        <w:noProof/>
+      </w:rPr>
+      <w:t>2</w:t>
+    </w:r>
+    <w:r>
+      <w:rPr>
+        <w:b/>
+      </w:rPr>
+      <w:fldChar w:fldCharType="end"/>
+    </w:r>
+    <w:r>
+      <w:t xml:space="preserve"> of </w:t>
+    </w:r>
+    <w:r>
+      <w:rPr>
+        <w:b/>
+      </w:rPr>
+      <w:fldChar w:fldCharType="begin"/>
+    </w:r>
+    <w:r>
+      <w:rPr>
+        <w:b/>
+      </w:rPr>
+      <w:instrText xml:space="preserve"> SECTIONPAGES   \* MERGEFORMAT </w:instrText>
+    </w:r>
+    <w:r>
+      <w:rPr>
+        <w:b/>
+      </w:rPr>
+      <w:fldChar w:fldCharType="separate"/>
+    </w:r>
+    <w:r>
+      <w:rPr>
+        <w:b/>
+        <w:noProof/>
+      </w:rPr>
+      <w:t>2</w:t>
+    </w:r>
+    <w:r>
+      <w:rPr>
+        <w:b/>
+      </w:rPr>
+      <w:fldChar w:fldCharType="end"/>
+    </w:r>
+  </w:p>
+  <w:p>
+    <w:pPr>
+      <w:pStyle w:val="Header"/>
+    </w:pPr>
+    <w:r>
+      <w:t>Lecture Notes</w:t>
+    </w:r>
+  </w:p>
+  <w:p>
+    <w:pPr>
+      <w:pStyle w:val="Header"/>
+    </w:pPr>
+    <w:r>
+      <w:t>March 18, 2019</w:t>
+    </w:r>
+  </w:p>
+  <w:p>
+    <w:pPr>
+      <w:pStyle w:val="Header"/>
+      <w:tabs>
+        <w:tab w:val="clear" w:pos="9360"/>
+      </w:tabs>
+    </w:pPr>
+  </w:p>
+</w:hdr>
+</file>
+
 <file path=word/numbering.xml><?xml version="1.0" encoding="utf-8"?>
 <w:numbering xmlns:wpc="http://schemas.microsoft.com/office/word/2010/wordprocessingCanvas" xmlns:mc="http://schemas.openxmlformats.org/markup-compatibility/2006" xmlns:o="urn:schemas-microsoft-com:office:office" xmlns:r="http://schemas.openxmlformats.org/officeDocument/2006/relationships" xmlns:m="http://schemas.openxmlformats.org/officeDocument/2006/math" xmlns:v="urn:schemas-microsoft-com:vml" xmlns:wp14="http://schemas.microsoft.com/office/word/2010/wordprocessingDrawing" xmlns:wp="http://schemas.openxmlformats.org/drawingml/2006/wordprocessingDrawing" xmlns:w10="urn:schemas-microsoft-com:office:word" xmlns:w="http://schemas.openxmlformats.org/wordprocessingml/2006/main" xmlns:w14="http://schemas.microsoft.com/office/word/2010/wordml" xmlns:wpg="http://schemas.microsoft.com/office/word/2010/wordprocessingGroup" xmlns:wpi="http://schemas.microsoft.com/office/word/2010/wordprocessingInk" xmlns:wne="http://schemas.microsoft.com/office/word/2006/wordml" xmlns:wps="http://schemas.microsoft.com/office/word/2010/wordprocessingShape" mc:Ignorable="w14 wp14">
   <w:abstractNum w:abstractNumId="0">
@@ -3929,6 +4846,119 @@
     </w:lvl>
   </w:abstractNum>
   <w:abstractNum w:abstractNumId="2">
+    <w:nsid w:val="28E765CD"/>
+    <w:multiLevelType w:val="hybridMultilevel"/>
+    <w:tmpl w:val="4AE240C4"/>
+    <w:lvl w:ilvl="0" w:tplc="04090001">
+      <w:start w:val="1"/>
+      <w:numFmt w:val="bullet"/>
+      <w:lvlText w:val=""/>
+      <w:lvlJc w:val="left"/>
+      <w:pPr>
+        <w:ind w:left="720" w:hanging="360"/>
+      </w:pPr>
+      <w:rPr>
+        <w:rFonts w:ascii="Symbol" w:hAnsi="Symbol" w:hint="default"/>
+      </w:rPr>
+    </w:lvl>
+    <w:lvl w:ilvl="1" w:tplc="04090003">
+      <w:start w:val="1"/>
+      <w:numFmt w:val="bullet"/>
+      <w:lvlText w:val="o"/>
+      <w:lvlJc w:val="left"/>
+      <w:pPr>
+        <w:ind w:left="1440" w:hanging="360"/>
+      </w:pPr>
+      <w:rPr>
+        <w:rFonts w:ascii="Courier New" w:hAnsi="Courier New" w:cs="Courier New" w:hint="default"/>
+      </w:rPr>
+    </w:lvl>
+    <w:lvl w:ilvl="2" w:tplc="04090005" w:tentative="1">
+      <w:start w:val="1"/>
+      <w:numFmt w:val="bullet"/>
+      <w:lvlText w:val=""/>
+      <w:lvlJc w:val="left"/>
+      <w:pPr>
+        <w:ind w:left="2160" w:hanging="360"/>
+      </w:pPr>
+      <w:rPr>
+        <w:rFonts w:ascii="Wingdings" w:hAnsi="Wingdings" w:hint="default"/>
+      </w:rPr>
+    </w:lvl>
+    <w:lvl w:ilvl="3" w:tplc="04090001" w:tentative="1">
+      <w:start w:val="1"/>
+      <w:numFmt w:val="bullet"/>
+      <w:lvlText w:val=""/>
+      <w:lvlJc w:val="left"/>
+      <w:pPr>
+        <w:ind w:left="2880" w:hanging="360"/>
+      </w:pPr>
+      <w:rPr>
+        <w:rFonts w:ascii="Symbol" w:hAnsi="Symbol" w:hint="default"/>
+      </w:rPr>
+    </w:lvl>
+    <w:lvl w:ilvl="4" w:tplc="04090003" w:tentative="1">
+      <w:start w:val="1"/>
+      <w:numFmt w:val="bullet"/>
+      <w:lvlText w:val="o"/>
+      <w:lvlJc w:val="left"/>
+      <w:pPr>
+        <w:ind w:left="3600" w:hanging="360"/>
+      </w:pPr>
+      <w:rPr>
+        <w:rFonts w:ascii="Courier New" w:hAnsi="Courier New" w:cs="Courier New" w:hint="default"/>
+      </w:rPr>
+    </w:lvl>
+    <w:lvl w:ilvl="5" w:tplc="04090005" w:tentative="1">
+      <w:start w:val="1"/>
+      <w:numFmt w:val="bullet"/>
+      <w:lvlText w:val=""/>
+      <w:lvlJc w:val="left"/>
+      <w:pPr>
+        <w:ind w:left="4320" w:hanging="360"/>
+      </w:pPr>
+      <w:rPr>
+        <w:rFonts w:ascii="Wingdings" w:hAnsi="Wingdings" w:hint="default"/>
+      </w:rPr>
+    </w:lvl>
+    <w:lvl w:ilvl="6" w:tplc="04090001" w:tentative="1">
+      <w:start w:val="1"/>
+      <w:numFmt w:val="bullet"/>
+      <w:lvlText w:val=""/>
+      <w:lvlJc w:val="left"/>
+      <w:pPr>
+        <w:ind w:left="5040" w:hanging="360"/>
+      </w:pPr>
+      <w:rPr>
+        <w:rFonts w:ascii="Symbol" w:hAnsi="Symbol" w:hint="default"/>
+      </w:rPr>
+    </w:lvl>
+    <w:lvl w:ilvl="7" w:tplc="04090003" w:tentative="1">
+      <w:start w:val="1"/>
+      <w:numFmt w:val="bullet"/>
+      <w:lvlText w:val="o"/>
+      <w:lvlJc w:val="left"/>
+      <w:pPr>
+        <w:ind w:left="5760" w:hanging="360"/>
+      </w:pPr>
+      <w:rPr>
+        <w:rFonts w:ascii="Courier New" w:hAnsi="Courier New" w:cs="Courier New" w:hint="default"/>
+      </w:rPr>
+    </w:lvl>
+    <w:lvl w:ilvl="8" w:tplc="04090005" w:tentative="1">
+      <w:start w:val="1"/>
+      <w:numFmt w:val="bullet"/>
+      <w:lvlText w:val=""/>
+      <w:lvlJc w:val="left"/>
+      <w:pPr>
+        <w:ind w:left="6480" w:hanging="360"/>
+      </w:pPr>
+      <w:rPr>
+        <w:rFonts w:ascii="Wingdings" w:hAnsi="Wingdings" w:hint="default"/>
+      </w:rPr>
+    </w:lvl>
+  </w:abstractNum>
+  <w:abstractNum w:abstractNumId="3">
     <w:nsid w:val="29CE084B"/>
     <w:multiLevelType w:val="hybridMultilevel"/>
     <w:tmpl w:val="AC1C1AA2"/>
@@ -4041,7 +5071,7 @@
       </w:rPr>
     </w:lvl>
   </w:abstractNum>
-  <w:abstractNum w:abstractNumId="3">
+  <w:abstractNum w:abstractNumId="4">
     <w:nsid w:val="2C5F7B36"/>
     <w:multiLevelType w:val="hybridMultilevel"/>
     <w:tmpl w:val="44BAFAF4"/>
@@ -4154,7 +5184,7 @@
       </w:rPr>
     </w:lvl>
   </w:abstractNum>
-  <w:abstractNum w:abstractNumId="4">
+  <w:abstractNum w:abstractNumId="5">
     <w:nsid w:val="31250F9A"/>
     <w:multiLevelType w:val="hybridMultilevel"/>
     <w:tmpl w:val="637616DC"/>
@@ -4267,7 +5297,120 @@
       </w:rPr>
     </w:lvl>
   </w:abstractNum>
-  <w:abstractNum w:abstractNumId="5">
+  <w:abstractNum w:abstractNumId="6">
+    <w:nsid w:val="33546617"/>
+    <w:multiLevelType w:val="hybridMultilevel"/>
+    <w:tmpl w:val="BDA4C58E"/>
+    <w:lvl w:ilvl="0" w:tplc="04090001">
+      <w:start w:val="1"/>
+      <w:numFmt w:val="bullet"/>
+      <w:lvlText w:val=""/>
+      <w:lvlJc w:val="left"/>
+      <w:pPr>
+        <w:ind w:left="720" w:hanging="360"/>
+      </w:pPr>
+      <w:rPr>
+        <w:rFonts w:ascii="Symbol" w:hAnsi="Symbol" w:hint="default"/>
+      </w:rPr>
+    </w:lvl>
+    <w:lvl w:ilvl="1" w:tplc="04090003">
+      <w:start w:val="1"/>
+      <w:numFmt w:val="bullet"/>
+      <w:lvlText w:val="o"/>
+      <w:lvlJc w:val="left"/>
+      <w:pPr>
+        <w:ind w:left="1440" w:hanging="360"/>
+      </w:pPr>
+      <w:rPr>
+        <w:rFonts w:ascii="Courier New" w:hAnsi="Courier New" w:cs="Courier New" w:hint="default"/>
+      </w:rPr>
+    </w:lvl>
+    <w:lvl w:ilvl="2" w:tplc="04090005">
+      <w:start w:val="1"/>
+      <w:numFmt w:val="bullet"/>
+      <w:lvlText w:val=""/>
+      <w:lvlJc w:val="left"/>
+      <w:pPr>
+        <w:ind w:left="2160" w:hanging="360"/>
+      </w:pPr>
+      <w:rPr>
+        <w:rFonts w:ascii="Wingdings" w:hAnsi="Wingdings" w:hint="default"/>
+      </w:rPr>
+    </w:lvl>
+    <w:lvl w:ilvl="3" w:tplc="04090001">
+      <w:start w:val="1"/>
+      <w:numFmt w:val="bullet"/>
+      <w:lvlText w:val=""/>
+      <w:lvlJc w:val="left"/>
+      <w:pPr>
+        <w:ind w:left="2880" w:hanging="360"/>
+      </w:pPr>
+      <w:rPr>
+        <w:rFonts w:ascii="Symbol" w:hAnsi="Symbol" w:hint="default"/>
+      </w:rPr>
+    </w:lvl>
+    <w:lvl w:ilvl="4" w:tplc="04090003" w:tentative="1">
+      <w:start w:val="1"/>
+      <w:numFmt w:val="bullet"/>
+      <w:lvlText w:val="o"/>
+      <w:lvlJc w:val="left"/>
+      <w:pPr>
+        <w:ind w:left="3600" w:hanging="360"/>
+      </w:pPr>
+      <w:rPr>
+        <w:rFonts w:ascii="Courier New" w:hAnsi="Courier New" w:cs="Courier New" w:hint="default"/>
+      </w:rPr>
+    </w:lvl>
+    <w:lvl w:ilvl="5" w:tplc="04090005" w:tentative="1">
+      <w:start w:val="1"/>
+      <w:numFmt w:val="bullet"/>
+      <w:lvlText w:val=""/>
+      <w:lvlJc w:val="left"/>
+      <w:pPr>
+        <w:ind w:left="4320" w:hanging="360"/>
+      </w:pPr>
+      <w:rPr>
+        <w:rFonts w:ascii="Wingdings" w:hAnsi="Wingdings" w:hint="default"/>
+      </w:rPr>
+    </w:lvl>
+    <w:lvl w:ilvl="6" w:tplc="04090001" w:tentative="1">
+      <w:start w:val="1"/>
+      <w:numFmt w:val="bullet"/>
+      <w:lvlText w:val=""/>
+      <w:lvlJc w:val="left"/>
+      <w:pPr>
+        <w:ind w:left="5040" w:hanging="360"/>
+      </w:pPr>
+      <w:rPr>
+        <w:rFonts w:ascii="Symbol" w:hAnsi="Symbol" w:hint="default"/>
+      </w:rPr>
+    </w:lvl>
+    <w:lvl w:ilvl="7" w:tplc="04090003" w:tentative="1">
+      <w:start w:val="1"/>
+      <w:numFmt w:val="bullet"/>
+      <w:lvlText w:val="o"/>
+      <w:lvlJc w:val="left"/>
+      <w:pPr>
+        <w:ind w:left="5760" w:hanging="360"/>
+      </w:pPr>
+      <w:rPr>
+        <w:rFonts w:ascii="Courier New" w:hAnsi="Courier New" w:cs="Courier New" w:hint="default"/>
+      </w:rPr>
+    </w:lvl>
+    <w:lvl w:ilvl="8" w:tplc="04090005" w:tentative="1">
+      <w:start w:val="1"/>
+      <w:numFmt w:val="bullet"/>
+      <w:lvlText w:val=""/>
+      <w:lvlJc w:val="left"/>
+      <w:pPr>
+        <w:ind w:left="6480" w:hanging="360"/>
+      </w:pPr>
+      <w:rPr>
+        <w:rFonts w:ascii="Wingdings" w:hAnsi="Wingdings" w:hint="default"/>
+      </w:rPr>
+    </w:lvl>
+  </w:abstractNum>
+  <w:abstractNum w:abstractNumId="7">
     <w:nsid w:val="33E635C3"/>
     <w:multiLevelType w:val="hybridMultilevel"/>
     <w:tmpl w:val="7EA4F4A0"/>
@@ -4380,7 +5523,7 @@
       </w:rPr>
     </w:lvl>
   </w:abstractNum>
-  <w:abstractNum w:abstractNumId="6">
+  <w:abstractNum w:abstractNumId="8">
     <w:nsid w:val="40676067"/>
     <w:multiLevelType w:val="hybridMultilevel"/>
     <w:tmpl w:val="18303396"/>
@@ -4493,7 +5636,7 @@
       </w:rPr>
     </w:lvl>
   </w:abstractNum>
-  <w:abstractNum w:abstractNumId="7">
+  <w:abstractNum w:abstractNumId="9">
     <w:nsid w:val="47043443"/>
     <w:multiLevelType w:val="hybridMultilevel"/>
     <w:tmpl w:val="71B0D798"/>
@@ -4606,7 +5749,7 @@
       </w:rPr>
     </w:lvl>
   </w:abstractNum>
-  <w:abstractNum w:abstractNumId="8">
+  <w:abstractNum w:abstractNumId="10">
     <w:nsid w:val="482C0E38"/>
     <w:multiLevelType w:val="hybridMultilevel"/>
     <w:tmpl w:val="BF9EA82C"/>
@@ -4719,7 +5862,7 @@
       </w:rPr>
     </w:lvl>
   </w:abstractNum>
-  <w:abstractNum w:abstractNumId="9">
+  <w:abstractNum w:abstractNumId="11">
     <w:nsid w:val="4C970FFE"/>
     <w:multiLevelType w:val="hybridMultilevel"/>
     <w:tmpl w:val="69320ABE"/>
@@ -4832,7 +5975,7 @@
       </w:rPr>
     </w:lvl>
   </w:abstractNum>
-  <w:abstractNum w:abstractNumId="10">
+  <w:abstractNum w:abstractNumId="12">
     <w:nsid w:val="4E4E59CA"/>
     <w:multiLevelType w:val="hybridMultilevel"/>
     <w:tmpl w:val="E1B6A4D4"/>
@@ -4945,7 +6088,7 @@
       </w:rPr>
     </w:lvl>
   </w:abstractNum>
-  <w:abstractNum w:abstractNumId="11">
+  <w:abstractNum w:abstractNumId="13">
     <w:nsid w:val="5C894FB9"/>
     <w:multiLevelType w:val="hybridMultilevel"/>
     <w:tmpl w:val="64CED326"/>
@@ -5058,7 +6201,7 @@
       </w:rPr>
     </w:lvl>
   </w:abstractNum>
-  <w:abstractNum w:abstractNumId="12">
+  <w:abstractNum w:abstractNumId="14">
     <w:nsid w:val="5CA576F9"/>
     <w:multiLevelType w:val="hybridMultilevel"/>
     <w:tmpl w:val="FF923812"/>
@@ -5171,7 +6314,233 @@
       </w:rPr>
     </w:lvl>
   </w:abstractNum>
-  <w:abstractNum w:abstractNumId="13">
+  <w:abstractNum w:abstractNumId="15">
+    <w:nsid w:val="5F54727F"/>
+    <w:multiLevelType w:val="hybridMultilevel"/>
+    <w:tmpl w:val="DDFC8CA2"/>
+    <w:lvl w:ilvl="0" w:tplc="04090001">
+      <w:start w:val="1"/>
+      <w:numFmt w:val="bullet"/>
+      <w:lvlText w:val=""/>
+      <w:lvlJc w:val="left"/>
+      <w:pPr>
+        <w:ind w:left="720" w:hanging="360"/>
+      </w:pPr>
+      <w:rPr>
+        <w:rFonts w:ascii="Symbol" w:hAnsi="Symbol" w:hint="default"/>
+      </w:rPr>
+    </w:lvl>
+    <w:lvl w:ilvl="1" w:tplc="04090003">
+      <w:start w:val="1"/>
+      <w:numFmt w:val="bullet"/>
+      <w:lvlText w:val="o"/>
+      <w:lvlJc w:val="left"/>
+      <w:pPr>
+        <w:ind w:left="1440" w:hanging="360"/>
+      </w:pPr>
+      <w:rPr>
+        <w:rFonts w:ascii="Courier New" w:hAnsi="Courier New" w:cs="Courier New" w:hint="default"/>
+      </w:rPr>
+    </w:lvl>
+    <w:lvl w:ilvl="2" w:tplc="04090005">
+      <w:start w:val="1"/>
+      <w:numFmt w:val="bullet"/>
+      <w:lvlText w:val=""/>
+      <w:lvlJc w:val="left"/>
+      <w:pPr>
+        <w:ind w:left="2160" w:hanging="360"/>
+      </w:pPr>
+      <w:rPr>
+        <w:rFonts w:ascii="Wingdings" w:hAnsi="Wingdings" w:hint="default"/>
+      </w:rPr>
+    </w:lvl>
+    <w:lvl w:ilvl="3" w:tplc="04090001" w:tentative="1">
+      <w:start w:val="1"/>
+      <w:numFmt w:val="bullet"/>
+      <w:lvlText w:val=""/>
+      <w:lvlJc w:val="left"/>
+      <w:pPr>
+        <w:ind w:left="2880" w:hanging="360"/>
+      </w:pPr>
+      <w:rPr>
+        <w:rFonts w:ascii="Symbol" w:hAnsi="Symbol" w:hint="default"/>
+      </w:rPr>
+    </w:lvl>
+    <w:lvl w:ilvl="4" w:tplc="04090003" w:tentative="1">
+      <w:start w:val="1"/>
+      <w:numFmt w:val="bullet"/>
+      <w:lvlText w:val="o"/>
+      <w:lvlJc w:val="left"/>
+      <w:pPr>
+        <w:ind w:left="3600" w:hanging="360"/>
+      </w:pPr>
+      <w:rPr>
+        <w:rFonts w:ascii="Courier New" w:hAnsi="Courier New" w:cs="Courier New" w:hint="default"/>
+      </w:rPr>
+    </w:lvl>
+    <w:lvl w:ilvl="5" w:tplc="04090005" w:tentative="1">
+      <w:start w:val="1"/>
+      <w:numFmt w:val="bullet"/>
+      <w:lvlText w:val=""/>
+      <w:lvlJc w:val="left"/>
+      <w:pPr>
+        <w:ind w:left="4320" w:hanging="360"/>
+      </w:pPr>
+      <w:rPr>
+        <w:rFonts w:ascii="Wingdings" w:hAnsi="Wingdings" w:hint="default"/>
+      </w:rPr>
+    </w:lvl>
+    <w:lvl w:ilvl="6" w:tplc="04090001" w:tentative="1">
+      <w:start w:val="1"/>
+      <w:numFmt w:val="bullet"/>
+      <w:lvlText w:val=""/>
+      <w:lvlJc w:val="left"/>
+      <w:pPr>
+        <w:ind w:left="5040" w:hanging="360"/>
+      </w:pPr>
+      <w:rPr>
+        <w:rFonts w:ascii="Symbol" w:hAnsi="Symbol" w:hint="default"/>
+      </w:rPr>
+    </w:lvl>
+    <w:lvl w:ilvl="7" w:tplc="04090003" w:tentative="1">
+      <w:start w:val="1"/>
+      <w:numFmt w:val="bullet"/>
+      <w:lvlText w:val="o"/>
+      <w:lvlJc w:val="left"/>
+      <w:pPr>
+        <w:ind w:left="5760" w:hanging="360"/>
+      </w:pPr>
+      <w:rPr>
+        <w:rFonts w:ascii="Courier New" w:hAnsi="Courier New" w:cs="Courier New" w:hint="default"/>
+      </w:rPr>
+    </w:lvl>
+    <w:lvl w:ilvl="8" w:tplc="04090005" w:tentative="1">
+      <w:start w:val="1"/>
+      <w:numFmt w:val="bullet"/>
+      <w:lvlText w:val=""/>
+      <w:lvlJc w:val="left"/>
+      <w:pPr>
+        <w:ind w:left="6480" w:hanging="360"/>
+      </w:pPr>
+      <w:rPr>
+        <w:rFonts w:ascii="Wingdings" w:hAnsi="Wingdings" w:hint="default"/>
+      </w:rPr>
+    </w:lvl>
+  </w:abstractNum>
+  <w:abstractNum w:abstractNumId="16">
+    <w:nsid w:val="72A60E0F"/>
+    <w:multiLevelType w:val="hybridMultilevel"/>
+    <w:tmpl w:val="10968DBE"/>
+    <w:lvl w:ilvl="0" w:tplc="04090001">
+      <w:start w:val="1"/>
+      <w:numFmt w:val="bullet"/>
+      <w:lvlText w:val=""/>
+      <w:lvlJc w:val="left"/>
+      <w:pPr>
+        <w:ind w:left="720" w:hanging="360"/>
+      </w:pPr>
+      <w:rPr>
+        <w:rFonts w:ascii="Symbol" w:hAnsi="Symbol" w:hint="default"/>
+      </w:rPr>
+    </w:lvl>
+    <w:lvl w:ilvl="1" w:tplc="04090003" w:tentative="1">
+      <w:start w:val="1"/>
+      <w:numFmt w:val="bullet"/>
+      <w:lvlText w:val="o"/>
+      <w:lvlJc w:val="left"/>
+      <w:pPr>
+        <w:ind w:left="1440" w:hanging="360"/>
+      </w:pPr>
+      <w:rPr>
+        <w:rFonts w:ascii="Courier New" w:hAnsi="Courier New" w:cs="Courier New" w:hint="default"/>
+      </w:rPr>
+    </w:lvl>
+    <w:lvl w:ilvl="2" w:tplc="04090005" w:tentative="1">
+      <w:start w:val="1"/>
+      <w:numFmt w:val="bullet"/>
+      <w:lvlText w:val=""/>
+      <w:lvlJc w:val="left"/>
+      <w:pPr>
+        <w:ind w:left="2160" w:hanging="360"/>
+      </w:pPr>
+      <w:rPr>
+        <w:rFonts w:ascii="Wingdings" w:hAnsi="Wingdings" w:hint="default"/>
+      </w:rPr>
+    </w:lvl>
+    <w:lvl w:ilvl="3" w:tplc="04090001" w:tentative="1">
+      <w:start w:val="1"/>
+      <w:numFmt w:val="bullet"/>
+      <w:lvlText w:val=""/>
+      <w:lvlJc w:val="left"/>
+      <w:pPr>
+        <w:ind w:left="2880" w:hanging="360"/>
+      </w:pPr>
+      <w:rPr>
+        <w:rFonts w:ascii="Symbol" w:hAnsi="Symbol" w:hint="default"/>
+      </w:rPr>
+    </w:lvl>
+    <w:lvl w:ilvl="4" w:tplc="04090003" w:tentative="1">
+      <w:start w:val="1"/>
+      <w:numFmt w:val="bullet"/>
+      <w:lvlText w:val="o"/>
+      <w:lvlJc w:val="left"/>
+      <w:pPr>
+        <w:ind w:left="3600" w:hanging="360"/>
+      </w:pPr>
+      <w:rPr>
+        <w:rFonts w:ascii="Courier New" w:hAnsi="Courier New" w:cs="Courier New" w:hint="default"/>
+      </w:rPr>
+    </w:lvl>
+    <w:lvl w:ilvl="5" w:tplc="04090005" w:tentative="1">
+      <w:start w:val="1"/>
+      <w:numFmt w:val="bullet"/>
+      <w:lvlText w:val=""/>
+      <w:lvlJc w:val="left"/>
+      <w:pPr>
+        <w:ind w:left="4320" w:hanging="360"/>
+      </w:pPr>
+      <w:rPr>
+        <w:rFonts w:ascii="Wingdings" w:hAnsi="Wingdings" w:hint="default"/>
+      </w:rPr>
+    </w:lvl>
+    <w:lvl w:ilvl="6" w:tplc="04090001" w:tentative="1">
+      <w:start w:val="1"/>
+      <w:numFmt w:val="bullet"/>
+      <w:lvlText w:val=""/>
+      <w:lvlJc w:val="left"/>
+      <w:pPr>
+        <w:ind w:left="5040" w:hanging="360"/>
+      </w:pPr>
+      <w:rPr>
+        <w:rFonts w:ascii="Symbol" w:hAnsi="Symbol" w:hint="default"/>
+      </w:rPr>
+    </w:lvl>
+    <w:lvl w:ilvl="7" w:tplc="04090003" w:tentative="1">
+      <w:start w:val="1"/>
+      <w:numFmt w:val="bullet"/>
+      <w:lvlText w:val="o"/>
+      <w:lvlJc w:val="left"/>
+      <w:pPr>
+        <w:ind w:left="5760" w:hanging="360"/>
+      </w:pPr>
+      <w:rPr>
+        <w:rFonts w:ascii="Courier New" w:hAnsi="Courier New" w:cs="Courier New" w:hint="default"/>
+      </w:rPr>
+    </w:lvl>
+    <w:lvl w:ilvl="8" w:tplc="04090005" w:tentative="1">
+      <w:start w:val="1"/>
+      <w:numFmt w:val="bullet"/>
+      <w:lvlText w:val=""/>
+      <w:lvlJc w:val="left"/>
+      <w:pPr>
+        <w:ind w:left="6480" w:hanging="360"/>
+      </w:pPr>
+      <w:rPr>
+        <w:rFonts w:ascii="Wingdings" w:hAnsi="Wingdings" w:hint="default"/>
+      </w:rPr>
+    </w:lvl>
+  </w:abstractNum>
+  <w:abstractNum w:abstractNumId="17">
     <w:nsid w:val="74664153"/>
     <w:multiLevelType w:val="hybridMultilevel"/>
     <w:tmpl w:val="A314CC28"/>
@@ -5284,47 +6653,291 @@
       </w:rPr>
     </w:lvl>
   </w:abstractNum>
+  <w:abstractNum w:abstractNumId="18">
+    <w:nsid w:val="7AC9566E"/>
+    <w:multiLevelType w:val="hybridMultilevel"/>
+    <w:tmpl w:val="F5A8E002"/>
+    <w:lvl w:ilvl="0" w:tplc="04090001">
+      <w:start w:val="1"/>
+      <w:numFmt w:val="bullet"/>
+      <w:lvlText w:val=""/>
+      <w:lvlJc w:val="left"/>
+      <w:pPr>
+        <w:ind w:left="720" w:hanging="360"/>
+      </w:pPr>
+      <w:rPr>
+        <w:rFonts w:ascii="Symbol" w:hAnsi="Symbol" w:hint="default"/>
+      </w:rPr>
+    </w:lvl>
+    <w:lvl w:ilvl="1" w:tplc="04090003" w:tentative="1">
+      <w:start w:val="1"/>
+      <w:numFmt w:val="bullet"/>
+      <w:lvlText w:val="o"/>
+      <w:lvlJc w:val="left"/>
+      <w:pPr>
+        <w:ind w:left="1440" w:hanging="360"/>
+      </w:pPr>
+      <w:rPr>
+        <w:rFonts w:ascii="Courier New" w:hAnsi="Courier New" w:cs="Courier New" w:hint="default"/>
+      </w:rPr>
+    </w:lvl>
+    <w:lvl w:ilvl="2" w:tplc="04090005" w:tentative="1">
+      <w:start w:val="1"/>
+      <w:numFmt w:val="bullet"/>
+      <w:lvlText w:val=""/>
+      <w:lvlJc w:val="left"/>
+      <w:pPr>
+        <w:ind w:left="2160" w:hanging="360"/>
+      </w:pPr>
+      <w:rPr>
+        <w:rFonts w:ascii="Wingdings" w:hAnsi="Wingdings" w:hint="default"/>
+      </w:rPr>
+    </w:lvl>
+    <w:lvl w:ilvl="3" w:tplc="04090001" w:tentative="1">
+      <w:start w:val="1"/>
+      <w:numFmt w:val="bullet"/>
+      <w:lvlText w:val=""/>
+      <w:lvlJc w:val="left"/>
+      <w:pPr>
+        <w:ind w:left="2880" w:hanging="360"/>
+      </w:pPr>
+      <w:rPr>
+        <w:rFonts w:ascii="Symbol" w:hAnsi="Symbol" w:hint="default"/>
+      </w:rPr>
+    </w:lvl>
+    <w:lvl w:ilvl="4" w:tplc="04090003" w:tentative="1">
+      <w:start w:val="1"/>
+      <w:numFmt w:val="bullet"/>
+      <w:lvlText w:val="o"/>
+      <w:lvlJc w:val="left"/>
+      <w:pPr>
+        <w:ind w:left="3600" w:hanging="360"/>
+      </w:pPr>
+      <w:rPr>
+        <w:rFonts w:ascii="Courier New" w:hAnsi="Courier New" w:cs="Courier New" w:hint="default"/>
+      </w:rPr>
+    </w:lvl>
+    <w:lvl w:ilvl="5" w:tplc="04090005" w:tentative="1">
+      <w:start w:val="1"/>
+      <w:numFmt w:val="bullet"/>
+      <w:lvlText w:val=""/>
+      <w:lvlJc w:val="left"/>
+      <w:pPr>
+        <w:ind w:left="4320" w:hanging="360"/>
+      </w:pPr>
+      <w:rPr>
+        <w:rFonts w:ascii="Wingdings" w:hAnsi="Wingdings" w:hint="default"/>
+      </w:rPr>
+    </w:lvl>
+    <w:lvl w:ilvl="6" w:tplc="04090001" w:tentative="1">
+      <w:start w:val="1"/>
+      <w:numFmt w:val="bullet"/>
+      <w:lvlText w:val=""/>
+      <w:lvlJc w:val="left"/>
+      <w:pPr>
+        <w:ind w:left="5040" w:hanging="360"/>
+      </w:pPr>
+      <w:rPr>
+        <w:rFonts w:ascii="Symbol" w:hAnsi="Symbol" w:hint="default"/>
+      </w:rPr>
+    </w:lvl>
+    <w:lvl w:ilvl="7" w:tplc="04090003" w:tentative="1">
+      <w:start w:val="1"/>
+      <w:numFmt w:val="bullet"/>
+      <w:lvlText w:val="o"/>
+      <w:lvlJc w:val="left"/>
+      <w:pPr>
+        <w:ind w:left="5760" w:hanging="360"/>
+      </w:pPr>
+      <w:rPr>
+        <w:rFonts w:ascii="Courier New" w:hAnsi="Courier New" w:cs="Courier New" w:hint="default"/>
+      </w:rPr>
+    </w:lvl>
+    <w:lvl w:ilvl="8" w:tplc="04090005" w:tentative="1">
+      <w:start w:val="1"/>
+      <w:numFmt w:val="bullet"/>
+      <w:lvlText w:val=""/>
+      <w:lvlJc w:val="left"/>
+      <w:pPr>
+        <w:ind w:left="6480" w:hanging="360"/>
+      </w:pPr>
+      <w:rPr>
+        <w:rFonts w:ascii="Wingdings" w:hAnsi="Wingdings" w:hint="default"/>
+      </w:rPr>
+    </w:lvl>
+  </w:abstractNum>
+  <w:abstractNum w:abstractNumId="19">
+    <w:nsid w:val="7C510BC7"/>
+    <w:multiLevelType w:val="hybridMultilevel"/>
+    <w:tmpl w:val="0B18E22E"/>
+    <w:lvl w:ilvl="0" w:tplc="04090001">
+      <w:start w:val="1"/>
+      <w:numFmt w:val="bullet"/>
+      <w:lvlText w:val=""/>
+      <w:lvlJc w:val="left"/>
+      <w:pPr>
+        <w:ind w:left="720" w:hanging="360"/>
+      </w:pPr>
+      <w:rPr>
+        <w:rFonts w:ascii="Symbol" w:hAnsi="Symbol" w:hint="default"/>
+      </w:rPr>
+    </w:lvl>
+    <w:lvl w:ilvl="1" w:tplc="04090003" w:tentative="1">
+      <w:start w:val="1"/>
+      <w:numFmt w:val="bullet"/>
+      <w:lvlText w:val="o"/>
+      <w:lvlJc w:val="left"/>
+      <w:pPr>
+        <w:ind w:left="1440" w:hanging="360"/>
+      </w:pPr>
+      <w:rPr>
+        <w:rFonts w:ascii="Courier New" w:hAnsi="Courier New" w:cs="Courier New" w:hint="default"/>
+      </w:rPr>
+    </w:lvl>
+    <w:lvl w:ilvl="2" w:tplc="04090005" w:tentative="1">
+      <w:start w:val="1"/>
+      <w:numFmt w:val="bullet"/>
+      <w:lvlText w:val=""/>
+      <w:lvlJc w:val="left"/>
+      <w:pPr>
+        <w:ind w:left="2160" w:hanging="360"/>
+      </w:pPr>
+      <w:rPr>
+        <w:rFonts w:ascii="Wingdings" w:hAnsi="Wingdings" w:hint="default"/>
+      </w:rPr>
+    </w:lvl>
+    <w:lvl w:ilvl="3" w:tplc="04090001" w:tentative="1">
+      <w:start w:val="1"/>
+      <w:numFmt w:val="bullet"/>
+      <w:lvlText w:val=""/>
+      <w:lvlJc w:val="left"/>
+      <w:pPr>
+        <w:ind w:left="2880" w:hanging="360"/>
+      </w:pPr>
+      <w:rPr>
+        <w:rFonts w:ascii="Symbol" w:hAnsi="Symbol" w:hint="default"/>
+      </w:rPr>
+    </w:lvl>
+    <w:lvl w:ilvl="4" w:tplc="04090003" w:tentative="1">
+      <w:start w:val="1"/>
+      <w:numFmt w:val="bullet"/>
+      <w:lvlText w:val="o"/>
+      <w:lvlJc w:val="left"/>
+      <w:pPr>
+        <w:ind w:left="3600" w:hanging="360"/>
+      </w:pPr>
+      <w:rPr>
+        <w:rFonts w:ascii="Courier New" w:hAnsi="Courier New" w:cs="Courier New" w:hint="default"/>
+      </w:rPr>
+    </w:lvl>
+    <w:lvl w:ilvl="5" w:tplc="04090005" w:tentative="1">
+      <w:start w:val="1"/>
+      <w:numFmt w:val="bullet"/>
+      <w:lvlText w:val=""/>
+      <w:lvlJc w:val="left"/>
+      <w:pPr>
+        <w:ind w:left="4320" w:hanging="360"/>
+      </w:pPr>
+      <w:rPr>
+        <w:rFonts w:ascii="Wingdings" w:hAnsi="Wingdings" w:hint="default"/>
+      </w:rPr>
+    </w:lvl>
+    <w:lvl w:ilvl="6" w:tplc="04090001" w:tentative="1">
+      <w:start w:val="1"/>
+      <w:numFmt w:val="bullet"/>
+      <w:lvlText w:val=""/>
+      <w:lvlJc w:val="left"/>
+      <w:pPr>
+        <w:ind w:left="5040" w:hanging="360"/>
+      </w:pPr>
+      <w:rPr>
+        <w:rFonts w:ascii="Symbol" w:hAnsi="Symbol" w:hint="default"/>
+      </w:rPr>
+    </w:lvl>
+    <w:lvl w:ilvl="7" w:tplc="04090003" w:tentative="1">
+      <w:start w:val="1"/>
+      <w:numFmt w:val="bullet"/>
+      <w:lvlText w:val="o"/>
+      <w:lvlJc w:val="left"/>
+      <w:pPr>
+        <w:ind w:left="5760" w:hanging="360"/>
+      </w:pPr>
+      <w:rPr>
+        <w:rFonts w:ascii="Courier New" w:hAnsi="Courier New" w:cs="Courier New" w:hint="default"/>
+      </w:rPr>
+    </w:lvl>
+    <w:lvl w:ilvl="8" w:tplc="04090005" w:tentative="1">
+      <w:start w:val="1"/>
+      <w:numFmt w:val="bullet"/>
+      <w:lvlText w:val=""/>
+      <w:lvlJc w:val="left"/>
+      <w:pPr>
+        <w:ind w:left="6480" w:hanging="360"/>
+      </w:pPr>
+      <w:rPr>
+        <w:rFonts w:ascii="Wingdings" w:hAnsi="Wingdings" w:hint="default"/>
+      </w:rPr>
+    </w:lvl>
+  </w:abstractNum>
   <w:num w:numId="1">
-    <w:abstractNumId w:val="3"/>
+    <w:abstractNumId w:val="4"/>
   </w:num>
   <w:num w:numId="2">
     <w:abstractNumId w:val="0"/>
   </w:num>
   <w:num w:numId="3">
-    <w:abstractNumId w:val="11"/>
+    <w:abstractNumId w:val="13"/>
   </w:num>
   <w:num w:numId="4">
-    <w:abstractNumId w:val="8"/>
+    <w:abstractNumId w:val="10"/>
   </w:num>
   <w:num w:numId="5">
-    <w:abstractNumId w:val="6"/>
+    <w:abstractNumId w:val="8"/>
   </w:num>
   <w:num w:numId="6">
     <w:abstractNumId w:val="1"/>
   </w:num>
   <w:num w:numId="7">
-    <w:abstractNumId w:val="10"/>
+    <w:abstractNumId w:val="12"/>
   </w:num>
   <w:num w:numId="8">
+    <w:abstractNumId w:val="3"/>
+  </w:num>
+  <w:num w:numId="9">
+    <w:abstractNumId w:val="17"/>
+  </w:num>
+  <w:num w:numId="10">
+    <w:abstractNumId w:val="11"/>
+  </w:num>
+  <w:num w:numId="11">
+    <w:abstractNumId w:val="14"/>
+  </w:num>
+  <w:num w:numId="12">
+    <w:abstractNumId w:val="7"/>
+  </w:num>
+  <w:num w:numId="13">
+    <w:abstractNumId w:val="9"/>
+  </w:num>
+  <w:num w:numId="14">
+    <w:abstractNumId w:val="5"/>
+  </w:num>
+  <w:num w:numId="15">
+    <w:abstractNumId w:val="16"/>
+  </w:num>
+  <w:num w:numId="16">
+    <w:abstractNumId w:val="6"/>
+  </w:num>
+  <w:num w:numId="17">
+    <w:abstractNumId w:val="18"/>
+  </w:num>
+  <w:num w:numId="18">
     <w:abstractNumId w:val="2"/>
   </w:num>
-  <w:num w:numId="9">
-    <w:abstractNumId w:val="13"/>
+  <w:num w:numId="19">
+    <w:abstractNumId w:val="19"/>
   </w:num>
-  <w:num w:numId="10">
-    <w:abstractNumId w:val="9"/>
-  </w:num>
-  <w:num w:numId="11">
-    <w:abstractNumId w:val="12"/>
-  </w:num>
-  <w:num w:numId="12">
-    <w:abstractNumId w:val="5"/>
-  </w:num>
-  <w:num w:numId="13">
-    <w:abstractNumId w:val="7"/>
-  </w:num>
-  <w:num w:numId="14">
-    <w:abstractNumId w:val="4"/>
+  <w:num w:numId="20">
+    <w:abstractNumId w:val="15"/>
   </w:num>
 </w:numbering>
 </file>

</xml_diff>

<commit_message>
Continued notes on Smith & Larimer (2016) chapter 5
</commit_message>
<xml_diff>
--- a/Notes/POLS6310_2019_Spring_Notes_Lectures_v00.docx
+++ b/Notes/POLS6310_2019_Spring_Notes_Lectures_v00.docx
@@ -3505,20 +3505,53 @@
       <w:r>
         <w:t>Being boxed in by threats from all sides</w:t>
       </w:r>
+    </w:p>
+    <w:p>
+      <w:pPr>
+        <w:pStyle w:val="ListParagraph"/>
+        <w:numPr>
+          <w:ilvl w:val="2"/>
+          <w:numId w:val="16"/>
+        </w:numPr>
+      </w:pPr>
+      <w:r>
+        <w:t>Trojan horse</w:t>
+      </w:r>
+    </w:p>
+    <w:p>
+      <w:pPr>
+        <w:pStyle w:val="ListParagraph"/>
+        <w:numPr>
+          <w:ilvl w:val="3"/>
+          <w:numId w:val="16"/>
+        </w:numPr>
+      </w:pPr>
+      <w:r>
+        <w:t xml:space="preserve">Minimum set-aside has become a </w:t>
+      </w:r>
+      <w:r>
+        <w:rPr>
+          <w:i/>
+        </w:rPr>
+        <w:t>de facto</w:t>
+      </w:r>
+      <w:r>
+        <w:t xml:space="preserve"> maximum allotment</w:t>
+      </w:r>
+    </w:p>
+    <w:p>
+      <w:pPr>
+        <w:pStyle w:val="ListParagraph"/>
+        <w:numPr>
+          <w:ilvl w:val="1"/>
+          <w:numId w:val="16"/>
+        </w:numPr>
+      </w:pPr>
+      <w:r>
+        <w:t>Symbols</w:t>
+      </w:r>
       <w:bookmarkStart w:id="0" w:name="_GoBack"/>
       <w:bookmarkEnd w:id="0"/>
-    </w:p>
-    <w:p>
-      <w:pPr>
-        <w:pStyle w:val="ListParagraph"/>
-        <w:numPr>
-          <w:ilvl w:val="1"/>
-          <w:numId w:val="16"/>
-        </w:numPr>
-      </w:pPr>
-      <w:r>
-        <w:t>Symbols</w:t>
-      </w:r>
     </w:p>
     <w:p>
       <w:pPr>
@@ -3688,6 +3721,7 @@
         </w:numPr>
       </w:pPr>
       <w:r>
+        <w:lastRenderedPageBreak/>
         <w:t>Bureaucratic staff</w:t>
       </w:r>
     </w:p>

</xml_diff>

<commit_message>
Lecture notes from class on March 25, 2019
</commit_message>
<xml_diff>
--- a/Notes/POLS6310_2019_Spring_Notes_Lectures_v00.docx
+++ b/Notes/POLS6310_2019_Spring_Notes_Lectures_v00.docx
@@ -3550,8 +3550,6 @@
       <w:r>
         <w:t>Symbols</w:t>
       </w:r>
-      <w:bookmarkStart w:id="0" w:name="_GoBack"/>
-      <w:bookmarkEnd w:id="0"/>
     </w:p>
     <w:p>
       <w:pPr>
@@ -4011,9 +4009,517 @@
         <w:t>Ideas and solutions float around until the collide</w:t>
       </w:r>
     </w:p>
+    <w:p>
+      <w:pPr>
+        <w:sectPr>
+          <w:headerReference w:type="default" r:id="rId13"/>
+          <w:pgSz w:w="12240" w:h="15840"/>
+          <w:pgMar w:top="1440" w:right="1440" w:bottom="1440" w:left="1440" w:header="720" w:footer="720" w:gutter="0"/>
+          <w:pgNumType w:start="1"/>
+          <w:cols w:space="720"/>
+          <w:docGrid w:linePitch="360"/>
+        </w:sectPr>
+      </w:pPr>
+    </w:p>
+    <w:p>
+      <w:pPr>
+        <w:rPr>
+          <w:u w:val="single"/>
+        </w:rPr>
+      </w:pPr>
+      <w:r>
+        <w:rPr>
+          <w:u w:val="single"/>
+        </w:rPr>
+        <w:lastRenderedPageBreak/>
+        <w:t>Lecture Notes</w:t>
+      </w:r>
+    </w:p>
+    <w:p>
+      <w:r>
+        <w:t>Punctuated Equilibrium Theory</w:t>
+      </w:r>
+    </w:p>
+    <w:p>
+      <w:pPr>
+        <w:pStyle w:val="ListParagraph"/>
+        <w:numPr>
+          <w:ilvl w:val="0"/>
+          <w:numId w:val="20"/>
+        </w:numPr>
+      </w:pPr>
+      <w:r>
+        <w:t>Depends on what you consider a “sudden” event.</w:t>
+      </w:r>
+    </w:p>
+    <w:p>
+      <w:pPr>
+        <w:pStyle w:val="ListParagraph"/>
+        <w:numPr>
+          <w:ilvl w:val="1"/>
+          <w:numId w:val="20"/>
+        </w:numPr>
+      </w:pPr>
+      <w:r>
+        <w:t>Something more akin to the event running its course over a period less than 6 months rather than over a period of more than 6 months.</w:t>
+      </w:r>
+    </w:p>
+    <w:p>
+      <w:pPr>
+        <w:pStyle w:val="ListParagraph"/>
+        <w:numPr>
+          <w:ilvl w:val="1"/>
+          <w:numId w:val="20"/>
+        </w:numPr>
+      </w:pPr>
+      <w:r>
+        <w:t>Interest groups specialize on a particular issue constantly.</w:t>
+      </w:r>
+    </w:p>
+    <w:p>
+      <w:pPr>
+        <w:pStyle w:val="ListParagraph"/>
+        <w:numPr>
+          <w:ilvl w:val="2"/>
+          <w:numId w:val="20"/>
+        </w:numPr>
+      </w:pPr>
+      <w:r>
+        <w:t>i.e., parallel processing</w:t>
+      </w:r>
+    </w:p>
+    <w:p>
+      <w:pPr>
+        <w:pStyle w:val="ListParagraph"/>
+        <w:numPr>
+          <w:ilvl w:val="0"/>
+          <w:numId w:val="20"/>
+        </w:numPr>
+      </w:pPr>
+      <w:r>
+        <w:t>The sudden event moves an issue out of the policy subsystem and into the macro-political system (i.e., Congress and Presidency).</w:t>
+      </w:r>
+    </w:p>
+    <w:p>
+      <w:pPr>
+        <w:pStyle w:val="ListParagraph"/>
+        <w:numPr>
+          <w:ilvl w:val="0"/>
+          <w:numId w:val="20"/>
+        </w:numPr>
+      </w:pPr>
+      <w:r>
+        <w:t>Over time issue moves back to the policy subsystem.</w:t>
+      </w:r>
+    </w:p>
+    <w:p>
+      <w:pPr>
+        <w:pStyle w:val="ListParagraph"/>
+        <w:numPr>
+          <w:ilvl w:val="0"/>
+          <w:numId w:val="20"/>
+        </w:numPr>
+      </w:pPr>
+      <w:r>
+        <w:t>Policy subsystem</w:t>
+      </w:r>
+    </w:p>
+    <w:p>
+      <w:pPr>
+        <w:pStyle w:val="ListParagraph"/>
+        <w:numPr>
+          <w:ilvl w:val="1"/>
+          <w:numId w:val="20"/>
+        </w:numPr>
+      </w:pPr>
+      <w:r>
+        <w:t>All stakeholders attempting to affect policy regarding a given issue.</w:t>
+      </w:r>
+    </w:p>
+    <w:p>
+      <w:pPr>
+        <w:pStyle w:val="ListParagraph"/>
+        <w:numPr>
+          <w:ilvl w:val="1"/>
+          <w:numId w:val="20"/>
+        </w:numPr>
+      </w:pPr>
+      <w:r>
+        <w:t>Policy specialists are assumed to have consensus about the issue.</w:t>
+      </w:r>
+    </w:p>
+    <w:p>
+      <w:pPr>
+        <w:pStyle w:val="ListParagraph"/>
+        <w:numPr>
+          <w:ilvl w:val="2"/>
+          <w:numId w:val="20"/>
+        </w:numPr>
+      </w:pPr>
+      <w:r>
+        <w:t>COMMENT: skeptical about this assumption.</w:t>
+      </w:r>
+    </w:p>
+    <w:p>
+      <w:pPr>
+        <w:pStyle w:val="ListParagraph"/>
+        <w:numPr>
+          <w:ilvl w:val="2"/>
+          <w:numId w:val="20"/>
+        </w:numPr>
+      </w:pPr>
+      <w:r>
+        <w:t xml:space="preserve">COMMENT: </w:t>
+      </w:r>
+      <w:r>
+        <w:t xml:space="preserve">Policy subsystem </w:t>
+      </w:r>
+      <w:r>
+        <w:t>position should be</w:t>
+      </w:r>
+      <w:r>
+        <w:t xml:space="preserve"> interpreted relative to the objective of a given stakeholder.</w:t>
+      </w:r>
+    </w:p>
+    <w:p>
+      <w:pPr>
+        <w:pStyle w:val="ListParagraph"/>
+        <w:numPr>
+          <w:ilvl w:val="3"/>
+          <w:numId w:val="20"/>
+        </w:numPr>
+      </w:pPr>
+      <w:r>
+        <w:t>Status quo vs. change</w:t>
+      </w:r>
+    </w:p>
+    <w:p>
+      <w:pPr>
+        <w:pStyle w:val="ListParagraph"/>
+        <w:numPr>
+          <w:ilvl w:val="3"/>
+          <w:numId w:val="20"/>
+        </w:numPr>
+      </w:pPr>
+      <w:r>
+        <w:t>Change in one direction vs. change in another direction</w:t>
+      </w:r>
+    </w:p>
     <w:p/>
+    <w:p>
+      <w:r>
+        <w:t>Advocacy Coalition Framework</w:t>
+      </w:r>
+    </w:p>
+    <w:p>
+      <w:pPr>
+        <w:pStyle w:val="ListParagraph"/>
+        <w:numPr>
+          <w:ilvl w:val="0"/>
+          <w:numId w:val="21"/>
+        </w:numPr>
+      </w:pPr>
+      <w:r>
+        <w:t>Macro-level</w:t>
+      </w:r>
+    </w:p>
+    <w:p>
+      <w:pPr>
+        <w:pStyle w:val="ListParagraph"/>
+        <w:numPr>
+          <w:ilvl w:val="1"/>
+          <w:numId w:val="21"/>
+        </w:numPr>
+      </w:pPr>
+      <w:r>
+        <w:t xml:space="preserve">Specialists in the policy subsystem have shared core </w:t>
+      </w:r>
+      <w:r>
+        <w:t>beliefs (e.g., objectives)</w:t>
+      </w:r>
+    </w:p>
+    <w:p>
+      <w:pPr>
+        <w:pStyle w:val="ListParagraph"/>
+        <w:numPr>
+          <w:ilvl w:val="0"/>
+          <w:numId w:val="21"/>
+        </w:numPr>
+      </w:pPr>
+      <w:r>
+        <w:t xml:space="preserve">Micro-level </w:t>
+      </w:r>
+    </w:p>
+    <w:p>
+      <w:pPr>
+        <w:pStyle w:val="ListParagraph"/>
+        <w:numPr>
+          <w:ilvl w:val="1"/>
+          <w:numId w:val="21"/>
+        </w:numPr>
+      </w:pPr>
+      <w:r>
+        <w:t>Deep core beliefs are strongly held philosophical views and unlikely to change.</w:t>
+      </w:r>
+    </w:p>
+    <w:p>
+      <w:pPr>
+        <w:pStyle w:val="ListParagraph"/>
+        <w:numPr>
+          <w:ilvl w:val="1"/>
+          <w:numId w:val="21"/>
+        </w:numPr>
+      </w:pPr>
+      <w:r>
+        <w:t>Secondary beliefs mostly related to implementation and may change.</w:t>
+      </w:r>
+    </w:p>
+    <w:p>
+      <w:pPr>
+        <w:pStyle w:val="ListParagraph"/>
+        <w:numPr>
+          <w:ilvl w:val="0"/>
+          <w:numId w:val="21"/>
+        </w:numPr>
+      </w:pPr>
+      <w:r>
+        <w:t>“Devil shifts” can b</w:t>
+      </w:r>
+      <w:r>
+        <w:t>reak long-term policy subsystem alliances.</w:t>
+      </w:r>
+    </w:p>
+    <w:p>
+      <w:pPr>
+        <w:pStyle w:val="ListParagraph"/>
+        <w:numPr>
+          <w:ilvl w:val="1"/>
+          <w:numId w:val="21"/>
+        </w:numPr>
+      </w:pPr>
+      <w:r>
+        <w:t>Differences related to deep core beliefs.</w:t>
+      </w:r>
+    </w:p>
+    <w:p>
+      <w:pPr>
+        <w:pStyle w:val="ListParagraph"/>
+        <w:numPr>
+          <w:ilvl w:val="0"/>
+          <w:numId w:val="21"/>
+        </w:numPr>
+      </w:pPr>
+      <w:r>
+        <w:t>Paths to change in ACF</w:t>
+      </w:r>
+    </w:p>
+    <w:p>
+      <w:pPr>
+        <w:pStyle w:val="ListParagraph"/>
+        <w:numPr>
+          <w:ilvl w:val="1"/>
+          <w:numId w:val="21"/>
+        </w:numPr>
+      </w:pPr>
+      <w:r>
+        <w:t>Policy-oriented learning</w:t>
+      </w:r>
+    </w:p>
+    <w:p>
+      <w:pPr>
+        <w:pStyle w:val="ListParagraph"/>
+        <w:numPr>
+          <w:ilvl w:val="2"/>
+          <w:numId w:val="21"/>
+        </w:numPr>
+      </w:pPr>
+      <w:r>
+        <w:t xml:space="preserve">Instrumental learning </w:t>
+      </w:r>
+      <w:r>
+        <w:sym w:font="Wingdings" w:char="F0E0"/>
+      </w:r>
+      <w:r>
+        <w:t xml:space="preserve"> improving implementation</w:t>
+      </w:r>
+    </w:p>
+    <w:p>
+      <w:pPr>
+        <w:pStyle w:val="ListParagraph"/>
+        <w:numPr>
+          <w:ilvl w:val="2"/>
+          <w:numId w:val="21"/>
+        </w:numPr>
+      </w:pPr>
+      <w:r>
+        <w:t xml:space="preserve">Social policy learning </w:t>
+      </w:r>
+      <w:r>
+        <w:sym w:font="Wingdings" w:char="F0E0"/>
+      </w:r>
+      <w:r>
+        <w:t>defining categories</w:t>
+      </w:r>
+    </w:p>
+    <w:p>
+      <w:pPr>
+        <w:pStyle w:val="ListParagraph"/>
+        <w:numPr>
+          <w:ilvl w:val="2"/>
+          <w:numId w:val="21"/>
+        </w:numPr>
+      </w:pPr>
+      <w:r>
+        <w:t xml:space="preserve">Political learning </w:t>
+      </w:r>
+      <w:r>
+        <w:sym w:font="Wingdings" w:char="F0E0"/>
+      </w:r>
+      <w:r>
+        <w:t xml:space="preserve"> understanding what sells</w:t>
+      </w:r>
+    </w:p>
+    <w:p>
+      <w:pPr>
+        <w:pStyle w:val="ListParagraph"/>
+        <w:numPr>
+          <w:ilvl w:val="1"/>
+          <w:numId w:val="21"/>
+        </w:numPr>
+      </w:pPr>
+      <w:r>
+        <w:t>Shocks to the system (i.e., external perturbations)</w:t>
+      </w:r>
+    </w:p>
+    <w:p/>
+    <w:p>
+      <w:r>
+        <w:t xml:space="preserve">Administrative State </w:t>
+      </w:r>
+    </w:p>
+    <w:p>
+      <w:pPr>
+        <w:pStyle w:val="ListParagraph"/>
+        <w:numPr>
+          <w:ilvl w:val="0"/>
+          <w:numId w:val="22"/>
+        </w:numPr>
+      </w:pPr>
+      <w:r>
+        <w:t xml:space="preserve">Administrative state is essentially policy subsystems </w:t>
+      </w:r>
+    </w:p>
+    <w:p>
+      <w:pPr>
+        <w:pStyle w:val="ListParagraph"/>
+        <w:numPr>
+          <w:ilvl w:val="1"/>
+          <w:numId w:val="22"/>
+        </w:numPr>
+      </w:pPr>
+      <w:r>
+        <w:t>Some refer to as the</w:t>
+      </w:r>
+      <w:r>
+        <w:t xml:space="preserve"> Deep State</w:t>
+      </w:r>
+      <w:r>
+        <w:t>.</w:t>
+      </w:r>
+    </w:p>
+    <w:p>
+      <w:pPr>
+        <w:pStyle w:val="ListParagraph"/>
+        <w:numPr>
+          <w:ilvl w:val="0"/>
+          <w:numId w:val="22"/>
+        </w:numPr>
+      </w:pPr>
+      <w:r>
+        <w:t>Tension between independence and bureaucracy.</w:t>
+      </w:r>
+    </w:p>
+    <w:p>
+      <w:pPr>
+        <w:pStyle w:val="ListParagraph"/>
+        <w:numPr>
+          <w:ilvl w:val="0"/>
+          <w:numId w:val="22"/>
+        </w:numPr>
+      </w:pPr>
+      <w:r>
+        <w:t xml:space="preserve">There is a back and forth between efforts to strengthen or weaken the policy subsystem. </w:t>
+      </w:r>
+    </w:p>
+    <w:p>
+      <w:pPr>
+        <w:pStyle w:val="ListParagraph"/>
+        <w:numPr>
+          <w:ilvl w:val="0"/>
+          <w:numId w:val="22"/>
+        </w:numPr>
+      </w:pPr>
+      <w:r>
+        <w:t>House of Representatives tend to be the more radical body regardless of party control.</w:t>
+      </w:r>
+    </w:p>
+    <w:p>
+      <w:pPr>
+        <w:pStyle w:val="ListParagraph"/>
+        <w:numPr>
+          <w:ilvl w:val="1"/>
+          <w:numId w:val="22"/>
+        </w:numPr>
+      </w:pPr>
+      <w:r>
+        <w:t>e.g., more willing to take a root approach to change.</w:t>
+      </w:r>
+    </w:p>
+    <w:p>
+      <w:pPr>
+        <w:pStyle w:val="ListParagraph"/>
+        <w:numPr>
+          <w:ilvl w:val="0"/>
+          <w:numId w:val="22"/>
+        </w:numPr>
+      </w:pPr>
+      <w:r>
+        <w:t>Policy change can be accomplished at the agency level.</w:t>
+      </w:r>
+    </w:p>
+    <w:p>
+      <w:pPr>
+        <w:pStyle w:val="ListParagraph"/>
+        <w:numPr>
+          <w:ilvl w:val="1"/>
+          <w:numId w:val="22"/>
+        </w:numPr>
+      </w:pPr>
+      <w:r>
+        <w:t>Agency leadership has latitude to interpret laws consistent with their beliefs.</w:t>
+      </w:r>
+    </w:p>
+    <w:p>
+      <w:pPr>
+        <w:pStyle w:val="ListParagraph"/>
+        <w:numPr>
+          <w:ilvl w:val="1"/>
+          <w:numId w:val="22"/>
+        </w:numPr>
+      </w:pPr>
+      <w:r>
+        <w:t>Agency leaders that are hostile to the agencies they lead can deconstruct the agency from within.</w:t>
+      </w:r>
+    </w:p>
+    <w:p>
+      <w:bookmarkStart w:id="0" w:name="_GoBack"/>
+      <w:bookmarkEnd w:id="0"/>
+      <w:r>
+        <w:t xml:space="preserve"> </w:t>
+      </w:r>
+    </w:p>
     <w:sectPr>
-      <w:headerReference w:type="default" r:id="rId13"/>
+      <w:headerReference w:type="default" r:id="rId14"/>
       <w:pgSz w:w="12240" w:h="15840"/>
       <w:pgMar w:top="1440" w:right="1440" w:bottom="1440" w:left="1440" w:header="720" w:footer="720" w:gutter="0"/>
       <w:pgNumType w:start="1"/>
@@ -4667,7 +5173,7 @@
         <w:b/>
         <w:noProof/>
       </w:rPr>
-      <w:t>1</w:t>
+      <w:t>2</w:t>
     </w:r>
     <w:r>
       <w:rPr>
@@ -4724,6 +5230,118 @@
     </w:pPr>
     <w:r>
       <w:t>March 18, 2019</w:t>
+    </w:r>
+  </w:p>
+  <w:p>
+    <w:pPr>
+      <w:pStyle w:val="Header"/>
+      <w:tabs>
+        <w:tab w:val="clear" w:pos="9360"/>
+      </w:tabs>
+    </w:pPr>
+  </w:p>
+</w:hdr>
+</file>
+
+<file path=word/header7.xml><?xml version="1.0" encoding="utf-8"?>
+<w:hdr xmlns:wpc="http://schemas.microsoft.com/office/word/2010/wordprocessingCanvas" xmlns:mc="http://schemas.openxmlformats.org/markup-compatibility/2006" xmlns:o="urn:schemas-microsoft-com:office:office" xmlns:r="http://schemas.openxmlformats.org/officeDocument/2006/relationships" xmlns:m="http://schemas.openxmlformats.org/officeDocument/2006/math" xmlns:v="urn:schemas-microsoft-com:vml" xmlns:wp14="http://schemas.microsoft.com/office/word/2010/wordprocessingDrawing" xmlns:wp="http://schemas.openxmlformats.org/drawingml/2006/wordprocessingDrawing" xmlns:w10="urn:schemas-microsoft-com:office:word" xmlns:w="http://schemas.openxmlformats.org/wordprocessingml/2006/main" xmlns:w14="http://schemas.microsoft.com/office/word/2010/wordml" xmlns:wpg="http://schemas.microsoft.com/office/word/2010/wordprocessingGroup" xmlns:wpi="http://schemas.microsoft.com/office/word/2010/wordprocessingInk" xmlns:wne="http://schemas.microsoft.com/office/word/2006/wordml" xmlns:wps="http://schemas.microsoft.com/office/word/2010/wordprocessingShape" mc:Ignorable="w14 wp14">
+  <w:p>
+    <w:pPr>
+      <w:pStyle w:val="Header"/>
+      <w:tabs>
+        <w:tab w:val="left" w:pos="8100"/>
+      </w:tabs>
+    </w:pPr>
+    <w:r>
+      <w:t>POLS6310 Policy Process</w:t>
+    </w:r>
+    <w:r>
+      <w:tab/>
+    </w:r>
+    <w:r>
+      <w:tab/>
+      <w:t xml:space="preserve">Page </w:t>
+    </w:r>
+    <w:r>
+      <w:rPr>
+        <w:b/>
+      </w:rPr>
+      <w:fldChar w:fldCharType="begin"/>
+    </w:r>
+    <w:r>
+      <w:rPr>
+        <w:b/>
+      </w:rPr>
+      <w:instrText xml:space="preserve"> PAGE  \* Arabic  \* MERGEFORMAT </w:instrText>
+    </w:r>
+    <w:r>
+      <w:rPr>
+        <w:b/>
+      </w:rPr>
+      <w:fldChar w:fldCharType="separate"/>
+    </w:r>
+    <w:r>
+      <w:rPr>
+        <w:b/>
+        <w:noProof/>
+      </w:rPr>
+      <w:t>1</w:t>
+    </w:r>
+    <w:r>
+      <w:rPr>
+        <w:b/>
+      </w:rPr>
+      <w:fldChar w:fldCharType="end"/>
+    </w:r>
+    <w:r>
+      <w:t xml:space="preserve"> of </w:t>
+    </w:r>
+    <w:r>
+      <w:rPr>
+        <w:b/>
+      </w:rPr>
+      <w:fldChar w:fldCharType="begin"/>
+    </w:r>
+    <w:r>
+      <w:rPr>
+        <w:b/>
+      </w:rPr>
+      <w:instrText xml:space="preserve"> SECTIONPAGES   \* MERGEFORMAT </w:instrText>
+    </w:r>
+    <w:r>
+      <w:rPr>
+        <w:b/>
+      </w:rPr>
+      <w:fldChar w:fldCharType="separate"/>
+    </w:r>
+    <w:r>
+      <w:rPr>
+        <w:b/>
+        <w:noProof/>
+      </w:rPr>
+      <w:t>1</w:t>
+    </w:r>
+    <w:r>
+      <w:rPr>
+        <w:b/>
+      </w:rPr>
+      <w:fldChar w:fldCharType="end"/>
+    </w:r>
+  </w:p>
+  <w:p>
+    <w:pPr>
+      <w:pStyle w:val="Header"/>
+    </w:pPr>
+    <w:r>
+      <w:t>Lecture Notes</w:t>
+    </w:r>
+  </w:p>
+  <w:p>
+    <w:pPr>
+      <w:pStyle w:val="Header"/>
+    </w:pPr>
+    <w:r>
+      <w:t>March 25, 2019</w:t>
     </w:r>
   </w:p>
   <w:p>
@@ -5278,6 +5896,119 @@
     </w:lvl>
   </w:abstractNum>
   <w:abstractNum w:abstractNumId="5">
+    <w:nsid w:val="31066459"/>
+    <w:multiLevelType w:val="hybridMultilevel"/>
+    <w:tmpl w:val="E9502A48"/>
+    <w:lvl w:ilvl="0" w:tplc="04090001">
+      <w:start w:val="1"/>
+      <w:numFmt w:val="bullet"/>
+      <w:lvlText w:val=""/>
+      <w:lvlJc w:val="left"/>
+      <w:pPr>
+        <w:ind w:left="720" w:hanging="360"/>
+      </w:pPr>
+      <w:rPr>
+        <w:rFonts w:ascii="Symbol" w:hAnsi="Symbol" w:hint="default"/>
+      </w:rPr>
+    </w:lvl>
+    <w:lvl w:ilvl="1" w:tplc="04090003">
+      <w:start w:val="1"/>
+      <w:numFmt w:val="bullet"/>
+      <w:lvlText w:val="o"/>
+      <w:lvlJc w:val="left"/>
+      <w:pPr>
+        <w:ind w:left="1440" w:hanging="360"/>
+      </w:pPr>
+      <w:rPr>
+        <w:rFonts w:ascii="Courier New" w:hAnsi="Courier New" w:cs="Courier New" w:hint="default"/>
+      </w:rPr>
+    </w:lvl>
+    <w:lvl w:ilvl="2" w:tplc="04090005" w:tentative="1">
+      <w:start w:val="1"/>
+      <w:numFmt w:val="bullet"/>
+      <w:lvlText w:val=""/>
+      <w:lvlJc w:val="left"/>
+      <w:pPr>
+        <w:ind w:left="2160" w:hanging="360"/>
+      </w:pPr>
+      <w:rPr>
+        <w:rFonts w:ascii="Wingdings" w:hAnsi="Wingdings" w:hint="default"/>
+      </w:rPr>
+    </w:lvl>
+    <w:lvl w:ilvl="3" w:tplc="04090001" w:tentative="1">
+      <w:start w:val="1"/>
+      <w:numFmt w:val="bullet"/>
+      <w:lvlText w:val=""/>
+      <w:lvlJc w:val="left"/>
+      <w:pPr>
+        <w:ind w:left="2880" w:hanging="360"/>
+      </w:pPr>
+      <w:rPr>
+        <w:rFonts w:ascii="Symbol" w:hAnsi="Symbol" w:hint="default"/>
+      </w:rPr>
+    </w:lvl>
+    <w:lvl w:ilvl="4" w:tplc="04090003" w:tentative="1">
+      <w:start w:val="1"/>
+      <w:numFmt w:val="bullet"/>
+      <w:lvlText w:val="o"/>
+      <w:lvlJc w:val="left"/>
+      <w:pPr>
+        <w:ind w:left="3600" w:hanging="360"/>
+      </w:pPr>
+      <w:rPr>
+        <w:rFonts w:ascii="Courier New" w:hAnsi="Courier New" w:cs="Courier New" w:hint="default"/>
+      </w:rPr>
+    </w:lvl>
+    <w:lvl w:ilvl="5" w:tplc="04090005" w:tentative="1">
+      <w:start w:val="1"/>
+      <w:numFmt w:val="bullet"/>
+      <w:lvlText w:val=""/>
+      <w:lvlJc w:val="left"/>
+      <w:pPr>
+        <w:ind w:left="4320" w:hanging="360"/>
+      </w:pPr>
+      <w:rPr>
+        <w:rFonts w:ascii="Wingdings" w:hAnsi="Wingdings" w:hint="default"/>
+      </w:rPr>
+    </w:lvl>
+    <w:lvl w:ilvl="6" w:tplc="04090001" w:tentative="1">
+      <w:start w:val="1"/>
+      <w:numFmt w:val="bullet"/>
+      <w:lvlText w:val=""/>
+      <w:lvlJc w:val="left"/>
+      <w:pPr>
+        <w:ind w:left="5040" w:hanging="360"/>
+      </w:pPr>
+      <w:rPr>
+        <w:rFonts w:ascii="Symbol" w:hAnsi="Symbol" w:hint="default"/>
+      </w:rPr>
+    </w:lvl>
+    <w:lvl w:ilvl="7" w:tplc="04090003" w:tentative="1">
+      <w:start w:val="1"/>
+      <w:numFmt w:val="bullet"/>
+      <w:lvlText w:val="o"/>
+      <w:lvlJc w:val="left"/>
+      <w:pPr>
+        <w:ind w:left="5760" w:hanging="360"/>
+      </w:pPr>
+      <w:rPr>
+        <w:rFonts w:ascii="Courier New" w:hAnsi="Courier New" w:cs="Courier New" w:hint="default"/>
+      </w:rPr>
+    </w:lvl>
+    <w:lvl w:ilvl="8" w:tplc="04090005" w:tentative="1">
+      <w:start w:val="1"/>
+      <w:numFmt w:val="bullet"/>
+      <w:lvlText w:val=""/>
+      <w:lvlJc w:val="left"/>
+      <w:pPr>
+        <w:ind w:left="6480" w:hanging="360"/>
+      </w:pPr>
+      <w:rPr>
+        <w:rFonts w:ascii="Wingdings" w:hAnsi="Wingdings" w:hint="default"/>
+      </w:rPr>
+    </w:lvl>
+  </w:abstractNum>
+  <w:abstractNum w:abstractNumId="6">
     <w:nsid w:val="31250F9A"/>
     <w:multiLevelType w:val="hybridMultilevel"/>
     <w:tmpl w:val="637616DC"/>
@@ -5390,7 +6121,7 @@
       </w:rPr>
     </w:lvl>
   </w:abstractNum>
-  <w:abstractNum w:abstractNumId="6">
+  <w:abstractNum w:abstractNumId="7">
     <w:nsid w:val="33546617"/>
     <w:multiLevelType w:val="hybridMultilevel"/>
     <w:tmpl w:val="BDA4C58E"/>
@@ -5503,7 +6234,7 @@
       </w:rPr>
     </w:lvl>
   </w:abstractNum>
-  <w:abstractNum w:abstractNumId="7">
+  <w:abstractNum w:abstractNumId="8">
     <w:nsid w:val="33E635C3"/>
     <w:multiLevelType w:val="hybridMultilevel"/>
     <w:tmpl w:val="7EA4F4A0"/>
@@ -5616,7 +6347,7 @@
       </w:rPr>
     </w:lvl>
   </w:abstractNum>
-  <w:abstractNum w:abstractNumId="8">
+  <w:abstractNum w:abstractNumId="9">
     <w:nsid w:val="40676067"/>
     <w:multiLevelType w:val="hybridMultilevel"/>
     <w:tmpl w:val="18303396"/>
@@ -5729,7 +6460,7 @@
       </w:rPr>
     </w:lvl>
   </w:abstractNum>
-  <w:abstractNum w:abstractNumId="9">
+  <w:abstractNum w:abstractNumId="10">
     <w:nsid w:val="47043443"/>
     <w:multiLevelType w:val="hybridMultilevel"/>
     <w:tmpl w:val="71B0D798"/>
@@ -5842,7 +6573,7 @@
       </w:rPr>
     </w:lvl>
   </w:abstractNum>
-  <w:abstractNum w:abstractNumId="10">
+  <w:abstractNum w:abstractNumId="11">
     <w:nsid w:val="482C0E38"/>
     <w:multiLevelType w:val="hybridMultilevel"/>
     <w:tmpl w:val="BF9EA82C"/>
@@ -5955,7 +6686,7 @@
       </w:rPr>
     </w:lvl>
   </w:abstractNum>
-  <w:abstractNum w:abstractNumId="11">
+  <w:abstractNum w:abstractNumId="12">
     <w:nsid w:val="4C970FFE"/>
     <w:multiLevelType w:val="hybridMultilevel"/>
     <w:tmpl w:val="69320ABE"/>
@@ -6068,7 +6799,7 @@
       </w:rPr>
     </w:lvl>
   </w:abstractNum>
-  <w:abstractNum w:abstractNumId="12">
+  <w:abstractNum w:abstractNumId="13">
     <w:nsid w:val="4E4E59CA"/>
     <w:multiLevelType w:val="hybridMultilevel"/>
     <w:tmpl w:val="E1B6A4D4"/>
@@ -6181,7 +6912,7 @@
       </w:rPr>
     </w:lvl>
   </w:abstractNum>
-  <w:abstractNum w:abstractNumId="13">
+  <w:abstractNum w:abstractNumId="14">
     <w:nsid w:val="5C894FB9"/>
     <w:multiLevelType w:val="hybridMultilevel"/>
     <w:tmpl w:val="64CED326"/>
@@ -6294,7 +7025,7 @@
       </w:rPr>
     </w:lvl>
   </w:abstractNum>
-  <w:abstractNum w:abstractNumId="14">
+  <w:abstractNum w:abstractNumId="15">
     <w:nsid w:val="5CA576F9"/>
     <w:multiLevelType w:val="hybridMultilevel"/>
     <w:tmpl w:val="FF923812"/>
@@ -6407,10 +7138,10 @@
       </w:rPr>
     </w:lvl>
   </w:abstractNum>
-  <w:abstractNum w:abstractNumId="15">
+  <w:abstractNum w:abstractNumId="16">
     <w:nsid w:val="5F54727F"/>
     <w:multiLevelType w:val="hybridMultilevel"/>
-    <w:tmpl w:val="DDFC8CA2"/>
+    <w:tmpl w:val="5F9A2F08"/>
     <w:lvl w:ilvl="0" w:tplc="04090001">
       <w:start w:val="1"/>
       <w:numFmt w:val="bullet"/>
@@ -6447,6 +7178,119 @@
         <w:rFonts w:ascii="Wingdings" w:hAnsi="Wingdings" w:hint="default"/>
       </w:rPr>
     </w:lvl>
+    <w:lvl w:ilvl="3" w:tplc="04090001">
+      <w:start w:val="1"/>
+      <w:numFmt w:val="bullet"/>
+      <w:lvlText w:val=""/>
+      <w:lvlJc w:val="left"/>
+      <w:pPr>
+        <w:ind w:left="2880" w:hanging="360"/>
+      </w:pPr>
+      <w:rPr>
+        <w:rFonts w:ascii="Symbol" w:hAnsi="Symbol" w:hint="default"/>
+      </w:rPr>
+    </w:lvl>
+    <w:lvl w:ilvl="4" w:tplc="04090003" w:tentative="1">
+      <w:start w:val="1"/>
+      <w:numFmt w:val="bullet"/>
+      <w:lvlText w:val="o"/>
+      <w:lvlJc w:val="left"/>
+      <w:pPr>
+        <w:ind w:left="3600" w:hanging="360"/>
+      </w:pPr>
+      <w:rPr>
+        <w:rFonts w:ascii="Courier New" w:hAnsi="Courier New" w:cs="Courier New" w:hint="default"/>
+      </w:rPr>
+    </w:lvl>
+    <w:lvl w:ilvl="5" w:tplc="04090005" w:tentative="1">
+      <w:start w:val="1"/>
+      <w:numFmt w:val="bullet"/>
+      <w:lvlText w:val=""/>
+      <w:lvlJc w:val="left"/>
+      <w:pPr>
+        <w:ind w:left="4320" w:hanging="360"/>
+      </w:pPr>
+      <w:rPr>
+        <w:rFonts w:ascii="Wingdings" w:hAnsi="Wingdings" w:hint="default"/>
+      </w:rPr>
+    </w:lvl>
+    <w:lvl w:ilvl="6" w:tplc="04090001" w:tentative="1">
+      <w:start w:val="1"/>
+      <w:numFmt w:val="bullet"/>
+      <w:lvlText w:val=""/>
+      <w:lvlJc w:val="left"/>
+      <w:pPr>
+        <w:ind w:left="5040" w:hanging="360"/>
+      </w:pPr>
+      <w:rPr>
+        <w:rFonts w:ascii="Symbol" w:hAnsi="Symbol" w:hint="default"/>
+      </w:rPr>
+    </w:lvl>
+    <w:lvl w:ilvl="7" w:tplc="04090003" w:tentative="1">
+      <w:start w:val="1"/>
+      <w:numFmt w:val="bullet"/>
+      <w:lvlText w:val="o"/>
+      <w:lvlJc w:val="left"/>
+      <w:pPr>
+        <w:ind w:left="5760" w:hanging="360"/>
+      </w:pPr>
+      <w:rPr>
+        <w:rFonts w:ascii="Courier New" w:hAnsi="Courier New" w:cs="Courier New" w:hint="default"/>
+      </w:rPr>
+    </w:lvl>
+    <w:lvl w:ilvl="8" w:tplc="04090005" w:tentative="1">
+      <w:start w:val="1"/>
+      <w:numFmt w:val="bullet"/>
+      <w:lvlText w:val=""/>
+      <w:lvlJc w:val="left"/>
+      <w:pPr>
+        <w:ind w:left="6480" w:hanging="360"/>
+      </w:pPr>
+      <w:rPr>
+        <w:rFonts w:ascii="Wingdings" w:hAnsi="Wingdings" w:hint="default"/>
+      </w:rPr>
+    </w:lvl>
+  </w:abstractNum>
+  <w:abstractNum w:abstractNumId="17">
+    <w:nsid w:val="6ACE413E"/>
+    <w:multiLevelType w:val="hybridMultilevel"/>
+    <w:tmpl w:val="69D45D98"/>
+    <w:lvl w:ilvl="0" w:tplc="04090001">
+      <w:start w:val="1"/>
+      <w:numFmt w:val="bullet"/>
+      <w:lvlText w:val=""/>
+      <w:lvlJc w:val="left"/>
+      <w:pPr>
+        <w:ind w:left="720" w:hanging="360"/>
+      </w:pPr>
+      <w:rPr>
+        <w:rFonts w:ascii="Symbol" w:hAnsi="Symbol" w:hint="default"/>
+      </w:rPr>
+    </w:lvl>
+    <w:lvl w:ilvl="1" w:tplc="04090003">
+      <w:start w:val="1"/>
+      <w:numFmt w:val="bullet"/>
+      <w:lvlText w:val="o"/>
+      <w:lvlJc w:val="left"/>
+      <w:pPr>
+        <w:ind w:left="1440" w:hanging="360"/>
+      </w:pPr>
+      <w:rPr>
+        <w:rFonts w:ascii="Courier New" w:hAnsi="Courier New" w:cs="Courier New" w:hint="default"/>
+      </w:rPr>
+    </w:lvl>
+    <w:lvl w:ilvl="2" w:tplc="04090005">
+      <w:start w:val="1"/>
+      <w:numFmt w:val="bullet"/>
+      <w:lvlText w:val=""/>
+      <w:lvlJc w:val="left"/>
+      <w:pPr>
+        <w:ind w:left="2160" w:hanging="360"/>
+      </w:pPr>
+      <w:rPr>
+        <w:rFonts w:ascii="Wingdings" w:hAnsi="Wingdings" w:hint="default"/>
+      </w:rPr>
+    </w:lvl>
     <w:lvl w:ilvl="3" w:tplc="04090001" w:tentative="1">
       <w:start w:val="1"/>
       <w:numFmt w:val="bullet"/>
@@ -6520,7 +7364,7 @@
       </w:rPr>
     </w:lvl>
   </w:abstractNum>
-  <w:abstractNum w:abstractNumId="16">
+  <w:abstractNum w:abstractNumId="18">
     <w:nsid w:val="72A60E0F"/>
     <w:multiLevelType w:val="hybridMultilevel"/>
     <w:tmpl w:val="10968DBE"/>
@@ -6633,7 +7477,7 @@
       </w:rPr>
     </w:lvl>
   </w:abstractNum>
-  <w:abstractNum w:abstractNumId="17">
+  <w:abstractNum w:abstractNumId="19">
     <w:nsid w:val="74664153"/>
     <w:multiLevelType w:val="hybridMultilevel"/>
     <w:tmpl w:val="A314CC28"/>
@@ -6746,7 +7590,7 @@
       </w:rPr>
     </w:lvl>
   </w:abstractNum>
-  <w:abstractNum w:abstractNumId="18">
+  <w:abstractNum w:abstractNumId="20">
     <w:nsid w:val="7AC9566E"/>
     <w:multiLevelType w:val="hybridMultilevel"/>
     <w:tmpl w:val="F5A8E002"/>
@@ -6859,7 +7703,7 @@
       </w:rPr>
     </w:lvl>
   </w:abstractNum>
-  <w:abstractNum w:abstractNumId="19">
+  <w:abstractNum w:abstractNumId="21">
     <w:nsid w:val="7C510BC7"/>
     <w:multiLevelType w:val="hybridMultilevel"/>
     <w:tmpl w:val="0B18E22E"/>
@@ -6979,58 +7823,64 @@
     <w:abstractNumId w:val="0"/>
   </w:num>
   <w:num w:numId="3">
-    <w:abstractNumId w:val="13"/>
+    <w:abstractNumId w:val="14"/>
   </w:num>
   <w:num w:numId="4">
-    <w:abstractNumId w:val="10"/>
+    <w:abstractNumId w:val="11"/>
   </w:num>
   <w:num w:numId="5">
-    <w:abstractNumId w:val="8"/>
+    <w:abstractNumId w:val="9"/>
   </w:num>
   <w:num w:numId="6">
     <w:abstractNumId w:val="1"/>
   </w:num>
   <w:num w:numId="7">
-    <w:abstractNumId w:val="12"/>
+    <w:abstractNumId w:val="13"/>
   </w:num>
   <w:num w:numId="8">
     <w:abstractNumId w:val="3"/>
   </w:num>
   <w:num w:numId="9">
-    <w:abstractNumId w:val="17"/>
+    <w:abstractNumId w:val="19"/>
   </w:num>
   <w:num w:numId="10">
-    <w:abstractNumId w:val="11"/>
+    <w:abstractNumId w:val="12"/>
   </w:num>
   <w:num w:numId="11">
-    <w:abstractNumId w:val="14"/>
+    <w:abstractNumId w:val="15"/>
   </w:num>
   <w:num w:numId="12">
+    <w:abstractNumId w:val="8"/>
+  </w:num>
+  <w:num w:numId="13">
+    <w:abstractNumId w:val="10"/>
+  </w:num>
+  <w:num w:numId="14">
+    <w:abstractNumId w:val="6"/>
+  </w:num>
+  <w:num w:numId="15">
+    <w:abstractNumId w:val="18"/>
+  </w:num>
+  <w:num w:numId="16">
     <w:abstractNumId w:val="7"/>
   </w:num>
-  <w:num w:numId="13">
-    <w:abstractNumId w:val="9"/>
-  </w:num>
-  <w:num w:numId="14">
-    <w:abstractNumId w:val="5"/>
-  </w:num>
-  <w:num w:numId="15">
-    <w:abstractNumId w:val="16"/>
-  </w:num>
-  <w:num w:numId="16">
-    <w:abstractNumId w:val="6"/>
-  </w:num>
   <w:num w:numId="17">
-    <w:abstractNumId w:val="18"/>
+    <w:abstractNumId w:val="20"/>
   </w:num>
   <w:num w:numId="18">
     <w:abstractNumId w:val="2"/>
   </w:num>
   <w:num w:numId="19">
-    <w:abstractNumId w:val="19"/>
+    <w:abstractNumId w:val="21"/>
   </w:num>
   <w:num w:numId="20">
-    <w:abstractNumId w:val="15"/>
+    <w:abstractNumId w:val="16"/>
+  </w:num>
+  <w:num w:numId="21">
+    <w:abstractNumId w:val="17"/>
+  </w:num>
+  <w:num w:numId="22">
+    <w:abstractNumId w:val="5"/>
   </w:num>
 </w:numbering>
 </file>

</xml_diff>

<commit_message>
Lecture notes from class on April 1, 2019
</commit_message>
<xml_diff>
--- a/Notes/POLS6310_2019_Spring_Notes_Lectures_v00.docx
+++ b/Notes/POLS6310_2019_Spring_Notes_Lectures_v00.docx
@@ -4421,10 +4421,7 @@
         <w:t>Some refer to as the</w:t>
       </w:r>
       <w:r>
-        <w:t xml:space="preserve"> Deep State</w:t>
-      </w:r>
-      <w:r>
-        <w:t>.</w:t>
+        <w:t xml:space="preserve"> Deep State.</w:t>
       </w:r>
     </w:p>
     <w:p>
@@ -4509,17 +4506,792 @@
       </w:pPr>
       <w:r>
         <w:t>Agency leaders that are hostile to the agencies they lead can deconstruct the agency from within.</w:t>
+      </w:r>
+    </w:p>
+    <w:p>
+      <w:pPr>
+        <w:sectPr>
+          <w:headerReference w:type="default" r:id="rId14"/>
+          <w:pgSz w:w="12240" w:h="15840"/>
+          <w:pgMar w:top="1440" w:right="1440" w:bottom="1440" w:left="1440" w:header="720" w:footer="720" w:gutter="0"/>
+          <w:pgNumType w:start="1"/>
+          <w:cols w:space="720"/>
+          <w:docGrid w:linePitch="360"/>
+        </w:sectPr>
+      </w:pPr>
+    </w:p>
+    <w:p>
+      <w:pPr>
+        <w:rPr>
+          <w:u w:val="single"/>
+        </w:rPr>
+      </w:pPr>
+      <w:r>
+        <w:rPr>
+          <w:u w:val="single"/>
+        </w:rPr>
+        <w:lastRenderedPageBreak/>
+        <w:t>Lecture</w:t>
+      </w:r>
+      <w:r>
+        <w:rPr>
+          <w:u w:val="single"/>
+        </w:rPr>
+        <w:t xml:space="preserve"> Notes</w:t>
+      </w:r>
+    </w:p>
+    <w:p>
+      <w:r>
+        <w:t>Auer principle</w:t>
+      </w:r>
+    </w:p>
+    <w:p>
+      <w:pPr>
+        <w:pStyle w:val="ListParagraph"/>
+        <w:numPr>
+          <w:ilvl w:val="0"/>
+          <w:numId w:val="23"/>
+        </w:numPr>
+      </w:pPr>
+      <w:r>
+        <w:t>Deference to agency when legislation is ambiguous</w:t>
+      </w:r>
+    </w:p>
+    <w:p>
+      <w:pPr>
+        <w:pStyle w:val="ListParagraph"/>
+        <w:numPr>
+          <w:ilvl w:val="0"/>
+          <w:numId w:val="23"/>
+        </w:numPr>
+      </w:pPr>
+      <w:r>
+        <w:t>Deference to agency interpretation of its own regulations</w:t>
+      </w:r>
+    </w:p>
+    <w:p/>
+    <w:p>
+      <w:r>
+        <w:t>Examples of punctuated equilibrium</w:t>
+      </w:r>
+    </w:p>
+    <w:p>
+      <w:pPr>
+        <w:pStyle w:val="ListParagraph"/>
+        <w:numPr>
+          <w:ilvl w:val="0"/>
+          <w:numId w:val="24"/>
+        </w:numPr>
+      </w:pPr>
+      <w:r>
+        <w:t>Overturning the Auer decision</w:t>
+      </w:r>
+    </w:p>
+    <w:p>
+      <w:pPr>
+        <w:pStyle w:val="ListParagraph"/>
+        <w:numPr>
+          <w:ilvl w:val="0"/>
+          <w:numId w:val="24"/>
+        </w:numPr>
+      </w:pPr>
+      <w:r>
+        <w:t>Overturning the entire ACA</w:t>
+      </w:r>
+    </w:p>
+    <w:p/>
+    <w:p>
+      <w:r>
+        <w:t>Examples of advocacy coalition framework</w:t>
+      </w:r>
+    </w:p>
+    <w:p>
+      <w:pPr>
+        <w:pStyle w:val="ListParagraph"/>
+        <w:numPr>
+          <w:ilvl w:val="0"/>
+          <w:numId w:val="25"/>
+        </w:numPr>
+      </w:pPr>
+      <w:r>
+        <w:t>Narrowing the Auer decision</w:t>
+      </w:r>
+    </w:p>
+    <w:p>
+      <w:pPr>
+        <w:pStyle w:val="ListParagraph"/>
+        <w:numPr>
+          <w:ilvl w:val="0"/>
+          <w:numId w:val="25"/>
+        </w:numPr>
+      </w:pPr>
+      <w:r>
+        <w:t>Allowing parents to access social security to pay for family leave</w:t>
+      </w:r>
+    </w:p>
+    <w:p/>
+    <w:p>
+      <w:r>
+        <w:t>Macro political system</w:t>
+      </w:r>
+    </w:p>
+    <w:p>
+      <w:pPr>
+        <w:pStyle w:val="ListParagraph"/>
+        <w:numPr>
+          <w:ilvl w:val="0"/>
+          <w:numId w:val="26"/>
+        </w:numPr>
+      </w:pPr>
+      <w:r>
+        <w:t>President</w:t>
+      </w:r>
+    </w:p>
+    <w:p>
+      <w:pPr>
+        <w:pStyle w:val="ListParagraph"/>
+        <w:numPr>
+          <w:ilvl w:val="0"/>
+          <w:numId w:val="26"/>
+        </w:numPr>
+      </w:pPr>
+      <w:r>
+        <w:t>Congress</w:t>
+      </w:r>
+    </w:p>
+    <w:p>
+      <w:pPr>
+        <w:pStyle w:val="ListParagraph"/>
+        <w:numPr>
+          <w:ilvl w:val="0"/>
+          <w:numId w:val="26"/>
+        </w:numPr>
+      </w:pPr>
+      <w:r>
+        <w:t>Governors</w:t>
+      </w:r>
+    </w:p>
+    <w:p>
+      <w:pPr>
+        <w:pStyle w:val="ListParagraph"/>
+        <w:numPr>
+          <w:ilvl w:val="0"/>
+          <w:numId w:val="26"/>
+        </w:numPr>
+      </w:pPr>
+      <w:r>
+        <w:t>State legislatures</w:t>
+      </w:r>
+    </w:p>
+    <w:p/>
+    <w:p>
+      <w:r>
+        <w:t>Policy subsystems</w:t>
+      </w:r>
+    </w:p>
+    <w:p>
+      <w:pPr>
+        <w:pStyle w:val="ListParagraph"/>
+        <w:numPr>
+          <w:ilvl w:val="0"/>
+          <w:numId w:val="34"/>
+        </w:numPr>
+      </w:pPr>
+      <w:r>
+        <w:t xml:space="preserve">Standard agencies </w:t>
+      </w:r>
+    </w:p>
+    <w:p>
+      <w:pPr>
+        <w:pStyle w:val="ListParagraph"/>
+        <w:numPr>
+          <w:ilvl w:val="0"/>
+          <w:numId w:val="34"/>
+        </w:numPr>
+      </w:pPr>
+      <w:r>
+        <w:t>Think tanks</w:t>
+      </w:r>
+    </w:p>
+    <w:p/>
+    <w:p>
+      <w:r>
+        <w:t>Rules</w:t>
+      </w:r>
+    </w:p>
+    <w:p>
+      <w:pPr>
+        <w:pStyle w:val="ListParagraph"/>
+        <w:numPr>
+          <w:ilvl w:val="0"/>
+          <w:numId w:val="27"/>
+        </w:numPr>
+      </w:pPr>
+      <w:r>
+        <w:t xml:space="preserve">Legislation </w:t>
+      </w:r>
+      <w:r>
+        <w:sym w:font="Wingdings" w:char="F0E0"/>
+      </w:r>
+      <w:r>
+        <w:t xml:space="preserve"> broad policy initiatives</w:t>
+      </w:r>
+    </w:p>
+    <w:p>
+      <w:pPr>
+        <w:pStyle w:val="ListParagraph"/>
+        <w:numPr>
+          <w:ilvl w:val="0"/>
+          <w:numId w:val="27"/>
+        </w:numPr>
+      </w:pPr>
+      <w:r>
+        <w:t xml:space="preserve">Agency rules </w:t>
+      </w:r>
+      <w:r>
+        <w:sym w:font="Wingdings" w:char="F0E0"/>
+      </w:r>
+      <w:r>
+        <w:t xml:space="preserve"> implementation of broad policy initiatives</w:t>
+      </w:r>
+    </w:p>
+    <w:p>
+      <w:pPr>
+        <w:pStyle w:val="ListParagraph"/>
+        <w:numPr>
+          <w:ilvl w:val="1"/>
+          <w:numId w:val="27"/>
+        </w:numPr>
+      </w:pPr>
+      <w:r>
+        <w:t>Rules published in the federal registry</w:t>
+      </w:r>
+    </w:p>
+    <w:p>
+      <w:pPr>
+        <w:pStyle w:val="ListParagraph"/>
+        <w:numPr>
+          <w:ilvl w:val="1"/>
+          <w:numId w:val="27"/>
+        </w:numPr>
+      </w:pPr>
+      <w:r>
+        <w:t>Arena for hidden lobbying</w:t>
+      </w:r>
+    </w:p>
+    <w:p>
+      <w:pPr>
+        <w:pStyle w:val="ListParagraph"/>
+        <w:numPr>
+          <w:ilvl w:val="0"/>
+          <w:numId w:val="27"/>
+        </w:numPr>
+      </w:pPr>
+      <w:r>
+        <w:t>Accurately reflect intent of legislation (i.e., accuracy) versus minimizing interference with market dynamics (i.e., marketability)</w:t>
+      </w:r>
+    </w:p>
+    <w:p/>
+    <w:p>
+      <w:r>
+        <w:t>Experts</w:t>
+      </w:r>
+    </w:p>
+    <w:p>
+      <w:pPr>
+        <w:pStyle w:val="ListParagraph"/>
+        <w:numPr>
+          <w:ilvl w:val="0"/>
+          <w:numId w:val="28"/>
+        </w:numPr>
+      </w:pPr>
+      <w:r>
+        <w:t>Auer principle is an example of “experts on top.”</w:t>
+      </w:r>
+    </w:p>
+    <w:p>
+      <w:pPr>
+        <w:pStyle w:val="ListParagraph"/>
+        <w:numPr>
+          <w:ilvl w:val="0"/>
+          <w:numId w:val="28"/>
+        </w:numPr>
+      </w:pPr>
+      <w:r>
+        <w:t>2008 economic meltdown spurred anti-expertise environment</w:t>
+      </w:r>
+    </w:p>
+    <w:p>
+      <w:pPr>
+        <w:pStyle w:val="ListParagraph"/>
+        <w:numPr>
+          <w:ilvl w:val="1"/>
+          <w:numId w:val="28"/>
+        </w:numPr>
+      </w:pPr>
+      <w:r>
+        <w:t>Prosecutorial agreements rather than criminal prosecution of culpable bank executives</w:t>
+      </w:r>
+    </w:p>
+    <w:p>
+      <w:pPr>
+        <w:pStyle w:val="ListParagraph"/>
+        <w:numPr>
+          <w:ilvl w:val="1"/>
+          <w:numId w:val="28"/>
+        </w:numPr>
+      </w:pPr>
+      <w:r>
+        <w:t xml:space="preserve">No “perp” walk </w:t>
+      </w:r>
+      <w:r>
+        <w:sym w:font="Wingdings" w:char="F0E0"/>
+      </w:r>
+      <w:r>
+        <w:t xml:space="preserve"> no social retribution</w:t>
+      </w:r>
+    </w:p>
+    <w:p/>
+    <w:p>
+      <w:r>
+        <w:t>The Eyeball Culture</w:t>
+      </w:r>
+    </w:p>
+    <w:p>
+      <w:pPr>
+        <w:pStyle w:val="ListParagraph"/>
+        <w:numPr>
+          <w:ilvl w:val="0"/>
+          <w:numId w:val="29"/>
+        </w:numPr>
+      </w:pPr>
+      <w:r>
+        <w:t>Competition for eyeballs</w:t>
+      </w:r>
+    </w:p>
+    <w:p>
+      <w:pPr>
+        <w:pStyle w:val="ListParagraph"/>
+        <w:numPr>
+          <w:ilvl w:val="0"/>
+          <w:numId w:val="29"/>
+        </w:numPr>
+      </w:pPr>
+      <w:r>
+        <w:t>Coordinating facts versus synchronizing attention and emotion</w:t>
+      </w:r>
+    </w:p>
+    <w:p>
+      <w:pPr>
+        <w:pStyle w:val="ListParagraph"/>
+        <w:numPr>
+          <w:ilvl w:val="0"/>
+          <w:numId w:val="29"/>
+        </w:numPr>
+      </w:pPr>
+      <w:r>
+        <w:t>Discourages System 2 thinking (i.e., rational, deliberative, reflective)</w:t>
+      </w:r>
+    </w:p>
+    <w:p>
+      <w:pPr>
+        <w:pStyle w:val="ListParagraph"/>
+        <w:numPr>
+          <w:ilvl w:val="0"/>
+          <w:numId w:val="29"/>
+        </w:numPr>
+      </w:pPr>
+      <w:r>
+        <w:t>Reinforces biases and prejudices</w:t>
+      </w:r>
+    </w:p>
+    <w:p/>
+    <w:p>
+      <w:r>
+        <w:t>Intelligence</w:t>
+      </w:r>
+    </w:p>
+    <w:p>
+      <w:pPr>
+        <w:pStyle w:val="ListParagraph"/>
+        <w:numPr>
+          <w:ilvl w:val="0"/>
+          <w:numId w:val="30"/>
+        </w:numPr>
+      </w:pPr>
+      <w:r>
+        <w:t xml:space="preserve">Data </w:t>
+      </w:r>
+      <w:r>
+        <w:sym w:font="Wingdings" w:char="F0E0"/>
+      </w:r>
+      <w:r>
+        <w:t xml:space="preserve"> observed phenomenon</w:t>
+      </w:r>
+    </w:p>
+    <w:p>
+      <w:pPr>
+        <w:pStyle w:val="ListParagraph"/>
+        <w:numPr>
+          <w:ilvl w:val="0"/>
+          <w:numId w:val="30"/>
+        </w:numPr>
+      </w:pPr>
+      <w:r>
+        <w:lastRenderedPageBreak/>
+        <w:t xml:space="preserve">Information </w:t>
+      </w:r>
+      <w:r>
+        <w:sym w:font="Wingdings" w:char="F0E0"/>
+      </w:r>
+      <w:r>
+        <w:t xml:space="preserve"> organized data</w:t>
+      </w:r>
+    </w:p>
+    <w:p>
+      <w:pPr>
+        <w:pStyle w:val="ListParagraph"/>
+        <w:numPr>
+          <w:ilvl w:val="0"/>
+          <w:numId w:val="30"/>
+        </w:numPr>
+      </w:pPr>
+      <w:r>
+        <w:t xml:space="preserve">Knowledge </w:t>
+      </w:r>
+      <w:r>
+        <w:sym w:font="Wingdings" w:char="F0E0"/>
+      </w:r>
+      <w:r>
+        <w:t xml:space="preserve"> Systematic reflection of information to produce understanding</w:t>
+      </w:r>
+    </w:p>
+    <w:p>
+      <w:pPr>
+        <w:pStyle w:val="ListParagraph"/>
+        <w:numPr>
+          <w:ilvl w:val="0"/>
+          <w:numId w:val="30"/>
+        </w:numPr>
+      </w:pPr>
+      <w:r>
+        <w:t xml:space="preserve">Wisdom </w:t>
+      </w:r>
+      <w:r>
+        <w:sym w:font="Wingdings" w:char="F0E0"/>
+      </w:r>
+      <w:r>
+        <w:t xml:space="preserve"> Knowledge coupled with ethics and experience to determine what should be</w:t>
+      </w:r>
+    </w:p>
+    <w:p/>
+    <w:p>
+      <w:r>
+        <w:t>Implications of Intelligence</w:t>
+      </w:r>
+    </w:p>
+    <w:p>
+      <w:pPr>
+        <w:pStyle w:val="ListParagraph"/>
+        <w:numPr>
+          <w:ilvl w:val="0"/>
+          <w:numId w:val="30"/>
+        </w:numPr>
+      </w:pPr>
+      <w:r>
+        <w:t>Professional class of data bundlers (i.e., information)</w:t>
+      </w:r>
+    </w:p>
+    <w:p>
+      <w:pPr>
+        <w:pStyle w:val="ListParagraph"/>
+        <w:numPr>
+          <w:ilvl w:val="1"/>
+          <w:numId w:val="30"/>
+        </w:numPr>
+      </w:pPr>
+      <w:r>
+        <w:t>e.g., Facebook</w:t>
+      </w:r>
+    </w:p>
+    <w:p>
+      <w:pPr>
+        <w:pStyle w:val="ListParagraph"/>
+        <w:numPr>
+          <w:ilvl w:val="0"/>
+          <w:numId w:val="30"/>
+        </w:numPr>
+      </w:pPr>
+      <w:r>
+        <w:t>Marketplace can replace experts</w:t>
+      </w:r>
+    </w:p>
+    <w:p>
+      <w:pPr>
+        <w:pStyle w:val="ListParagraph"/>
+        <w:numPr>
+          <w:ilvl w:val="1"/>
+          <w:numId w:val="30"/>
+        </w:numPr>
+      </w:pPr>
+      <w:r>
+        <w:t>Knowledge as a market</w:t>
+      </w:r>
+    </w:p>
+    <w:p>
+      <w:pPr>
+        <w:pStyle w:val="ListParagraph"/>
+        <w:numPr>
+          <w:ilvl w:val="1"/>
+          <w:numId w:val="30"/>
+        </w:numPr>
+      </w:pPr>
+      <w:r>
+        <w:t>Market provides an instantaneous read on emotions</w:t>
+      </w:r>
+    </w:p>
+    <w:p>
+      <w:pPr>
+        <w:pStyle w:val="ListParagraph"/>
+        <w:numPr>
+          <w:ilvl w:val="1"/>
+          <w:numId w:val="30"/>
+        </w:numPr>
+      </w:pPr>
+      <w:r>
+        <w:t xml:space="preserve">Trend is what is important </w:t>
+      </w:r>
+      <w:r>
+        <w:sym w:font="Wingdings" w:char="F0E0"/>
+      </w:r>
+      <w:r>
+        <w:t xml:space="preserve"> intelligence</w:t>
+      </w:r>
+    </w:p>
+    <w:p>
+      <w:pPr>
+        <w:pStyle w:val="ListParagraph"/>
+        <w:numPr>
+          <w:ilvl w:val="0"/>
+          <w:numId w:val="30"/>
+        </w:numPr>
+      </w:pPr>
+      <w:r>
+        <w:t>Intelligence replaces knowledge</w:t>
+      </w:r>
+    </w:p>
+    <w:p>
+      <w:pPr>
+        <w:pStyle w:val="ListParagraph"/>
+        <w:numPr>
+          <w:ilvl w:val="1"/>
+          <w:numId w:val="30"/>
+        </w:numPr>
+      </w:pPr>
+      <w:r>
+        <w:t>Intelligence is about understanding trends</w:t>
+      </w:r>
+    </w:p>
+    <w:p/>
+    <w:p>
+      <w:r>
+        <w:t>Public and Private Goods</w:t>
+      </w:r>
+    </w:p>
+    <w:p>
+      <w:pPr>
+        <w:pStyle w:val="ListParagraph"/>
+        <w:numPr>
+          <w:ilvl w:val="0"/>
+          <w:numId w:val="32"/>
+        </w:numPr>
+      </w:pPr>
+      <w:r>
+        <w:t>The difference between public and private goods is becoming blurry.</w:t>
+      </w:r>
+    </w:p>
+    <w:p>
+      <w:pPr>
+        <w:pStyle w:val="ListParagraph"/>
+        <w:numPr>
+          <w:ilvl w:val="0"/>
+          <w:numId w:val="32"/>
+        </w:numPr>
+      </w:pPr>
+      <w:r>
+        <w:t>Functions of government</w:t>
+      </w:r>
+    </w:p>
+    <w:p>
+      <w:pPr>
+        <w:pStyle w:val="ListParagraph"/>
+        <w:numPr>
+          <w:ilvl w:val="1"/>
+          <w:numId w:val="32"/>
+        </w:numPr>
+      </w:pPr>
+      <w:r>
+        <w:t>Decide to provide service (i.e., provision)</w:t>
+      </w:r>
+    </w:p>
+    <w:p>
+      <w:pPr>
+        <w:pStyle w:val="ListParagraph"/>
+        <w:numPr>
+          <w:ilvl w:val="1"/>
+          <w:numId w:val="32"/>
+        </w:numPr>
+      </w:pPr>
+      <w:r>
+        <w:t>Produce service (i.e., production)</w:t>
+      </w:r>
+    </w:p>
+    <w:p>
+      <w:pPr>
+        <w:pStyle w:val="ListParagraph"/>
+        <w:numPr>
+          <w:ilvl w:val="0"/>
+          <w:numId w:val="32"/>
+        </w:numPr>
+      </w:pPr>
+      <w:r>
+        <w:t>One or both of these government functions can be privatized.</w:t>
+      </w:r>
+    </w:p>
+    <w:p>
+      <w:pPr>
+        <w:pStyle w:val="ListParagraph"/>
+        <w:numPr>
+          <w:ilvl w:val="0"/>
+          <w:numId w:val="32"/>
+        </w:numPr>
+      </w:pPr>
+      <w:r>
+        <w:t>Privatization</w:t>
+      </w:r>
+    </w:p>
+    <w:p>
+      <w:pPr>
+        <w:pStyle w:val="ListParagraph"/>
+        <w:numPr>
+          <w:ilvl w:val="1"/>
+          <w:numId w:val="32"/>
+        </w:numPr>
+      </w:pPr>
+      <w:r>
+        <w:t>Mass private property is private property used by the public.</w:t>
+      </w:r>
+    </w:p>
+    <w:p>
+      <w:pPr>
+        <w:pStyle w:val="ListParagraph"/>
+        <w:numPr>
+          <w:ilvl w:val="1"/>
+          <w:numId w:val="32"/>
+        </w:numPr>
+      </w:pPr>
+      <w:r>
+        <w:t>Vacuum theory is when private organizations hire off duty police to patrol.</w:t>
+      </w:r>
+    </w:p>
+    <w:p/>
+    <w:p>
+      <w:r>
+        <w:t>Private Production of Intelligence</w:t>
+      </w:r>
+    </w:p>
+    <w:p>
+      <w:pPr>
+        <w:pStyle w:val="ListParagraph"/>
+        <w:numPr>
+          <w:ilvl w:val="0"/>
+          <w:numId w:val="33"/>
+        </w:numPr>
+      </w:pPr>
+      <w:r>
+        <w:t>Private data can be sold to government agencies.</w:t>
+      </w:r>
+    </w:p>
+    <w:p>
+      <w:pPr>
+        <w:pStyle w:val="ListParagraph"/>
+        <w:numPr>
+          <w:ilvl w:val="0"/>
+          <w:numId w:val="33"/>
+        </w:numPr>
+      </w:pPr>
+      <w:r>
+        <w:t>Privacy is a contested fact in this kind of environment.</w:t>
+      </w:r>
+    </w:p>
+    <w:p>
+      <w:pPr>
+        <w:pStyle w:val="ListParagraph"/>
+        <w:numPr>
+          <w:ilvl w:val="0"/>
+          <w:numId w:val="33"/>
+        </w:numPr>
+      </w:pPr>
+      <w:r>
+        <w:t>Private sector is “Big Brother,” not the government.</w:t>
+      </w:r>
+    </w:p>
+    <w:p>
+      <w:pPr>
+        <w:pStyle w:val="ListParagraph"/>
+        <w:numPr>
+          <w:ilvl w:val="0"/>
+          <w:numId w:val="33"/>
+        </w:numPr>
+      </w:pPr>
+      <w:r>
+        <w:t>No control over personal data.</w:t>
+      </w:r>
+    </w:p>
+    <w:p/>
+    <w:p>
+      <w:pPr>
+        <w:rPr>
+          <w:u w:val="single"/>
+        </w:rPr>
+      </w:pPr>
+      <w:r>
+        <w:rPr>
+          <w:u w:val="single"/>
+        </w:rPr>
+        <w:t>Comments about Dissertations</w:t>
+      </w:r>
+    </w:p>
+    <w:p>
+      <w:pPr>
+        <w:pStyle w:val="ListParagraph"/>
+        <w:numPr>
+          <w:ilvl w:val="0"/>
+          <w:numId w:val="35"/>
+        </w:numPr>
+      </w:pPr>
+      <w:r>
+        <w:t>Think of dissertation as a dialogue between a theoretical model and an issue being studied.</w:t>
+      </w:r>
+    </w:p>
+    <w:p>
+      <w:pPr>
+        <w:pStyle w:val="ListParagraph"/>
+        <w:numPr>
+          <w:ilvl w:val="0"/>
+          <w:numId w:val="35"/>
+        </w:numPr>
+      </w:pPr>
+      <w:r>
+        <w:t>History and philosophical developments that brings technical to a certain stage.</w:t>
       </w:r>
     </w:p>
     <w:p>
       <w:bookmarkStart w:id="0" w:name="_GoBack"/>
       <w:bookmarkEnd w:id="0"/>
-      <w:r>
-        <w:t xml:space="preserve"> </w:t>
-      </w:r>
     </w:p>
     <w:sectPr>
-      <w:headerReference w:type="default" r:id="rId14"/>
+      <w:headerReference w:type="default" r:id="rId15"/>
       <w:pgSz w:w="12240" w:h="15840"/>
       <w:pgMar w:top="1440" w:right="1440" w:bottom="1440" w:left="1440" w:header="720" w:footer="720" w:gutter="0"/>
       <w:pgNumType w:start="1"/>
@@ -4890,10 +5662,7 @@
       <w:pStyle w:val="Header"/>
     </w:pPr>
     <w:r>
-      <w:t>February 18</w:t>
-    </w:r>
-    <w:r>
-      <w:t>, 2019</w:t>
+      <w:t>February 18, 2019</w:t>
     </w:r>
   </w:p>
   <w:p>
@@ -5355,9 +6124,347 @@
 </w:hdr>
 </file>
 
+<file path=word/header8.xml><?xml version="1.0" encoding="utf-8"?>
+<w:hdr xmlns:wpc="http://schemas.microsoft.com/office/word/2010/wordprocessingCanvas" xmlns:mc="http://schemas.openxmlformats.org/markup-compatibility/2006" xmlns:o="urn:schemas-microsoft-com:office:office" xmlns:r="http://schemas.openxmlformats.org/officeDocument/2006/relationships" xmlns:m="http://schemas.openxmlformats.org/officeDocument/2006/math" xmlns:v="urn:schemas-microsoft-com:vml" xmlns:wp14="http://schemas.microsoft.com/office/word/2010/wordprocessingDrawing" xmlns:wp="http://schemas.openxmlformats.org/drawingml/2006/wordprocessingDrawing" xmlns:w10="urn:schemas-microsoft-com:office:word" xmlns:w="http://schemas.openxmlformats.org/wordprocessingml/2006/main" xmlns:w14="http://schemas.microsoft.com/office/word/2010/wordml" xmlns:wpg="http://schemas.microsoft.com/office/word/2010/wordprocessingGroup" xmlns:wpi="http://schemas.microsoft.com/office/word/2010/wordprocessingInk" xmlns:wne="http://schemas.microsoft.com/office/word/2006/wordml" xmlns:wps="http://schemas.microsoft.com/office/word/2010/wordprocessingShape" mc:Ignorable="w14 wp14">
+  <w:p>
+    <w:pPr>
+      <w:pStyle w:val="Header"/>
+      <w:tabs>
+        <w:tab w:val="left" w:pos="8100"/>
+      </w:tabs>
+    </w:pPr>
+    <w:r>
+      <w:t>POLS6310 Policy Process</w:t>
+    </w:r>
+    <w:r>
+      <w:tab/>
+    </w:r>
+    <w:r>
+      <w:tab/>
+      <w:t xml:space="preserve">Page </w:t>
+    </w:r>
+    <w:r>
+      <w:rPr>
+        <w:b/>
+      </w:rPr>
+      <w:fldChar w:fldCharType="begin"/>
+    </w:r>
+    <w:r>
+      <w:rPr>
+        <w:b/>
+      </w:rPr>
+      <w:instrText xml:space="preserve"> PAGE  \* Arabic  \* MERGEFORMAT </w:instrText>
+    </w:r>
+    <w:r>
+      <w:rPr>
+        <w:b/>
+      </w:rPr>
+      <w:fldChar w:fldCharType="separate"/>
+    </w:r>
+    <w:r>
+      <w:rPr>
+        <w:b/>
+        <w:noProof/>
+      </w:rPr>
+      <w:t>2</w:t>
+    </w:r>
+    <w:r>
+      <w:rPr>
+        <w:b/>
+      </w:rPr>
+      <w:fldChar w:fldCharType="end"/>
+    </w:r>
+    <w:r>
+      <w:t xml:space="preserve"> of </w:t>
+    </w:r>
+    <w:r>
+      <w:rPr>
+        <w:b/>
+      </w:rPr>
+      <w:fldChar w:fldCharType="begin"/>
+    </w:r>
+    <w:r>
+      <w:rPr>
+        <w:b/>
+      </w:rPr>
+      <w:instrText xml:space="preserve"> SECTIONPAGES   \* MERGEFORMAT </w:instrText>
+    </w:r>
+    <w:r>
+      <w:rPr>
+        <w:b/>
+      </w:rPr>
+      <w:fldChar w:fldCharType="separate"/>
+    </w:r>
+    <w:r>
+      <w:rPr>
+        <w:b/>
+        <w:noProof/>
+      </w:rPr>
+      <w:t>2</w:t>
+    </w:r>
+    <w:r>
+      <w:rPr>
+        <w:b/>
+      </w:rPr>
+      <w:fldChar w:fldCharType="end"/>
+    </w:r>
+  </w:p>
+  <w:p>
+    <w:pPr>
+      <w:pStyle w:val="Header"/>
+    </w:pPr>
+    <w:r>
+      <w:t>Lecture Notes</w:t>
+    </w:r>
+  </w:p>
+  <w:p>
+    <w:pPr>
+      <w:pStyle w:val="Header"/>
+    </w:pPr>
+    <w:r>
+      <w:t>April 1, 2019</w:t>
+    </w:r>
+  </w:p>
+  <w:p>
+    <w:pPr>
+      <w:pStyle w:val="Header"/>
+      <w:tabs>
+        <w:tab w:val="clear" w:pos="9360"/>
+      </w:tabs>
+    </w:pPr>
+  </w:p>
+</w:hdr>
+</file>
+
 <file path=word/numbering.xml><?xml version="1.0" encoding="utf-8"?>
 <w:numbering xmlns:wpc="http://schemas.microsoft.com/office/word/2010/wordprocessingCanvas" xmlns:mc="http://schemas.openxmlformats.org/markup-compatibility/2006" xmlns:o="urn:schemas-microsoft-com:office:office" xmlns:r="http://schemas.openxmlformats.org/officeDocument/2006/relationships" xmlns:m="http://schemas.openxmlformats.org/officeDocument/2006/math" xmlns:v="urn:schemas-microsoft-com:vml" xmlns:wp14="http://schemas.microsoft.com/office/word/2010/wordprocessingDrawing" xmlns:wp="http://schemas.openxmlformats.org/drawingml/2006/wordprocessingDrawing" xmlns:w10="urn:schemas-microsoft-com:office:word" xmlns:w="http://schemas.openxmlformats.org/wordprocessingml/2006/main" xmlns:w14="http://schemas.microsoft.com/office/word/2010/wordml" xmlns:wpg="http://schemas.microsoft.com/office/word/2010/wordprocessingGroup" xmlns:wpi="http://schemas.microsoft.com/office/word/2010/wordprocessingInk" xmlns:wne="http://schemas.microsoft.com/office/word/2006/wordml" xmlns:wps="http://schemas.microsoft.com/office/word/2010/wordprocessingShape" mc:Ignorable="w14 wp14">
   <w:abstractNum w:abstractNumId="0">
+    <w:nsid w:val="052C0FC3"/>
+    <w:multiLevelType w:val="hybridMultilevel"/>
+    <w:tmpl w:val="D7488662"/>
+    <w:lvl w:ilvl="0" w:tplc="04090001">
+      <w:start w:val="1"/>
+      <w:numFmt w:val="bullet"/>
+      <w:lvlText w:val=""/>
+      <w:lvlJc w:val="left"/>
+      <w:pPr>
+        <w:ind w:left="720" w:hanging="360"/>
+      </w:pPr>
+      <w:rPr>
+        <w:rFonts w:ascii="Symbol" w:hAnsi="Symbol" w:hint="default"/>
+      </w:rPr>
+    </w:lvl>
+    <w:lvl w:ilvl="1" w:tplc="04090003" w:tentative="1">
+      <w:start w:val="1"/>
+      <w:numFmt w:val="bullet"/>
+      <w:lvlText w:val="o"/>
+      <w:lvlJc w:val="left"/>
+      <w:pPr>
+        <w:ind w:left="1440" w:hanging="360"/>
+      </w:pPr>
+      <w:rPr>
+        <w:rFonts w:ascii="Courier New" w:hAnsi="Courier New" w:cs="Courier New" w:hint="default"/>
+      </w:rPr>
+    </w:lvl>
+    <w:lvl w:ilvl="2" w:tplc="04090005" w:tentative="1">
+      <w:start w:val="1"/>
+      <w:numFmt w:val="bullet"/>
+      <w:lvlText w:val=""/>
+      <w:lvlJc w:val="left"/>
+      <w:pPr>
+        <w:ind w:left="2160" w:hanging="360"/>
+      </w:pPr>
+      <w:rPr>
+        <w:rFonts w:ascii="Wingdings" w:hAnsi="Wingdings" w:hint="default"/>
+      </w:rPr>
+    </w:lvl>
+    <w:lvl w:ilvl="3" w:tplc="04090001" w:tentative="1">
+      <w:start w:val="1"/>
+      <w:numFmt w:val="bullet"/>
+      <w:lvlText w:val=""/>
+      <w:lvlJc w:val="left"/>
+      <w:pPr>
+        <w:ind w:left="2880" w:hanging="360"/>
+      </w:pPr>
+      <w:rPr>
+        <w:rFonts w:ascii="Symbol" w:hAnsi="Symbol" w:hint="default"/>
+      </w:rPr>
+    </w:lvl>
+    <w:lvl w:ilvl="4" w:tplc="04090003" w:tentative="1">
+      <w:start w:val="1"/>
+      <w:numFmt w:val="bullet"/>
+      <w:lvlText w:val="o"/>
+      <w:lvlJc w:val="left"/>
+      <w:pPr>
+        <w:ind w:left="3600" w:hanging="360"/>
+      </w:pPr>
+      <w:rPr>
+        <w:rFonts w:ascii="Courier New" w:hAnsi="Courier New" w:cs="Courier New" w:hint="default"/>
+      </w:rPr>
+    </w:lvl>
+    <w:lvl w:ilvl="5" w:tplc="04090005" w:tentative="1">
+      <w:start w:val="1"/>
+      <w:numFmt w:val="bullet"/>
+      <w:lvlText w:val=""/>
+      <w:lvlJc w:val="left"/>
+      <w:pPr>
+        <w:ind w:left="4320" w:hanging="360"/>
+      </w:pPr>
+      <w:rPr>
+        <w:rFonts w:ascii="Wingdings" w:hAnsi="Wingdings" w:hint="default"/>
+      </w:rPr>
+    </w:lvl>
+    <w:lvl w:ilvl="6" w:tplc="04090001" w:tentative="1">
+      <w:start w:val="1"/>
+      <w:numFmt w:val="bullet"/>
+      <w:lvlText w:val=""/>
+      <w:lvlJc w:val="left"/>
+      <w:pPr>
+        <w:ind w:left="5040" w:hanging="360"/>
+      </w:pPr>
+      <w:rPr>
+        <w:rFonts w:ascii="Symbol" w:hAnsi="Symbol" w:hint="default"/>
+      </w:rPr>
+    </w:lvl>
+    <w:lvl w:ilvl="7" w:tplc="04090003" w:tentative="1">
+      <w:start w:val="1"/>
+      <w:numFmt w:val="bullet"/>
+      <w:lvlText w:val="o"/>
+      <w:lvlJc w:val="left"/>
+      <w:pPr>
+        <w:ind w:left="5760" w:hanging="360"/>
+      </w:pPr>
+      <w:rPr>
+        <w:rFonts w:ascii="Courier New" w:hAnsi="Courier New" w:cs="Courier New" w:hint="default"/>
+      </w:rPr>
+    </w:lvl>
+    <w:lvl w:ilvl="8" w:tplc="04090005" w:tentative="1">
+      <w:start w:val="1"/>
+      <w:numFmt w:val="bullet"/>
+      <w:lvlText w:val=""/>
+      <w:lvlJc w:val="left"/>
+      <w:pPr>
+        <w:ind w:left="6480" w:hanging="360"/>
+      </w:pPr>
+      <w:rPr>
+        <w:rFonts w:ascii="Wingdings" w:hAnsi="Wingdings" w:hint="default"/>
+      </w:rPr>
+    </w:lvl>
+  </w:abstractNum>
+  <w:abstractNum w:abstractNumId="1">
+    <w:nsid w:val="12807C8D"/>
+    <w:multiLevelType w:val="hybridMultilevel"/>
+    <w:tmpl w:val="FCEC9322"/>
+    <w:lvl w:ilvl="0" w:tplc="04090001">
+      <w:start w:val="1"/>
+      <w:numFmt w:val="bullet"/>
+      <w:lvlText w:val=""/>
+      <w:lvlJc w:val="left"/>
+      <w:pPr>
+        <w:ind w:left="720" w:hanging="360"/>
+      </w:pPr>
+      <w:rPr>
+        <w:rFonts w:ascii="Symbol" w:hAnsi="Symbol" w:hint="default"/>
+      </w:rPr>
+    </w:lvl>
+    <w:lvl w:ilvl="1" w:tplc="04090003">
+      <w:start w:val="1"/>
+      <w:numFmt w:val="bullet"/>
+      <w:lvlText w:val="o"/>
+      <w:lvlJc w:val="left"/>
+      <w:pPr>
+        <w:ind w:left="1440" w:hanging="360"/>
+      </w:pPr>
+      <w:rPr>
+        <w:rFonts w:ascii="Courier New" w:hAnsi="Courier New" w:cs="Courier New" w:hint="default"/>
+      </w:rPr>
+    </w:lvl>
+    <w:lvl w:ilvl="2" w:tplc="04090005" w:tentative="1">
+      <w:start w:val="1"/>
+      <w:numFmt w:val="bullet"/>
+      <w:lvlText w:val=""/>
+      <w:lvlJc w:val="left"/>
+      <w:pPr>
+        <w:ind w:left="2160" w:hanging="360"/>
+      </w:pPr>
+      <w:rPr>
+        <w:rFonts w:ascii="Wingdings" w:hAnsi="Wingdings" w:hint="default"/>
+      </w:rPr>
+    </w:lvl>
+    <w:lvl w:ilvl="3" w:tplc="04090001" w:tentative="1">
+      <w:start w:val="1"/>
+      <w:numFmt w:val="bullet"/>
+      <w:lvlText w:val=""/>
+      <w:lvlJc w:val="left"/>
+      <w:pPr>
+        <w:ind w:left="2880" w:hanging="360"/>
+      </w:pPr>
+      <w:rPr>
+        <w:rFonts w:ascii="Symbol" w:hAnsi="Symbol" w:hint="default"/>
+      </w:rPr>
+    </w:lvl>
+    <w:lvl w:ilvl="4" w:tplc="04090003" w:tentative="1">
+      <w:start w:val="1"/>
+      <w:numFmt w:val="bullet"/>
+      <w:lvlText w:val="o"/>
+      <w:lvlJc w:val="left"/>
+      <w:pPr>
+        <w:ind w:left="3600" w:hanging="360"/>
+      </w:pPr>
+      <w:rPr>
+        <w:rFonts w:ascii="Courier New" w:hAnsi="Courier New" w:cs="Courier New" w:hint="default"/>
+      </w:rPr>
+    </w:lvl>
+    <w:lvl w:ilvl="5" w:tplc="04090005" w:tentative="1">
+      <w:start w:val="1"/>
+      <w:numFmt w:val="bullet"/>
+      <w:lvlText w:val=""/>
+      <w:lvlJc w:val="left"/>
+      <w:pPr>
+        <w:ind w:left="4320" w:hanging="360"/>
+      </w:pPr>
+      <w:rPr>
+        <w:rFonts w:ascii="Wingdings" w:hAnsi="Wingdings" w:hint="default"/>
+      </w:rPr>
+    </w:lvl>
+    <w:lvl w:ilvl="6" w:tplc="04090001" w:tentative="1">
+      <w:start w:val="1"/>
+      <w:numFmt w:val="bullet"/>
+      <w:lvlText w:val=""/>
+      <w:lvlJc w:val="left"/>
+      <w:pPr>
+        <w:ind w:left="5040" w:hanging="360"/>
+      </w:pPr>
+      <w:rPr>
+        <w:rFonts w:ascii="Symbol" w:hAnsi="Symbol" w:hint="default"/>
+      </w:rPr>
+    </w:lvl>
+    <w:lvl w:ilvl="7" w:tplc="04090003" w:tentative="1">
+      <w:start w:val="1"/>
+      <w:numFmt w:val="bullet"/>
+      <w:lvlText w:val="o"/>
+      <w:lvlJc w:val="left"/>
+      <w:pPr>
+        <w:ind w:left="5760" w:hanging="360"/>
+      </w:pPr>
+      <w:rPr>
+        <w:rFonts w:ascii="Courier New" w:hAnsi="Courier New" w:cs="Courier New" w:hint="default"/>
+      </w:rPr>
+    </w:lvl>
+    <w:lvl w:ilvl="8" w:tplc="04090005" w:tentative="1">
+      <w:start w:val="1"/>
+      <w:numFmt w:val="bullet"/>
+      <w:lvlText w:val=""/>
+      <w:lvlJc w:val="left"/>
+      <w:pPr>
+        <w:ind w:left="6480" w:hanging="360"/>
+      </w:pPr>
+      <w:rPr>
+        <w:rFonts w:ascii="Wingdings" w:hAnsi="Wingdings" w:hint="default"/>
+      </w:rPr>
+    </w:lvl>
+  </w:abstractNum>
+  <w:abstractNum w:abstractNumId="2">
     <w:nsid w:val="16056365"/>
     <w:multiLevelType w:val="hybridMultilevel"/>
     <w:tmpl w:val="DAA6C5D0"/>
@@ -5443,7 +6550,7 @@
       </w:pPr>
     </w:lvl>
   </w:abstractNum>
-  <w:abstractNum w:abstractNumId="1">
+  <w:abstractNum w:abstractNumId="3">
     <w:nsid w:val="17AD6C6F"/>
     <w:multiLevelType w:val="hybridMultilevel"/>
     <w:tmpl w:val="4B12722A"/>
@@ -5556,7 +6663,120 @@
       </w:rPr>
     </w:lvl>
   </w:abstractNum>
-  <w:abstractNum w:abstractNumId="2">
+  <w:abstractNum w:abstractNumId="4">
+    <w:nsid w:val="25653B09"/>
+    <w:multiLevelType w:val="hybridMultilevel"/>
+    <w:tmpl w:val="FF5E5E90"/>
+    <w:lvl w:ilvl="0" w:tplc="04090001">
+      <w:start w:val="1"/>
+      <w:numFmt w:val="bullet"/>
+      <w:lvlText w:val=""/>
+      <w:lvlJc w:val="left"/>
+      <w:pPr>
+        <w:ind w:left="720" w:hanging="360"/>
+      </w:pPr>
+      <w:rPr>
+        <w:rFonts w:ascii="Symbol" w:hAnsi="Symbol" w:hint="default"/>
+      </w:rPr>
+    </w:lvl>
+    <w:lvl w:ilvl="1" w:tplc="04090003">
+      <w:start w:val="1"/>
+      <w:numFmt w:val="bullet"/>
+      <w:lvlText w:val="o"/>
+      <w:lvlJc w:val="left"/>
+      <w:pPr>
+        <w:ind w:left="1440" w:hanging="360"/>
+      </w:pPr>
+      <w:rPr>
+        <w:rFonts w:ascii="Courier New" w:hAnsi="Courier New" w:cs="Courier New" w:hint="default"/>
+      </w:rPr>
+    </w:lvl>
+    <w:lvl w:ilvl="2" w:tplc="04090005" w:tentative="1">
+      <w:start w:val="1"/>
+      <w:numFmt w:val="bullet"/>
+      <w:lvlText w:val=""/>
+      <w:lvlJc w:val="left"/>
+      <w:pPr>
+        <w:ind w:left="2160" w:hanging="360"/>
+      </w:pPr>
+      <w:rPr>
+        <w:rFonts w:ascii="Wingdings" w:hAnsi="Wingdings" w:hint="default"/>
+      </w:rPr>
+    </w:lvl>
+    <w:lvl w:ilvl="3" w:tplc="04090001" w:tentative="1">
+      <w:start w:val="1"/>
+      <w:numFmt w:val="bullet"/>
+      <w:lvlText w:val=""/>
+      <w:lvlJc w:val="left"/>
+      <w:pPr>
+        <w:ind w:left="2880" w:hanging="360"/>
+      </w:pPr>
+      <w:rPr>
+        <w:rFonts w:ascii="Symbol" w:hAnsi="Symbol" w:hint="default"/>
+      </w:rPr>
+    </w:lvl>
+    <w:lvl w:ilvl="4" w:tplc="04090003" w:tentative="1">
+      <w:start w:val="1"/>
+      <w:numFmt w:val="bullet"/>
+      <w:lvlText w:val="o"/>
+      <w:lvlJc w:val="left"/>
+      <w:pPr>
+        <w:ind w:left="3600" w:hanging="360"/>
+      </w:pPr>
+      <w:rPr>
+        <w:rFonts w:ascii="Courier New" w:hAnsi="Courier New" w:cs="Courier New" w:hint="default"/>
+      </w:rPr>
+    </w:lvl>
+    <w:lvl w:ilvl="5" w:tplc="04090005" w:tentative="1">
+      <w:start w:val="1"/>
+      <w:numFmt w:val="bullet"/>
+      <w:lvlText w:val=""/>
+      <w:lvlJc w:val="left"/>
+      <w:pPr>
+        <w:ind w:left="4320" w:hanging="360"/>
+      </w:pPr>
+      <w:rPr>
+        <w:rFonts w:ascii="Wingdings" w:hAnsi="Wingdings" w:hint="default"/>
+      </w:rPr>
+    </w:lvl>
+    <w:lvl w:ilvl="6" w:tplc="04090001" w:tentative="1">
+      <w:start w:val="1"/>
+      <w:numFmt w:val="bullet"/>
+      <w:lvlText w:val=""/>
+      <w:lvlJc w:val="left"/>
+      <w:pPr>
+        <w:ind w:left="5040" w:hanging="360"/>
+      </w:pPr>
+      <w:rPr>
+        <w:rFonts w:ascii="Symbol" w:hAnsi="Symbol" w:hint="default"/>
+      </w:rPr>
+    </w:lvl>
+    <w:lvl w:ilvl="7" w:tplc="04090003" w:tentative="1">
+      <w:start w:val="1"/>
+      <w:numFmt w:val="bullet"/>
+      <w:lvlText w:val="o"/>
+      <w:lvlJc w:val="left"/>
+      <w:pPr>
+        <w:ind w:left="5760" w:hanging="360"/>
+      </w:pPr>
+      <w:rPr>
+        <w:rFonts w:ascii="Courier New" w:hAnsi="Courier New" w:cs="Courier New" w:hint="default"/>
+      </w:rPr>
+    </w:lvl>
+    <w:lvl w:ilvl="8" w:tplc="04090005" w:tentative="1">
+      <w:start w:val="1"/>
+      <w:numFmt w:val="bullet"/>
+      <w:lvlText w:val=""/>
+      <w:lvlJc w:val="left"/>
+      <w:pPr>
+        <w:ind w:left="6480" w:hanging="360"/>
+      </w:pPr>
+      <w:rPr>
+        <w:rFonts w:ascii="Wingdings" w:hAnsi="Wingdings" w:hint="default"/>
+      </w:rPr>
+    </w:lvl>
+  </w:abstractNum>
+  <w:abstractNum w:abstractNumId="5">
     <w:nsid w:val="28E765CD"/>
     <w:multiLevelType w:val="hybridMultilevel"/>
     <w:tmpl w:val="4AE240C4"/>
@@ -5669,7 +6889,7 @@
       </w:rPr>
     </w:lvl>
   </w:abstractNum>
-  <w:abstractNum w:abstractNumId="3">
+  <w:abstractNum w:abstractNumId="6">
     <w:nsid w:val="29CE084B"/>
     <w:multiLevelType w:val="hybridMultilevel"/>
     <w:tmpl w:val="AC1C1AA2"/>
@@ -5782,7 +7002,7 @@
       </w:rPr>
     </w:lvl>
   </w:abstractNum>
-  <w:abstractNum w:abstractNumId="4">
+  <w:abstractNum w:abstractNumId="7">
     <w:nsid w:val="2C5F7B36"/>
     <w:multiLevelType w:val="hybridMultilevel"/>
     <w:tmpl w:val="44BAFAF4"/>
@@ -5895,7 +7115,233 @@
       </w:rPr>
     </w:lvl>
   </w:abstractNum>
-  <w:abstractNum w:abstractNumId="5">
+  <w:abstractNum w:abstractNumId="8">
+    <w:nsid w:val="2F2D7C50"/>
+    <w:multiLevelType w:val="hybridMultilevel"/>
+    <w:tmpl w:val="943650E6"/>
+    <w:lvl w:ilvl="0" w:tplc="04090001">
+      <w:start w:val="1"/>
+      <w:numFmt w:val="bullet"/>
+      <w:lvlText w:val=""/>
+      <w:lvlJc w:val="left"/>
+      <w:pPr>
+        <w:ind w:left="720" w:hanging="360"/>
+      </w:pPr>
+      <w:rPr>
+        <w:rFonts w:ascii="Symbol" w:hAnsi="Symbol" w:hint="default"/>
+      </w:rPr>
+    </w:lvl>
+    <w:lvl w:ilvl="1" w:tplc="04090003">
+      <w:start w:val="1"/>
+      <w:numFmt w:val="bullet"/>
+      <w:lvlText w:val="o"/>
+      <w:lvlJc w:val="left"/>
+      <w:pPr>
+        <w:ind w:left="1440" w:hanging="360"/>
+      </w:pPr>
+      <w:rPr>
+        <w:rFonts w:ascii="Courier New" w:hAnsi="Courier New" w:cs="Courier New" w:hint="default"/>
+      </w:rPr>
+    </w:lvl>
+    <w:lvl w:ilvl="2" w:tplc="04090005" w:tentative="1">
+      <w:start w:val="1"/>
+      <w:numFmt w:val="bullet"/>
+      <w:lvlText w:val=""/>
+      <w:lvlJc w:val="left"/>
+      <w:pPr>
+        <w:ind w:left="2160" w:hanging="360"/>
+      </w:pPr>
+      <w:rPr>
+        <w:rFonts w:ascii="Wingdings" w:hAnsi="Wingdings" w:hint="default"/>
+      </w:rPr>
+    </w:lvl>
+    <w:lvl w:ilvl="3" w:tplc="04090001" w:tentative="1">
+      <w:start w:val="1"/>
+      <w:numFmt w:val="bullet"/>
+      <w:lvlText w:val=""/>
+      <w:lvlJc w:val="left"/>
+      <w:pPr>
+        <w:ind w:left="2880" w:hanging="360"/>
+      </w:pPr>
+      <w:rPr>
+        <w:rFonts w:ascii="Symbol" w:hAnsi="Symbol" w:hint="default"/>
+      </w:rPr>
+    </w:lvl>
+    <w:lvl w:ilvl="4" w:tplc="04090003" w:tentative="1">
+      <w:start w:val="1"/>
+      <w:numFmt w:val="bullet"/>
+      <w:lvlText w:val="o"/>
+      <w:lvlJc w:val="left"/>
+      <w:pPr>
+        <w:ind w:left="3600" w:hanging="360"/>
+      </w:pPr>
+      <w:rPr>
+        <w:rFonts w:ascii="Courier New" w:hAnsi="Courier New" w:cs="Courier New" w:hint="default"/>
+      </w:rPr>
+    </w:lvl>
+    <w:lvl w:ilvl="5" w:tplc="04090005" w:tentative="1">
+      <w:start w:val="1"/>
+      <w:numFmt w:val="bullet"/>
+      <w:lvlText w:val=""/>
+      <w:lvlJc w:val="left"/>
+      <w:pPr>
+        <w:ind w:left="4320" w:hanging="360"/>
+      </w:pPr>
+      <w:rPr>
+        <w:rFonts w:ascii="Wingdings" w:hAnsi="Wingdings" w:hint="default"/>
+      </w:rPr>
+    </w:lvl>
+    <w:lvl w:ilvl="6" w:tplc="04090001" w:tentative="1">
+      <w:start w:val="1"/>
+      <w:numFmt w:val="bullet"/>
+      <w:lvlText w:val=""/>
+      <w:lvlJc w:val="left"/>
+      <w:pPr>
+        <w:ind w:left="5040" w:hanging="360"/>
+      </w:pPr>
+      <w:rPr>
+        <w:rFonts w:ascii="Symbol" w:hAnsi="Symbol" w:hint="default"/>
+      </w:rPr>
+    </w:lvl>
+    <w:lvl w:ilvl="7" w:tplc="04090003" w:tentative="1">
+      <w:start w:val="1"/>
+      <w:numFmt w:val="bullet"/>
+      <w:lvlText w:val="o"/>
+      <w:lvlJc w:val="left"/>
+      <w:pPr>
+        <w:ind w:left="5760" w:hanging="360"/>
+      </w:pPr>
+      <w:rPr>
+        <w:rFonts w:ascii="Courier New" w:hAnsi="Courier New" w:cs="Courier New" w:hint="default"/>
+      </w:rPr>
+    </w:lvl>
+    <w:lvl w:ilvl="8" w:tplc="04090005" w:tentative="1">
+      <w:start w:val="1"/>
+      <w:numFmt w:val="bullet"/>
+      <w:lvlText w:val=""/>
+      <w:lvlJc w:val="left"/>
+      <w:pPr>
+        <w:ind w:left="6480" w:hanging="360"/>
+      </w:pPr>
+      <w:rPr>
+        <w:rFonts w:ascii="Wingdings" w:hAnsi="Wingdings" w:hint="default"/>
+      </w:rPr>
+    </w:lvl>
+  </w:abstractNum>
+  <w:abstractNum w:abstractNumId="9">
+    <w:nsid w:val="30420DA1"/>
+    <w:multiLevelType w:val="hybridMultilevel"/>
+    <w:tmpl w:val="2AEE4D74"/>
+    <w:lvl w:ilvl="0" w:tplc="04090001">
+      <w:start w:val="1"/>
+      <w:numFmt w:val="bullet"/>
+      <w:lvlText w:val=""/>
+      <w:lvlJc w:val="left"/>
+      <w:pPr>
+        <w:ind w:left="720" w:hanging="360"/>
+      </w:pPr>
+      <w:rPr>
+        <w:rFonts w:ascii="Symbol" w:hAnsi="Symbol" w:hint="default"/>
+      </w:rPr>
+    </w:lvl>
+    <w:lvl w:ilvl="1" w:tplc="04090003" w:tentative="1">
+      <w:start w:val="1"/>
+      <w:numFmt w:val="bullet"/>
+      <w:lvlText w:val="o"/>
+      <w:lvlJc w:val="left"/>
+      <w:pPr>
+        <w:ind w:left="1440" w:hanging="360"/>
+      </w:pPr>
+      <w:rPr>
+        <w:rFonts w:ascii="Courier New" w:hAnsi="Courier New" w:cs="Courier New" w:hint="default"/>
+      </w:rPr>
+    </w:lvl>
+    <w:lvl w:ilvl="2" w:tplc="04090005" w:tentative="1">
+      <w:start w:val="1"/>
+      <w:numFmt w:val="bullet"/>
+      <w:lvlText w:val=""/>
+      <w:lvlJc w:val="left"/>
+      <w:pPr>
+        <w:ind w:left="2160" w:hanging="360"/>
+      </w:pPr>
+      <w:rPr>
+        <w:rFonts w:ascii="Wingdings" w:hAnsi="Wingdings" w:hint="default"/>
+      </w:rPr>
+    </w:lvl>
+    <w:lvl w:ilvl="3" w:tplc="04090001" w:tentative="1">
+      <w:start w:val="1"/>
+      <w:numFmt w:val="bullet"/>
+      <w:lvlText w:val=""/>
+      <w:lvlJc w:val="left"/>
+      <w:pPr>
+        <w:ind w:left="2880" w:hanging="360"/>
+      </w:pPr>
+      <w:rPr>
+        <w:rFonts w:ascii="Symbol" w:hAnsi="Symbol" w:hint="default"/>
+      </w:rPr>
+    </w:lvl>
+    <w:lvl w:ilvl="4" w:tplc="04090003" w:tentative="1">
+      <w:start w:val="1"/>
+      <w:numFmt w:val="bullet"/>
+      <w:lvlText w:val="o"/>
+      <w:lvlJc w:val="left"/>
+      <w:pPr>
+        <w:ind w:left="3600" w:hanging="360"/>
+      </w:pPr>
+      <w:rPr>
+        <w:rFonts w:ascii="Courier New" w:hAnsi="Courier New" w:cs="Courier New" w:hint="default"/>
+      </w:rPr>
+    </w:lvl>
+    <w:lvl w:ilvl="5" w:tplc="04090005" w:tentative="1">
+      <w:start w:val="1"/>
+      <w:numFmt w:val="bullet"/>
+      <w:lvlText w:val=""/>
+      <w:lvlJc w:val="left"/>
+      <w:pPr>
+        <w:ind w:left="4320" w:hanging="360"/>
+      </w:pPr>
+      <w:rPr>
+        <w:rFonts w:ascii="Wingdings" w:hAnsi="Wingdings" w:hint="default"/>
+      </w:rPr>
+    </w:lvl>
+    <w:lvl w:ilvl="6" w:tplc="04090001" w:tentative="1">
+      <w:start w:val="1"/>
+      <w:numFmt w:val="bullet"/>
+      <w:lvlText w:val=""/>
+      <w:lvlJc w:val="left"/>
+      <w:pPr>
+        <w:ind w:left="5040" w:hanging="360"/>
+      </w:pPr>
+      <w:rPr>
+        <w:rFonts w:ascii="Symbol" w:hAnsi="Symbol" w:hint="default"/>
+      </w:rPr>
+    </w:lvl>
+    <w:lvl w:ilvl="7" w:tplc="04090003" w:tentative="1">
+      <w:start w:val="1"/>
+      <w:numFmt w:val="bullet"/>
+      <w:lvlText w:val="o"/>
+      <w:lvlJc w:val="left"/>
+      <w:pPr>
+        <w:ind w:left="5760" w:hanging="360"/>
+      </w:pPr>
+      <w:rPr>
+        <w:rFonts w:ascii="Courier New" w:hAnsi="Courier New" w:cs="Courier New" w:hint="default"/>
+      </w:rPr>
+    </w:lvl>
+    <w:lvl w:ilvl="8" w:tplc="04090005" w:tentative="1">
+      <w:start w:val="1"/>
+      <w:numFmt w:val="bullet"/>
+      <w:lvlText w:val=""/>
+      <w:lvlJc w:val="left"/>
+      <w:pPr>
+        <w:ind w:left="6480" w:hanging="360"/>
+      </w:pPr>
+      <w:rPr>
+        <w:rFonts w:ascii="Wingdings" w:hAnsi="Wingdings" w:hint="default"/>
+      </w:rPr>
+    </w:lvl>
+  </w:abstractNum>
+  <w:abstractNum w:abstractNumId="10">
     <w:nsid w:val="31066459"/>
     <w:multiLevelType w:val="hybridMultilevel"/>
     <w:tmpl w:val="E9502A48"/>
@@ -6008,7 +7454,7 @@
       </w:rPr>
     </w:lvl>
   </w:abstractNum>
-  <w:abstractNum w:abstractNumId="6">
+  <w:abstractNum w:abstractNumId="11">
     <w:nsid w:val="31250F9A"/>
     <w:multiLevelType w:val="hybridMultilevel"/>
     <w:tmpl w:val="637616DC"/>
@@ -6121,7 +7567,7 @@
       </w:rPr>
     </w:lvl>
   </w:abstractNum>
-  <w:abstractNum w:abstractNumId="7">
+  <w:abstractNum w:abstractNumId="12">
     <w:nsid w:val="33546617"/>
     <w:multiLevelType w:val="hybridMultilevel"/>
     <w:tmpl w:val="BDA4C58E"/>
@@ -6234,7 +7680,7 @@
       </w:rPr>
     </w:lvl>
   </w:abstractNum>
-  <w:abstractNum w:abstractNumId="8">
+  <w:abstractNum w:abstractNumId="13">
     <w:nsid w:val="33E635C3"/>
     <w:multiLevelType w:val="hybridMultilevel"/>
     <w:tmpl w:val="7EA4F4A0"/>
@@ -6347,7 +7793,233 @@
       </w:rPr>
     </w:lvl>
   </w:abstractNum>
-  <w:abstractNum w:abstractNumId="9">
+  <w:abstractNum w:abstractNumId="14">
+    <w:nsid w:val="36A93DD7"/>
+    <w:multiLevelType w:val="hybridMultilevel"/>
+    <w:tmpl w:val="3B208F56"/>
+    <w:lvl w:ilvl="0" w:tplc="04090001">
+      <w:start w:val="1"/>
+      <w:numFmt w:val="bullet"/>
+      <w:lvlText w:val=""/>
+      <w:lvlJc w:val="left"/>
+      <w:pPr>
+        <w:ind w:left="720" w:hanging="360"/>
+      </w:pPr>
+      <w:rPr>
+        <w:rFonts w:ascii="Symbol" w:hAnsi="Symbol" w:hint="default"/>
+      </w:rPr>
+    </w:lvl>
+    <w:lvl w:ilvl="1" w:tplc="04090003" w:tentative="1">
+      <w:start w:val="1"/>
+      <w:numFmt w:val="bullet"/>
+      <w:lvlText w:val="o"/>
+      <w:lvlJc w:val="left"/>
+      <w:pPr>
+        <w:ind w:left="1440" w:hanging="360"/>
+      </w:pPr>
+      <w:rPr>
+        <w:rFonts w:ascii="Courier New" w:hAnsi="Courier New" w:cs="Courier New" w:hint="default"/>
+      </w:rPr>
+    </w:lvl>
+    <w:lvl w:ilvl="2" w:tplc="04090005" w:tentative="1">
+      <w:start w:val="1"/>
+      <w:numFmt w:val="bullet"/>
+      <w:lvlText w:val=""/>
+      <w:lvlJc w:val="left"/>
+      <w:pPr>
+        <w:ind w:left="2160" w:hanging="360"/>
+      </w:pPr>
+      <w:rPr>
+        <w:rFonts w:ascii="Wingdings" w:hAnsi="Wingdings" w:hint="default"/>
+      </w:rPr>
+    </w:lvl>
+    <w:lvl w:ilvl="3" w:tplc="04090001" w:tentative="1">
+      <w:start w:val="1"/>
+      <w:numFmt w:val="bullet"/>
+      <w:lvlText w:val=""/>
+      <w:lvlJc w:val="left"/>
+      <w:pPr>
+        <w:ind w:left="2880" w:hanging="360"/>
+      </w:pPr>
+      <w:rPr>
+        <w:rFonts w:ascii="Symbol" w:hAnsi="Symbol" w:hint="default"/>
+      </w:rPr>
+    </w:lvl>
+    <w:lvl w:ilvl="4" w:tplc="04090003" w:tentative="1">
+      <w:start w:val="1"/>
+      <w:numFmt w:val="bullet"/>
+      <w:lvlText w:val="o"/>
+      <w:lvlJc w:val="left"/>
+      <w:pPr>
+        <w:ind w:left="3600" w:hanging="360"/>
+      </w:pPr>
+      <w:rPr>
+        <w:rFonts w:ascii="Courier New" w:hAnsi="Courier New" w:cs="Courier New" w:hint="default"/>
+      </w:rPr>
+    </w:lvl>
+    <w:lvl w:ilvl="5" w:tplc="04090005" w:tentative="1">
+      <w:start w:val="1"/>
+      <w:numFmt w:val="bullet"/>
+      <w:lvlText w:val=""/>
+      <w:lvlJc w:val="left"/>
+      <w:pPr>
+        <w:ind w:left="4320" w:hanging="360"/>
+      </w:pPr>
+      <w:rPr>
+        <w:rFonts w:ascii="Wingdings" w:hAnsi="Wingdings" w:hint="default"/>
+      </w:rPr>
+    </w:lvl>
+    <w:lvl w:ilvl="6" w:tplc="04090001" w:tentative="1">
+      <w:start w:val="1"/>
+      <w:numFmt w:val="bullet"/>
+      <w:lvlText w:val=""/>
+      <w:lvlJc w:val="left"/>
+      <w:pPr>
+        <w:ind w:left="5040" w:hanging="360"/>
+      </w:pPr>
+      <w:rPr>
+        <w:rFonts w:ascii="Symbol" w:hAnsi="Symbol" w:hint="default"/>
+      </w:rPr>
+    </w:lvl>
+    <w:lvl w:ilvl="7" w:tplc="04090003" w:tentative="1">
+      <w:start w:val="1"/>
+      <w:numFmt w:val="bullet"/>
+      <w:lvlText w:val="o"/>
+      <w:lvlJc w:val="left"/>
+      <w:pPr>
+        <w:ind w:left="5760" w:hanging="360"/>
+      </w:pPr>
+      <w:rPr>
+        <w:rFonts w:ascii="Courier New" w:hAnsi="Courier New" w:cs="Courier New" w:hint="default"/>
+      </w:rPr>
+    </w:lvl>
+    <w:lvl w:ilvl="8" w:tplc="04090005" w:tentative="1">
+      <w:start w:val="1"/>
+      <w:numFmt w:val="bullet"/>
+      <w:lvlText w:val=""/>
+      <w:lvlJc w:val="left"/>
+      <w:pPr>
+        <w:ind w:left="6480" w:hanging="360"/>
+      </w:pPr>
+      <w:rPr>
+        <w:rFonts w:ascii="Wingdings" w:hAnsi="Wingdings" w:hint="default"/>
+      </w:rPr>
+    </w:lvl>
+  </w:abstractNum>
+  <w:abstractNum w:abstractNumId="15">
+    <w:nsid w:val="3D035401"/>
+    <w:multiLevelType w:val="hybridMultilevel"/>
+    <w:tmpl w:val="DF569F52"/>
+    <w:lvl w:ilvl="0" w:tplc="04090001">
+      <w:start w:val="1"/>
+      <w:numFmt w:val="bullet"/>
+      <w:lvlText w:val=""/>
+      <w:lvlJc w:val="left"/>
+      <w:pPr>
+        <w:ind w:left="720" w:hanging="360"/>
+      </w:pPr>
+      <w:rPr>
+        <w:rFonts w:ascii="Symbol" w:hAnsi="Symbol" w:hint="default"/>
+      </w:rPr>
+    </w:lvl>
+    <w:lvl w:ilvl="1" w:tplc="04090003" w:tentative="1">
+      <w:start w:val="1"/>
+      <w:numFmt w:val="bullet"/>
+      <w:lvlText w:val="o"/>
+      <w:lvlJc w:val="left"/>
+      <w:pPr>
+        <w:ind w:left="1440" w:hanging="360"/>
+      </w:pPr>
+      <w:rPr>
+        <w:rFonts w:ascii="Courier New" w:hAnsi="Courier New" w:cs="Courier New" w:hint="default"/>
+      </w:rPr>
+    </w:lvl>
+    <w:lvl w:ilvl="2" w:tplc="04090005" w:tentative="1">
+      <w:start w:val="1"/>
+      <w:numFmt w:val="bullet"/>
+      <w:lvlText w:val=""/>
+      <w:lvlJc w:val="left"/>
+      <w:pPr>
+        <w:ind w:left="2160" w:hanging="360"/>
+      </w:pPr>
+      <w:rPr>
+        <w:rFonts w:ascii="Wingdings" w:hAnsi="Wingdings" w:hint="default"/>
+      </w:rPr>
+    </w:lvl>
+    <w:lvl w:ilvl="3" w:tplc="04090001" w:tentative="1">
+      <w:start w:val="1"/>
+      <w:numFmt w:val="bullet"/>
+      <w:lvlText w:val=""/>
+      <w:lvlJc w:val="left"/>
+      <w:pPr>
+        <w:ind w:left="2880" w:hanging="360"/>
+      </w:pPr>
+      <w:rPr>
+        <w:rFonts w:ascii="Symbol" w:hAnsi="Symbol" w:hint="default"/>
+      </w:rPr>
+    </w:lvl>
+    <w:lvl w:ilvl="4" w:tplc="04090003" w:tentative="1">
+      <w:start w:val="1"/>
+      <w:numFmt w:val="bullet"/>
+      <w:lvlText w:val="o"/>
+      <w:lvlJc w:val="left"/>
+      <w:pPr>
+        <w:ind w:left="3600" w:hanging="360"/>
+      </w:pPr>
+      <w:rPr>
+        <w:rFonts w:ascii="Courier New" w:hAnsi="Courier New" w:cs="Courier New" w:hint="default"/>
+      </w:rPr>
+    </w:lvl>
+    <w:lvl w:ilvl="5" w:tplc="04090005" w:tentative="1">
+      <w:start w:val="1"/>
+      <w:numFmt w:val="bullet"/>
+      <w:lvlText w:val=""/>
+      <w:lvlJc w:val="left"/>
+      <w:pPr>
+        <w:ind w:left="4320" w:hanging="360"/>
+      </w:pPr>
+      <w:rPr>
+        <w:rFonts w:ascii="Wingdings" w:hAnsi="Wingdings" w:hint="default"/>
+      </w:rPr>
+    </w:lvl>
+    <w:lvl w:ilvl="6" w:tplc="04090001" w:tentative="1">
+      <w:start w:val="1"/>
+      <w:numFmt w:val="bullet"/>
+      <w:lvlText w:val=""/>
+      <w:lvlJc w:val="left"/>
+      <w:pPr>
+        <w:ind w:left="5040" w:hanging="360"/>
+      </w:pPr>
+      <w:rPr>
+        <w:rFonts w:ascii="Symbol" w:hAnsi="Symbol" w:hint="default"/>
+      </w:rPr>
+    </w:lvl>
+    <w:lvl w:ilvl="7" w:tplc="04090003" w:tentative="1">
+      <w:start w:val="1"/>
+      <w:numFmt w:val="bullet"/>
+      <w:lvlText w:val="o"/>
+      <w:lvlJc w:val="left"/>
+      <w:pPr>
+        <w:ind w:left="5760" w:hanging="360"/>
+      </w:pPr>
+      <w:rPr>
+        <w:rFonts w:ascii="Courier New" w:hAnsi="Courier New" w:cs="Courier New" w:hint="default"/>
+      </w:rPr>
+    </w:lvl>
+    <w:lvl w:ilvl="8" w:tplc="04090005" w:tentative="1">
+      <w:start w:val="1"/>
+      <w:numFmt w:val="bullet"/>
+      <w:lvlText w:val=""/>
+      <w:lvlJc w:val="left"/>
+      <w:pPr>
+        <w:ind w:left="6480" w:hanging="360"/>
+      </w:pPr>
+      <w:rPr>
+        <w:rFonts w:ascii="Wingdings" w:hAnsi="Wingdings" w:hint="default"/>
+      </w:rPr>
+    </w:lvl>
+  </w:abstractNum>
+  <w:abstractNum w:abstractNumId="16">
     <w:nsid w:val="40676067"/>
     <w:multiLevelType w:val="hybridMultilevel"/>
     <w:tmpl w:val="18303396"/>
@@ -6460,7 +8132,7 @@
       </w:rPr>
     </w:lvl>
   </w:abstractNum>
-  <w:abstractNum w:abstractNumId="10">
+  <w:abstractNum w:abstractNumId="17">
     <w:nsid w:val="47043443"/>
     <w:multiLevelType w:val="hybridMultilevel"/>
     <w:tmpl w:val="71B0D798"/>
@@ -6573,7 +8245,7 @@
       </w:rPr>
     </w:lvl>
   </w:abstractNum>
-  <w:abstractNum w:abstractNumId="11">
+  <w:abstractNum w:abstractNumId="18">
     <w:nsid w:val="482C0E38"/>
     <w:multiLevelType w:val="hybridMultilevel"/>
     <w:tmpl w:val="BF9EA82C"/>
@@ -6686,7 +8358,7 @@
       </w:rPr>
     </w:lvl>
   </w:abstractNum>
-  <w:abstractNum w:abstractNumId="12">
+  <w:abstractNum w:abstractNumId="19">
     <w:nsid w:val="4C970FFE"/>
     <w:multiLevelType w:val="hybridMultilevel"/>
     <w:tmpl w:val="69320ABE"/>
@@ -6799,7 +8471,7 @@
       </w:rPr>
     </w:lvl>
   </w:abstractNum>
-  <w:abstractNum w:abstractNumId="13">
+  <w:abstractNum w:abstractNumId="20">
     <w:nsid w:val="4E4E59CA"/>
     <w:multiLevelType w:val="hybridMultilevel"/>
     <w:tmpl w:val="E1B6A4D4"/>
@@ -6912,7 +8584,7 @@
       </w:rPr>
     </w:lvl>
   </w:abstractNum>
-  <w:abstractNum w:abstractNumId="14">
+  <w:abstractNum w:abstractNumId="21">
     <w:nsid w:val="5C894FB9"/>
     <w:multiLevelType w:val="hybridMultilevel"/>
     <w:tmpl w:val="64CED326"/>
@@ -7025,7 +8697,7 @@
       </w:rPr>
     </w:lvl>
   </w:abstractNum>
-  <w:abstractNum w:abstractNumId="15">
+  <w:abstractNum w:abstractNumId="22">
     <w:nsid w:val="5CA576F9"/>
     <w:multiLevelType w:val="hybridMultilevel"/>
     <w:tmpl w:val="FF923812"/>
@@ -7138,7 +8810,120 @@
       </w:rPr>
     </w:lvl>
   </w:abstractNum>
-  <w:abstractNum w:abstractNumId="16">
+  <w:abstractNum w:abstractNumId="23">
+    <w:nsid w:val="5DEF72B3"/>
+    <w:multiLevelType w:val="hybridMultilevel"/>
+    <w:tmpl w:val="34CE2334"/>
+    <w:lvl w:ilvl="0" w:tplc="04090001">
+      <w:start w:val="1"/>
+      <w:numFmt w:val="bullet"/>
+      <w:lvlText w:val=""/>
+      <w:lvlJc w:val="left"/>
+      <w:pPr>
+        <w:ind w:left="720" w:hanging="360"/>
+      </w:pPr>
+      <w:rPr>
+        <w:rFonts w:ascii="Symbol" w:hAnsi="Symbol" w:hint="default"/>
+      </w:rPr>
+    </w:lvl>
+    <w:lvl w:ilvl="1" w:tplc="04090003" w:tentative="1">
+      <w:start w:val="1"/>
+      <w:numFmt w:val="bullet"/>
+      <w:lvlText w:val="o"/>
+      <w:lvlJc w:val="left"/>
+      <w:pPr>
+        <w:ind w:left="1440" w:hanging="360"/>
+      </w:pPr>
+      <w:rPr>
+        <w:rFonts w:ascii="Courier New" w:hAnsi="Courier New" w:cs="Courier New" w:hint="default"/>
+      </w:rPr>
+    </w:lvl>
+    <w:lvl w:ilvl="2" w:tplc="04090005" w:tentative="1">
+      <w:start w:val="1"/>
+      <w:numFmt w:val="bullet"/>
+      <w:lvlText w:val=""/>
+      <w:lvlJc w:val="left"/>
+      <w:pPr>
+        <w:ind w:left="2160" w:hanging="360"/>
+      </w:pPr>
+      <w:rPr>
+        <w:rFonts w:ascii="Wingdings" w:hAnsi="Wingdings" w:hint="default"/>
+      </w:rPr>
+    </w:lvl>
+    <w:lvl w:ilvl="3" w:tplc="04090001" w:tentative="1">
+      <w:start w:val="1"/>
+      <w:numFmt w:val="bullet"/>
+      <w:lvlText w:val=""/>
+      <w:lvlJc w:val="left"/>
+      <w:pPr>
+        <w:ind w:left="2880" w:hanging="360"/>
+      </w:pPr>
+      <w:rPr>
+        <w:rFonts w:ascii="Symbol" w:hAnsi="Symbol" w:hint="default"/>
+      </w:rPr>
+    </w:lvl>
+    <w:lvl w:ilvl="4" w:tplc="04090003" w:tentative="1">
+      <w:start w:val="1"/>
+      <w:numFmt w:val="bullet"/>
+      <w:lvlText w:val="o"/>
+      <w:lvlJc w:val="left"/>
+      <w:pPr>
+        <w:ind w:left="3600" w:hanging="360"/>
+      </w:pPr>
+      <w:rPr>
+        <w:rFonts w:ascii="Courier New" w:hAnsi="Courier New" w:cs="Courier New" w:hint="default"/>
+      </w:rPr>
+    </w:lvl>
+    <w:lvl w:ilvl="5" w:tplc="04090005" w:tentative="1">
+      <w:start w:val="1"/>
+      <w:numFmt w:val="bullet"/>
+      <w:lvlText w:val=""/>
+      <w:lvlJc w:val="left"/>
+      <w:pPr>
+        <w:ind w:left="4320" w:hanging="360"/>
+      </w:pPr>
+      <w:rPr>
+        <w:rFonts w:ascii="Wingdings" w:hAnsi="Wingdings" w:hint="default"/>
+      </w:rPr>
+    </w:lvl>
+    <w:lvl w:ilvl="6" w:tplc="04090001" w:tentative="1">
+      <w:start w:val="1"/>
+      <w:numFmt w:val="bullet"/>
+      <w:lvlText w:val=""/>
+      <w:lvlJc w:val="left"/>
+      <w:pPr>
+        <w:ind w:left="5040" w:hanging="360"/>
+      </w:pPr>
+      <w:rPr>
+        <w:rFonts w:ascii="Symbol" w:hAnsi="Symbol" w:hint="default"/>
+      </w:rPr>
+    </w:lvl>
+    <w:lvl w:ilvl="7" w:tplc="04090003" w:tentative="1">
+      <w:start w:val="1"/>
+      <w:numFmt w:val="bullet"/>
+      <w:lvlText w:val="o"/>
+      <w:lvlJc w:val="left"/>
+      <w:pPr>
+        <w:ind w:left="5760" w:hanging="360"/>
+      </w:pPr>
+      <w:rPr>
+        <w:rFonts w:ascii="Courier New" w:hAnsi="Courier New" w:cs="Courier New" w:hint="default"/>
+      </w:rPr>
+    </w:lvl>
+    <w:lvl w:ilvl="8" w:tplc="04090005" w:tentative="1">
+      <w:start w:val="1"/>
+      <w:numFmt w:val="bullet"/>
+      <w:lvlText w:val=""/>
+      <w:lvlJc w:val="left"/>
+      <w:pPr>
+        <w:ind w:left="6480" w:hanging="360"/>
+      </w:pPr>
+      <w:rPr>
+        <w:rFonts w:ascii="Wingdings" w:hAnsi="Wingdings" w:hint="default"/>
+      </w:rPr>
+    </w:lvl>
+  </w:abstractNum>
+  <w:abstractNum w:abstractNumId="24">
     <w:nsid w:val="5F54727F"/>
     <w:multiLevelType w:val="hybridMultilevel"/>
     <w:tmpl w:val="5F9A2F08"/>
@@ -7251,7 +9036,233 @@
       </w:rPr>
     </w:lvl>
   </w:abstractNum>
-  <w:abstractNum w:abstractNumId="17">
+  <w:abstractNum w:abstractNumId="25">
+    <w:nsid w:val="60F3108B"/>
+    <w:multiLevelType w:val="hybridMultilevel"/>
+    <w:tmpl w:val="C2EE9FA6"/>
+    <w:lvl w:ilvl="0" w:tplc="04090001">
+      <w:start w:val="1"/>
+      <w:numFmt w:val="bullet"/>
+      <w:lvlText w:val=""/>
+      <w:lvlJc w:val="left"/>
+      <w:pPr>
+        <w:ind w:left="720" w:hanging="360"/>
+      </w:pPr>
+      <w:rPr>
+        <w:rFonts w:ascii="Symbol" w:hAnsi="Symbol" w:hint="default"/>
+      </w:rPr>
+    </w:lvl>
+    <w:lvl w:ilvl="1" w:tplc="04090003" w:tentative="1">
+      <w:start w:val="1"/>
+      <w:numFmt w:val="bullet"/>
+      <w:lvlText w:val="o"/>
+      <w:lvlJc w:val="left"/>
+      <w:pPr>
+        <w:ind w:left="1440" w:hanging="360"/>
+      </w:pPr>
+      <w:rPr>
+        <w:rFonts w:ascii="Courier New" w:hAnsi="Courier New" w:cs="Courier New" w:hint="default"/>
+      </w:rPr>
+    </w:lvl>
+    <w:lvl w:ilvl="2" w:tplc="04090005" w:tentative="1">
+      <w:start w:val="1"/>
+      <w:numFmt w:val="bullet"/>
+      <w:lvlText w:val=""/>
+      <w:lvlJc w:val="left"/>
+      <w:pPr>
+        <w:ind w:left="2160" w:hanging="360"/>
+      </w:pPr>
+      <w:rPr>
+        <w:rFonts w:ascii="Wingdings" w:hAnsi="Wingdings" w:hint="default"/>
+      </w:rPr>
+    </w:lvl>
+    <w:lvl w:ilvl="3" w:tplc="04090001" w:tentative="1">
+      <w:start w:val="1"/>
+      <w:numFmt w:val="bullet"/>
+      <w:lvlText w:val=""/>
+      <w:lvlJc w:val="left"/>
+      <w:pPr>
+        <w:ind w:left="2880" w:hanging="360"/>
+      </w:pPr>
+      <w:rPr>
+        <w:rFonts w:ascii="Symbol" w:hAnsi="Symbol" w:hint="default"/>
+      </w:rPr>
+    </w:lvl>
+    <w:lvl w:ilvl="4" w:tplc="04090003" w:tentative="1">
+      <w:start w:val="1"/>
+      <w:numFmt w:val="bullet"/>
+      <w:lvlText w:val="o"/>
+      <w:lvlJc w:val="left"/>
+      <w:pPr>
+        <w:ind w:left="3600" w:hanging="360"/>
+      </w:pPr>
+      <w:rPr>
+        <w:rFonts w:ascii="Courier New" w:hAnsi="Courier New" w:cs="Courier New" w:hint="default"/>
+      </w:rPr>
+    </w:lvl>
+    <w:lvl w:ilvl="5" w:tplc="04090005" w:tentative="1">
+      <w:start w:val="1"/>
+      <w:numFmt w:val="bullet"/>
+      <w:lvlText w:val=""/>
+      <w:lvlJc w:val="left"/>
+      <w:pPr>
+        <w:ind w:left="4320" w:hanging="360"/>
+      </w:pPr>
+      <w:rPr>
+        <w:rFonts w:ascii="Wingdings" w:hAnsi="Wingdings" w:hint="default"/>
+      </w:rPr>
+    </w:lvl>
+    <w:lvl w:ilvl="6" w:tplc="04090001" w:tentative="1">
+      <w:start w:val="1"/>
+      <w:numFmt w:val="bullet"/>
+      <w:lvlText w:val=""/>
+      <w:lvlJc w:val="left"/>
+      <w:pPr>
+        <w:ind w:left="5040" w:hanging="360"/>
+      </w:pPr>
+      <w:rPr>
+        <w:rFonts w:ascii="Symbol" w:hAnsi="Symbol" w:hint="default"/>
+      </w:rPr>
+    </w:lvl>
+    <w:lvl w:ilvl="7" w:tplc="04090003" w:tentative="1">
+      <w:start w:val="1"/>
+      <w:numFmt w:val="bullet"/>
+      <w:lvlText w:val="o"/>
+      <w:lvlJc w:val="left"/>
+      <w:pPr>
+        <w:ind w:left="5760" w:hanging="360"/>
+      </w:pPr>
+      <w:rPr>
+        <w:rFonts w:ascii="Courier New" w:hAnsi="Courier New" w:cs="Courier New" w:hint="default"/>
+      </w:rPr>
+    </w:lvl>
+    <w:lvl w:ilvl="8" w:tplc="04090005" w:tentative="1">
+      <w:start w:val="1"/>
+      <w:numFmt w:val="bullet"/>
+      <w:lvlText w:val=""/>
+      <w:lvlJc w:val="left"/>
+      <w:pPr>
+        <w:ind w:left="6480" w:hanging="360"/>
+      </w:pPr>
+      <w:rPr>
+        <w:rFonts w:ascii="Wingdings" w:hAnsi="Wingdings" w:hint="default"/>
+      </w:rPr>
+    </w:lvl>
+  </w:abstractNum>
+  <w:abstractNum w:abstractNumId="26">
+    <w:nsid w:val="65374E08"/>
+    <w:multiLevelType w:val="hybridMultilevel"/>
+    <w:tmpl w:val="932EBEA8"/>
+    <w:lvl w:ilvl="0" w:tplc="04090001">
+      <w:start w:val="1"/>
+      <w:numFmt w:val="bullet"/>
+      <w:lvlText w:val=""/>
+      <w:lvlJc w:val="left"/>
+      <w:pPr>
+        <w:ind w:left="720" w:hanging="360"/>
+      </w:pPr>
+      <w:rPr>
+        <w:rFonts w:ascii="Symbol" w:hAnsi="Symbol" w:hint="default"/>
+      </w:rPr>
+    </w:lvl>
+    <w:lvl w:ilvl="1" w:tplc="04090003" w:tentative="1">
+      <w:start w:val="1"/>
+      <w:numFmt w:val="bullet"/>
+      <w:lvlText w:val="o"/>
+      <w:lvlJc w:val="left"/>
+      <w:pPr>
+        <w:ind w:left="1440" w:hanging="360"/>
+      </w:pPr>
+      <w:rPr>
+        <w:rFonts w:ascii="Courier New" w:hAnsi="Courier New" w:cs="Courier New" w:hint="default"/>
+      </w:rPr>
+    </w:lvl>
+    <w:lvl w:ilvl="2" w:tplc="04090005" w:tentative="1">
+      <w:start w:val="1"/>
+      <w:numFmt w:val="bullet"/>
+      <w:lvlText w:val=""/>
+      <w:lvlJc w:val="left"/>
+      <w:pPr>
+        <w:ind w:left="2160" w:hanging="360"/>
+      </w:pPr>
+      <w:rPr>
+        <w:rFonts w:ascii="Wingdings" w:hAnsi="Wingdings" w:hint="default"/>
+      </w:rPr>
+    </w:lvl>
+    <w:lvl w:ilvl="3" w:tplc="04090001" w:tentative="1">
+      <w:start w:val="1"/>
+      <w:numFmt w:val="bullet"/>
+      <w:lvlText w:val=""/>
+      <w:lvlJc w:val="left"/>
+      <w:pPr>
+        <w:ind w:left="2880" w:hanging="360"/>
+      </w:pPr>
+      <w:rPr>
+        <w:rFonts w:ascii="Symbol" w:hAnsi="Symbol" w:hint="default"/>
+      </w:rPr>
+    </w:lvl>
+    <w:lvl w:ilvl="4" w:tplc="04090003" w:tentative="1">
+      <w:start w:val="1"/>
+      <w:numFmt w:val="bullet"/>
+      <w:lvlText w:val="o"/>
+      <w:lvlJc w:val="left"/>
+      <w:pPr>
+        <w:ind w:left="3600" w:hanging="360"/>
+      </w:pPr>
+      <w:rPr>
+        <w:rFonts w:ascii="Courier New" w:hAnsi="Courier New" w:cs="Courier New" w:hint="default"/>
+      </w:rPr>
+    </w:lvl>
+    <w:lvl w:ilvl="5" w:tplc="04090005" w:tentative="1">
+      <w:start w:val="1"/>
+      <w:numFmt w:val="bullet"/>
+      <w:lvlText w:val=""/>
+      <w:lvlJc w:val="left"/>
+      <w:pPr>
+        <w:ind w:left="4320" w:hanging="360"/>
+      </w:pPr>
+      <w:rPr>
+        <w:rFonts w:ascii="Wingdings" w:hAnsi="Wingdings" w:hint="default"/>
+      </w:rPr>
+    </w:lvl>
+    <w:lvl w:ilvl="6" w:tplc="04090001" w:tentative="1">
+      <w:start w:val="1"/>
+      <w:numFmt w:val="bullet"/>
+      <w:lvlText w:val=""/>
+      <w:lvlJc w:val="left"/>
+      <w:pPr>
+        <w:ind w:left="5040" w:hanging="360"/>
+      </w:pPr>
+      <w:rPr>
+        <w:rFonts w:ascii="Symbol" w:hAnsi="Symbol" w:hint="default"/>
+      </w:rPr>
+    </w:lvl>
+    <w:lvl w:ilvl="7" w:tplc="04090003" w:tentative="1">
+      <w:start w:val="1"/>
+      <w:numFmt w:val="bullet"/>
+      <w:lvlText w:val="o"/>
+      <w:lvlJc w:val="left"/>
+      <w:pPr>
+        <w:ind w:left="5760" w:hanging="360"/>
+      </w:pPr>
+      <w:rPr>
+        <w:rFonts w:ascii="Courier New" w:hAnsi="Courier New" w:cs="Courier New" w:hint="default"/>
+      </w:rPr>
+    </w:lvl>
+    <w:lvl w:ilvl="8" w:tplc="04090005" w:tentative="1">
+      <w:start w:val="1"/>
+      <w:numFmt w:val="bullet"/>
+      <w:lvlText w:val=""/>
+      <w:lvlJc w:val="left"/>
+      <w:pPr>
+        <w:ind w:left="6480" w:hanging="360"/>
+      </w:pPr>
+      <w:rPr>
+        <w:rFonts w:ascii="Wingdings" w:hAnsi="Wingdings" w:hint="default"/>
+      </w:rPr>
+    </w:lvl>
+  </w:abstractNum>
+  <w:abstractNum w:abstractNumId="27">
     <w:nsid w:val="6ACE413E"/>
     <w:multiLevelType w:val="hybridMultilevel"/>
     <w:tmpl w:val="69D45D98"/>
@@ -7364,7 +9375,120 @@
       </w:rPr>
     </w:lvl>
   </w:abstractNum>
-  <w:abstractNum w:abstractNumId="18">
+  <w:abstractNum w:abstractNumId="28">
+    <w:nsid w:val="6E707EAA"/>
+    <w:multiLevelType w:val="hybridMultilevel"/>
+    <w:tmpl w:val="190061A2"/>
+    <w:lvl w:ilvl="0" w:tplc="04090001">
+      <w:start w:val="1"/>
+      <w:numFmt w:val="bullet"/>
+      <w:lvlText w:val=""/>
+      <w:lvlJc w:val="left"/>
+      <w:pPr>
+        <w:ind w:left="720" w:hanging="360"/>
+      </w:pPr>
+      <w:rPr>
+        <w:rFonts w:ascii="Symbol" w:hAnsi="Symbol" w:hint="default"/>
+      </w:rPr>
+    </w:lvl>
+    <w:lvl w:ilvl="1" w:tplc="04090003" w:tentative="1">
+      <w:start w:val="1"/>
+      <w:numFmt w:val="bullet"/>
+      <w:lvlText w:val="o"/>
+      <w:lvlJc w:val="left"/>
+      <w:pPr>
+        <w:ind w:left="1440" w:hanging="360"/>
+      </w:pPr>
+      <w:rPr>
+        <w:rFonts w:ascii="Courier New" w:hAnsi="Courier New" w:cs="Courier New" w:hint="default"/>
+      </w:rPr>
+    </w:lvl>
+    <w:lvl w:ilvl="2" w:tplc="04090005" w:tentative="1">
+      <w:start w:val="1"/>
+      <w:numFmt w:val="bullet"/>
+      <w:lvlText w:val=""/>
+      <w:lvlJc w:val="left"/>
+      <w:pPr>
+        <w:ind w:left="2160" w:hanging="360"/>
+      </w:pPr>
+      <w:rPr>
+        <w:rFonts w:ascii="Wingdings" w:hAnsi="Wingdings" w:hint="default"/>
+      </w:rPr>
+    </w:lvl>
+    <w:lvl w:ilvl="3" w:tplc="04090001" w:tentative="1">
+      <w:start w:val="1"/>
+      <w:numFmt w:val="bullet"/>
+      <w:lvlText w:val=""/>
+      <w:lvlJc w:val="left"/>
+      <w:pPr>
+        <w:ind w:left="2880" w:hanging="360"/>
+      </w:pPr>
+      <w:rPr>
+        <w:rFonts w:ascii="Symbol" w:hAnsi="Symbol" w:hint="default"/>
+      </w:rPr>
+    </w:lvl>
+    <w:lvl w:ilvl="4" w:tplc="04090003" w:tentative="1">
+      <w:start w:val="1"/>
+      <w:numFmt w:val="bullet"/>
+      <w:lvlText w:val="o"/>
+      <w:lvlJc w:val="left"/>
+      <w:pPr>
+        <w:ind w:left="3600" w:hanging="360"/>
+      </w:pPr>
+      <w:rPr>
+        <w:rFonts w:ascii="Courier New" w:hAnsi="Courier New" w:cs="Courier New" w:hint="default"/>
+      </w:rPr>
+    </w:lvl>
+    <w:lvl w:ilvl="5" w:tplc="04090005" w:tentative="1">
+      <w:start w:val="1"/>
+      <w:numFmt w:val="bullet"/>
+      <w:lvlText w:val=""/>
+      <w:lvlJc w:val="left"/>
+      <w:pPr>
+        <w:ind w:left="4320" w:hanging="360"/>
+      </w:pPr>
+      <w:rPr>
+        <w:rFonts w:ascii="Wingdings" w:hAnsi="Wingdings" w:hint="default"/>
+      </w:rPr>
+    </w:lvl>
+    <w:lvl w:ilvl="6" w:tplc="04090001" w:tentative="1">
+      <w:start w:val="1"/>
+      <w:numFmt w:val="bullet"/>
+      <w:lvlText w:val=""/>
+      <w:lvlJc w:val="left"/>
+      <w:pPr>
+        <w:ind w:left="5040" w:hanging="360"/>
+      </w:pPr>
+      <w:rPr>
+        <w:rFonts w:ascii="Symbol" w:hAnsi="Symbol" w:hint="default"/>
+      </w:rPr>
+    </w:lvl>
+    <w:lvl w:ilvl="7" w:tplc="04090003" w:tentative="1">
+      <w:start w:val="1"/>
+      <w:numFmt w:val="bullet"/>
+      <w:lvlText w:val="o"/>
+      <w:lvlJc w:val="left"/>
+      <w:pPr>
+        <w:ind w:left="5760" w:hanging="360"/>
+      </w:pPr>
+      <w:rPr>
+        <w:rFonts w:ascii="Courier New" w:hAnsi="Courier New" w:cs="Courier New" w:hint="default"/>
+      </w:rPr>
+    </w:lvl>
+    <w:lvl w:ilvl="8" w:tplc="04090005" w:tentative="1">
+      <w:start w:val="1"/>
+      <w:numFmt w:val="bullet"/>
+      <w:lvlText w:val=""/>
+      <w:lvlJc w:val="left"/>
+      <w:pPr>
+        <w:ind w:left="6480" w:hanging="360"/>
+      </w:pPr>
+      <w:rPr>
+        <w:rFonts w:ascii="Wingdings" w:hAnsi="Wingdings" w:hint="default"/>
+      </w:rPr>
+    </w:lvl>
+  </w:abstractNum>
+  <w:abstractNum w:abstractNumId="29">
     <w:nsid w:val="72A60E0F"/>
     <w:multiLevelType w:val="hybridMultilevel"/>
     <w:tmpl w:val="10968DBE"/>
@@ -7477,7 +9601,7 @@
       </w:rPr>
     </w:lvl>
   </w:abstractNum>
-  <w:abstractNum w:abstractNumId="19">
+  <w:abstractNum w:abstractNumId="30">
     <w:nsid w:val="74664153"/>
     <w:multiLevelType w:val="hybridMultilevel"/>
     <w:tmpl w:val="A314CC28"/>
@@ -7590,7 +9714,7 @@
       </w:rPr>
     </w:lvl>
   </w:abstractNum>
-  <w:abstractNum w:abstractNumId="20">
+  <w:abstractNum w:abstractNumId="31">
     <w:nsid w:val="7AC9566E"/>
     <w:multiLevelType w:val="hybridMultilevel"/>
     <w:tmpl w:val="F5A8E002"/>
@@ -7703,7 +9827,7 @@
       </w:rPr>
     </w:lvl>
   </w:abstractNum>
-  <w:abstractNum w:abstractNumId="21">
+  <w:abstractNum w:abstractNumId="32">
     <w:nsid w:val="7C510BC7"/>
     <w:multiLevelType w:val="hybridMultilevel"/>
     <w:tmpl w:val="0B18E22E"/>
@@ -7816,71 +9940,336 @@
       </w:rPr>
     </w:lvl>
   </w:abstractNum>
+  <w:abstractNum w:abstractNumId="33">
+    <w:nsid w:val="7C966491"/>
+    <w:multiLevelType w:val="hybridMultilevel"/>
+    <w:tmpl w:val="D6BA22E0"/>
+    <w:lvl w:ilvl="0" w:tplc="04090001">
+      <w:start w:val="1"/>
+      <w:numFmt w:val="bullet"/>
+      <w:lvlText w:val=""/>
+      <w:lvlJc w:val="left"/>
+      <w:pPr>
+        <w:ind w:left="720" w:hanging="360"/>
+      </w:pPr>
+      <w:rPr>
+        <w:rFonts w:ascii="Symbol" w:hAnsi="Symbol" w:hint="default"/>
+      </w:rPr>
+    </w:lvl>
+    <w:lvl w:ilvl="1" w:tplc="04090003">
+      <w:start w:val="1"/>
+      <w:numFmt w:val="bullet"/>
+      <w:lvlText w:val="o"/>
+      <w:lvlJc w:val="left"/>
+      <w:pPr>
+        <w:ind w:left="1440" w:hanging="360"/>
+      </w:pPr>
+      <w:rPr>
+        <w:rFonts w:ascii="Courier New" w:hAnsi="Courier New" w:cs="Courier New" w:hint="default"/>
+      </w:rPr>
+    </w:lvl>
+    <w:lvl w:ilvl="2" w:tplc="04090005" w:tentative="1">
+      <w:start w:val="1"/>
+      <w:numFmt w:val="bullet"/>
+      <w:lvlText w:val=""/>
+      <w:lvlJc w:val="left"/>
+      <w:pPr>
+        <w:ind w:left="2160" w:hanging="360"/>
+      </w:pPr>
+      <w:rPr>
+        <w:rFonts w:ascii="Wingdings" w:hAnsi="Wingdings" w:hint="default"/>
+      </w:rPr>
+    </w:lvl>
+    <w:lvl w:ilvl="3" w:tplc="04090001" w:tentative="1">
+      <w:start w:val="1"/>
+      <w:numFmt w:val="bullet"/>
+      <w:lvlText w:val=""/>
+      <w:lvlJc w:val="left"/>
+      <w:pPr>
+        <w:ind w:left="2880" w:hanging="360"/>
+      </w:pPr>
+      <w:rPr>
+        <w:rFonts w:ascii="Symbol" w:hAnsi="Symbol" w:hint="default"/>
+      </w:rPr>
+    </w:lvl>
+    <w:lvl w:ilvl="4" w:tplc="04090003" w:tentative="1">
+      <w:start w:val="1"/>
+      <w:numFmt w:val="bullet"/>
+      <w:lvlText w:val="o"/>
+      <w:lvlJc w:val="left"/>
+      <w:pPr>
+        <w:ind w:left="3600" w:hanging="360"/>
+      </w:pPr>
+      <w:rPr>
+        <w:rFonts w:ascii="Courier New" w:hAnsi="Courier New" w:cs="Courier New" w:hint="default"/>
+      </w:rPr>
+    </w:lvl>
+    <w:lvl w:ilvl="5" w:tplc="04090005" w:tentative="1">
+      <w:start w:val="1"/>
+      <w:numFmt w:val="bullet"/>
+      <w:lvlText w:val=""/>
+      <w:lvlJc w:val="left"/>
+      <w:pPr>
+        <w:ind w:left="4320" w:hanging="360"/>
+      </w:pPr>
+      <w:rPr>
+        <w:rFonts w:ascii="Wingdings" w:hAnsi="Wingdings" w:hint="default"/>
+      </w:rPr>
+    </w:lvl>
+    <w:lvl w:ilvl="6" w:tplc="04090001" w:tentative="1">
+      <w:start w:val="1"/>
+      <w:numFmt w:val="bullet"/>
+      <w:lvlText w:val=""/>
+      <w:lvlJc w:val="left"/>
+      <w:pPr>
+        <w:ind w:left="5040" w:hanging="360"/>
+      </w:pPr>
+      <w:rPr>
+        <w:rFonts w:ascii="Symbol" w:hAnsi="Symbol" w:hint="default"/>
+      </w:rPr>
+    </w:lvl>
+    <w:lvl w:ilvl="7" w:tplc="04090003" w:tentative="1">
+      <w:start w:val="1"/>
+      <w:numFmt w:val="bullet"/>
+      <w:lvlText w:val="o"/>
+      <w:lvlJc w:val="left"/>
+      <w:pPr>
+        <w:ind w:left="5760" w:hanging="360"/>
+      </w:pPr>
+      <w:rPr>
+        <w:rFonts w:ascii="Courier New" w:hAnsi="Courier New" w:cs="Courier New" w:hint="default"/>
+      </w:rPr>
+    </w:lvl>
+    <w:lvl w:ilvl="8" w:tplc="04090005" w:tentative="1">
+      <w:start w:val="1"/>
+      <w:numFmt w:val="bullet"/>
+      <w:lvlText w:val=""/>
+      <w:lvlJc w:val="left"/>
+      <w:pPr>
+        <w:ind w:left="6480" w:hanging="360"/>
+      </w:pPr>
+      <w:rPr>
+        <w:rFonts w:ascii="Wingdings" w:hAnsi="Wingdings" w:hint="default"/>
+      </w:rPr>
+    </w:lvl>
+  </w:abstractNum>
+  <w:abstractNum w:abstractNumId="34">
+    <w:nsid w:val="7F2C0A22"/>
+    <w:multiLevelType w:val="hybridMultilevel"/>
+    <w:tmpl w:val="BFD6F10C"/>
+    <w:lvl w:ilvl="0" w:tplc="04090001">
+      <w:start w:val="1"/>
+      <w:numFmt w:val="bullet"/>
+      <w:lvlText w:val=""/>
+      <w:lvlJc w:val="left"/>
+      <w:pPr>
+        <w:ind w:left="720" w:hanging="360"/>
+      </w:pPr>
+      <w:rPr>
+        <w:rFonts w:ascii="Symbol" w:hAnsi="Symbol" w:hint="default"/>
+      </w:rPr>
+    </w:lvl>
+    <w:lvl w:ilvl="1" w:tplc="04090003" w:tentative="1">
+      <w:start w:val="1"/>
+      <w:numFmt w:val="bullet"/>
+      <w:lvlText w:val="o"/>
+      <w:lvlJc w:val="left"/>
+      <w:pPr>
+        <w:ind w:left="1440" w:hanging="360"/>
+      </w:pPr>
+      <w:rPr>
+        <w:rFonts w:ascii="Courier New" w:hAnsi="Courier New" w:cs="Courier New" w:hint="default"/>
+      </w:rPr>
+    </w:lvl>
+    <w:lvl w:ilvl="2" w:tplc="04090005" w:tentative="1">
+      <w:start w:val="1"/>
+      <w:numFmt w:val="bullet"/>
+      <w:lvlText w:val=""/>
+      <w:lvlJc w:val="left"/>
+      <w:pPr>
+        <w:ind w:left="2160" w:hanging="360"/>
+      </w:pPr>
+      <w:rPr>
+        <w:rFonts w:ascii="Wingdings" w:hAnsi="Wingdings" w:hint="default"/>
+      </w:rPr>
+    </w:lvl>
+    <w:lvl w:ilvl="3" w:tplc="04090001" w:tentative="1">
+      <w:start w:val="1"/>
+      <w:numFmt w:val="bullet"/>
+      <w:lvlText w:val=""/>
+      <w:lvlJc w:val="left"/>
+      <w:pPr>
+        <w:ind w:left="2880" w:hanging="360"/>
+      </w:pPr>
+      <w:rPr>
+        <w:rFonts w:ascii="Symbol" w:hAnsi="Symbol" w:hint="default"/>
+      </w:rPr>
+    </w:lvl>
+    <w:lvl w:ilvl="4" w:tplc="04090003" w:tentative="1">
+      <w:start w:val="1"/>
+      <w:numFmt w:val="bullet"/>
+      <w:lvlText w:val="o"/>
+      <w:lvlJc w:val="left"/>
+      <w:pPr>
+        <w:ind w:left="3600" w:hanging="360"/>
+      </w:pPr>
+      <w:rPr>
+        <w:rFonts w:ascii="Courier New" w:hAnsi="Courier New" w:cs="Courier New" w:hint="default"/>
+      </w:rPr>
+    </w:lvl>
+    <w:lvl w:ilvl="5" w:tplc="04090005" w:tentative="1">
+      <w:start w:val="1"/>
+      <w:numFmt w:val="bullet"/>
+      <w:lvlText w:val=""/>
+      <w:lvlJc w:val="left"/>
+      <w:pPr>
+        <w:ind w:left="4320" w:hanging="360"/>
+      </w:pPr>
+      <w:rPr>
+        <w:rFonts w:ascii="Wingdings" w:hAnsi="Wingdings" w:hint="default"/>
+      </w:rPr>
+    </w:lvl>
+    <w:lvl w:ilvl="6" w:tplc="04090001" w:tentative="1">
+      <w:start w:val="1"/>
+      <w:numFmt w:val="bullet"/>
+      <w:lvlText w:val=""/>
+      <w:lvlJc w:val="left"/>
+      <w:pPr>
+        <w:ind w:left="5040" w:hanging="360"/>
+      </w:pPr>
+      <w:rPr>
+        <w:rFonts w:ascii="Symbol" w:hAnsi="Symbol" w:hint="default"/>
+      </w:rPr>
+    </w:lvl>
+    <w:lvl w:ilvl="7" w:tplc="04090003" w:tentative="1">
+      <w:start w:val="1"/>
+      <w:numFmt w:val="bullet"/>
+      <w:lvlText w:val="o"/>
+      <w:lvlJc w:val="left"/>
+      <w:pPr>
+        <w:ind w:left="5760" w:hanging="360"/>
+      </w:pPr>
+      <w:rPr>
+        <w:rFonts w:ascii="Courier New" w:hAnsi="Courier New" w:cs="Courier New" w:hint="default"/>
+      </w:rPr>
+    </w:lvl>
+    <w:lvl w:ilvl="8" w:tplc="04090005" w:tentative="1">
+      <w:start w:val="1"/>
+      <w:numFmt w:val="bullet"/>
+      <w:lvlText w:val=""/>
+      <w:lvlJc w:val="left"/>
+      <w:pPr>
+        <w:ind w:left="6480" w:hanging="360"/>
+      </w:pPr>
+      <w:rPr>
+        <w:rFonts w:ascii="Wingdings" w:hAnsi="Wingdings" w:hint="default"/>
+      </w:rPr>
+    </w:lvl>
+  </w:abstractNum>
   <w:num w:numId="1">
+    <w:abstractNumId w:val="7"/>
+  </w:num>
+  <w:num w:numId="2">
+    <w:abstractNumId w:val="2"/>
+  </w:num>
+  <w:num w:numId="3">
+    <w:abstractNumId w:val="21"/>
+  </w:num>
+  <w:num w:numId="4">
+    <w:abstractNumId w:val="18"/>
+  </w:num>
+  <w:num w:numId="5">
+    <w:abstractNumId w:val="16"/>
+  </w:num>
+  <w:num w:numId="6">
+    <w:abstractNumId w:val="3"/>
+  </w:num>
+  <w:num w:numId="7">
+    <w:abstractNumId w:val="20"/>
+  </w:num>
+  <w:num w:numId="8">
+    <w:abstractNumId w:val="6"/>
+  </w:num>
+  <w:num w:numId="9">
+    <w:abstractNumId w:val="30"/>
+  </w:num>
+  <w:num w:numId="10">
+    <w:abstractNumId w:val="19"/>
+  </w:num>
+  <w:num w:numId="11">
+    <w:abstractNumId w:val="22"/>
+  </w:num>
+  <w:num w:numId="12">
+    <w:abstractNumId w:val="13"/>
+  </w:num>
+  <w:num w:numId="13">
+    <w:abstractNumId w:val="17"/>
+  </w:num>
+  <w:num w:numId="14">
+    <w:abstractNumId w:val="11"/>
+  </w:num>
+  <w:num w:numId="15">
+    <w:abstractNumId w:val="29"/>
+  </w:num>
+  <w:num w:numId="16">
+    <w:abstractNumId w:val="12"/>
+  </w:num>
+  <w:num w:numId="17">
+    <w:abstractNumId w:val="31"/>
+  </w:num>
+  <w:num w:numId="18">
+    <w:abstractNumId w:val="5"/>
+  </w:num>
+  <w:num w:numId="19">
+    <w:abstractNumId w:val="32"/>
+  </w:num>
+  <w:num w:numId="20">
+    <w:abstractNumId w:val="24"/>
+  </w:num>
+  <w:num w:numId="21">
+    <w:abstractNumId w:val="27"/>
+  </w:num>
+  <w:num w:numId="22">
+    <w:abstractNumId w:val="10"/>
+  </w:num>
+  <w:num w:numId="23">
+    <w:abstractNumId w:val="0"/>
+  </w:num>
+  <w:num w:numId="24">
+    <w:abstractNumId w:val="26"/>
+  </w:num>
+  <w:num w:numId="25">
+    <w:abstractNumId w:val="25"/>
+  </w:num>
+  <w:num w:numId="26">
+    <w:abstractNumId w:val="34"/>
+  </w:num>
+  <w:num w:numId="27">
+    <w:abstractNumId w:val="8"/>
+  </w:num>
+  <w:num w:numId="28">
+    <w:abstractNumId w:val="1"/>
+  </w:num>
+  <w:num w:numId="29">
+    <w:abstractNumId w:val="14"/>
+  </w:num>
+  <w:num w:numId="30">
     <w:abstractNumId w:val="4"/>
   </w:num>
-  <w:num w:numId="2">
-    <w:abstractNumId w:val="0"/>
+  <w:num w:numId="31">
+    <w:abstractNumId w:val="23"/>
   </w:num>
-  <w:num w:numId="3">
-    <w:abstractNumId w:val="14"/>
+  <w:num w:numId="32">
+    <w:abstractNumId w:val="33"/>
   </w:num>
-  <w:num w:numId="4">
-    <w:abstractNumId w:val="11"/>
-  </w:num>
-  <w:num w:numId="5">
+  <w:num w:numId="33">
     <w:abstractNumId w:val="9"/>
   </w:num>
-  <w:num w:numId="6">
-    <w:abstractNumId w:val="1"/>
-  </w:num>
-  <w:num w:numId="7">
-    <w:abstractNumId w:val="13"/>
-  </w:num>
-  <w:num w:numId="8">
-    <w:abstractNumId w:val="3"/>
-  </w:num>
-  <w:num w:numId="9">
-    <w:abstractNumId w:val="19"/>
-  </w:num>
-  <w:num w:numId="10">
-    <w:abstractNumId w:val="12"/>
-  </w:num>
-  <w:num w:numId="11">
+  <w:num w:numId="34">
     <w:abstractNumId w:val="15"/>
   </w:num>
-  <w:num w:numId="12">
-    <w:abstractNumId w:val="8"/>
-  </w:num>
-  <w:num w:numId="13">
-    <w:abstractNumId w:val="10"/>
-  </w:num>
-  <w:num w:numId="14">
-    <w:abstractNumId w:val="6"/>
-  </w:num>
-  <w:num w:numId="15">
-    <w:abstractNumId w:val="18"/>
-  </w:num>
-  <w:num w:numId="16">
-    <w:abstractNumId w:val="7"/>
-  </w:num>
-  <w:num w:numId="17">
-    <w:abstractNumId w:val="20"/>
-  </w:num>
-  <w:num w:numId="18">
-    <w:abstractNumId w:val="2"/>
-  </w:num>
-  <w:num w:numId="19">
-    <w:abstractNumId w:val="21"/>
-  </w:num>
-  <w:num w:numId="20">
-    <w:abstractNumId w:val="16"/>
-  </w:num>
-  <w:num w:numId="21">
-    <w:abstractNumId w:val="17"/>
-  </w:num>
-  <w:num w:numId="22">
-    <w:abstractNumId w:val="5"/>
+  <w:num w:numId="35">
+    <w:abstractNumId w:val="28"/>
   </w:num>
 </w:numbering>
 </file>

</xml_diff>

<commit_message>
Notes from lecture on April 15, 2019
</commit_message>
<xml_diff>
--- a/Notes/POLS6310_2019_Spring_Notes_Lectures_v00.docx
+++ b/Notes/POLS6310_2019_Spring_Notes_Lectures_v00.docx
@@ -5676,11 +5676,544 @@
       </w:r>
     </w:p>
     <w:p>
+      <w:pPr>
+        <w:sectPr>
+          <w:headerReference w:type="default" r:id="rId17"/>
+          <w:pgSz w:w="12240" w:h="15840"/>
+          <w:pgMar w:top="1440" w:right="1440" w:bottom="1440" w:left="1440" w:header="720" w:footer="720" w:gutter="0"/>
+          <w:pgNumType w:start="1"/>
+          <w:cols w:space="720"/>
+          <w:docGrid w:linePitch="360"/>
+        </w:sectPr>
+      </w:pPr>
+    </w:p>
+    <w:p>
+      <w:pPr>
+        <w:rPr>
+          <w:u w:val="single"/>
+        </w:rPr>
+      </w:pPr>
+      <w:r>
+        <w:rPr>
+          <w:u w:val="single"/>
+        </w:rPr>
+        <w:lastRenderedPageBreak/>
+        <w:t>Discussion Notes</w:t>
+      </w:r>
+    </w:p>
+    <w:p>
+      <w:r>
+        <w:t>Contemporary Examples</w:t>
+      </w:r>
+    </w:p>
+    <w:p>
+      <w:pPr>
+        <w:pStyle w:val="ListParagraph"/>
+        <w:numPr>
+          <w:ilvl w:val="0"/>
+          <w:numId w:val="38"/>
+        </w:numPr>
+      </w:pPr>
+      <w:r>
+        <w:t xml:space="preserve">Pinkerton’s </w:t>
+      </w:r>
+      <w:r>
+        <w:sym w:font="Wingdings" w:char="F0E0"/>
+      </w:r>
+      <w:r>
+        <w:t xml:space="preserve"> offering services to those organizations affected by climate change.</w:t>
+      </w:r>
+    </w:p>
+    <w:p>
+      <w:pPr>
+        <w:pStyle w:val="ListParagraph"/>
+        <w:numPr>
+          <w:ilvl w:val="1"/>
+          <w:numId w:val="38"/>
+        </w:numPr>
+      </w:pPr>
+      <w:r>
+        <w:t>Climate change will dislocate people and create inequities in resources needed to survive.</w:t>
+      </w:r>
+    </w:p>
+    <w:p>
+      <w:pPr>
+        <w:pStyle w:val="ListParagraph"/>
+        <w:numPr>
+          <w:ilvl w:val="1"/>
+          <w:numId w:val="38"/>
+        </w:numPr>
+      </w:pPr>
+      <w:r>
+        <w:t>Protection of capital</w:t>
+      </w:r>
+    </w:p>
+    <w:p>
+      <w:pPr>
+        <w:pStyle w:val="ListParagraph"/>
+        <w:numPr>
+          <w:ilvl w:val="0"/>
+          <w:numId w:val="38"/>
+        </w:numPr>
+      </w:pPr>
+      <w:r>
+        <w:t>Contentious issues tend to rise to the macro political system.</w:t>
+      </w:r>
+    </w:p>
+    <w:p>
+      <w:pPr>
+        <w:pStyle w:val="ListParagraph"/>
+        <w:numPr>
+          <w:ilvl w:val="1"/>
+          <w:numId w:val="38"/>
+        </w:numPr>
+      </w:pPr>
+      <w:r>
+        <w:t>It may be better to keep policy issues in the policy subsystem rather than push to get them on the national policy agenda.</w:t>
+      </w:r>
+    </w:p>
+    <w:p>
+      <w:pPr>
+        <w:pStyle w:val="ListParagraph"/>
+        <w:numPr>
+          <w:ilvl w:val="1"/>
+          <w:numId w:val="38"/>
+        </w:numPr>
+      </w:pPr>
+      <w:r>
+        <w:t>RESEARCH QUESTION: Do contentious issues rise to the macro political system policy agenda more often than non-contentious issues?</w:t>
+      </w:r>
+    </w:p>
+    <w:p>
+      <w:pPr>
+        <w:pStyle w:val="ListParagraph"/>
+        <w:numPr>
+          <w:ilvl w:val="0"/>
+          <w:numId w:val="38"/>
+        </w:numPr>
+      </w:pPr>
+      <w:r>
+        <w:t>Koch brothers policy change playbook</w:t>
+      </w:r>
+    </w:p>
+    <w:p>
+      <w:pPr>
+        <w:pStyle w:val="ListParagraph"/>
+        <w:numPr>
+          <w:ilvl w:val="1"/>
+          <w:numId w:val="38"/>
+        </w:numPr>
+      </w:pPr>
+      <w:r>
+        <w:t>George Mason University is often considered a beach head for libertarian think tanks.</w:t>
+      </w:r>
+    </w:p>
+    <w:p>
+      <w:pPr>
+        <w:pStyle w:val="ListParagraph"/>
+        <w:numPr>
+          <w:ilvl w:val="0"/>
+          <w:numId w:val="38"/>
+        </w:numPr>
+      </w:pPr>
+      <w:r>
+        <w:t>RESEARCH QUESTION: What are the policy alternatives for dealing industrial espionage committed by China?</w:t>
+      </w:r>
+    </w:p>
+    <w:p/>
+    <w:p>
+      <w:pPr>
+        <w:rPr>
+          <w:u w:val="single"/>
+        </w:rPr>
+      </w:pPr>
+      <w:r>
+        <w:rPr>
+          <w:u w:val="single"/>
+        </w:rPr>
+        <w:t>Lecture Notes</w:t>
+      </w:r>
+    </w:p>
+    <w:p>
+      <w:r>
+        <w:t>Why people vote against self-interest</w:t>
+      </w:r>
+    </w:p>
+    <w:p>
+      <w:pPr>
+        <w:pStyle w:val="ListParagraph"/>
+        <w:numPr>
+          <w:ilvl w:val="0"/>
+          <w:numId w:val="38"/>
+        </w:numPr>
+      </w:pPr>
+      <w:r>
+        <w:t>False equivalency (i.e., equal time) legitimates fringe ideas.</w:t>
+      </w:r>
+    </w:p>
+    <w:p>
+      <w:pPr>
+        <w:pStyle w:val="ListParagraph"/>
+        <w:numPr>
+          <w:ilvl w:val="0"/>
+          <w:numId w:val="38"/>
+        </w:numPr>
+      </w:pPr>
+      <w:r>
+        <w:t xml:space="preserve">Ideas from think tanks </w:t>
+      </w:r>
+      <w:r>
+        <w:sym w:font="Wingdings" w:char="F0E0"/>
+      </w:r>
+      <w:r>
+        <w:t xml:space="preserve"> public debates</w:t>
+      </w:r>
+      <w:r>
+        <w:t xml:space="preserve"> in the media</w:t>
+      </w:r>
+      <w:r>
+        <w:t xml:space="preserve"> </w:t>
+      </w:r>
+      <w:r>
+        <w:sym w:font="Wingdings" w:char="F0E0"/>
+      </w:r>
+      <w:r>
+        <w:t xml:space="preserve"> policymakers that are lobbied to push agendas</w:t>
+      </w:r>
+    </w:p>
+    <w:p/>
+    <w:p>
+      <w:r>
+        <w:t>Creating space for productive policy discussions</w:t>
+      </w:r>
+    </w:p>
+    <w:p>
+      <w:pPr>
+        <w:pStyle w:val="ListParagraph"/>
+        <w:numPr>
+          <w:ilvl w:val="0"/>
+          <w:numId w:val="39"/>
+        </w:numPr>
+      </w:pPr>
+      <w:r>
+        <w:t>Face-to-face communication can solve common pool resource dilemmas.</w:t>
+      </w:r>
+    </w:p>
+    <w:p>
+      <w:pPr>
+        <w:pStyle w:val="ListParagraph"/>
+        <w:numPr>
+          <w:ilvl w:val="0"/>
+          <w:numId w:val="39"/>
+        </w:numPr>
+      </w:pPr>
+      <w:r>
+        <w:t xml:space="preserve">Need to belong is often greater than need to express our beliefs </w:t>
+      </w:r>
+      <w:r>
+        <w:sym w:font="Wingdings" w:char="F0E0"/>
+      </w:r>
+      <w:r>
+        <w:t xml:space="preserve"> preference falsification.</w:t>
+      </w:r>
+    </w:p>
+    <w:p>
+      <w:pPr>
+        <w:pStyle w:val="ListParagraph"/>
+        <w:numPr>
+          <w:ilvl w:val="1"/>
+          <w:numId w:val="39"/>
+        </w:numPr>
+      </w:pPr>
+      <w:r>
+        <w:t>RESEARCH QUESTION: How do you detect preference falsification?</w:t>
+      </w:r>
+    </w:p>
+    <w:p>
+      <w:pPr>
+        <w:pStyle w:val="ListParagraph"/>
+        <w:numPr>
+          <w:ilvl w:val="0"/>
+          <w:numId w:val="39"/>
+        </w:numPr>
+      </w:pPr>
+      <w:r>
+        <w:t>Third places</w:t>
+      </w:r>
+    </w:p>
+    <w:p>
+      <w:pPr>
+        <w:pStyle w:val="ListParagraph"/>
+        <w:numPr>
+          <w:ilvl w:val="1"/>
+          <w:numId w:val="39"/>
+        </w:numPr>
+      </w:pPr>
+      <w:r>
+        <w:t>Characteristics</w:t>
+      </w:r>
+    </w:p>
+    <w:p>
+      <w:pPr>
+        <w:pStyle w:val="ListParagraph"/>
+        <w:numPr>
+          <w:ilvl w:val="2"/>
+          <w:numId w:val="39"/>
+        </w:numPr>
+      </w:pPr>
+      <w:r>
+        <w:t>Neutral ground</w:t>
+      </w:r>
+    </w:p>
+    <w:p>
+      <w:pPr>
+        <w:pStyle w:val="ListParagraph"/>
+        <w:numPr>
+          <w:ilvl w:val="2"/>
+          <w:numId w:val="39"/>
+        </w:numPr>
+      </w:pPr>
+      <w:r>
+        <w:t>Status is leveled</w:t>
+      </w:r>
+    </w:p>
+    <w:p>
+      <w:pPr>
+        <w:pStyle w:val="ListParagraph"/>
+        <w:numPr>
+          <w:ilvl w:val="2"/>
+          <w:numId w:val="39"/>
+        </w:numPr>
+      </w:pPr>
+      <w:r>
+        <w:t>Conversation is the main activity</w:t>
+      </w:r>
+    </w:p>
+    <w:p>
+      <w:pPr>
+        <w:pStyle w:val="ListParagraph"/>
+        <w:numPr>
+          <w:ilvl w:val="2"/>
+          <w:numId w:val="39"/>
+        </w:numPr>
+      </w:pPr>
+      <w:r>
+        <w:t>Accessible</w:t>
+      </w:r>
+    </w:p>
+    <w:p>
+      <w:pPr>
+        <w:pStyle w:val="ListParagraph"/>
+        <w:numPr>
+          <w:ilvl w:val="2"/>
+          <w:numId w:val="39"/>
+        </w:numPr>
+      </w:pPr>
+      <w:r>
+        <w:t>Certain people are regular participants</w:t>
+      </w:r>
+    </w:p>
+    <w:p>
+      <w:pPr>
+        <w:pStyle w:val="ListParagraph"/>
+        <w:numPr>
+          <w:ilvl w:val="2"/>
+          <w:numId w:val="39"/>
+        </w:numPr>
+      </w:pPr>
+      <w:r>
+        <w:t>Low profile</w:t>
+      </w:r>
+    </w:p>
+    <w:p>
+      <w:pPr>
+        <w:pStyle w:val="ListParagraph"/>
+        <w:numPr>
+          <w:ilvl w:val="2"/>
+          <w:numId w:val="39"/>
+        </w:numPr>
+      </w:pPr>
+      <w:r>
+        <w:t>Playful</w:t>
+      </w:r>
+    </w:p>
+    <w:p>
+      <w:pPr>
+        <w:pStyle w:val="ListParagraph"/>
+        <w:numPr>
+          <w:ilvl w:val="2"/>
+          <w:numId w:val="39"/>
+        </w:numPr>
+      </w:pPr>
+      <w:r>
+        <w:t>A home away from home</w:t>
+      </w:r>
+    </w:p>
+    <w:p>
+      <w:pPr>
+        <w:pStyle w:val="ListParagraph"/>
+        <w:numPr>
+          <w:ilvl w:val="1"/>
+          <w:numId w:val="39"/>
+        </w:numPr>
+      </w:pPr>
+      <w:r>
+        <w:t>OBSERVATION: There must be trust that you won’t be attacked for having different opinions.</w:t>
+      </w:r>
+    </w:p>
+    <w:p>
+      <w:pPr>
+        <w:pStyle w:val="ListParagraph"/>
+        <w:numPr>
+          <w:ilvl w:val="1"/>
+          <w:numId w:val="39"/>
+        </w:numPr>
+      </w:pPr>
+      <w:r>
+        <w:t>Use third places to activate System 2 thinking.</w:t>
+      </w:r>
+    </w:p>
+    <w:p>
+      <w:pPr>
+        <w:pStyle w:val="ListParagraph"/>
+        <w:numPr>
+          <w:ilvl w:val="1"/>
+          <w:numId w:val="39"/>
+        </w:numPr>
+      </w:pPr>
+      <w:r>
+        <w:t>Social media can be used as a tool to create physical third places.</w:t>
+      </w:r>
+    </w:p>
+    <w:p/>
+    <w:p>
+      <w:pPr>
+        <w:rPr>
+          <w:u w:val="single"/>
+        </w:rPr>
+      </w:pPr>
+      <w:r>
+        <w:rPr>
+          <w:u w:val="single"/>
+        </w:rPr>
+        <w:t>Assignment Instructions</w:t>
+      </w:r>
+    </w:p>
+    <w:p>
+      <w:pPr>
+        <w:pStyle w:val="ListParagraph"/>
+        <w:numPr>
+          <w:ilvl w:val="0"/>
+          <w:numId w:val="40"/>
+        </w:numPr>
+      </w:pPr>
+      <w:r>
+        <w:t xml:space="preserve">Terms and concepts </w:t>
+      </w:r>
+      <w:r>
+        <w:sym w:font="Wingdings" w:char="F0E0"/>
+      </w:r>
+      <w:r>
+        <w:t xml:space="preserve"> post definition on discussion board</w:t>
+      </w:r>
+    </w:p>
+    <w:p>
+      <w:pPr>
+        <w:pStyle w:val="ListParagraph"/>
+        <w:numPr>
+          <w:ilvl w:val="1"/>
+          <w:numId w:val="40"/>
+        </w:numPr>
+      </w:pPr>
+      <w:proofErr w:type="spellStart"/>
+      <w:r>
+        <w:t>Tiebout</w:t>
+      </w:r>
+      <w:proofErr w:type="spellEnd"/>
+      <w:r>
+        <w:t xml:space="preserve"> Hypothesis</w:t>
+      </w:r>
+    </w:p>
+    <w:p>
+      <w:pPr>
+        <w:pStyle w:val="ListParagraph"/>
+        <w:numPr>
+          <w:ilvl w:val="1"/>
+          <w:numId w:val="40"/>
+        </w:numPr>
+      </w:pPr>
+      <w:r>
+        <w:t>System 2 thinking</w:t>
+      </w:r>
+    </w:p>
+    <w:p>
+      <w:pPr>
+        <w:pStyle w:val="ListParagraph"/>
+        <w:numPr>
+          <w:ilvl w:val="1"/>
+          <w:numId w:val="40"/>
+        </w:numPr>
+      </w:pPr>
+      <w:r>
+        <w:t>Policy Paradox</w:t>
+      </w:r>
+    </w:p>
+    <w:p>
+      <w:pPr>
+        <w:pStyle w:val="ListParagraph"/>
+        <w:numPr>
+          <w:ilvl w:val="0"/>
+          <w:numId w:val="40"/>
+        </w:numPr>
+      </w:pPr>
+      <w:r>
+        <w:lastRenderedPageBreak/>
+        <w:t>Discussion board</w:t>
+      </w:r>
+    </w:p>
+    <w:p>
+      <w:pPr>
+        <w:pStyle w:val="ListParagraph"/>
+        <w:numPr>
+          <w:ilvl w:val="1"/>
+          <w:numId w:val="40"/>
+        </w:numPr>
+      </w:pPr>
+      <w:r>
+        <w:t>If no social media clip, comment on what that means about the policy discussion.</w:t>
+      </w:r>
+    </w:p>
+    <w:p>
+      <w:pPr>
+        <w:pStyle w:val="ListParagraph"/>
+        <w:numPr>
+          <w:ilvl w:val="0"/>
+          <w:numId w:val="40"/>
+        </w:numPr>
+      </w:pPr>
+      <w:r>
+        <w:t>Presentation</w:t>
+      </w:r>
+    </w:p>
+    <w:p>
+      <w:pPr>
+        <w:pStyle w:val="ListParagraph"/>
+        <w:numPr>
+          <w:ilvl w:val="1"/>
+          <w:numId w:val="40"/>
+        </w:numPr>
+      </w:pPr>
+      <w:r>
+        <w:t>Assume about 15 minutes per presentation, including Q&amp;A and discussion.</w:t>
+      </w:r>
+    </w:p>
+    <w:p>
       <w:bookmarkStart w:id="0" w:name="_GoBack"/>
       <w:bookmarkEnd w:id="0"/>
     </w:p>
+    <w:p/>
     <w:sectPr>
-      <w:headerReference w:type="default" r:id="rId17"/>
+      <w:headerReference w:type="default" r:id="rId18"/>
       <w:pgSz w:w="12240" w:h="15840"/>
       <w:pgMar w:top="1440" w:right="1440" w:bottom="1440" w:left="1440" w:header="720" w:footer="720" w:gutter="0"/>
       <w:pgNumType w:start="1"/>
@@ -5828,6 +6361,118 @@
     </w:pPr>
     <w:r>
       <w:t>January 14, 2019</w:t>
+    </w:r>
+  </w:p>
+  <w:p>
+    <w:pPr>
+      <w:pStyle w:val="Header"/>
+      <w:tabs>
+        <w:tab w:val="clear" w:pos="9360"/>
+      </w:tabs>
+    </w:pPr>
+  </w:p>
+</w:hdr>
+</file>
+
+<file path=word/header10.xml><?xml version="1.0" encoding="utf-8"?>
+<w:hdr xmlns:wpc="http://schemas.microsoft.com/office/word/2010/wordprocessingCanvas" xmlns:mc="http://schemas.openxmlformats.org/markup-compatibility/2006" xmlns:o="urn:schemas-microsoft-com:office:office" xmlns:r="http://schemas.openxmlformats.org/officeDocument/2006/relationships" xmlns:m="http://schemas.openxmlformats.org/officeDocument/2006/math" xmlns:v="urn:schemas-microsoft-com:vml" xmlns:wp14="http://schemas.microsoft.com/office/word/2010/wordprocessingDrawing" xmlns:wp="http://schemas.openxmlformats.org/drawingml/2006/wordprocessingDrawing" xmlns:w10="urn:schemas-microsoft-com:office:word" xmlns:w="http://schemas.openxmlformats.org/wordprocessingml/2006/main" xmlns:w14="http://schemas.microsoft.com/office/word/2010/wordml" xmlns:wpg="http://schemas.microsoft.com/office/word/2010/wordprocessingGroup" xmlns:wpi="http://schemas.microsoft.com/office/word/2010/wordprocessingInk" xmlns:wne="http://schemas.microsoft.com/office/word/2006/wordml" xmlns:wps="http://schemas.microsoft.com/office/word/2010/wordprocessingShape" mc:Ignorable="w14 wp14">
+  <w:p>
+    <w:pPr>
+      <w:pStyle w:val="Header"/>
+      <w:tabs>
+        <w:tab w:val="left" w:pos="8100"/>
+      </w:tabs>
+    </w:pPr>
+    <w:r>
+      <w:t>POLS6310 Policy Process</w:t>
+    </w:r>
+    <w:r>
+      <w:tab/>
+    </w:r>
+    <w:r>
+      <w:tab/>
+      <w:t xml:space="preserve">Page </w:t>
+    </w:r>
+    <w:r>
+      <w:rPr>
+        <w:b/>
+      </w:rPr>
+      <w:fldChar w:fldCharType="begin"/>
+    </w:r>
+    <w:r>
+      <w:rPr>
+        <w:b/>
+      </w:rPr>
+      <w:instrText xml:space="preserve"> PAGE  \* Arabic  \* MERGEFORMAT </w:instrText>
+    </w:r>
+    <w:r>
+      <w:rPr>
+        <w:b/>
+      </w:rPr>
+      <w:fldChar w:fldCharType="separate"/>
+    </w:r>
+    <w:r>
+      <w:rPr>
+        <w:b/>
+        <w:noProof/>
+      </w:rPr>
+      <w:t>2</w:t>
+    </w:r>
+    <w:r>
+      <w:rPr>
+        <w:b/>
+      </w:rPr>
+      <w:fldChar w:fldCharType="end"/>
+    </w:r>
+    <w:r>
+      <w:t xml:space="preserve"> of </w:t>
+    </w:r>
+    <w:r>
+      <w:rPr>
+        <w:b/>
+      </w:rPr>
+      <w:fldChar w:fldCharType="begin"/>
+    </w:r>
+    <w:r>
+      <w:rPr>
+        <w:b/>
+      </w:rPr>
+      <w:instrText xml:space="preserve"> SECTIONPAGES   \* MERGEFORMAT </w:instrText>
+    </w:r>
+    <w:r>
+      <w:rPr>
+        <w:b/>
+      </w:rPr>
+      <w:fldChar w:fldCharType="separate"/>
+    </w:r>
+    <w:r>
+      <w:rPr>
+        <w:b/>
+        <w:noProof/>
+      </w:rPr>
+      <w:t>2</w:t>
+    </w:r>
+    <w:r>
+      <w:rPr>
+        <w:b/>
+      </w:rPr>
+      <w:fldChar w:fldCharType="end"/>
+    </w:r>
+  </w:p>
+  <w:p>
+    <w:pPr>
+      <w:pStyle w:val="Header"/>
+    </w:pPr>
+    <w:r>
+      <w:t>Lecture Notes</w:t>
+    </w:r>
+  </w:p>
+  <w:p>
+    <w:pPr>
+      <w:pStyle w:val="Header"/>
+    </w:pPr>
+    <w:r>
+      <w:t>April 15, 2019</w:t>
     </w:r>
   </w:p>
   <w:p>
@@ -6740,6 +7385,232 @@
 <file path=word/numbering.xml><?xml version="1.0" encoding="utf-8"?>
 <w:numbering xmlns:wpc="http://schemas.microsoft.com/office/word/2010/wordprocessingCanvas" xmlns:mc="http://schemas.openxmlformats.org/markup-compatibility/2006" xmlns:o="urn:schemas-microsoft-com:office:office" xmlns:r="http://schemas.openxmlformats.org/officeDocument/2006/relationships" xmlns:m="http://schemas.openxmlformats.org/officeDocument/2006/math" xmlns:v="urn:schemas-microsoft-com:vml" xmlns:wp14="http://schemas.microsoft.com/office/word/2010/wordprocessingDrawing" xmlns:wp="http://schemas.openxmlformats.org/drawingml/2006/wordprocessingDrawing" xmlns:w10="urn:schemas-microsoft-com:office:word" xmlns:w="http://schemas.openxmlformats.org/wordprocessingml/2006/main" xmlns:w14="http://schemas.microsoft.com/office/word/2010/wordml" xmlns:wpg="http://schemas.microsoft.com/office/word/2010/wordprocessingGroup" xmlns:wpi="http://schemas.microsoft.com/office/word/2010/wordprocessingInk" xmlns:wne="http://schemas.microsoft.com/office/word/2006/wordml" xmlns:wps="http://schemas.microsoft.com/office/word/2010/wordprocessingShape" mc:Ignorable="w14 wp14">
   <w:abstractNum w:abstractNumId="0">
+    <w:nsid w:val="035F0461"/>
+    <w:multiLevelType w:val="hybridMultilevel"/>
+    <w:tmpl w:val="5246BA98"/>
+    <w:lvl w:ilvl="0" w:tplc="04090001">
+      <w:start w:val="1"/>
+      <w:numFmt w:val="bullet"/>
+      <w:lvlText w:val=""/>
+      <w:lvlJc w:val="left"/>
+      <w:pPr>
+        <w:ind w:left="720" w:hanging="360"/>
+      </w:pPr>
+      <w:rPr>
+        <w:rFonts w:ascii="Symbol" w:hAnsi="Symbol" w:hint="default"/>
+      </w:rPr>
+    </w:lvl>
+    <w:lvl w:ilvl="1" w:tplc="04090003">
+      <w:start w:val="1"/>
+      <w:numFmt w:val="bullet"/>
+      <w:lvlText w:val="o"/>
+      <w:lvlJc w:val="left"/>
+      <w:pPr>
+        <w:ind w:left="1440" w:hanging="360"/>
+      </w:pPr>
+      <w:rPr>
+        <w:rFonts w:ascii="Courier New" w:hAnsi="Courier New" w:cs="Courier New" w:hint="default"/>
+      </w:rPr>
+    </w:lvl>
+    <w:lvl w:ilvl="2" w:tplc="04090005" w:tentative="1">
+      <w:start w:val="1"/>
+      <w:numFmt w:val="bullet"/>
+      <w:lvlText w:val=""/>
+      <w:lvlJc w:val="left"/>
+      <w:pPr>
+        <w:ind w:left="2160" w:hanging="360"/>
+      </w:pPr>
+      <w:rPr>
+        <w:rFonts w:ascii="Wingdings" w:hAnsi="Wingdings" w:hint="default"/>
+      </w:rPr>
+    </w:lvl>
+    <w:lvl w:ilvl="3" w:tplc="04090001" w:tentative="1">
+      <w:start w:val="1"/>
+      <w:numFmt w:val="bullet"/>
+      <w:lvlText w:val=""/>
+      <w:lvlJc w:val="left"/>
+      <w:pPr>
+        <w:ind w:left="2880" w:hanging="360"/>
+      </w:pPr>
+      <w:rPr>
+        <w:rFonts w:ascii="Symbol" w:hAnsi="Symbol" w:hint="default"/>
+      </w:rPr>
+    </w:lvl>
+    <w:lvl w:ilvl="4" w:tplc="04090003" w:tentative="1">
+      <w:start w:val="1"/>
+      <w:numFmt w:val="bullet"/>
+      <w:lvlText w:val="o"/>
+      <w:lvlJc w:val="left"/>
+      <w:pPr>
+        <w:ind w:left="3600" w:hanging="360"/>
+      </w:pPr>
+      <w:rPr>
+        <w:rFonts w:ascii="Courier New" w:hAnsi="Courier New" w:cs="Courier New" w:hint="default"/>
+      </w:rPr>
+    </w:lvl>
+    <w:lvl w:ilvl="5" w:tplc="04090005" w:tentative="1">
+      <w:start w:val="1"/>
+      <w:numFmt w:val="bullet"/>
+      <w:lvlText w:val=""/>
+      <w:lvlJc w:val="left"/>
+      <w:pPr>
+        <w:ind w:left="4320" w:hanging="360"/>
+      </w:pPr>
+      <w:rPr>
+        <w:rFonts w:ascii="Wingdings" w:hAnsi="Wingdings" w:hint="default"/>
+      </w:rPr>
+    </w:lvl>
+    <w:lvl w:ilvl="6" w:tplc="04090001" w:tentative="1">
+      <w:start w:val="1"/>
+      <w:numFmt w:val="bullet"/>
+      <w:lvlText w:val=""/>
+      <w:lvlJc w:val="left"/>
+      <w:pPr>
+        <w:ind w:left="5040" w:hanging="360"/>
+      </w:pPr>
+      <w:rPr>
+        <w:rFonts w:ascii="Symbol" w:hAnsi="Symbol" w:hint="default"/>
+      </w:rPr>
+    </w:lvl>
+    <w:lvl w:ilvl="7" w:tplc="04090003" w:tentative="1">
+      <w:start w:val="1"/>
+      <w:numFmt w:val="bullet"/>
+      <w:lvlText w:val="o"/>
+      <w:lvlJc w:val="left"/>
+      <w:pPr>
+        <w:ind w:left="5760" w:hanging="360"/>
+      </w:pPr>
+      <w:rPr>
+        <w:rFonts w:ascii="Courier New" w:hAnsi="Courier New" w:cs="Courier New" w:hint="default"/>
+      </w:rPr>
+    </w:lvl>
+    <w:lvl w:ilvl="8" w:tplc="04090005" w:tentative="1">
+      <w:start w:val="1"/>
+      <w:numFmt w:val="bullet"/>
+      <w:lvlText w:val=""/>
+      <w:lvlJc w:val="left"/>
+      <w:pPr>
+        <w:ind w:left="6480" w:hanging="360"/>
+      </w:pPr>
+      <w:rPr>
+        <w:rFonts w:ascii="Wingdings" w:hAnsi="Wingdings" w:hint="default"/>
+      </w:rPr>
+    </w:lvl>
+  </w:abstractNum>
+  <w:abstractNum w:abstractNumId="1">
+    <w:nsid w:val="04A30193"/>
+    <w:multiLevelType w:val="hybridMultilevel"/>
+    <w:tmpl w:val="005055F4"/>
+    <w:lvl w:ilvl="0" w:tplc="04090001">
+      <w:start w:val="1"/>
+      <w:numFmt w:val="bullet"/>
+      <w:lvlText w:val=""/>
+      <w:lvlJc w:val="left"/>
+      <w:pPr>
+        <w:ind w:left="720" w:hanging="360"/>
+      </w:pPr>
+      <w:rPr>
+        <w:rFonts w:ascii="Symbol" w:hAnsi="Symbol" w:hint="default"/>
+      </w:rPr>
+    </w:lvl>
+    <w:lvl w:ilvl="1" w:tplc="04090003">
+      <w:start w:val="1"/>
+      <w:numFmt w:val="bullet"/>
+      <w:lvlText w:val="o"/>
+      <w:lvlJc w:val="left"/>
+      <w:pPr>
+        <w:ind w:left="1440" w:hanging="360"/>
+      </w:pPr>
+      <w:rPr>
+        <w:rFonts w:ascii="Courier New" w:hAnsi="Courier New" w:cs="Courier New" w:hint="default"/>
+      </w:rPr>
+    </w:lvl>
+    <w:lvl w:ilvl="2" w:tplc="04090005">
+      <w:start w:val="1"/>
+      <w:numFmt w:val="bullet"/>
+      <w:lvlText w:val=""/>
+      <w:lvlJc w:val="left"/>
+      <w:pPr>
+        <w:ind w:left="2160" w:hanging="360"/>
+      </w:pPr>
+      <w:rPr>
+        <w:rFonts w:ascii="Wingdings" w:hAnsi="Wingdings" w:hint="default"/>
+      </w:rPr>
+    </w:lvl>
+    <w:lvl w:ilvl="3" w:tplc="04090001" w:tentative="1">
+      <w:start w:val="1"/>
+      <w:numFmt w:val="bullet"/>
+      <w:lvlText w:val=""/>
+      <w:lvlJc w:val="left"/>
+      <w:pPr>
+        <w:ind w:left="2880" w:hanging="360"/>
+      </w:pPr>
+      <w:rPr>
+        <w:rFonts w:ascii="Symbol" w:hAnsi="Symbol" w:hint="default"/>
+      </w:rPr>
+    </w:lvl>
+    <w:lvl w:ilvl="4" w:tplc="04090003" w:tentative="1">
+      <w:start w:val="1"/>
+      <w:numFmt w:val="bullet"/>
+      <w:lvlText w:val="o"/>
+      <w:lvlJc w:val="left"/>
+      <w:pPr>
+        <w:ind w:left="3600" w:hanging="360"/>
+      </w:pPr>
+      <w:rPr>
+        <w:rFonts w:ascii="Courier New" w:hAnsi="Courier New" w:cs="Courier New" w:hint="default"/>
+      </w:rPr>
+    </w:lvl>
+    <w:lvl w:ilvl="5" w:tplc="04090005" w:tentative="1">
+      <w:start w:val="1"/>
+      <w:numFmt w:val="bullet"/>
+      <w:lvlText w:val=""/>
+      <w:lvlJc w:val="left"/>
+      <w:pPr>
+        <w:ind w:left="4320" w:hanging="360"/>
+      </w:pPr>
+      <w:rPr>
+        <w:rFonts w:ascii="Wingdings" w:hAnsi="Wingdings" w:hint="default"/>
+      </w:rPr>
+    </w:lvl>
+    <w:lvl w:ilvl="6" w:tplc="04090001" w:tentative="1">
+      <w:start w:val="1"/>
+      <w:numFmt w:val="bullet"/>
+      <w:lvlText w:val=""/>
+      <w:lvlJc w:val="left"/>
+      <w:pPr>
+        <w:ind w:left="5040" w:hanging="360"/>
+      </w:pPr>
+      <w:rPr>
+        <w:rFonts w:ascii="Symbol" w:hAnsi="Symbol" w:hint="default"/>
+      </w:rPr>
+    </w:lvl>
+    <w:lvl w:ilvl="7" w:tplc="04090003" w:tentative="1">
+      <w:start w:val="1"/>
+      <w:numFmt w:val="bullet"/>
+      <w:lvlText w:val="o"/>
+      <w:lvlJc w:val="left"/>
+      <w:pPr>
+        <w:ind w:left="5760" w:hanging="360"/>
+      </w:pPr>
+      <w:rPr>
+        <w:rFonts w:ascii="Courier New" w:hAnsi="Courier New" w:cs="Courier New" w:hint="default"/>
+      </w:rPr>
+    </w:lvl>
+    <w:lvl w:ilvl="8" w:tplc="04090005" w:tentative="1">
+      <w:start w:val="1"/>
+      <w:numFmt w:val="bullet"/>
+      <w:lvlText w:val=""/>
+      <w:lvlJc w:val="left"/>
+      <w:pPr>
+        <w:ind w:left="6480" w:hanging="360"/>
+      </w:pPr>
+      <w:rPr>
+        <w:rFonts w:ascii="Wingdings" w:hAnsi="Wingdings" w:hint="default"/>
+      </w:rPr>
+    </w:lvl>
+  </w:abstractNum>
+  <w:abstractNum w:abstractNumId="2">
     <w:nsid w:val="052C0FC3"/>
     <w:multiLevelType w:val="hybridMultilevel"/>
     <w:tmpl w:val="D7488662"/>
@@ -6852,7 +7723,7 @@
       </w:rPr>
     </w:lvl>
   </w:abstractNum>
-  <w:abstractNum w:abstractNumId="1">
+  <w:abstractNum w:abstractNumId="3">
     <w:nsid w:val="12807C8D"/>
     <w:multiLevelType w:val="hybridMultilevel"/>
     <w:tmpl w:val="FCEC9322"/>
@@ -6965,7 +7836,7 @@
       </w:rPr>
     </w:lvl>
   </w:abstractNum>
-  <w:abstractNum w:abstractNumId="2">
+  <w:abstractNum w:abstractNumId="4">
     <w:nsid w:val="16056365"/>
     <w:multiLevelType w:val="hybridMultilevel"/>
     <w:tmpl w:val="DAA6C5D0"/>
@@ -7051,7 +7922,7 @@
       </w:pPr>
     </w:lvl>
   </w:abstractNum>
-  <w:abstractNum w:abstractNumId="3">
+  <w:abstractNum w:abstractNumId="5">
     <w:nsid w:val="17AD6C6F"/>
     <w:multiLevelType w:val="hybridMultilevel"/>
     <w:tmpl w:val="4B12722A"/>
@@ -7164,7 +8035,7 @@
       </w:rPr>
     </w:lvl>
   </w:abstractNum>
-  <w:abstractNum w:abstractNumId="4">
+  <w:abstractNum w:abstractNumId="6">
     <w:nsid w:val="25653B09"/>
     <w:multiLevelType w:val="hybridMultilevel"/>
     <w:tmpl w:val="FF5E5E90"/>
@@ -7277,7 +8148,7 @@
       </w:rPr>
     </w:lvl>
   </w:abstractNum>
-  <w:abstractNum w:abstractNumId="5">
+  <w:abstractNum w:abstractNumId="7">
     <w:nsid w:val="28E765CD"/>
     <w:multiLevelType w:val="hybridMultilevel"/>
     <w:tmpl w:val="4AE240C4"/>
@@ -7390,7 +8261,7 @@
       </w:rPr>
     </w:lvl>
   </w:abstractNum>
-  <w:abstractNum w:abstractNumId="6">
+  <w:abstractNum w:abstractNumId="8">
     <w:nsid w:val="29CE084B"/>
     <w:multiLevelType w:val="hybridMultilevel"/>
     <w:tmpl w:val="AC1C1AA2"/>
@@ -7503,7 +8374,7 @@
       </w:rPr>
     </w:lvl>
   </w:abstractNum>
-  <w:abstractNum w:abstractNumId="7">
+  <w:abstractNum w:abstractNumId="9">
     <w:nsid w:val="2C5F7B36"/>
     <w:multiLevelType w:val="hybridMultilevel"/>
     <w:tmpl w:val="44BAFAF4"/>
@@ -7616,7 +8487,7 @@
       </w:rPr>
     </w:lvl>
   </w:abstractNum>
-  <w:abstractNum w:abstractNumId="8">
+  <w:abstractNum w:abstractNumId="10">
     <w:nsid w:val="2F2D7C50"/>
     <w:multiLevelType w:val="hybridMultilevel"/>
     <w:tmpl w:val="943650E6"/>
@@ -7729,7 +8600,7 @@
       </w:rPr>
     </w:lvl>
   </w:abstractNum>
-  <w:abstractNum w:abstractNumId="9">
+  <w:abstractNum w:abstractNumId="11">
     <w:nsid w:val="30420DA1"/>
     <w:multiLevelType w:val="hybridMultilevel"/>
     <w:tmpl w:val="EDEE49B4"/>
@@ -7842,7 +8713,7 @@
       </w:rPr>
     </w:lvl>
   </w:abstractNum>
-  <w:abstractNum w:abstractNumId="10">
+  <w:abstractNum w:abstractNumId="12">
     <w:nsid w:val="31066459"/>
     <w:multiLevelType w:val="hybridMultilevel"/>
     <w:tmpl w:val="E9502A48"/>
@@ -7955,7 +8826,7 @@
       </w:rPr>
     </w:lvl>
   </w:abstractNum>
-  <w:abstractNum w:abstractNumId="11">
+  <w:abstractNum w:abstractNumId="13">
     <w:nsid w:val="31250F9A"/>
     <w:multiLevelType w:val="hybridMultilevel"/>
     <w:tmpl w:val="637616DC"/>
@@ -8068,7 +8939,7 @@
       </w:rPr>
     </w:lvl>
   </w:abstractNum>
-  <w:abstractNum w:abstractNumId="12">
+  <w:abstractNum w:abstractNumId="14">
     <w:nsid w:val="33546617"/>
     <w:multiLevelType w:val="hybridMultilevel"/>
     <w:tmpl w:val="BDA4C58E"/>
@@ -8181,7 +9052,7 @@
       </w:rPr>
     </w:lvl>
   </w:abstractNum>
-  <w:abstractNum w:abstractNumId="13">
+  <w:abstractNum w:abstractNumId="15">
     <w:nsid w:val="33E635C3"/>
     <w:multiLevelType w:val="hybridMultilevel"/>
     <w:tmpl w:val="7EA4F4A0"/>
@@ -8294,7 +9165,7 @@
       </w:rPr>
     </w:lvl>
   </w:abstractNum>
-  <w:abstractNum w:abstractNumId="14">
+  <w:abstractNum w:abstractNumId="16">
     <w:nsid w:val="36A93DD7"/>
     <w:multiLevelType w:val="hybridMultilevel"/>
     <w:tmpl w:val="3B208F56"/>
@@ -8407,7 +9278,120 @@
       </w:rPr>
     </w:lvl>
   </w:abstractNum>
-  <w:abstractNum w:abstractNumId="15">
+  <w:abstractNum w:abstractNumId="17">
+    <w:nsid w:val="3869591B"/>
+    <w:multiLevelType w:val="hybridMultilevel"/>
+    <w:tmpl w:val="5B461C40"/>
+    <w:lvl w:ilvl="0" w:tplc="04090001">
+      <w:start w:val="1"/>
+      <w:numFmt w:val="bullet"/>
+      <w:lvlText w:val=""/>
+      <w:lvlJc w:val="left"/>
+      <w:pPr>
+        <w:ind w:left="720" w:hanging="360"/>
+      </w:pPr>
+      <w:rPr>
+        <w:rFonts w:ascii="Symbol" w:hAnsi="Symbol" w:hint="default"/>
+      </w:rPr>
+    </w:lvl>
+    <w:lvl w:ilvl="1" w:tplc="04090003">
+      <w:start w:val="1"/>
+      <w:numFmt w:val="bullet"/>
+      <w:lvlText w:val="o"/>
+      <w:lvlJc w:val="left"/>
+      <w:pPr>
+        <w:ind w:left="1440" w:hanging="360"/>
+      </w:pPr>
+      <w:rPr>
+        <w:rFonts w:ascii="Courier New" w:hAnsi="Courier New" w:cs="Courier New" w:hint="default"/>
+      </w:rPr>
+    </w:lvl>
+    <w:lvl w:ilvl="2" w:tplc="04090005" w:tentative="1">
+      <w:start w:val="1"/>
+      <w:numFmt w:val="bullet"/>
+      <w:lvlText w:val=""/>
+      <w:lvlJc w:val="left"/>
+      <w:pPr>
+        <w:ind w:left="2160" w:hanging="360"/>
+      </w:pPr>
+      <w:rPr>
+        <w:rFonts w:ascii="Wingdings" w:hAnsi="Wingdings" w:hint="default"/>
+      </w:rPr>
+    </w:lvl>
+    <w:lvl w:ilvl="3" w:tplc="04090001" w:tentative="1">
+      <w:start w:val="1"/>
+      <w:numFmt w:val="bullet"/>
+      <w:lvlText w:val=""/>
+      <w:lvlJc w:val="left"/>
+      <w:pPr>
+        <w:ind w:left="2880" w:hanging="360"/>
+      </w:pPr>
+      <w:rPr>
+        <w:rFonts w:ascii="Symbol" w:hAnsi="Symbol" w:hint="default"/>
+      </w:rPr>
+    </w:lvl>
+    <w:lvl w:ilvl="4" w:tplc="04090003" w:tentative="1">
+      <w:start w:val="1"/>
+      <w:numFmt w:val="bullet"/>
+      <w:lvlText w:val="o"/>
+      <w:lvlJc w:val="left"/>
+      <w:pPr>
+        <w:ind w:left="3600" w:hanging="360"/>
+      </w:pPr>
+      <w:rPr>
+        <w:rFonts w:ascii="Courier New" w:hAnsi="Courier New" w:cs="Courier New" w:hint="default"/>
+      </w:rPr>
+    </w:lvl>
+    <w:lvl w:ilvl="5" w:tplc="04090005" w:tentative="1">
+      <w:start w:val="1"/>
+      <w:numFmt w:val="bullet"/>
+      <w:lvlText w:val=""/>
+      <w:lvlJc w:val="left"/>
+      <w:pPr>
+        <w:ind w:left="4320" w:hanging="360"/>
+      </w:pPr>
+      <w:rPr>
+        <w:rFonts w:ascii="Wingdings" w:hAnsi="Wingdings" w:hint="default"/>
+      </w:rPr>
+    </w:lvl>
+    <w:lvl w:ilvl="6" w:tplc="04090001" w:tentative="1">
+      <w:start w:val="1"/>
+      <w:numFmt w:val="bullet"/>
+      <w:lvlText w:val=""/>
+      <w:lvlJc w:val="left"/>
+      <w:pPr>
+        <w:ind w:left="5040" w:hanging="360"/>
+      </w:pPr>
+      <w:rPr>
+        <w:rFonts w:ascii="Symbol" w:hAnsi="Symbol" w:hint="default"/>
+      </w:rPr>
+    </w:lvl>
+    <w:lvl w:ilvl="7" w:tplc="04090003" w:tentative="1">
+      <w:start w:val="1"/>
+      <w:numFmt w:val="bullet"/>
+      <w:lvlText w:val="o"/>
+      <w:lvlJc w:val="left"/>
+      <w:pPr>
+        <w:ind w:left="5760" w:hanging="360"/>
+      </w:pPr>
+      <w:rPr>
+        <w:rFonts w:ascii="Courier New" w:hAnsi="Courier New" w:cs="Courier New" w:hint="default"/>
+      </w:rPr>
+    </w:lvl>
+    <w:lvl w:ilvl="8" w:tplc="04090005" w:tentative="1">
+      <w:start w:val="1"/>
+      <w:numFmt w:val="bullet"/>
+      <w:lvlText w:val=""/>
+      <w:lvlJc w:val="left"/>
+      <w:pPr>
+        <w:ind w:left="6480" w:hanging="360"/>
+      </w:pPr>
+      <w:rPr>
+        <w:rFonts w:ascii="Wingdings" w:hAnsi="Wingdings" w:hint="default"/>
+      </w:rPr>
+    </w:lvl>
+  </w:abstractNum>
+  <w:abstractNum w:abstractNumId="18">
     <w:nsid w:val="3D035401"/>
     <w:multiLevelType w:val="hybridMultilevel"/>
     <w:tmpl w:val="DF569F52"/>
@@ -8520,7 +9504,7 @@
       </w:rPr>
     </w:lvl>
   </w:abstractNum>
-  <w:abstractNum w:abstractNumId="16">
+  <w:abstractNum w:abstractNumId="19">
     <w:nsid w:val="40676067"/>
     <w:multiLevelType w:val="hybridMultilevel"/>
     <w:tmpl w:val="18303396"/>
@@ -8633,7 +9617,7 @@
       </w:rPr>
     </w:lvl>
   </w:abstractNum>
-  <w:abstractNum w:abstractNumId="17">
+  <w:abstractNum w:abstractNumId="20">
     <w:nsid w:val="455474AF"/>
     <w:multiLevelType w:val="hybridMultilevel"/>
     <w:tmpl w:val="8FC4C7F6"/>
@@ -8746,7 +9730,7 @@
       </w:rPr>
     </w:lvl>
   </w:abstractNum>
-  <w:abstractNum w:abstractNumId="18">
+  <w:abstractNum w:abstractNumId="21">
     <w:nsid w:val="47043443"/>
     <w:multiLevelType w:val="hybridMultilevel"/>
     <w:tmpl w:val="71B0D798"/>
@@ -8859,7 +9843,7 @@
       </w:rPr>
     </w:lvl>
   </w:abstractNum>
-  <w:abstractNum w:abstractNumId="19">
+  <w:abstractNum w:abstractNumId="22">
     <w:nsid w:val="482C0E38"/>
     <w:multiLevelType w:val="hybridMultilevel"/>
     <w:tmpl w:val="BF9EA82C"/>
@@ -8972,7 +9956,7 @@
       </w:rPr>
     </w:lvl>
   </w:abstractNum>
-  <w:abstractNum w:abstractNumId="20">
+  <w:abstractNum w:abstractNumId="23">
     <w:nsid w:val="4C970FFE"/>
     <w:multiLevelType w:val="hybridMultilevel"/>
     <w:tmpl w:val="69320ABE"/>
@@ -9085,7 +10069,7 @@
       </w:rPr>
     </w:lvl>
   </w:abstractNum>
-  <w:abstractNum w:abstractNumId="21">
+  <w:abstractNum w:abstractNumId="24">
     <w:nsid w:val="4E4E59CA"/>
     <w:multiLevelType w:val="hybridMultilevel"/>
     <w:tmpl w:val="E1B6A4D4"/>
@@ -9198,7 +10182,7 @@
       </w:rPr>
     </w:lvl>
   </w:abstractNum>
-  <w:abstractNum w:abstractNumId="22">
+  <w:abstractNum w:abstractNumId="25">
     <w:nsid w:val="5C894FB9"/>
     <w:multiLevelType w:val="hybridMultilevel"/>
     <w:tmpl w:val="64CED326"/>
@@ -9311,7 +10295,7 @@
       </w:rPr>
     </w:lvl>
   </w:abstractNum>
-  <w:abstractNum w:abstractNumId="23">
+  <w:abstractNum w:abstractNumId="26">
     <w:nsid w:val="5CA576F9"/>
     <w:multiLevelType w:val="hybridMultilevel"/>
     <w:tmpl w:val="FF923812"/>
@@ -9424,7 +10408,7 @@
       </w:rPr>
     </w:lvl>
   </w:abstractNum>
-  <w:abstractNum w:abstractNumId="24">
+  <w:abstractNum w:abstractNumId="27">
     <w:nsid w:val="5DEF72B3"/>
     <w:multiLevelType w:val="hybridMultilevel"/>
     <w:tmpl w:val="34CE2334"/>
@@ -9537,7 +10521,7 @@
       </w:rPr>
     </w:lvl>
   </w:abstractNum>
-  <w:abstractNum w:abstractNumId="25">
+  <w:abstractNum w:abstractNumId="28">
     <w:nsid w:val="5F54727F"/>
     <w:multiLevelType w:val="hybridMultilevel"/>
     <w:tmpl w:val="5F9A2F08"/>
@@ -9650,7 +10634,7 @@
       </w:rPr>
     </w:lvl>
   </w:abstractNum>
-  <w:abstractNum w:abstractNumId="26">
+  <w:abstractNum w:abstractNumId="29">
     <w:nsid w:val="60F3108B"/>
     <w:multiLevelType w:val="hybridMultilevel"/>
     <w:tmpl w:val="C2EE9FA6"/>
@@ -9763,7 +10747,7 @@
       </w:rPr>
     </w:lvl>
   </w:abstractNum>
-  <w:abstractNum w:abstractNumId="27">
+  <w:abstractNum w:abstractNumId="30">
     <w:nsid w:val="65374E08"/>
     <w:multiLevelType w:val="hybridMultilevel"/>
     <w:tmpl w:val="932EBEA8"/>
@@ -9876,7 +10860,7 @@
       </w:rPr>
     </w:lvl>
   </w:abstractNum>
-  <w:abstractNum w:abstractNumId="28">
+  <w:abstractNum w:abstractNumId="31">
     <w:nsid w:val="6ACE413E"/>
     <w:multiLevelType w:val="hybridMultilevel"/>
     <w:tmpl w:val="69D45D98"/>
@@ -9989,7 +10973,7 @@
       </w:rPr>
     </w:lvl>
   </w:abstractNum>
-  <w:abstractNum w:abstractNumId="29">
+  <w:abstractNum w:abstractNumId="32">
     <w:nsid w:val="6E707EAA"/>
     <w:multiLevelType w:val="hybridMultilevel"/>
     <w:tmpl w:val="190061A2"/>
@@ -10102,7 +11086,7 @@
       </w:rPr>
     </w:lvl>
   </w:abstractNum>
-  <w:abstractNum w:abstractNumId="30">
+  <w:abstractNum w:abstractNumId="33">
     <w:nsid w:val="72A60E0F"/>
     <w:multiLevelType w:val="hybridMultilevel"/>
     <w:tmpl w:val="10968DBE"/>
@@ -10215,7 +11199,7 @@
       </w:rPr>
     </w:lvl>
   </w:abstractNum>
-  <w:abstractNum w:abstractNumId="31">
+  <w:abstractNum w:abstractNumId="34">
     <w:nsid w:val="74664153"/>
     <w:multiLevelType w:val="hybridMultilevel"/>
     <w:tmpl w:val="A314CC28"/>
@@ -10328,7 +11312,7 @@
       </w:rPr>
     </w:lvl>
   </w:abstractNum>
-  <w:abstractNum w:abstractNumId="32">
+  <w:abstractNum w:abstractNumId="35">
     <w:nsid w:val="763C35B4"/>
     <w:multiLevelType w:val="hybridMultilevel"/>
     <w:tmpl w:val="CB2E1E8C"/>
@@ -10441,7 +11425,7 @@
       </w:rPr>
     </w:lvl>
   </w:abstractNum>
-  <w:abstractNum w:abstractNumId="33">
+  <w:abstractNum w:abstractNumId="36">
     <w:nsid w:val="7AC9566E"/>
     <w:multiLevelType w:val="hybridMultilevel"/>
     <w:tmpl w:val="F5A8E002"/>
@@ -10554,7 +11538,7 @@
       </w:rPr>
     </w:lvl>
   </w:abstractNum>
-  <w:abstractNum w:abstractNumId="34">
+  <w:abstractNum w:abstractNumId="37">
     <w:nsid w:val="7C510BC7"/>
     <w:multiLevelType w:val="hybridMultilevel"/>
     <w:tmpl w:val="0B18E22E"/>
@@ -10667,7 +11651,7 @@
       </w:rPr>
     </w:lvl>
   </w:abstractNum>
-  <w:abstractNum w:abstractNumId="35">
+  <w:abstractNum w:abstractNumId="38">
     <w:nsid w:val="7C966491"/>
     <w:multiLevelType w:val="hybridMultilevel"/>
     <w:tmpl w:val="D6BA22E0"/>
@@ -10780,7 +11764,7 @@
       </w:rPr>
     </w:lvl>
   </w:abstractNum>
-  <w:abstractNum w:abstractNumId="36">
+  <w:abstractNum w:abstractNumId="39">
     <w:nsid w:val="7F2C0A22"/>
     <w:multiLevelType w:val="hybridMultilevel"/>
     <w:tmpl w:val="BFD6F10C"/>
@@ -10894,115 +11878,124 @@
     </w:lvl>
   </w:abstractNum>
   <w:num w:numId="1">
+    <w:abstractNumId w:val="9"/>
+  </w:num>
+  <w:num w:numId="2">
+    <w:abstractNumId w:val="4"/>
+  </w:num>
+  <w:num w:numId="3">
+    <w:abstractNumId w:val="25"/>
+  </w:num>
+  <w:num w:numId="4">
+    <w:abstractNumId w:val="22"/>
+  </w:num>
+  <w:num w:numId="5">
+    <w:abstractNumId w:val="19"/>
+  </w:num>
+  <w:num w:numId="6">
+    <w:abstractNumId w:val="5"/>
+  </w:num>
+  <w:num w:numId="7">
+    <w:abstractNumId w:val="24"/>
+  </w:num>
+  <w:num w:numId="8">
+    <w:abstractNumId w:val="8"/>
+  </w:num>
+  <w:num w:numId="9">
+    <w:abstractNumId w:val="34"/>
+  </w:num>
+  <w:num w:numId="10">
+    <w:abstractNumId w:val="23"/>
+  </w:num>
+  <w:num w:numId="11">
+    <w:abstractNumId w:val="26"/>
+  </w:num>
+  <w:num w:numId="12">
+    <w:abstractNumId w:val="15"/>
+  </w:num>
+  <w:num w:numId="13">
+    <w:abstractNumId w:val="21"/>
+  </w:num>
+  <w:num w:numId="14">
+    <w:abstractNumId w:val="13"/>
+  </w:num>
+  <w:num w:numId="15">
+    <w:abstractNumId w:val="33"/>
+  </w:num>
+  <w:num w:numId="16">
+    <w:abstractNumId w:val="14"/>
+  </w:num>
+  <w:num w:numId="17">
+    <w:abstractNumId w:val="36"/>
+  </w:num>
+  <w:num w:numId="18">
     <w:abstractNumId w:val="7"/>
   </w:num>
-  <w:num w:numId="2">
+  <w:num w:numId="19">
+    <w:abstractNumId w:val="37"/>
+  </w:num>
+  <w:num w:numId="20">
+    <w:abstractNumId w:val="28"/>
+  </w:num>
+  <w:num w:numId="21">
+    <w:abstractNumId w:val="31"/>
+  </w:num>
+  <w:num w:numId="22">
+    <w:abstractNumId w:val="12"/>
+  </w:num>
+  <w:num w:numId="23">
     <w:abstractNumId w:val="2"/>
   </w:num>
-  <w:num w:numId="3">
-    <w:abstractNumId w:val="22"/>
+  <w:num w:numId="24">
+    <w:abstractNumId w:val="30"/>
   </w:num>
-  <w:num w:numId="4">
-    <w:abstractNumId w:val="19"/>
+  <w:num w:numId="25">
+    <w:abstractNumId w:val="29"/>
   </w:num>
-  <w:num w:numId="5">
+  <w:num w:numId="26">
+    <w:abstractNumId w:val="39"/>
+  </w:num>
+  <w:num w:numId="27">
+    <w:abstractNumId w:val="10"/>
+  </w:num>
+  <w:num w:numId="28">
+    <w:abstractNumId w:val="3"/>
+  </w:num>
+  <w:num w:numId="29">
     <w:abstractNumId w:val="16"/>
   </w:num>
-  <w:num w:numId="6">
-    <w:abstractNumId w:val="3"/>
-  </w:num>
-  <w:num w:numId="7">
-    <w:abstractNumId w:val="21"/>
-  </w:num>
-  <w:num w:numId="8">
+  <w:num w:numId="30">
     <w:abstractNumId w:val="6"/>
   </w:num>
-  <w:num w:numId="9">
-    <w:abstractNumId w:val="31"/>
+  <w:num w:numId="31">
+    <w:abstractNumId w:val="27"/>
   </w:num>
-  <w:num w:numId="10">
+  <w:num w:numId="32">
+    <w:abstractNumId w:val="38"/>
+  </w:num>
+  <w:num w:numId="33">
+    <w:abstractNumId w:val="11"/>
+  </w:num>
+  <w:num w:numId="34">
+    <w:abstractNumId w:val="18"/>
+  </w:num>
+  <w:num w:numId="35">
+    <w:abstractNumId w:val="32"/>
+  </w:num>
+  <w:num w:numId="36">
+    <w:abstractNumId w:val="35"/>
+  </w:num>
+  <w:num w:numId="37">
     <w:abstractNumId w:val="20"/>
   </w:num>
-  <w:num w:numId="11">
-    <w:abstractNumId w:val="23"/>
+  <w:num w:numId="38">
+    <w:abstractNumId w:val="17"/>
   </w:num>
-  <w:num w:numId="12">
-    <w:abstractNumId w:val="13"/>
-  </w:num>
-  <w:num w:numId="13">
-    <w:abstractNumId w:val="18"/>
-  </w:num>
-  <w:num w:numId="14">
-    <w:abstractNumId w:val="11"/>
-  </w:num>
-  <w:num w:numId="15">
-    <w:abstractNumId w:val="30"/>
-  </w:num>
-  <w:num w:numId="16">
-    <w:abstractNumId w:val="12"/>
-  </w:num>
-  <w:num w:numId="17">
-    <w:abstractNumId w:val="33"/>
-  </w:num>
-  <w:num w:numId="18">
-    <w:abstractNumId w:val="5"/>
-  </w:num>
-  <w:num w:numId="19">
-    <w:abstractNumId w:val="34"/>
-  </w:num>
-  <w:num w:numId="20">
-    <w:abstractNumId w:val="25"/>
-  </w:num>
-  <w:num w:numId="21">
-    <w:abstractNumId w:val="28"/>
-  </w:num>
-  <w:num w:numId="22">
-    <w:abstractNumId w:val="10"/>
-  </w:num>
-  <w:num w:numId="23">
-    <w:abstractNumId w:val="0"/>
-  </w:num>
-  <w:num w:numId="24">
-    <w:abstractNumId w:val="27"/>
-  </w:num>
-  <w:num w:numId="25">
-    <w:abstractNumId w:val="26"/>
-  </w:num>
-  <w:num w:numId="26">
-    <w:abstractNumId w:val="36"/>
-  </w:num>
-  <w:num w:numId="27">
-    <w:abstractNumId w:val="8"/>
-  </w:num>
-  <w:num w:numId="28">
+  <w:num w:numId="39">
     <w:abstractNumId w:val="1"/>
   </w:num>
-  <w:num w:numId="29">
-    <w:abstractNumId w:val="14"/>
-  </w:num>
-  <w:num w:numId="30">
-    <w:abstractNumId w:val="4"/>
-  </w:num>
-  <w:num w:numId="31">
-    <w:abstractNumId w:val="24"/>
-  </w:num>
-  <w:num w:numId="32">
-    <w:abstractNumId w:val="35"/>
-  </w:num>
-  <w:num w:numId="33">
-    <w:abstractNumId w:val="9"/>
-  </w:num>
-  <w:num w:numId="34">
-    <w:abstractNumId w:val="15"/>
-  </w:num>
-  <w:num w:numId="35">
-    <w:abstractNumId w:val="29"/>
-  </w:num>
-  <w:num w:numId="36">
-    <w:abstractNumId w:val="32"/>
-  </w:num>
-  <w:num w:numId="37">
-    <w:abstractNumId w:val="17"/>
+  <w:num w:numId="40">
+    <w:abstractNumId w:val="0"/>
   </w:num>
 </w:numbering>
 </file>
@@ -11775,7 +12768,7 @@
 </file>
 
 <file path=customXml/itemProps1.xml><?xml version="1.0" encoding="utf-8"?>
-<ds:datastoreItem xmlns:ds="http://schemas.openxmlformats.org/officeDocument/2006/customXml" ds:itemID="{514A0149-6BD3-4890-BF9F-0618CA87DFFF}">
+<ds:datastoreItem xmlns:ds="http://schemas.openxmlformats.org/officeDocument/2006/customXml" ds:itemID="{819F2308-ABB1-493D-AB9D-542244F233F3}">
   <ds:schemaRefs>
     <ds:schemaRef ds:uri="http://schemas.openxmlformats.org/officeDocument/2006/bibliography"/>
   </ds:schemaRefs>

</xml_diff>

<commit_message>
Notes from class on April 29, 2019
</commit_message>
<xml_diff>
--- a/Notes/POLS6310_2019_Spring_Notes_Lectures_v00.docx
+++ b/Notes/POLS6310_2019_Spring_Notes_Lectures_v00.docx
@@ -6232,8 +6232,6 @@
         <w:lastRenderedPageBreak/>
         <w:t>Assignment Instructions</w:t>
       </w:r>
-      <w:bookmarkStart w:id="0" w:name="_GoBack"/>
-      <w:bookmarkEnd w:id="0"/>
     </w:p>
     <w:p>
       <w:pPr>
@@ -6592,8 +6590,490 @@
         <w:t>Easy to understand</w:t>
       </w:r>
     </w:p>
+    <w:p>
+      <w:pPr>
+        <w:sectPr>
+          <w:headerReference w:type="default" r:id="rId19"/>
+          <w:pgSz w:w="12240" w:h="15840"/>
+          <w:pgMar w:top="1440" w:right="1440" w:bottom="1440" w:left="1440" w:header="720" w:footer="720" w:gutter="0"/>
+          <w:pgNumType w:start="1"/>
+          <w:cols w:space="720"/>
+          <w:docGrid w:linePitch="360"/>
+        </w:sectPr>
+      </w:pPr>
+    </w:p>
+    <w:p>
+      <w:pPr>
+        <w:rPr>
+          <w:u w:val="single"/>
+        </w:rPr>
+      </w:pPr>
+      <w:r>
+        <w:rPr>
+          <w:u w:val="single"/>
+        </w:rPr>
+        <w:lastRenderedPageBreak/>
+        <w:t>Instructions Regarding the Final Paper</w:t>
+      </w:r>
+    </w:p>
+    <w:p>
+      <w:pPr>
+        <w:pStyle w:val="ListParagraph"/>
+        <w:numPr>
+          <w:ilvl w:val="0"/>
+          <w:numId w:val="46"/>
+        </w:numPr>
+      </w:pPr>
+      <w:r>
+        <w:t>Major s</w:t>
+      </w:r>
+      <w:r>
+        <w:t>ections of the paper</w:t>
+      </w:r>
+    </w:p>
+    <w:p>
+      <w:pPr>
+        <w:pStyle w:val="ListParagraph"/>
+        <w:numPr>
+          <w:ilvl w:val="1"/>
+          <w:numId w:val="46"/>
+        </w:numPr>
+      </w:pPr>
+      <w:r>
+        <w:t>Why is the issue important and should be on the public agenda?</w:t>
+      </w:r>
+    </w:p>
+    <w:p>
+      <w:pPr>
+        <w:pStyle w:val="ListParagraph"/>
+        <w:numPr>
+          <w:ilvl w:val="1"/>
+          <w:numId w:val="46"/>
+        </w:numPr>
+      </w:pPr>
+      <w:r>
+        <w:t>What is the justification for how you framed the argument?</w:t>
+      </w:r>
+    </w:p>
+    <w:p>
+      <w:pPr>
+        <w:pStyle w:val="ListParagraph"/>
+        <w:numPr>
+          <w:ilvl w:val="1"/>
+          <w:numId w:val="46"/>
+        </w:numPr>
+      </w:pPr>
+      <w:r>
+        <w:t>Why do you define the problem as you did?</w:t>
+      </w:r>
+    </w:p>
+    <w:p>
+      <w:pPr>
+        <w:pStyle w:val="ListParagraph"/>
+        <w:numPr>
+          <w:ilvl w:val="1"/>
+          <w:numId w:val="46"/>
+        </w:numPr>
+      </w:pPr>
+      <w:r>
+        <w:t>How do you manage the politics of the proposed policy change?</w:t>
+      </w:r>
+    </w:p>
+    <w:p>
+      <w:pPr>
+        <w:pStyle w:val="ListParagraph"/>
+        <w:numPr>
+          <w:ilvl w:val="1"/>
+          <w:numId w:val="46"/>
+        </w:numPr>
+      </w:pPr>
+      <w:r>
+        <w:t>What policy change model do you think is relevant f</w:t>
+      </w:r>
+      <w:r>
+        <w:t>or guiding your policy campaign?</w:t>
+      </w:r>
+    </w:p>
+    <w:p/>
+    <w:p>
+      <w:pPr>
+        <w:rPr>
+          <w:u w:val="single"/>
+        </w:rPr>
+      </w:pPr>
+      <w:r>
+        <w:rPr>
+          <w:u w:val="single"/>
+        </w:rPr>
+        <w:t>Presentations</w:t>
+      </w:r>
+    </w:p>
+    <w:p>
+      <w:r>
+        <w:t xml:space="preserve">Bernard </w:t>
+      </w:r>
+      <w:proofErr w:type="spellStart"/>
+      <w:r>
+        <w:t>Kindell</w:t>
+      </w:r>
+      <w:proofErr w:type="spellEnd"/>
+    </w:p>
+    <w:p>
+      <w:pPr>
+        <w:pStyle w:val="ListParagraph"/>
+        <w:numPr>
+          <w:ilvl w:val="0"/>
+          <w:numId w:val="45"/>
+        </w:numPr>
+      </w:pPr>
+      <w:r>
+        <w:t>Advocating for universal healthcare in the United States</w:t>
+      </w:r>
+      <w:r>
+        <w:t>.</w:t>
+      </w:r>
+    </w:p>
+    <w:p>
+      <w:pPr>
+        <w:pStyle w:val="ListParagraph"/>
+        <w:numPr>
+          <w:ilvl w:val="1"/>
+          <w:numId w:val="45"/>
+        </w:numPr>
+      </w:pPr>
+      <w:r>
+        <w:t>Benevolent society morality story.</w:t>
+      </w:r>
+    </w:p>
+    <w:p>
+      <w:pPr>
+        <w:pStyle w:val="ListParagraph"/>
+        <w:numPr>
+          <w:ilvl w:val="1"/>
+          <w:numId w:val="45"/>
+        </w:numPr>
+      </w:pPr>
+      <w:r>
+        <w:t>Policy goals</w:t>
+      </w:r>
+    </w:p>
+    <w:p>
+      <w:pPr>
+        <w:pStyle w:val="ListParagraph"/>
+        <w:numPr>
+          <w:ilvl w:val="2"/>
+          <w:numId w:val="45"/>
+        </w:numPr>
+      </w:pPr>
+      <w:r>
+        <w:t xml:space="preserve">Public healthcare is actually more efficient than private healthcare (i.e., efficiency </w:t>
+      </w:r>
+      <w:r>
+        <w:t xml:space="preserve">as </w:t>
+      </w:r>
+      <w:r>
+        <w:t xml:space="preserve">a </w:t>
+      </w:r>
+      <w:r>
+        <w:t xml:space="preserve">policy </w:t>
+      </w:r>
+      <w:r>
+        <w:t>goal).</w:t>
+      </w:r>
+    </w:p>
+    <w:p>
+      <w:pPr>
+        <w:pStyle w:val="ListParagraph"/>
+        <w:numPr>
+          <w:ilvl w:val="2"/>
+          <w:numId w:val="45"/>
+        </w:numPr>
+      </w:pPr>
+      <w:r>
+        <w:t>Public healthcare creates jobs</w:t>
+      </w:r>
+      <w:r>
+        <w:t xml:space="preserve"> (i.e., welfare as a policy goal)</w:t>
+      </w:r>
+      <w:r>
+        <w:t>.</w:t>
+      </w:r>
+    </w:p>
+    <w:p>
+      <w:pPr>
+        <w:pStyle w:val="ListParagraph"/>
+        <w:numPr>
+          <w:ilvl w:val="1"/>
+          <w:numId w:val="45"/>
+        </w:numPr>
+      </w:pPr>
+      <w:r>
+        <w:t>“Put America first</w:t>
+      </w:r>
+      <w:r>
+        <w:t>.</w:t>
+      </w:r>
+      <w:r>
+        <w:t>”</w:t>
+      </w:r>
+    </w:p>
+    <w:p/>
+    <w:p>
+      <w:r>
+        <w:t>Denise</w:t>
+      </w:r>
+    </w:p>
+    <w:p>
+      <w:pPr>
+        <w:pStyle w:val="ListParagraph"/>
+        <w:numPr>
+          <w:ilvl w:val="0"/>
+          <w:numId w:val="45"/>
+        </w:numPr>
+      </w:pPr>
+      <w:r>
+        <w:t>Supporting the individual mandate in the Affordable Care Act</w:t>
+      </w:r>
+      <w:r>
+        <w:t>.</w:t>
+      </w:r>
+    </w:p>
+    <w:p/>
+    <w:p>
+      <w:r>
+        <w:t>Marty Clay</w:t>
+      </w:r>
+    </w:p>
+    <w:p>
+      <w:pPr>
+        <w:pStyle w:val="ListParagraph"/>
+        <w:numPr>
+          <w:ilvl w:val="0"/>
+          <w:numId w:val="45"/>
+        </w:numPr>
+      </w:pPr>
+      <w:r>
+        <w:t>Restoring the individual mandate in the Affordable Care Act.</w:t>
+      </w:r>
+    </w:p>
+    <w:p>
+      <w:pPr>
+        <w:pStyle w:val="ListParagraph"/>
+        <w:numPr>
+          <w:ilvl w:val="1"/>
+          <w:numId w:val="45"/>
+        </w:numPr>
+      </w:pPr>
+      <w:r>
+        <w:t>Argument based on a market approach.</w:t>
+      </w:r>
+    </w:p>
+    <w:p>
+      <w:pPr>
+        <w:pStyle w:val="ListParagraph"/>
+        <w:numPr>
+          <w:ilvl w:val="1"/>
+          <w:numId w:val="45"/>
+        </w:numPr>
+      </w:pPr>
+      <w:r>
+        <w:t xml:space="preserve">Benevolent society and deontological ethic </w:t>
+      </w:r>
+      <w:r>
+        <w:t xml:space="preserve">argument </w:t>
+      </w:r>
+      <w:r>
+        <w:t>regarding the pre-existing condition mandate.</w:t>
+      </w:r>
+    </w:p>
+    <w:p>
+      <w:pPr>
+        <w:pStyle w:val="ListParagraph"/>
+        <w:numPr>
+          <w:ilvl w:val="1"/>
+          <w:numId w:val="45"/>
+        </w:numPr>
+      </w:pPr>
+      <w:r>
+        <w:t>Social welfare used a policy goal.</w:t>
+      </w:r>
+    </w:p>
+    <w:p/>
+    <w:p>
+      <w:r>
+        <w:t>Joe Fetter</w:t>
+      </w:r>
+    </w:p>
+    <w:p>
+      <w:pPr>
+        <w:pStyle w:val="ListParagraph"/>
+        <w:numPr>
+          <w:ilvl w:val="0"/>
+          <w:numId w:val="45"/>
+        </w:numPr>
+      </w:pPr>
+      <w:r>
+        <w:t>Advocating for more equitable use of tax increment financing in St. Louis, Missouri.</w:t>
+      </w:r>
+    </w:p>
+    <w:p>
+      <w:pPr>
+        <w:pStyle w:val="ListParagraph"/>
+        <w:numPr>
+          <w:ilvl w:val="1"/>
+          <w:numId w:val="45"/>
+        </w:numPr>
+      </w:pPr>
+      <w:r>
+        <w:t>Policy goals</w:t>
+      </w:r>
+    </w:p>
+    <w:p>
+      <w:pPr>
+        <w:pStyle w:val="ListParagraph"/>
+        <w:numPr>
+          <w:ilvl w:val="2"/>
+          <w:numId w:val="45"/>
+        </w:numPr>
+      </w:pPr>
+      <w:r>
+        <w:t>Social welfare (e.g., economic development in high poverty and high crime communities)</w:t>
+      </w:r>
+    </w:p>
+    <w:p>
+      <w:pPr>
+        <w:pStyle w:val="ListParagraph"/>
+        <w:numPr>
+          <w:ilvl w:val="2"/>
+          <w:numId w:val="45"/>
+        </w:numPr>
+      </w:pPr>
+      <w:r>
+        <w:t>Security (e.g., affordable housing)</w:t>
+      </w:r>
+    </w:p>
+    <w:p>
+      <w:pPr>
+        <w:pStyle w:val="ListParagraph"/>
+        <w:numPr>
+          <w:ilvl w:val="1"/>
+          <w:numId w:val="45"/>
+        </w:numPr>
+      </w:pPr>
+      <w:r>
+        <w:t>Problem</w:t>
+      </w:r>
+    </w:p>
+    <w:p>
+      <w:pPr>
+        <w:pStyle w:val="ListParagraph"/>
+        <w:numPr>
+          <w:ilvl w:val="2"/>
+          <w:numId w:val="45"/>
+        </w:numPr>
+      </w:pPr>
+      <w:r>
+        <w:t>Money typically diverted from public school districts (i.e., equity)</w:t>
+      </w:r>
+    </w:p>
+    <w:p/>
+    <w:p>
+      <w:r>
+        <w:t xml:space="preserve">Tiffany </w:t>
+      </w:r>
+      <w:proofErr w:type="spellStart"/>
+      <w:r>
+        <w:t>Rosenwig</w:t>
+      </w:r>
+      <w:proofErr w:type="spellEnd"/>
+    </w:p>
+    <w:p>
+      <w:pPr>
+        <w:pStyle w:val="ListParagraph"/>
+        <w:numPr>
+          <w:ilvl w:val="0"/>
+          <w:numId w:val="45"/>
+        </w:numPr>
+      </w:pPr>
+      <w:r>
+        <w:t xml:space="preserve">Investing more to address the </w:t>
+      </w:r>
+      <w:r>
+        <w:t>problem</w:t>
+      </w:r>
+      <w:r>
+        <w:t xml:space="preserve"> of adverse childhood experiences</w:t>
+      </w:r>
+      <w:r>
+        <w:t xml:space="preserve"> (ACEs)</w:t>
+      </w:r>
+      <w:r>
+        <w:t>.</w:t>
+      </w:r>
+    </w:p>
+    <w:p>
+      <w:pPr>
+        <w:pStyle w:val="ListParagraph"/>
+        <w:numPr>
+          <w:ilvl w:val="1"/>
+          <w:numId w:val="45"/>
+        </w:numPr>
+      </w:pPr>
+      <w:r>
+        <w:t>Policy goals</w:t>
+      </w:r>
+    </w:p>
+    <w:p>
+      <w:pPr>
+        <w:pStyle w:val="ListParagraph"/>
+        <w:numPr>
+          <w:ilvl w:val="2"/>
+          <w:numId w:val="45"/>
+        </w:numPr>
+      </w:pPr>
+      <w:r>
+        <w:t>Social welfare (i.e., improving the mental health of children)</w:t>
+      </w:r>
+    </w:p>
+    <w:p>
+      <w:pPr>
+        <w:pStyle w:val="ListParagraph"/>
+        <w:numPr>
+          <w:ilvl w:val="2"/>
+          <w:numId w:val="45"/>
+        </w:numPr>
+      </w:pPr>
+      <w:r>
+        <w:t>Efficiency (i.e., high benefit-cost ratio for investments)</w:t>
+      </w:r>
+    </w:p>
+    <w:p/>
+    <w:p>
+      <w:r>
+        <w:t>Nicholas Wallace</w:t>
+      </w:r>
+    </w:p>
+    <w:p>
+      <w:pPr>
+        <w:pStyle w:val="ListParagraph"/>
+        <w:numPr>
+          <w:ilvl w:val="0"/>
+          <w:numId w:val="45"/>
+        </w:numPr>
+      </w:pPr>
+      <w:r>
+        <w:t>Foreign aid transparency and accountability</w:t>
+      </w:r>
+    </w:p>
+    <w:p>
+      <w:bookmarkStart w:id="0" w:name="_GoBack"/>
+      <w:bookmarkEnd w:id="0"/>
+      <w:r>
+        <w:t xml:space="preserve"> </w:t>
+      </w:r>
+    </w:p>
     <w:sectPr>
-      <w:headerReference w:type="default" r:id="rId19"/>
+      <w:headerReference w:type="default" r:id="rId20"/>
       <w:pgSz w:w="12240" w:h="15840"/>
       <w:pgMar w:top="1440" w:right="1440" w:bottom="1440" w:left="1440" w:header="720" w:footer="720" w:gutter="0"/>
       <w:pgNumType w:start="1"/>
@@ -6978,6 +7458,118 @@
 </w:hdr>
 </file>
 
+<file path=word/header12.xml><?xml version="1.0" encoding="utf-8"?>
+<w:hdr xmlns:wpc="http://schemas.microsoft.com/office/word/2010/wordprocessingCanvas" xmlns:mc="http://schemas.openxmlformats.org/markup-compatibility/2006" xmlns:o="urn:schemas-microsoft-com:office:office" xmlns:r="http://schemas.openxmlformats.org/officeDocument/2006/relationships" xmlns:m="http://schemas.openxmlformats.org/officeDocument/2006/math" xmlns:v="urn:schemas-microsoft-com:vml" xmlns:wp14="http://schemas.microsoft.com/office/word/2010/wordprocessingDrawing" xmlns:wp="http://schemas.openxmlformats.org/drawingml/2006/wordprocessingDrawing" xmlns:w10="urn:schemas-microsoft-com:office:word" xmlns:w="http://schemas.openxmlformats.org/wordprocessingml/2006/main" xmlns:w14="http://schemas.microsoft.com/office/word/2010/wordml" xmlns:wpg="http://schemas.microsoft.com/office/word/2010/wordprocessingGroup" xmlns:wpi="http://schemas.microsoft.com/office/word/2010/wordprocessingInk" xmlns:wne="http://schemas.microsoft.com/office/word/2006/wordml" xmlns:wps="http://schemas.microsoft.com/office/word/2010/wordprocessingShape" mc:Ignorable="w14 wp14">
+  <w:p>
+    <w:pPr>
+      <w:pStyle w:val="Header"/>
+      <w:tabs>
+        <w:tab w:val="left" w:pos="8100"/>
+      </w:tabs>
+    </w:pPr>
+    <w:r>
+      <w:t>POLS6310 Policy Process</w:t>
+    </w:r>
+    <w:r>
+      <w:tab/>
+    </w:r>
+    <w:r>
+      <w:tab/>
+      <w:t xml:space="preserve">Page </w:t>
+    </w:r>
+    <w:r>
+      <w:rPr>
+        <w:b/>
+      </w:rPr>
+      <w:fldChar w:fldCharType="begin"/>
+    </w:r>
+    <w:r>
+      <w:rPr>
+        <w:b/>
+      </w:rPr>
+      <w:instrText xml:space="preserve"> PAGE  \* Arabic  \* MERGEFORMAT </w:instrText>
+    </w:r>
+    <w:r>
+      <w:rPr>
+        <w:b/>
+      </w:rPr>
+      <w:fldChar w:fldCharType="separate"/>
+    </w:r>
+    <w:r>
+      <w:rPr>
+        <w:b/>
+        <w:noProof/>
+      </w:rPr>
+      <w:t>1</w:t>
+    </w:r>
+    <w:r>
+      <w:rPr>
+        <w:b/>
+      </w:rPr>
+      <w:fldChar w:fldCharType="end"/>
+    </w:r>
+    <w:r>
+      <w:t xml:space="preserve"> of </w:t>
+    </w:r>
+    <w:r>
+      <w:rPr>
+        <w:b/>
+      </w:rPr>
+      <w:fldChar w:fldCharType="begin"/>
+    </w:r>
+    <w:r>
+      <w:rPr>
+        <w:b/>
+      </w:rPr>
+      <w:instrText xml:space="preserve"> SECTIONPAGES   \* MERGEFORMAT </w:instrText>
+    </w:r>
+    <w:r>
+      <w:rPr>
+        <w:b/>
+      </w:rPr>
+      <w:fldChar w:fldCharType="separate"/>
+    </w:r>
+    <w:r>
+      <w:rPr>
+        <w:b/>
+        <w:noProof/>
+      </w:rPr>
+      <w:t>1</w:t>
+    </w:r>
+    <w:r>
+      <w:rPr>
+        <w:b/>
+      </w:rPr>
+      <w:fldChar w:fldCharType="end"/>
+    </w:r>
+  </w:p>
+  <w:p>
+    <w:pPr>
+      <w:pStyle w:val="Header"/>
+    </w:pPr>
+    <w:r>
+      <w:t>Lecture Notes</w:t>
+    </w:r>
+  </w:p>
+  <w:p>
+    <w:pPr>
+      <w:pStyle w:val="Header"/>
+    </w:pPr>
+    <w:r>
+      <w:t>April 29, 2019</w:t>
+    </w:r>
+  </w:p>
+  <w:p>
+    <w:pPr>
+      <w:pStyle w:val="Header"/>
+      <w:tabs>
+        <w:tab w:val="clear" w:pos="9360"/>
+      </w:tabs>
+    </w:pPr>
+  </w:p>
+</w:hdr>
+</file>
+
 <file path=word/header2.xml><?xml version="1.0" encoding="utf-8"?>
 <w:hdr xmlns:wpc="http://schemas.microsoft.com/office/word/2010/wordprocessingCanvas" xmlns:mc="http://schemas.openxmlformats.org/markup-compatibility/2006" xmlns:o="urn:schemas-microsoft-com:office:office" xmlns:r="http://schemas.openxmlformats.org/officeDocument/2006/relationships" xmlns:m="http://schemas.openxmlformats.org/officeDocument/2006/math" xmlns:v="urn:schemas-microsoft-com:vml" xmlns:wp14="http://schemas.microsoft.com/office/word/2010/wordprocessingDrawing" xmlns:wp="http://schemas.openxmlformats.org/drawingml/2006/wordprocessingDrawing" xmlns:w10="urn:schemas-microsoft-com:office:word" xmlns:w="http://schemas.openxmlformats.org/wordprocessingml/2006/main" xmlns:w14="http://schemas.microsoft.com/office/word/2010/wordml" xmlns:wpg="http://schemas.microsoft.com/office/word/2010/wordprocessingGroup" xmlns:wpi="http://schemas.microsoft.com/office/word/2010/wordprocessingInk" xmlns:wne="http://schemas.microsoft.com/office/word/2006/wordml" xmlns:wps="http://schemas.microsoft.com/office/word/2010/wordprocessingShape" mc:Ignorable="w14 wp14">
   <w:p>
@@ -11014,6 +11606,232 @@
     </w:lvl>
   </w:abstractNum>
   <w:abstractNum w:abstractNumId="28">
+    <w:nsid w:val="52B1213A"/>
+    <w:multiLevelType w:val="hybridMultilevel"/>
+    <w:tmpl w:val="E648F198"/>
+    <w:lvl w:ilvl="0" w:tplc="04090001">
+      <w:start w:val="1"/>
+      <w:numFmt w:val="bullet"/>
+      <w:lvlText w:val=""/>
+      <w:lvlJc w:val="left"/>
+      <w:pPr>
+        <w:ind w:left="720" w:hanging="360"/>
+      </w:pPr>
+      <w:rPr>
+        <w:rFonts w:ascii="Symbol" w:hAnsi="Symbol" w:hint="default"/>
+      </w:rPr>
+    </w:lvl>
+    <w:lvl w:ilvl="1" w:tplc="04090003">
+      <w:start w:val="1"/>
+      <w:numFmt w:val="bullet"/>
+      <w:lvlText w:val="o"/>
+      <w:lvlJc w:val="left"/>
+      <w:pPr>
+        <w:ind w:left="1440" w:hanging="360"/>
+      </w:pPr>
+      <w:rPr>
+        <w:rFonts w:ascii="Courier New" w:hAnsi="Courier New" w:cs="Courier New" w:hint="default"/>
+      </w:rPr>
+    </w:lvl>
+    <w:lvl w:ilvl="2" w:tplc="04090005" w:tentative="1">
+      <w:start w:val="1"/>
+      <w:numFmt w:val="bullet"/>
+      <w:lvlText w:val=""/>
+      <w:lvlJc w:val="left"/>
+      <w:pPr>
+        <w:ind w:left="2160" w:hanging="360"/>
+      </w:pPr>
+      <w:rPr>
+        <w:rFonts w:ascii="Wingdings" w:hAnsi="Wingdings" w:hint="default"/>
+      </w:rPr>
+    </w:lvl>
+    <w:lvl w:ilvl="3" w:tplc="04090001" w:tentative="1">
+      <w:start w:val="1"/>
+      <w:numFmt w:val="bullet"/>
+      <w:lvlText w:val=""/>
+      <w:lvlJc w:val="left"/>
+      <w:pPr>
+        <w:ind w:left="2880" w:hanging="360"/>
+      </w:pPr>
+      <w:rPr>
+        <w:rFonts w:ascii="Symbol" w:hAnsi="Symbol" w:hint="default"/>
+      </w:rPr>
+    </w:lvl>
+    <w:lvl w:ilvl="4" w:tplc="04090003" w:tentative="1">
+      <w:start w:val="1"/>
+      <w:numFmt w:val="bullet"/>
+      <w:lvlText w:val="o"/>
+      <w:lvlJc w:val="left"/>
+      <w:pPr>
+        <w:ind w:left="3600" w:hanging="360"/>
+      </w:pPr>
+      <w:rPr>
+        <w:rFonts w:ascii="Courier New" w:hAnsi="Courier New" w:cs="Courier New" w:hint="default"/>
+      </w:rPr>
+    </w:lvl>
+    <w:lvl w:ilvl="5" w:tplc="04090005" w:tentative="1">
+      <w:start w:val="1"/>
+      <w:numFmt w:val="bullet"/>
+      <w:lvlText w:val=""/>
+      <w:lvlJc w:val="left"/>
+      <w:pPr>
+        <w:ind w:left="4320" w:hanging="360"/>
+      </w:pPr>
+      <w:rPr>
+        <w:rFonts w:ascii="Wingdings" w:hAnsi="Wingdings" w:hint="default"/>
+      </w:rPr>
+    </w:lvl>
+    <w:lvl w:ilvl="6" w:tplc="04090001" w:tentative="1">
+      <w:start w:val="1"/>
+      <w:numFmt w:val="bullet"/>
+      <w:lvlText w:val=""/>
+      <w:lvlJc w:val="left"/>
+      <w:pPr>
+        <w:ind w:left="5040" w:hanging="360"/>
+      </w:pPr>
+      <w:rPr>
+        <w:rFonts w:ascii="Symbol" w:hAnsi="Symbol" w:hint="default"/>
+      </w:rPr>
+    </w:lvl>
+    <w:lvl w:ilvl="7" w:tplc="04090003" w:tentative="1">
+      <w:start w:val="1"/>
+      <w:numFmt w:val="bullet"/>
+      <w:lvlText w:val="o"/>
+      <w:lvlJc w:val="left"/>
+      <w:pPr>
+        <w:ind w:left="5760" w:hanging="360"/>
+      </w:pPr>
+      <w:rPr>
+        <w:rFonts w:ascii="Courier New" w:hAnsi="Courier New" w:cs="Courier New" w:hint="default"/>
+      </w:rPr>
+    </w:lvl>
+    <w:lvl w:ilvl="8" w:tplc="04090005" w:tentative="1">
+      <w:start w:val="1"/>
+      <w:numFmt w:val="bullet"/>
+      <w:lvlText w:val=""/>
+      <w:lvlJc w:val="left"/>
+      <w:pPr>
+        <w:ind w:left="6480" w:hanging="360"/>
+      </w:pPr>
+      <w:rPr>
+        <w:rFonts w:ascii="Wingdings" w:hAnsi="Wingdings" w:hint="default"/>
+      </w:rPr>
+    </w:lvl>
+  </w:abstractNum>
+  <w:abstractNum w:abstractNumId="29">
+    <w:nsid w:val="56F53035"/>
+    <w:multiLevelType w:val="hybridMultilevel"/>
+    <w:tmpl w:val="EB385C68"/>
+    <w:lvl w:ilvl="0" w:tplc="04090001">
+      <w:start w:val="1"/>
+      <w:numFmt w:val="bullet"/>
+      <w:lvlText w:val=""/>
+      <w:lvlJc w:val="left"/>
+      <w:pPr>
+        <w:ind w:left="720" w:hanging="360"/>
+      </w:pPr>
+      <w:rPr>
+        <w:rFonts w:ascii="Symbol" w:hAnsi="Symbol" w:hint="default"/>
+      </w:rPr>
+    </w:lvl>
+    <w:lvl w:ilvl="1" w:tplc="04090003">
+      <w:start w:val="1"/>
+      <w:numFmt w:val="bullet"/>
+      <w:lvlText w:val="o"/>
+      <w:lvlJc w:val="left"/>
+      <w:pPr>
+        <w:ind w:left="1440" w:hanging="360"/>
+      </w:pPr>
+      <w:rPr>
+        <w:rFonts w:ascii="Courier New" w:hAnsi="Courier New" w:cs="Courier New" w:hint="default"/>
+      </w:rPr>
+    </w:lvl>
+    <w:lvl w:ilvl="2" w:tplc="04090005">
+      <w:start w:val="1"/>
+      <w:numFmt w:val="bullet"/>
+      <w:lvlText w:val=""/>
+      <w:lvlJc w:val="left"/>
+      <w:pPr>
+        <w:ind w:left="2160" w:hanging="360"/>
+      </w:pPr>
+      <w:rPr>
+        <w:rFonts w:ascii="Wingdings" w:hAnsi="Wingdings" w:hint="default"/>
+      </w:rPr>
+    </w:lvl>
+    <w:lvl w:ilvl="3" w:tplc="04090001">
+      <w:start w:val="1"/>
+      <w:numFmt w:val="bullet"/>
+      <w:lvlText w:val=""/>
+      <w:lvlJc w:val="left"/>
+      <w:pPr>
+        <w:ind w:left="2880" w:hanging="360"/>
+      </w:pPr>
+      <w:rPr>
+        <w:rFonts w:ascii="Symbol" w:hAnsi="Symbol" w:hint="default"/>
+      </w:rPr>
+    </w:lvl>
+    <w:lvl w:ilvl="4" w:tplc="04090003" w:tentative="1">
+      <w:start w:val="1"/>
+      <w:numFmt w:val="bullet"/>
+      <w:lvlText w:val="o"/>
+      <w:lvlJc w:val="left"/>
+      <w:pPr>
+        <w:ind w:left="3600" w:hanging="360"/>
+      </w:pPr>
+      <w:rPr>
+        <w:rFonts w:ascii="Courier New" w:hAnsi="Courier New" w:cs="Courier New" w:hint="default"/>
+      </w:rPr>
+    </w:lvl>
+    <w:lvl w:ilvl="5" w:tplc="04090005" w:tentative="1">
+      <w:start w:val="1"/>
+      <w:numFmt w:val="bullet"/>
+      <w:lvlText w:val=""/>
+      <w:lvlJc w:val="left"/>
+      <w:pPr>
+        <w:ind w:left="4320" w:hanging="360"/>
+      </w:pPr>
+      <w:rPr>
+        <w:rFonts w:ascii="Wingdings" w:hAnsi="Wingdings" w:hint="default"/>
+      </w:rPr>
+    </w:lvl>
+    <w:lvl w:ilvl="6" w:tplc="04090001" w:tentative="1">
+      <w:start w:val="1"/>
+      <w:numFmt w:val="bullet"/>
+      <w:lvlText w:val=""/>
+      <w:lvlJc w:val="left"/>
+      <w:pPr>
+        <w:ind w:left="5040" w:hanging="360"/>
+      </w:pPr>
+      <w:rPr>
+        <w:rFonts w:ascii="Symbol" w:hAnsi="Symbol" w:hint="default"/>
+      </w:rPr>
+    </w:lvl>
+    <w:lvl w:ilvl="7" w:tplc="04090003" w:tentative="1">
+      <w:start w:val="1"/>
+      <w:numFmt w:val="bullet"/>
+      <w:lvlText w:val="o"/>
+      <w:lvlJc w:val="left"/>
+      <w:pPr>
+        <w:ind w:left="5760" w:hanging="360"/>
+      </w:pPr>
+      <w:rPr>
+        <w:rFonts w:ascii="Courier New" w:hAnsi="Courier New" w:cs="Courier New" w:hint="default"/>
+      </w:rPr>
+    </w:lvl>
+    <w:lvl w:ilvl="8" w:tplc="04090005" w:tentative="1">
+      <w:start w:val="1"/>
+      <w:numFmt w:val="bullet"/>
+      <w:lvlText w:val=""/>
+      <w:lvlJc w:val="left"/>
+      <w:pPr>
+        <w:ind w:left="6480" w:hanging="360"/>
+      </w:pPr>
+      <w:rPr>
+        <w:rFonts w:ascii="Wingdings" w:hAnsi="Wingdings" w:hint="default"/>
+      </w:rPr>
+    </w:lvl>
+  </w:abstractNum>
+  <w:abstractNum w:abstractNumId="30">
     <w:nsid w:val="5C894FB9"/>
     <w:multiLevelType w:val="hybridMultilevel"/>
     <w:tmpl w:val="64CED326"/>
@@ -11126,7 +11944,7 @@
       </w:rPr>
     </w:lvl>
   </w:abstractNum>
-  <w:abstractNum w:abstractNumId="29">
+  <w:abstractNum w:abstractNumId="31">
     <w:nsid w:val="5CA576F9"/>
     <w:multiLevelType w:val="hybridMultilevel"/>
     <w:tmpl w:val="FF923812"/>
@@ -11239,7 +12057,7 @@
       </w:rPr>
     </w:lvl>
   </w:abstractNum>
-  <w:abstractNum w:abstractNumId="30">
+  <w:abstractNum w:abstractNumId="32">
     <w:nsid w:val="5DEF72B3"/>
     <w:multiLevelType w:val="hybridMultilevel"/>
     <w:tmpl w:val="34CE2334"/>
@@ -11352,7 +12170,7 @@
       </w:rPr>
     </w:lvl>
   </w:abstractNum>
-  <w:abstractNum w:abstractNumId="31">
+  <w:abstractNum w:abstractNumId="33">
     <w:nsid w:val="5F54727F"/>
     <w:multiLevelType w:val="hybridMultilevel"/>
     <w:tmpl w:val="5F9A2F08"/>
@@ -11465,7 +12283,7 @@
       </w:rPr>
     </w:lvl>
   </w:abstractNum>
-  <w:abstractNum w:abstractNumId="32">
+  <w:abstractNum w:abstractNumId="34">
     <w:nsid w:val="60F3108B"/>
     <w:multiLevelType w:val="hybridMultilevel"/>
     <w:tmpl w:val="C2EE9FA6"/>
@@ -11578,7 +12396,7 @@
       </w:rPr>
     </w:lvl>
   </w:abstractNum>
-  <w:abstractNum w:abstractNumId="33">
+  <w:abstractNum w:abstractNumId="35">
     <w:nsid w:val="65374E08"/>
     <w:multiLevelType w:val="hybridMultilevel"/>
     <w:tmpl w:val="932EBEA8"/>
@@ -11691,7 +12509,7 @@
       </w:rPr>
     </w:lvl>
   </w:abstractNum>
-  <w:abstractNum w:abstractNumId="34">
+  <w:abstractNum w:abstractNumId="36">
     <w:nsid w:val="6ACE413E"/>
     <w:multiLevelType w:val="hybridMultilevel"/>
     <w:tmpl w:val="69D45D98"/>
@@ -11804,7 +12622,7 @@
       </w:rPr>
     </w:lvl>
   </w:abstractNum>
-  <w:abstractNum w:abstractNumId="35">
+  <w:abstractNum w:abstractNumId="37">
     <w:nsid w:val="6E707EAA"/>
     <w:multiLevelType w:val="hybridMultilevel"/>
     <w:tmpl w:val="190061A2"/>
@@ -11917,7 +12735,7 @@
       </w:rPr>
     </w:lvl>
   </w:abstractNum>
-  <w:abstractNum w:abstractNumId="36">
+  <w:abstractNum w:abstractNumId="38">
     <w:nsid w:val="72A60E0F"/>
     <w:multiLevelType w:val="hybridMultilevel"/>
     <w:tmpl w:val="10968DBE"/>
@@ -12030,7 +12848,7 @@
       </w:rPr>
     </w:lvl>
   </w:abstractNum>
-  <w:abstractNum w:abstractNumId="37">
+  <w:abstractNum w:abstractNumId="39">
     <w:nsid w:val="74664153"/>
     <w:multiLevelType w:val="hybridMultilevel"/>
     <w:tmpl w:val="A314CC28"/>
@@ -12143,7 +12961,7 @@
       </w:rPr>
     </w:lvl>
   </w:abstractNum>
-  <w:abstractNum w:abstractNumId="38">
+  <w:abstractNum w:abstractNumId="40">
     <w:nsid w:val="763C35B4"/>
     <w:multiLevelType w:val="hybridMultilevel"/>
     <w:tmpl w:val="CB2E1E8C"/>
@@ -12256,7 +13074,7 @@
       </w:rPr>
     </w:lvl>
   </w:abstractNum>
-  <w:abstractNum w:abstractNumId="39">
+  <w:abstractNum w:abstractNumId="41">
     <w:nsid w:val="7AC9566E"/>
     <w:multiLevelType w:val="hybridMultilevel"/>
     <w:tmpl w:val="F5A8E002"/>
@@ -12369,7 +13187,7 @@
       </w:rPr>
     </w:lvl>
   </w:abstractNum>
-  <w:abstractNum w:abstractNumId="40">
+  <w:abstractNum w:abstractNumId="42">
     <w:nsid w:val="7C510BC7"/>
     <w:multiLevelType w:val="hybridMultilevel"/>
     <w:tmpl w:val="0B18E22E"/>
@@ -12482,7 +13300,7 @@
       </w:rPr>
     </w:lvl>
   </w:abstractNum>
-  <w:abstractNum w:abstractNumId="41">
+  <w:abstractNum w:abstractNumId="43">
     <w:nsid w:val="7C7D14E1"/>
     <w:multiLevelType w:val="hybridMultilevel"/>
     <w:tmpl w:val="45FC3254"/>
@@ -12595,7 +13413,7 @@
       </w:rPr>
     </w:lvl>
   </w:abstractNum>
-  <w:abstractNum w:abstractNumId="42">
+  <w:abstractNum w:abstractNumId="44">
     <w:nsid w:val="7C966491"/>
     <w:multiLevelType w:val="hybridMultilevel"/>
     <w:tmpl w:val="D6BA22E0"/>
@@ -12708,7 +13526,7 @@
       </w:rPr>
     </w:lvl>
   </w:abstractNum>
-  <w:abstractNum w:abstractNumId="43">
+  <w:abstractNum w:abstractNumId="45">
     <w:nsid w:val="7F2C0A22"/>
     <w:multiLevelType w:val="hybridMultilevel"/>
     <w:tmpl w:val="BFD6F10C"/>
@@ -12828,7 +13646,7 @@
     <w:abstractNumId w:val="5"/>
   </w:num>
   <w:num w:numId="3">
-    <w:abstractNumId w:val="28"/>
+    <w:abstractNumId w:val="30"/>
   </w:num>
   <w:num w:numId="4">
     <w:abstractNumId w:val="24"/>
@@ -12846,13 +13664,13 @@
     <w:abstractNumId w:val="9"/>
   </w:num>
   <w:num w:numId="9">
-    <w:abstractNumId w:val="37"/>
+    <w:abstractNumId w:val="39"/>
   </w:num>
   <w:num w:numId="10">
     <w:abstractNumId w:val="25"/>
   </w:num>
   <w:num w:numId="11">
-    <w:abstractNumId w:val="29"/>
+    <w:abstractNumId w:val="31"/>
   </w:num>
   <w:num w:numId="12">
     <w:abstractNumId w:val="16"/>
@@ -12864,25 +13682,25 @@
     <w:abstractNumId w:val="14"/>
   </w:num>
   <w:num w:numId="15">
-    <w:abstractNumId w:val="36"/>
+    <w:abstractNumId w:val="38"/>
   </w:num>
   <w:num w:numId="16">
     <w:abstractNumId w:val="15"/>
   </w:num>
   <w:num w:numId="17">
-    <w:abstractNumId w:val="39"/>
+    <w:abstractNumId w:val="41"/>
   </w:num>
   <w:num w:numId="18">
     <w:abstractNumId w:val="8"/>
   </w:num>
   <w:num w:numId="19">
-    <w:abstractNumId w:val="40"/>
+    <w:abstractNumId w:val="42"/>
   </w:num>
   <w:num w:numId="20">
-    <w:abstractNumId w:val="31"/>
+    <w:abstractNumId w:val="33"/>
   </w:num>
   <w:num w:numId="21">
-    <w:abstractNumId w:val="34"/>
+    <w:abstractNumId w:val="36"/>
   </w:num>
   <w:num w:numId="22">
     <w:abstractNumId w:val="13"/>
@@ -12891,13 +13709,13 @@
     <w:abstractNumId w:val="2"/>
   </w:num>
   <w:num w:numId="24">
-    <w:abstractNumId w:val="33"/>
+    <w:abstractNumId w:val="35"/>
   </w:num>
   <w:num w:numId="25">
-    <w:abstractNumId w:val="32"/>
+    <w:abstractNumId w:val="34"/>
   </w:num>
   <w:num w:numId="26">
-    <w:abstractNumId w:val="43"/>
+    <w:abstractNumId w:val="45"/>
   </w:num>
   <w:num w:numId="27">
     <w:abstractNumId w:val="11"/>
@@ -12912,10 +13730,10 @@
     <w:abstractNumId w:val="7"/>
   </w:num>
   <w:num w:numId="31">
-    <w:abstractNumId w:val="30"/>
+    <w:abstractNumId w:val="32"/>
   </w:num>
   <w:num w:numId="32">
-    <w:abstractNumId w:val="42"/>
+    <w:abstractNumId w:val="44"/>
   </w:num>
   <w:num w:numId="33">
     <w:abstractNumId w:val="12"/>
@@ -12924,10 +13742,10 @@
     <w:abstractNumId w:val="20"/>
   </w:num>
   <w:num w:numId="35">
-    <w:abstractNumId w:val="35"/>
+    <w:abstractNumId w:val="37"/>
   </w:num>
   <w:num w:numId="36">
-    <w:abstractNumId w:val="38"/>
+    <w:abstractNumId w:val="40"/>
   </w:num>
   <w:num w:numId="37">
     <w:abstractNumId w:val="22"/>
@@ -12945,13 +13763,19 @@
     <w:abstractNumId w:val="17"/>
   </w:num>
   <w:num w:numId="42">
-    <w:abstractNumId w:val="41"/>
+    <w:abstractNumId w:val="43"/>
   </w:num>
   <w:num w:numId="43">
     <w:abstractNumId w:val="26"/>
   </w:num>
   <w:num w:numId="44">
     <w:abstractNumId w:val="3"/>
+  </w:num>
+  <w:num w:numId="45">
+    <w:abstractNumId w:val="29"/>
+  </w:num>
+  <w:num w:numId="46">
+    <w:abstractNumId w:val="28"/>
   </w:num>
 </w:numbering>
 </file>
@@ -13724,7 +14548,7 @@
 </file>
 
 <file path=customXml/itemProps1.xml><?xml version="1.0" encoding="utf-8"?>
-<ds:datastoreItem xmlns:ds="http://schemas.openxmlformats.org/officeDocument/2006/customXml" ds:itemID="{814EF2F8-44BA-45C3-B8CC-A278A20FB166}">
+<ds:datastoreItem xmlns:ds="http://schemas.openxmlformats.org/officeDocument/2006/customXml" ds:itemID="{405805EA-BB6C-45AC-8425-4CADC73A3BCF}">
   <ds:schemaRefs>
     <ds:schemaRef ds:uri="http://schemas.openxmlformats.org/officeDocument/2006/bibliography"/>
   </ds:schemaRefs>

</xml_diff>